<commit_message>
Task 4 Question 1
</commit_message>
<xml_diff>
--- a/Prj_1 Report_Anderson.docx
+++ b/Prj_1 Report_Anderson.docx
@@ -1,6 +1,6 @@
 
 <file path=word/document.xml><?xml version="1.0" encoding="utf-8"?>
-<w:document xmlns:wpc="http://schemas.microsoft.com/office/word/2010/wordprocessingCanvas" xmlns:mc="http://schemas.openxmlformats.org/markup-compatibility/2006" xmlns:o="urn:schemas-microsoft-com:office:office" xmlns:r="http://schemas.openxmlformats.org/officeDocument/2006/relationships" xmlns:m="http://schemas.openxmlformats.org/officeDocument/2006/math" xmlns:v="urn:schemas-microsoft-com:vml" xmlns:wp14="http://schemas.microsoft.com/office/word/2010/wordprocessingDrawing" xmlns:wp="http://schemas.openxmlformats.org/drawingml/2006/wordprocessingDrawing" xmlns:w10="urn:schemas-microsoft-com:office:word" xmlns:w="http://schemas.openxmlformats.org/wordprocessingml/2006/main" xmlns:w14="http://schemas.microsoft.com/office/word/2010/wordml" xmlns:wpg="http://schemas.microsoft.com/office/word/2010/wordprocessingGroup" xmlns:wpi="http://schemas.microsoft.com/office/word/2010/wordprocessingInk" xmlns:wne="http://schemas.microsoft.com/office/word/2006/wordml" xmlns:wps="http://schemas.microsoft.com/office/word/2010/wordprocessingShape" mc:Ignorable="w14 wp14">
+<w:document xmlns:ve="http://schemas.openxmlformats.org/markup-compatibility/2006" xmlns:o="urn:schemas-microsoft-com:office:office" xmlns:r="http://schemas.openxmlformats.org/officeDocument/2006/relationships" xmlns:m="http://schemas.openxmlformats.org/officeDocument/2006/math" xmlns:v="urn:schemas-microsoft-com:vml" xmlns:wp="http://schemas.openxmlformats.org/drawingml/2006/wordprocessingDrawing" xmlns:w10="urn:schemas-microsoft-com:office:word" xmlns:w="http://schemas.openxmlformats.org/wordprocessingml/2006/main" xmlns:wne="http://schemas.microsoft.com/office/word/2006/wordml">
   <w:body>
     <w:p>
       <w:pPr>
@@ -46,7 +46,23 @@
           <w:sz w:val="20"/>
           <w:szCs w:val="20"/>
         </w:rPr>
-        <w:t>The ability to check input is a primary method of ensuring your program works properly without errors. Invalid input can cause even properly coded functions to fail, which can result in minor or major problems in program execution.</w:t>
+        <w:t>The ability to check input is a primary method of ensuring your program</w:t>
+      </w:r>
+      <w:r>
+        <w:rPr>
+          <w:rFonts w:ascii="Times New Roman" w:hAnsi="Times New Roman" w:cs="Times New Roman"/>
+          <w:sz w:val="20"/>
+          <w:szCs w:val="20"/>
+        </w:rPr>
+        <w:t xml:space="preserve"> works properly without errors. </w:t>
+      </w:r>
+      <w:r>
+        <w:rPr>
+          <w:rFonts w:ascii="Times New Roman" w:hAnsi="Times New Roman" w:cs="Times New Roman"/>
+          <w:sz w:val="20"/>
+          <w:szCs w:val="20"/>
+        </w:rPr>
+        <w:t>Invalid input can cause even properly coded functions to fail, which can result in minor or major problems in program execution.</w:t>
       </w:r>
     </w:p>
     <w:p>
@@ -236,6 +252,18 @@
     <w:p>
       <w:pPr>
         <w:pStyle w:val="ListParagraph"/>
+        <w:spacing w:after="0" w:line="252" w:lineRule="auto"/>
+        <w:ind w:left="0"/>
+        <w:rPr>
+          <w:rFonts w:ascii="Times New Roman" w:hAnsi="Times New Roman" w:cs="Times New Roman"/>
+          <w:sz w:val="20"/>
+          <w:szCs w:val="20"/>
+        </w:rPr>
+      </w:pPr>
+    </w:p>
+    <w:p>
+      <w:pPr>
+        <w:pStyle w:val="ListParagraph"/>
         <w:numPr>
           <w:ilvl w:val="0"/>
           <w:numId w:val="1"/>
@@ -589,6 +617,181 @@
           <w:szCs w:val="20"/>
         </w:rPr>
       </w:pPr>
+      <w:r>
+        <w:rPr>
+          <w:rFonts w:ascii="Times New Roman" w:hAnsi="Times New Roman" w:cs="Times New Roman"/>
+          <w:sz w:val="20"/>
+          <w:szCs w:val="20"/>
+        </w:rPr>
+        <w:t>For task 2,</w:t>
+      </w:r>
+      <w:r>
+        <w:rPr>
+          <w:rFonts w:ascii="Times New Roman" w:hAnsi="Times New Roman" w:cs="Times New Roman"/>
+          <w:sz w:val="20"/>
+          <w:szCs w:val="20"/>
+        </w:rPr>
+        <w:t xml:space="preserve"> the function </w:t>
+      </w:r>
+      <w:proofErr w:type="spellStart"/>
+      <w:proofErr w:type="gramStart"/>
+      <w:r>
+        <w:rPr>
+          <w:rFonts w:ascii="Times New Roman" w:hAnsi="Times New Roman" w:cs="Times New Roman"/>
+          <w:sz w:val="20"/>
+          <w:szCs w:val="20"/>
+        </w:rPr>
+        <w:t>ThreadTest</w:t>
+      </w:r>
+      <w:proofErr w:type="spellEnd"/>
+      <w:r>
+        <w:rPr>
+          <w:rFonts w:ascii="Times New Roman" w:hAnsi="Times New Roman" w:cs="Times New Roman"/>
+          <w:sz w:val="20"/>
+          <w:szCs w:val="20"/>
+        </w:rPr>
+        <w:t>(</w:t>
+      </w:r>
+      <w:proofErr w:type="gramEnd"/>
+      <w:r>
+        <w:rPr>
+          <w:rFonts w:ascii="Times New Roman" w:hAnsi="Times New Roman" w:cs="Times New Roman"/>
+          <w:sz w:val="20"/>
+          <w:szCs w:val="20"/>
+        </w:rPr>
+        <w:t xml:space="preserve">) calls the </w:t>
+      </w:r>
+      <w:r>
+        <w:rPr>
+          <w:rFonts w:ascii="Times New Roman" w:hAnsi="Times New Roman" w:cs="Times New Roman"/>
+          <w:sz w:val="20"/>
+          <w:szCs w:val="20"/>
+        </w:rPr>
+        <w:t xml:space="preserve">function </w:t>
+      </w:r>
+      <w:proofErr w:type="spellStart"/>
+      <w:r>
+        <w:rPr>
+          <w:rFonts w:ascii="Times New Roman" w:hAnsi="Times New Roman" w:cs="Times New Roman"/>
+          <w:sz w:val="20"/>
+          <w:szCs w:val="20"/>
+        </w:rPr>
+        <w:t>NumShouter</w:t>
+      </w:r>
+      <w:proofErr w:type="spellEnd"/>
+      <w:r>
+        <w:rPr>
+          <w:rFonts w:ascii="Times New Roman" w:hAnsi="Times New Roman" w:cs="Times New Roman"/>
+          <w:sz w:val="20"/>
+          <w:szCs w:val="20"/>
+        </w:rPr>
+        <w:t xml:space="preserve">() </w:t>
+      </w:r>
+      <w:r>
+        <w:rPr>
+          <w:rFonts w:ascii="Times New Roman" w:hAnsi="Times New Roman" w:cs="Times New Roman"/>
+          <w:sz w:val="20"/>
+          <w:szCs w:val="20"/>
+        </w:rPr>
+        <w:t>which prompts</w:t>
+      </w:r>
+      <w:r>
+        <w:rPr>
+          <w:rFonts w:ascii="Times New Roman" w:hAnsi="Times New Roman" w:cs="Times New Roman"/>
+          <w:sz w:val="20"/>
+          <w:szCs w:val="20"/>
+        </w:rPr>
+        <w:t xml:space="preserve"> the user for the number of shouters and then checks to see if the type entered is a positive integer. If not it sends an error message and prompts the user for input again. Once input is correct it returns the number of shouters requested by the user. Then Occurrence() </w:t>
+      </w:r>
+      <w:r>
+        <w:rPr>
+          <w:rFonts w:ascii="Times New Roman" w:hAnsi="Times New Roman" w:cs="Times New Roman"/>
+          <w:sz w:val="20"/>
+          <w:szCs w:val="20"/>
+        </w:rPr>
+        <w:t>is called and the user is prompted for the amount of times to shout</w:t>
+      </w:r>
+      <w:r>
+        <w:rPr>
+          <w:rFonts w:ascii="Times New Roman" w:hAnsi="Times New Roman" w:cs="Times New Roman"/>
+          <w:sz w:val="20"/>
+          <w:szCs w:val="20"/>
+        </w:rPr>
+        <w:t xml:space="preserve"> </w:t>
+      </w:r>
+      <w:r>
+        <w:rPr>
+          <w:rFonts w:ascii="Times New Roman" w:hAnsi="Times New Roman" w:cs="Times New Roman"/>
+          <w:sz w:val="20"/>
+          <w:szCs w:val="20"/>
+        </w:rPr>
+        <w:t>and then checks to see if the type entered is a positive integer. If not it sends an error message and prompts the user for input again. Once input is correct it returns the number of shouts requested by the user.</w:t>
+      </w:r>
+    </w:p>
+    <w:p>
+      <w:pPr>
+        <w:autoSpaceDE w:val="0"/>
+        <w:autoSpaceDN w:val="0"/>
+        <w:adjustRightInd w:val="0"/>
+        <w:spacing w:after="0" w:line="252" w:lineRule="auto"/>
+        <w:rPr>
+          <w:rFonts w:ascii="Times New Roman" w:hAnsi="Times New Roman" w:cs="Times New Roman"/>
+          <w:sz w:val="20"/>
+          <w:szCs w:val="20"/>
+        </w:rPr>
+      </w:pPr>
+      <w:r>
+        <w:rPr>
+          <w:rFonts w:ascii="Times New Roman" w:hAnsi="Times New Roman" w:cs="Times New Roman"/>
+          <w:sz w:val="20"/>
+          <w:szCs w:val="20"/>
+        </w:rPr>
+        <w:t xml:space="preserve">Then the tread is forked to the function </w:t>
+      </w:r>
+      <w:proofErr w:type="gramStart"/>
+      <w:r>
+        <w:rPr>
+          <w:rFonts w:ascii="Times New Roman" w:hAnsi="Times New Roman" w:cs="Times New Roman"/>
+          <w:sz w:val="20"/>
+          <w:szCs w:val="20"/>
+        </w:rPr>
+        <w:t>Shout(</w:t>
+      </w:r>
+      <w:proofErr w:type="gramEnd"/>
+      <w:r>
+        <w:rPr>
+          <w:rFonts w:ascii="Times New Roman" w:hAnsi="Times New Roman" w:cs="Times New Roman"/>
+          <w:sz w:val="20"/>
+          <w:szCs w:val="20"/>
+        </w:rPr>
+        <w:t>) once for each shouter.</w:t>
+      </w:r>
+      <w:r>
+        <w:rPr>
+          <w:rFonts w:ascii="Times New Roman" w:hAnsi="Times New Roman" w:cs="Times New Roman"/>
+          <w:sz w:val="20"/>
+          <w:szCs w:val="20"/>
+        </w:rPr>
+        <w:t xml:space="preserve"> </w:t>
+      </w:r>
+      <w:proofErr w:type="gramStart"/>
+      <w:r>
+        <w:rPr>
+          <w:rFonts w:ascii="Times New Roman" w:hAnsi="Times New Roman" w:cs="Times New Roman"/>
+          <w:sz w:val="20"/>
+          <w:szCs w:val="20"/>
+        </w:rPr>
+        <w:t>Shout(</w:t>
+      </w:r>
+      <w:proofErr w:type="gramEnd"/>
+      <w:r>
+        <w:rPr>
+          <w:rFonts w:ascii="Times New Roman" w:hAnsi="Times New Roman" w:cs="Times New Roman"/>
+          <w:sz w:val="20"/>
+          <w:szCs w:val="20"/>
+        </w:rPr>
+        <w:t>) picks a random shout for each shouter and then loops the shout for the users request amount of times.</w:t>
+      </w:r>
     </w:p>
     <w:p>
       <w:pPr>
@@ -802,7 +1005,7 @@
       <w:pPr>
         <w:pBdr>
           <w:top w:val="single" w:sz="4" w:space="1" w:color="auto"/>
-          <w:left w:val="single" w:sz="4" w:space="4" w:color="auto"/>
+          <w:left w:val="single" w:sz="4" w:space="1" w:color="auto"/>
           <w:bottom w:val="single" w:sz="4" w:space="1" w:color="auto"/>
           <w:right w:val="single" w:sz="4" w:space="4" w:color="auto"/>
         </w:pBdr>
@@ -883,7 +1086,7 @@
       <w:pPr>
         <w:pBdr>
           <w:top w:val="single" w:sz="4" w:space="1" w:color="auto"/>
-          <w:left w:val="single" w:sz="4" w:space="4" w:color="auto"/>
+          <w:left w:val="single" w:sz="4" w:space="1" w:color="auto"/>
           <w:bottom w:val="single" w:sz="4" w:space="1" w:color="auto"/>
           <w:right w:val="single" w:sz="4" w:space="4" w:color="auto"/>
         </w:pBdr>
@@ -965,7 +1168,7 @@
       <w:pPr>
         <w:pBdr>
           <w:top w:val="single" w:sz="4" w:space="1" w:color="auto"/>
-          <w:left w:val="single" w:sz="4" w:space="4" w:color="auto"/>
+          <w:left w:val="single" w:sz="4" w:space="1" w:color="auto"/>
           <w:bottom w:val="single" w:sz="4" w:space="1" w:color="auto"/>
           <w:right w:val="single" w:sz="4" w:space="4" w:color="auto"/>
         </w:pBdr>
@@ -1095,7 +1298,7 @@
       <w:pPr>
         <w:pBdr>
           <w:top w:val="single" w:sz="4" w:space="1" w:color="auto"/>
-          <w:left w:val="single" w:sz="4" w:space="4" w:color="auto"/>
+          <w:left w:val="single" w:sz="4" w:space="1" w:color="auto"/>
           <w:bottom w:val="single" w:sz="4" w:space="1" w:color="auto"/>
           <w:right w:val="single" w:sz="4" w:space="4" w:color="auto"/>
         </w:pBdr>
@@ -1183,7 +1386,7 @@
       <w:pPr>
         <w:pBdr>
           <w:top w:val="single" w:sz="4" w:space="1" w:color="auto"/>
-          <w:left w:val="single" w:sz="4" w:space="4" w:color="auto"/>
+          <w:left w:val="single" w:sz="4" w:space="1" w:color="auto"/>
           <w:bottom w:val="single" w:sz="4" w:space="1" w:color="auto"/>
           <w:right w:val="single" w:sz="4" w:space="4" w:color="auto"/>
         </w:pBdr>
@@ -1287,7 +1490,7 @@
       <w:pPr>
         <w:pBdr>
           <w:top w:val="single" w:sz="4" w:space="1" w:color="auto"/>
-          <w:left w:val="single" w:sz="4" w:space="4" w:color="auto"/>
+          <w:left w:val="single" w:sz="4" w:space="1" w:color="auto"/>
           <w:bottom w:val="single" w:sz="4" w:space="1" w:color="auto"/>
           <w:right w:val="single" w:sz="4" w:space="4" w:color="auto"/>
         </w:pBdr>
@@ -1348,7 +1551,7 @@
       <w:pPr>
         <w:pBdr>
           <w:top w:val="single" w:sz="4" w:space="1" w:color="auto"/>
-          <w:left w:val="single" w:sz="4" w:space="4" w:color="auto"/>
+          <w:left w:val="single" w:sz="4" w:space="1" w:color="auto"/>
           <w:bottom w:val="single" w:sz="4" w:space="1" w:color="auto"/>
           <w:right w:val="single" w:sz="4" w:space="4" w:color="auto"/>
         </w:pBdr>
@@ -1413,7 +1616,7 @@
       <w:pPr>
         <w:pBdr>
           <w:top w:val="single" w:sz="4" w:space="1" w:color="auto"/>
-          <w:left w:val="single" w:sz="4" w:space="4" w:color="auto"/>
+          <w:left w:val="single" w:sz="4" w:space="1" w:color="auto"/>
           <w:bottom w:val="single" w:sz="4" w:space="1" w:color="auto"/>
           <w:right w:val="single" w:sz="4" w:space="4" w:color="auto"/>
         </w:pBdr>
@@ -1500,7 +1703,7 @@
       <w:pPr>
         <w:pBdr>
           <w:top w:val="single" w:sz="4" w:space="1" w:color="auto"/>
-          <w:left w:val="single" w:sz="4" w:space="4" w:color="auto"/>
+          <w:left w:val="single" w:sz="4" w:space="1" w:color="auto"/>
           <w:bottom w:val="single" w:sz="4" w:space="1" w:color="auto"/>
           <w:right w:val="single" w:sz="4" w:space="4" w:color="auto"/>
         </w:pBdr>
@@ -1585,7 +1788,7 @@
       <w:pPr>
         <w:pBdr>
           <w:top w:val="single" w:sz="4" w:space="1" w:color="auto"/>
-          <w:left w:val="single" w:sz="4" w:space="4" w:color="auto"/>
+          <w:left w:val="single" w:sz="4" w:space="1" w:color="auto"/>
           <w:bottom w:val="single" w:sz="4" w:space="1" w:color="auto"/>
           <w:right w:val="single" w:sz="4" w:space="4" w:color="auto"/>
         </w:pBdr>
@@ -1602,6 +1805,7 @@
           <w:sz w:val="20"/>
           <w:szCs w:val="20"/>
         </w:rPr>
+        <w:lastRenderedPageBreak/>
         <w:tab/>
       </w:r>
       <w:proofErr w:type="gramStart"/>
@@ -1681,7 +1885,7 @@
       <w:pPr>
         <w:pBdr>
           <w:top w:val="single" w:sz="4" w:space="1" w:color="auto"/>
-          <w:left w:val="single" w:sz="4" w:space="4" w:color="auto"/>
+          <w:left w:val="single" w:sz="4" w:space="1" w:color="auto"/>
           <w:bottom w:val="single" w:sz="4" w:space="1" w:color="auto"/>
           <w:right w:val="single" w:sz="4" w:space="4" w:color="auto"/>
         </w:pBdr>
@@ -1743,7 +1947,7 @@
       <w:pPr>
         <w:pBdr>
           <w:top w:val="single" w:sz="4" w:space="1" w:color="auto"/>
-          <w:left w:val="single" w:sz="4" w:space="4" w:color="auto"/>
+          <w:left w:val="single" w:sz="4" w:space="1" w:color="auto"/>
           <w:bottom w:val="single" w:sz="4" w:space="1" w:color="auto"/>
           <w:right w:val="single" w:sz="4" w:space="4" w:color="auto"/>
         </w:pBdr>
@@ -2033,6 +2237,34 @@
         <w:t>.</w:t>
       </w:r>
       <w:proofErr w:type="gramEnd"/>
+    </w:p>
+    <w:p>
+      <w:pPr>
+        <w:spacing w:after="0" w:line="252" w:lineRule="auto"/>
+        <w:rPr>
+          <w:rFonts w:ascii="Times New Roman" w:hAnsi="Times New Roman" w:cs="Times New Roman"/>
+          <w:sz w:val="20"/>
+          <w:szCs w:val="20"/>
+        </w:rPr>
+      </w:pPr>
+      <w:r>
+        <w:rPr>
+          <w:rFonts w:ascii="Times New Roman" w:hAnsi="Times New Roman" w:cs="Times New Roman"/>
+          <w:sz w:val="20"/>
+          <w:szCs w:val="20"/>
+        </w:rPr>
+        <w:t>The algorithm used in task 2 is described as the pseudo-code as follow.</w:t>
+      </w:r>
+    </w:p>
+    <w:p>
+      <w:pPr>
+        <w:spacing w:after="0" w:line="252" w:lineRule="auto"/>
+        <w:rPr>
+          <w:rFonts w:ascii="Times New Roman" w:hAnsi="Times New Roman" w:cs="Times New Roman"/>
+          <w:sz w:val="20"/>
+          <w:szCs w:val="20"/>
+        </w:rPr>
+      </w:pPr>
     </w:p>
     <w:p>
       <w:pPr>
@@ -2057,7 +2289,7 @@
 </file>
 
 <file path=word/numbering.xml><?xml version="1.0" encoding="utf-8"?>
-<w:numbering xmlns:wpc="http://schemas.microsoft.com/office/word/2010/wordprocessingCanvas" xmlns:mc="http://schemas.openxmlformats.org/markup-compatibility/2006" xmlns:o="urn:schemas-microsoft-com:office:office" xmlns:r="http://schemas.openxmlformats.org/officeDocument/2006/relationships" xmlns:m="http://schemas.openxmlformats.org/officeDocument/2006/math" xmlns:v="urn:schemas-microsoft-com:vml" xmlns:wp14="http://schemas.microsoft.com/office/word/2010/wordprocessingDrawing" xmlns:wp="http://schemas.openxmlformats.org/drawingml/2006/wordprocessingDrawing" xmlns:w10="urn:schemas-microsoft-com:office:word" xmlns:w="http://schemas.openxmlformats.org/wordprocessingml/2006/main" xmlns:w14="http://schemas.microsoft.com/office/word/2010/wordml" xmlns:wpg="http://schemas.microsoft.com/office/word/2010/wordprocessingGroup" xmlns:wpi="http://schemas.microsoft.com/office/word/2010/wordprocessingInk" xmlns:wne="http://schemas.microsoft.com/office/word/2006/wordml" xmlns:wps="http://schemas.microsoft.com/office/word/2010/wordprocessingShape" mc:Ignorable="w14 wp14">
+<w:numbering xmlns:ve="http://schemas.openxmlformats.org/markup-compatibility/2006" xmlns:o="urn:schemas-microsoft-com:office:office" xmlns:r="http://schemas.openxmlformats.org/officeDocument/2006/relationships" xmlns:m="http://schemas.openxmlformats.org/officeDocument/2006/math" xmlns:v="urn:schemas-microsoft-com:vml" xmlns:wp="http://schemas.openxmlformats.org/drawingml/2006/wordprocessingDrawing" xmlns:w10="urn:schemas-microsoft-com:office:word" xmlns:w="http://schemas.openxmlformats.org/wordprocessingml/2006/main" xmlns:wne="http://schemas.microsoft.com/office/word/2006/wordml">
   <w:abstractNum w:abstractNumId="0">
     <w:nsid w:val="1F4B43F9"/>
     <w:multiLevelType w:val="hybridMultilevel"/>
@@ -2424,7 +2656,7 @@
       <w:lvlText w:val="A%1."/>
       <w:lvlJc w:val="left"/>
       <w:pPr>
-        <w:ind w:left="720" w:hanging="360"/>
+        <w:ind w:left="1440" w:hanging="360"/>
       </w:pPr>
       <w:rPr>
         <w:rFonts w:hint="default"/>
@@ -2436,7 +2668,7 @@
       <w:lvlText w:val="%2."/>
       <w:lvlJc w:val="left"/>
       <w:pPr>
-        <w:ind w:left="1440" w:hanging="360"/>
+        <w:ind w:left="2160" w:hanging="360"/>
       </w:pPr>
     </w:lvl>
     <w:lvl w:ilvl="2" w:tplc="0409001B" w:tentative="1">
@@ -2445,7 +2677,7 @@
       <w:lvlText w:val="%3."/>
       <w:lvlJc w:val="right"/>
       <w:pPr>
-        <w:ind w:left="2160" w:hanging="180"/>
+        <w:ind w:left="2880" w:hanging="180"/>
       </w:pPr>
     </w:lvl>
     <w:lvl w:ilvl="3" w:tplc="0409000F" w:tentative="1">
@@ -2454,7 +2686,7 @@
       <w:lvlText w:val="%4."/>
       <w:lvlJc w:val="left"/>
       <w:pPr>
-        <w:ind w:left="2880" w:hanging="360"/>
+        <w:ind w:left="3600" w:hanging="360"/>
       </w:pPr>
     </w:lvl>
     <w:lvl w:ilvl="4" w:tplc="04090019" w:tentative="1">
@@ -2463,7 +2695,7 @@
       <w:lvlText w:val="%5."/>
       <w:lvlJc w:val="left"/>
       <w:pPr>
-        <w:ind w:left="3600" w:hanging="360"/>
+        <w:ind w:left="4320" w:hanging="360"/>
       </w:pPr>
     </w:lvl>
     <w:lvl w:ilvl="5" w:tplc="0409001B" w:tentative="1">
@@ -2472,7 +2704,7 @@
       <w:lvlText w:val="%6."/>
       <w:lvlJc w:val="right"/>
       <w:pPr>
-        <w:ind w:left="4320" w:hanging="180"/>
+        <w:ind w:left="5040" w:hanging="180"/>
       </w:pPr>
     </w:lvl>
     <w:lvl w:ilvl="6" w:tplc="0409000F" w:tentative="1">
@@ -2481,7 +2713,7 @@
       <w:lvlText w:val="%7."/>
       <w:lvlJc w:val="left"/>
       <w:pPr>
-        <w:ind w:left="5040" w:hanging="360"/>
+        <w:ind w:left="5760" w:hanging="360"/>
       </w:pPr>
     </w:lvl>
     <w:lvl w:ilvl="7" w:tplc="04090019" w:tentative="1">
@@ -2490,7 +2722,7 @@
       <w:lvlText w:val="%8."/>
       <w:lvlJc w:val="left"/>
       <w:pPr>
-        <w:ind w:left="5760" w:hanging="360"/>
+        <w:ind w:left="6480" w:hanging="360"/>
       </w:pPr>
     </w:lvl>
     <w:lvl w:ilvl="8" w:tplc="0409001B" w:tentative="1">
@@ -2499,7 +2731,7 @@
       <w:lvlText w:val="%9."/>
       <w:lvlJc w:val="right"/>
       <w:pPr>
-        <w:ind w:left="6480" w:hanging="180"/>
+        <w:ind w:left="7200" w:hanging="180"/>
       </w:pPr>
     </w:lvl>
   </w:abstractNum>
@@ -2890,7 +3122,7 @@
 </file>
 
 <file path=word/styles.xml><?xml version="1.0" encoding="utf-8"?>
-<w:styles xmlns:mc="http://schemas.openxmlformats.org/markup-compatibility/2006" xmlns:r="http://schemas.openxmlformats.org/officeDocument/2006/relationships" xmlns:w="http://schemas.openxmlformats.org/wordprocessingml/2006/main" xmlns:w14="http://schemas.microsoft.com/office/word/2010/wordml" mc:Ignorable="w14">
+<w:styles xmlns:r="http://schemas.openxmlformats.org/officeDocument/2006/relationships" xmlns:w="http://schemas.openxmlformats.org/wordprocessingml/2006/main">
   <w:docDefaults>
     <w:rPrDefault>
       <w:rPr>
@@ -3048,6 +3280,7 @@
   <w:style w:type="paragraph" w:default="1" w:styleId="Normal">
     <w:name w:val="Normal"/>
     <w:qFormat/>
+    <w:rsid w:val="00E779F5"/>
   </w:style>
   <w:style w:type="character" w:default="1" w:styleId="DefaultParagraphFont">
     <w:name w:val="Default Paragraph Font"/>
@@ -3060,6 +3293,7 @@
     <w:uiPriority w:val="99"/>
     <w:semiHidden/>
     <w:unhideWhenUsed/>
+    <w:qFormat/>
     <w:tblPr>
       <w:tblInd w:w="0" w:type="dxa"/>
       <w:tblCellMar>
@@ -3579,7 +3813,7 @@
 </file>
 
 <file path=customXml/itemProps1.xml><?xml version="1.0" encoding="utf-8"?>
-<ds:datastoreItem xmlns:ds="http://schemas.openxmlformats.org/officeDocument/2006/customXml" ds:itemID="{5A706556-F3D6-42F7-9BAD-5D8E5DE727F8}">
+<ds:datastoreItem xmlns:ds="http://schemas.openxmlformats.org/officeDocument/2006/customXml" ds:itemID="{301A6BD6-99FF-47CE-A9B7-98498BEA8B06}">
   <ds:schemaRefs>
     <ds:schemaRef ds:uri="http://schemas.openxmlformats.org/officeDocument/2006/bibliography"/>
   </ds:schemaRefs>

</xml_diff>

<commit_message>
Task 4 Question 3
</commit_message>
<xml_diff>
--- a/Prj_1 Report_Anderson.docx
+++ b/Prj_1 Report_Anderson.docx
@@ -2247,6 +2247,16 @@
           <w:szCs w:val="20"/>
         </w:rPr>
       </w:pPr>
+    </w:p>
+    <w:p>
+      <w:pPr>
+        <w:spacing w:after="0" w:line="252" w:lineRule="auto"/>
+        <w:rPr>
+          <w:rFonts w:ascii="Times New Roman" w:hAnsi="Times New Roman" w:cs="Times New Roman"/>
+          <w:sz w:val="20"/>
+          <w:szCs w:val="20"/>
+        </w:rPr>
+      </w:pPr>
       <w:r>
         <w:rPr>
           <w:rFonts w:ascii="Times New Roman" w:hAnsi="Times New Roman" w:cs="Times New Roman"/>
@@ -2255,6 +2265,2208 @@
         </w:rPr>
         <w:t>The algorithm used in task 2 is described as the pseudo-code as follow.</w:t>
       </w:r>
+    </w:p>
+    <w:p>
+      <w:pPr>
+        <w:pBdr>
+          <w:top w:val="single" w:sz="4" w:space="1" w:color="auto"/>
+          <w:left w:val="single" w:sz="4" w:space="1" w:color="auto"/>
+          <w:bottom w:val="single" w:sz="4" w:space="1" w:color="auto"/>
+          <w:right w:val="single" w:sz="4" w:space="4" w:color="auto"/>
+        </w:pBdr>
+        <w:spacing w:after="0" w:line="252" w:lineRule="auto"/>
+        <w:rPr>
+          <w:rFonts w:ascii="Times New Roman" w:hAnsi="Times New Roman" w:cs="Times New Roman"/>
+          <w:sz w:val="20"/>
+          <w:szCs w:val="20"/>
+        </w:rPr>
+      </w:pPr>
+      <w:r>
+        <w:rPr>
+          <w:rFonts w:ascii="Times New Roman" w:hAnsi="Times New Roman" w:cs="Times New Roman"/>
+          <w:sz w:val="20"/>
+          <w:szCs w:val="20"/>
+        </w:rPr>
+        <w:t xml:space="preserve">               </w:t>
+      </w:r>
+      <w:proofErr w:type="spellStart"/>
+      <w:proofErr w:type="gramStart"/>
+      <w:r>
+        <w:rPr>
+          <w:rFonts w:ascii="Times New Roman" w:hAnsi="Times New Roman" w:cs="Times New Roman"/>
+          <w:sz w:val="20"/>
+          <w:szCs w:val="20"/>
+        </w:rPr>
+        <w:t>int</w:t>
+      </w:r>
+      <w:proofErr w:type="spellEnd"/>
+      <w:proofErr w:type="gramEnd"/>
+      <w:r>
+        <w:rPr>
+          <w:rFonts w:ascii="Times New Roman" w:hAnsi="Times New Roman" w:cs="Times New Roman"/>
+          <w:sz w:val="20"/>
+          <w:szCs w:val="20"/>
+        </w:rPr>
+        <w:t xml:space="preserve"> T =</w:t>
+      </w:r>
+      <w:r>
+        <w:rPr>
+          <w:rFonts w:ascii="Times New Roman" w:hAnsi="Times New Roman" w:cs="Times New Roman"/>
+          <w:sz w:val="20"/>
+          <w:szCs w:val="20"/>
+        </w:rPr>
+        <w:t xml:space="preserve"> </w:t>
+      </w:r>
+      <w:proofErr w:type="spellStart"/>
+      <w:r>
+        <w:rPr>
+          <w:rFonts w:ascii="Times New Roman" w:hAnsi="Times New Roman" w:cs="Times New Roman"/>
+          <w:sz w:val="20"/>
+          <w:szCs w:val="20"/>
+        </w:rPr>
+        <w:t>getInput</w:t>
+      </w:r>
+      <w:proofErr w:type="spellEnd"/>
+      <w:r>
+        <w:rPr>
+          <w:rFonts w:ascii="Times New Roman" w:hAnsi="Times New Roman" w:cs="Times New Roman"/>
+          <w:sz w:val="20"/>
+          <w:szCs w:val="20"/>
+        </w:rPr>
+        <w:t xml:space="preserve"> </w:t>
+      </w:r>
+      <w:r>
+        <w:rPr>
+          <w:rFonts w:ascii="Times New Roman" w:hAnsi="Times New Roman" w:cs="Times New Roman"/>
+          <w:sz w:val="20"/>
+          <w:szCs w:val="20"/>
+        </w:rPr>
+        <w:t>// get checked user input for number of shouters and set it to T</w:t>
+      </w:r>
+    </w:p>
+    <w:p>
+      <w:pPr>
+        <w:pBdr>
+          <w:top w:val="single" w:sz="4" w:space="1" w:color="auto"/>
+          <w:left w:val="single" w:sz="4" w:space="1" w:color="auto"/>
+          <w:bottom w:val="single" w:sz="4" w:space="1" w:color="auto"/>
+          <w:right w:val="single" w:sz="4" w:space="4" w:color="auto"/>
+        </w:pBdr>
+        <w:spacing w:after="0" w:line="252" w:lineRule="auto"/>
+        <w:rPr>
+          <w:rFonts w:ascii="Times New Roman" w:hAnsi="Times New Roman" w:cs="Times New Roman"/>
+          <w:sz w:val="20"/>
+          <w:szCs w:val="20"/>
+        </w:rPr>
+      </w:pPr>
+      <w:r>
+        <w:rPr>
+          <w:rFonts w:ascii="Times New Roman" w:hAnsi="Times New Roman" w:cs="Times New Roman"/>
+          <w:sz w:val="20"/>
+          <w:szCs w:val="20"/>
+        </w:rPr>
+        <w:tab/>
+      </w:r>
+      <w:r>
+        <w:rPr>
+          <w:rFonts w:ascii="Times New Roman" w:hAnsi="Times New Roman" w:cs="Times New Roman"/>
+          <w:sz w:val="20"/>
+          <w:szCs w:val="20"/>
+        </w:rPr>
+        <w:tab/>
+      </w:r>
+      <w:proofErr w:type="spellStart"/>
+      <w:r>
+        <w:rPr>
+          <w:rFonts w:ascii="Times New Roman" w:hAnsi="Times New Roman" w:cs="Times New Roman"/>
+          <w:sz w:val="20"/>
+          <w:szCs w:val="20"/>
+        </w:rPr>
+        <w:t>NumShout</w:t>
+      </w:r>
+      <w:proofErr w:type="spellEnd"/>
+      <w:r>
+        <w:rPr>
+          <w:rFonts w:ascii="Times New Roman" w:hAnsi="Times New Roman" w:cs="Times New Roman"/>
+          <w:sz w:val="20"/>
+          <w:szCs w:val="20"/>
+        </w:rPr>
+        <w:t xml:space="preserve"> = </w:t>
+      </w:r>
+      <w:proofErr w:type="spellStart"/>
+      <w:r>
+        <w:rPr>
+          <w:rFonts w:ascii="Times New Roman" w:hAnsi="Times New Roman" w:cs="Times New Roman"/>
+          <w:sz w:val="20"/>
+          <w:szCs w:val="20"/>
+        </w:rPr>
+        <w:t>getInput</w:t>
+      </w:r>
+      <w:proofErr w:type="spellEnd"/>
+      <w:r>
+        <w:rPr>
+          <w:rFonts w:ascii="Times New Roman" w:hAnsi="Times New Roman" w:cs="Times New Roman"/>
+          <w:sz w:val="20"/>
+          <w:szCs w:val="20"/>
+        </w:rPr>
+        <w:t xml:space="preserve"> // </w:t>
+      </w:r>
+      <w:r>
+        <w:rPr>
+          <w:rFonts w:ascii="Times New Roman" w:hAnsi="Times New Roman" w:cs="Times New Roman"/>
+          <w:sz w:val="20"/>
+          <w:szCs w:val="20"/>
+        </w:rPr>
+        <w:t xml:space="preserve">get checked user input for number of shouts and set it to </w:t>
+      </w:r>
+      <w:proofErr w:type="spellStart"/>
+      <w:r>
+        <w:rPr>
+          <w:rFonts w:ascii="Times New Roman" w:hAnsi="Times New Roman" w:cs="Times New Roman"/>
+          <w:sz w:val="20"/>
+          <w:szCs w:val="20"/>
+        </w:rPr>
+        <w:t>NumShout</w:t>
+      </w:r>
+      <w:proofErr w:type="spellEnd"/>
+    </w:p>
+    <w:p>
+      <w:pPr>
+        <w:pBdr>
+          <w:top w:val="single" w:sz="4" w:space="1" w:color="auto"/>
+          <w:left w:val="single" w:sz="4" w:space="1" w:color="auto"/>
+          <w:bottom w:val="single" w:sz="4" w:space="1" w:color="auto"/>
+          <w:right w:val="single" w:sz="4" w:space="4" w:color="auto"/>
+        </w:pBdr>
+        <w:spacing w:after="0" w:line="252" w:lineRule="auto"/>
+        <w:rPr>
+          <w:rFonts w:ascii="Times New Roman" w:hAnsi="Times New Roman" w:cs="Times New Roman"/>
+          <w:sz w:val="20"/>
+          <w:szCs w:val="20"/>
+        </w:rPr>
+      </w:pPr>
+      <w:r>
+        <w:rPr>
+          <w:rFonts w:ascii="Times New Roman" w:hAnsi="Times New Roman" w:cs="Times New Roman"/>
+          <w:sz w:val="20"/>
+          <w:szCs w:val="20"/>
+        </w:rPr>
+        <w:tab/>
+      </w:r>
+      <w:r>
+        <w:rPr>
+          <w:rFonts w:ascii="Times New Roman" w:hAnsi="Times New Roman" w:cs="Times New Roman"/>
+          <w:sz w:val="20"/>
+          <w:szCs w:val="20"/>
+        </w:rPr>
+        <w:tab/>
+      </w:r>
+      <w:proofErr w:type="gramStart"/>
+      <w:r>
+        <w:rPr>
+          <w:rFonts w:ascii="Times New Roman" w:hAnsi="Times New Roman" w:cs="Times New Roman"/>
+          <w:sz w:val="20"/>
+          <w:szCs w:val="20"/>
+        </w:rPr>
+        <w:t>for</w:t>
+      </w:r>
+      <w:proofErr w:type="gramEnd"/>
+      <w:r>
+        <w:rPr>
+          <w:rFonts w:ascii="Times New Roman" w:hAnsi="Times New Roman" w:cs="Times New Roman"/>
+          <w:sz w:val="20"/>
+          <w:szCs w:val="20"/>
+        </w:rPr>
+        <w:t xml:space="preserve"> (</w:t>
+      </w:r>
+      <w:proofErr w:type="spellStart"/>
+      <w:r>
+        <w:rPr>
+          <w:rFonts w:ascii="Times New Roman" w:hAnsi="Times New Roman" w:cs="Times New Roman"/>
+          <w:sz w:val="20"/>
+          <w:szCs w:val="20"/>
+        </w:rPr>
+        <w:t>int</w:t>
+      </w:r>
+      <w:proofErr w:type="spellEnd"/>
+      <w:r>
+        <w:rPr>
+          <w:rFonts w:ascii="Times New Roman" w:hAnsi="Times New Roman" w:cs="Times New Roman"/>
+          <w:sz w:val="20"/>
+          <w:szCs w:val="20"/>
+        </w:rPr>
+        <w:t xml:space="preserve"> </w:t>
+      </w:r>
+      <w:proofErr w:type="spellStart"/>
+      <w:r>
+        <w:rPr>
+          <w:rFonts w:ascii="Times New Roman" w:hAnsi="Times New Roman" w:cs="Times New Roman"/>
+          <w:sz w:val="20"/>
+          <w:szCs w:val="20"/>
+        </w:rPr>
+        <w:t>i</w:t>
+      </w:r>
+      <w:proofErr w:type="spellEnd"/>
+      <w:r>
+        <w:rPr>
+          <w:rFonts w:ascii="Times New Roman" w:hAnsi="Times New Roman" w:cs="Times New Roman"/>
+          <w:sz w:val="20"/>
+          <w:szCs w:val="20"/>
+        </w:rPr>
+        <w:t xml:space="preserve">=0; </w:t>
+      </w:r>
+      <w:proofErr w:type="spellStart"/>
+      <w:r>
+        <w:rPr>
+          <w:rFonts w:ascii="Times New Roman" w:hAnsi="Times New Roman" w:cs="Times New Roman"/>
+          <w:sz w:val="20"/>
+          <w:szCs w:val="20"/>
+        </w:rPr>
+        <w:t>i</w:t>
+      </w:r>
+      <w:proofErr w:type="spellEnd"/>
+      <w:r>
+        <w:rPr>
+          <w:rFonts w:ascii="Times New Roman" w:hAnsi="Times New Roman" w:cs="Times New Roman"/>
+          <w:sz w:val="20"/>
+          <w:szCs w:val="20"/>
+        </w:rPr>
+        <w:t xml:space="preserve">&lt;T; </w:t>
+      </w:r>
+      <w:proofErr w:type="spellStart"/>
+      <w:r>
+        <w:rPr>
+          <w:rFonts w:ascii="Times New Roman" w:hAnsi="Times New Roman" w:cs="Times New Roman"/>
+          <w:sz w:val="20"/>
+          <w:szCs w:val="20"/>
+        </w:rPr>
+        <w:t>i</w:t>
+      </w:r>
+      <w:proofErr w:type="spellEnd"/>
+      <w:r>
+        <w:rPr>
+          <w:rFonts w:ascii="Times New Roman" w:hAnsi="Times New Roman" w:cs="Times New Roman"/>
+          <w:sz w:val="20"/>
+          <w:szCs w:val="20"/>
+        </w:rPr>
+        <w:t>++) //loop to fork for each shout</w:t>
+      </w:r>
+    </w:p>
+    <w:p>
+      <w:pPr>
+        <w:pBdr>
+          <w:top w:val="single" w:sz="4" w:space="1" w:color="auto"/>
+          <w:left w:val="single" w:sz="4" w:space="1" w:color="auto"/>
+          <w:bottom w:val="single" w:sz="4" w:space="1" w:color="auto"/>
+          <w:right w:val="single" w:sz="4" w:space="4" w:color="auto"/>
+        </w:pBdr>
+        <w:spacing w:after="0" w:line="252" w:lineRule="auto"/>
+        <w:rPr>
+          <w:rFonts w:ascii="Times New Roman" w:hAnsi="Times New Roman" w:cs="Times New Roman"/>
+          <w:sz w:val="20"/>
+          <w:szCs w:val="20"/>
+        </w:rPr>
+      </w:pPr>
+      <w:r>
+        <w:rPr>
+          <w:rFonts w:ascii="Times New Roman" w:hAnsi="Times New Roman" w:cs="Times New Roman"/>
+          <w:sz w:val="20"/>
+          <w:szCs w:val="20"/>
+        </w:rPr>
+        <w:tab/>
+      </w:r>
+      <w:r>
+        <w:rPr>
+          <w:rFonts w:ascii="Times New Roman" w:hAnsi="Times New Roman" w:cs="Times New Roman"/>
+          <w:sz w:val="20"/>
+          <w:szCs w:val="20"/>
+        </w:rPr>
+        <w:tab/>
+      </w:r>
+      <w:r>
+        <w:rPr>
+          <w:rFonts w:ascii="Times New Roman" w:hAnsi="Times New Roman" w:cs="Times New Roman"/>
+          <w:sz w:val="20"/>
+          <w:szCs w:val="20"/>
+        </w:rPr>
+        <w:tab/>
+        <w:t xml:space="preserve">Thread *t = new </w:t>
+      </w:r>
+      <w:proofErr w:type="gramStart"/>
+      <w:r>
+        <w:rPr>
+          <w:rFonts w:ascii="Times New Roman" w:hAnsi="Times New Roman" w:cs="Times New Roman"/>
+          <w:sz w:val="20"/>
+          <w:szCs w:val="20"/>
+        </w:rPr>
+        <w:t>Thread(</w:t>
+      </w:r>
+      <w:proofErr w:type="gramEnd"/>
+      <w:r>
+        <w:rPr>
+          <w:rFonts w:ascii="Times New Roman" w:hAnsi="Times New Roman" w:cs="Times New Roman"/>
+          <w:sz w:val="20"/>
+          <w:szCs w:val="20"/>
+        </w:rPr>
+        <w:t>"forked thread");</w:t>
+      </w:r>
+    </w:p>
+    <w:p>
+      <w:pPr>
+        <w:pBdr>
+          <w:top w:val="single" w:sz="4" w:space="1" w:color="auto"/>
+          <w:left w:val="single" w:sz="4" w:space="1" w:color="auto"/>
+          <w:bottom w:val="single" w:sz="4" w:space="1" w:color="auto"/>
+          <w:right w:val="single" w:sz="4" w:space="4" w:color="auto"/>
+        </w:pBdr>
+        <w:spacing w:after="0" w:line="252" w:lineRule="auto"/>
+        <w:rPr>
+          <w:rFonts w:ascii="Times New Roman" w:hAnsi="Times New Roman" w:cs="Times New Roman"/>
+          <w:sz w:val="20"/>
+          <w:szCs w:val="20"/>
+        </w:rPr>
+      </w:pPr>
+      <w:r>
+        <w:rPr>
+          <w:rFonts w:ascii="Times New Roman" w:hAnsi="Times New Roman" w:cs="Times New Roman"/>
+          <w:sz w:val="20"/>
+          <w:szCs w:val="20"/>
+        </w:rPr>
+        <w:tab/>
+      </w:r>
+      <w:r>
+        <w:rPr>
+          <w:rFonts w:ascii="Times New Roman" w:hAnsi="Times New Roman" w:cs="Times New Roman"/>
+          <w:sz w:val="20"/>
+          <w:szCs w:val="20"/>
+        </w:rPr>
+        <w:tab/>
+      </w:r>
+      <w:r>
+        <w:rPr>
+          <w:rFonts w:ascii="Times New Roman" w:hAnsi="Times New Roman" w:cs="Times New Roman"/>
+          <w:sz w:val="20"/>
+          <w:szCs w:val="20"/>
+        </w:rPr>
+        <w:tab/>
+      </w:r>
+      <w:proofErr w:type="gramStart"/>
+      <w:r>
+        <w:rPr>
+          <w:rFonts w:ascii="Times New Roman" w:hAnsi="Times New Roman" w:cs="Times New Roman"/>
+          <w:sz w:val="20"/>
+          <w:szCs w:val="20"/>
+        </w:rPr>
+        <w:t>t</w:t>
+      </w:r>
+      <w:proofErr w:type="gramEnd"/>
+      <w:r>
+        <w:rPr>
+          <w:rFonts w:ascii="Times New Roman" w:hAnsi="Times New Roman" w:cs="Times New Roman"/>
+          <w:sz w:val="20"/>
+          <w:szCs w:val="20"/>
+        </w:rPr>
+        <w:t xml:space="preserve">-&gt;Fork(Shout, </w:t>
+      </w:r>
+      <w:proofErr w:type="spellStart"/>
+      <w:r>
+        <w:rPr>
+          <w:rFonts w:ascii="Times New Roman" w:hAnsi="Times New Roman" w:cs="Times New Roman"/>
+          <w:sz w:val="20"/>
+          <w:szCs w:val="20"/>
+        </w:rPr>
+        <w:t>i</w:t>
+      </w:r>
+      <w:proofErr w:type="spellEnd"/>
+      <w:r>
+        <w:rPr>
+          <w:rFonts w:ascii="Times New Roman" w:hAnsi="Times New Roman" w:cs="Times New Roman"/>
+          <w:sz w:val="20"/>
+          <w:szCs w:val="20"/>
+        </w:rPr>
+        <w:t>);</w:t>
+      </w:r>
+      <w:r>
+        <w:rPr>
+          <w:rFonts w:ascii="Times New Roman" w:hAnsi="Times New Roman" w:cs="Times New Roman"/>
+          <w:sz w:val="20"/>
+          <w:szCs w:val="20"/>
+        </w:rPr>
+        <w:t>//fork to shout()</w:t>
+      </w:r>
+    </w:p>
+    <w:p>
+      <w:pPr>
+        <w:pBdr>
+          <w:top w:val="single" w:sz="4" w:space="1" w:color="auto"/>
+          <w:left w:val="single" w:sz="4" w:space="1" w:color="auto"/>
+          <w:bottom w:val="single" w:sz="4" w:space="1" w:color="auto"/>
+          <w:right w:val="single" w:sz="4" w:space="4" w:color="auto"/>
+        </w:pBdr>
+        <w:spacing w:after="0" w:line="252" w:lineRule="auto"/>
+        <w:rPr>
+          <w:rFonts w:ascii="Times New Roman" w:hAnsi="Times New Roman" w:cs="Times New Roman"/>
+          <w:sz w:val="20"/>
+          <w:szCs w:val="20"/>
+        </w:rPr>
+      </w:pPr>
+      <w:r>
+        <w:rPr>
+          <w:rFonts w:ascii="Times New Roman" w:hAnsi="Times New Roman" w:cs="Times New Roman"/>
+          <w:sz w:val="20"/>
+          <w:szCs w:val="20"/>
+        </w:rPr>
+        <w:tab/>
+      </w:r>
+      <w:r>
+        <w:rPr>
+          <w:rFonts w:ascii="Times New Roman" w:hAnsi="Times New Roman" w:cs="Times New Roman"/>
+          <w:sz w:val="20"/>
+          <w:szCs w:val="20"/>
+        </w:rPr>
+        <w:tab/>
+        <w:t>}</w:t>
+      </w:r>
+    </w:p>
+    <w:p>
+      <w:pPr>
+        <w:pBdr>
+          <w:top w:val="single" w:sz="4" w:space="1" w:color="auto"/>
+          <w:left w:val="single" w:sz="4" w:space="1" w:color="auto"/>
+          <w:bottom w:val="single" w:sz="4" w:space="1" w:color="auto"/>
+          <w:right w:val="single" w:sz="4" w:space="4" w:color="auto"/>
+        </w:pBdr>
+        <w:spacing w:after="0" w:line="252" w:lineRule="auto"/>
+        <w:rPr>
+          <w:rFonts w:ascii="Times New Roman" w:hAnsi="Times New Roman" w:cs="Times New Roman"/>
+          <w:sz w:val="20"/>
+          <w:szCs w:val="20"/>
+        </w:rPr>
+      </w:pPr>
+      <w:r>
+        <w:rPr>
+          <w:rFonts w:ascii="Times New Roman" w:hAnsi="Times New Roman" w:cs="Times New Roman"/>
+          <w:sz w:val="20"/>
+          <w:szCs w:val="20"/>
+        </w:rPr>
+        <w:t xml:space="preserve">   </w:t>
+      </w:r>
+      <w:r>
+        <w:rPr>
+          <w:rFonts w:ascii="Times New Roman" w:hAnsi="Times New Roman" w:cs="Times New Roman"/>
+          <w:sz w:val="20"/>
+          <w:szCs w:val="20"/>
+        </w:rPr>
+        <w:tab/>
+      </w:r>
+      <w:r>
+        <w:rPr>
+          <w:rFonts w:ascii="Times New Roman" w:hAnsi="Times New Roman" w:cs="Times New Roman"/>
+          <w:sz w:val="20"/>
+          <w:szCs w:val="20"/>
+        </w:rPr>
+        <w:tab/>
+      </w:r>
+    </w:p>
+    <w:p>
+      <w:pPr>
+        <w:pBdr>
+          <w:top w:val="single" w:sz="4" w:space="1" w:color="auto"/>
+          <w:left w:val="single" w:sz="4" w:space="1" w:color="auto"/>
+          <w:bottom w:val="single" w:sz="4" w:space="1" w:color="auto"/>
+          <w:right w:val="single" w:sz="4" w:space="4" w:color="auto"/>
+        </w:pBdr>
+        <w:spacing w:after="0" w:line="252" w:lineRule="auto"/>
+        <w:rPr>
+          <w:rFonts w:ascii="Times New Roman" w:hAnsi="Times New Roman" w:cs="Times New Roman"/>
+          <w:sz w:val="20"/>
+          <w:szCs w:val="20"/>
+        </w:rPr>
+      </w:pPr>
+      <w:r>
+        <w:rPr>
+          <w:rFonts w:ascii="Times New Roman" w:hAnsi="Times New Roman" w:cs="Times New Roman"/>
+          <w:sz w:val="20"/>
+          <w:szCs w:val="20"/>
+        </w:rPr>
+        <w:tab/>
+      </w:r>
+      <w:r>
+        <w:rPr>
+          <w:rFonts w:ascii="Times New Roman" w:hAnsi="Times New Roman" w:cs="Times New Roman"/>
+          <w:sz w:val="20"/>
+          <w:szCs w:val="20"/>
+        </w:rPr>
+        <w:tab/>
+      </w:r>
+      <w:proofErr w:type="gramStart"/>
+      <w:r>
+        <w:rPr>
+          <w:rFonts w:ascii="Times New Roman" w:hAnsi="Times New Roman" w:cs="Times New Roman"/>
+          <w:sz w:val="20"/>
+          <w:szCs w:val="20"/>
+        </w:rPr>
+        <w:t>Shout(</w:t>
+      </w:r>
+      <w:proofErr w:type="gramEnd"/>
+      <w:r>
+        <w:rPr>
+          <w:rFonts w:ascii="Times New Roman" w:hAnsi="Times New Roman" w:cs="Times New Roman"/>
+          <w:sz w:val="20"/>
+          <w:szCs w:val="20"/>
+        </w:rPr>
+        <w:t>){</w:t>
+      </w:r>
+    </w:p>
+    <w:p>
+      <w:pPr>
+        <w:pBdr>
+          <w:top w:val="single" w:sz="4" w:space="1" w:color="auto"/>
+          <w:left w:val="single" w:sz="4" w:space="1" w:color="auto"/>
+          <w:bottom w:val="single" w:sz="4" w:space="1" w:color="auto"/>
+          <w:right w:val="single" w:sz="4" w:space="4" w:color="auto"/>
+        </w:pBdr>
+        <w:spacing w:after="0" w:line="252" w:lineRule="auto"/>
+        <w:rPr>
+          <w:rFonts w:ascii="Times New Roman" w:hAnsi="Times New Roman" w:cs="Times New Roman"/>
+          <w:sz w:val="20"/>
+          <w:szCs w:val="20"/>
+        </w:rPr>
+      </w:pPr>
+      <w:r>
+        <w:rPr>
+          <w:rFonts w:ascii="Times New Roman" w:hAnsi="Times New Roman" w:cs="Times New Roman"/>
+          <w:sz w:val="20"/>
+          <w:szCs w:val="20"/>
+        </w:rPr>
+        <w:tab/>
+      </w:r>
+      <w:r>
+        <w:rPr>
+          <w:rFonts w:ascii="Times New Roman" w:hAnsi="Times New Roman" w:cs="Times New Roman"/>
+          <w:sz w:val="20"/>
+          <w:szCs w:val="20"/>
+        </w:rPr>
+        <w:tab/>
+      </w:r>
+      <w:r>
+        <w:rPr>
+          <w:rFonts w:ascii="Times New Roman" w:hAnsi="Times New Roman" w:cs="Times New Roman"/>
+          <w:sz w:val="20"/>
+          <w:szCs w:val="20"/>
+        </w:rPr>
+        <w:tab/>
+      </w:r>
+      <w:proofErr w:type="gramStart"/>
+      <w:r>
+        <w:rPr>
+          <w:rFonts w:ascii="Times New Roman" w:hAnsi="Times New Roman" w:cs="Times New Roman"/>
+          <w:sz w:val="20"/>
+          <w:szCs w:val="20"/>
+        </w:rPr>
+        <w:t>char</w:t>
+      </w:r>
+      <w:proofErr w:type="gramEnd"/>
+      <w:r>
+        <w:rPr>
+          <w:rFonts w:ascii="Times New Roman" w:hAnsi="Times New Roman" w:cs="Times New Roman"/>
+          <w:sz w:val="20"/>
+          <w:szCs w:val="20"/>
+        </w:rPr>
+        <w:t xml:space="preserve"> </w:t>
+      </w:r>
+      <w:proofErr w:type="spellStart"/>
+      <w:r>
+        <w:rPr>
+          <w:rFonts w:ascii="Times New Roman" w:hAnsi="Times New Roman" w:cs="Times New Roman"/>
+          <w:sz w:val="20"/>
+          <w:szCs w:val="20"/>
+        </w:rPr>
+        <w:t>msg</w:t>
+      </w:r>
+      <w:proofErr w:type="spellEnd"/>
+      <w:r>
+        <w:rPr>
+          <w:rFonts w:ascii="Times New Roman" w:hAnsi="Times New Roman" w:cs="Times New Roman"/>
+          <w:sz w:val="20"/>
+          <w:szCs w:val="20"/>
+        </w:rPr>
+        <w:t>[5][64];</w:t>
+      </w:r>
+      <w:r>
+        <w:rPr>
+          <w:rFonts w:ascii="Times New Roman" w:hAnsi="Times New Roman" w:cs="Times New Roman"/>
+          <w:sz w:val="20"/>
+          <w:szCs w:val="20"/>
+        </w:rPr>
+        <w:t>//initialize shouts</w:t>
+      </w:r>
+    </w:p>
+    <w:p>
+      <w:pPr>
+        <w:pBdr>
+          <w:top w:val="single" w:sz="4" w:space="1" w:color="auto"/>
+          <w:left w:val="single" w:sz="4" w:space="1" w:color="auto"/>
+          <w:bottom w:val="single" w:sz="4" w:space="1" w:color="auto"/>
+          <w:right w:val="single" w:sz="4" w:space="4" w:color="auto"/>
+        </w:pBdr>
+        <w:spacing w:after="0" w:line="252" w:lineRule="auto"/>
+        <w:rPr>
+          <w:rFonts w:ascii="Times New Roman" w:hAnsi="Times New Roman" w:cs="Times New Roman"/>
+          <w:sz w:val="20"/>
+          <w:szCs w:val="20"/>
+        </w:rPr>
+      </w:pPr>
+      <w:r>
+        <w:rPr>
+          <w:rFonts w:ascii="Times New Roman" w:hAnsi="Times New Roman" w:cs="Times New Roman"/>
+          <w:sz w:val="20"/>
+          <w:szCs w:val="20"/>
+        </w:rPr>
+        <w:tab/>
+      </w:r>
+      <w:r>
+        <w:rPr>
+          <w:rFonts w:ascii="Times New Roman" w:hAnsi="Times New Roman" w:cs="Times New Roman"/>
+          <w:sz w:val="20"/>
+          <w:szCs w:val="20"/>
+        </w:rPr>
+        <w:tab/>
+      </w:r>
+      <w:r>
+        <w:rPr>
+          <w:rFonts w:ascii="Times New Roman" w:hAnsi="Times New Roman" w:cs="Times New Roman"/>
+          <w:sz w:val="20"/>
+          <w:szCs w:val="20"/>
+        </w:rPr>
+        <w:tab/>
+      </w:r>
+      <w:proofErr w:type="spellStart"/>
+      <w:proofErr w:type="gramStart"/>
+      <w:r>
+        <w:rPr>
+          <w:rFonts w:ascii="Times New Roman" w:hAnsi="Times New Roman" w:cs="Times New Roman"/>
+          <w:sz w:val="20"/>
+          <w:szCs w:val="20"/>
+        </w:rPr>
+        <w:t>strcpy</w:t>
+      </w:r>
+      <w:proofErr w:type="spellEnd"/>
+      <w:r>
+        <w:rPr>
+          <w:rFonts w:ascii="Times New Roman" w:hAnsi="Times New Roman" w:cs="Times New Roman"/>
+          <w:sz w:val="20"/>
+          <w:szCs w:val="20"/>
+        </w:rPr>
+        <w:t>(</w:t>
+      </w:r>
+      <w:proofErr w:type="spellStart"/>
+      <w:proofErr w:type="gramEnd"/>
+      <w:r>
+        <w:rPr>
+          <w:rFonts w:ascii="Times New Roman" w:hAnsi="Times New Roman" w:cs="Times New Roman"/>
+          <w:sz w:val="20"/>
+          <w:szCs w:val="20"/>
+        </w:rPr>
+        <w:t>msg</w:t>
+      </w:r>
+      <w:proofErr w:type="spellEnd"/>
+      <w:r>
+        <w:rPr>
+          <w:rFonts w:ascii="Times New Roman" w:hAnsi="Times New Roman" w:cs="Times New Roman"/>
+          <w:sz w:val="20"/>
+          <w:szCs w:val="20"/>
+        </w:rPr>
+        <w:t>[0],"Pattern0");</w:t>
+      </w:r>
+    </w:p>
+    <w:p>
+      <w:pPr>
+        <w:pBdr>
+          <w:top w:val="single" w:sz="4" w:space="1" w:color="auto"/>
+          <w:left w:val="single" w:sz="4" w:space="1" w:color="auto"/>
+          <w:bottom w:val="single" w:sz="4" w:space="1" w:color="auto"/>
+          <w:right w:val="single" w:sz="4" w:space="4" w:color="auto"/>
+        </w:pBdr>
+        <w:spacing w:after="0" w:line="252" w:lineRule="auto"/>
+        <w:rPr>
+          <w:rFonts w:ascii="Times New Roman" w:hAnsi="Times New Roman" w:cs="Times New Roman"/>
+          <w:sz w:val="20"/>
+          <w:szCs w:val="20"/>
+        </w:rPr>
+      </w:pPr>
+      <w:r>
+        <w:rPr>
+          <w:rFonts w:ascii="Times New Roman" w:hAnsi="Times New Roman" w:cs="Times New Roman"/>
+          <w:sz w:val="20"/>
+          <w:szCs w:val="20"/>
+        </w:rPr>
+        <w:tab/>
+      </w:r>
+      <w:r>
+        <w:rPr>
+          <w:rFonts w:ascii="Times New Roman" w:hAnsi="Times New Roman" w:cs="Times New Roman"/>
+          <w:sz w:val="20"/>
+          <w:szCs w:val="20"/>
+        </w:rPr>
+        <w:tab/>
+      </w:r>
+      <w:r>
+        <w:rPr>
+          <w:rFonts w:ascii="Times New Roman" w:hAnsi="Times New Roman" w:cs="Times New Roman"/>
+          <w:sz w:val="20"/>
+          <w:szCs w:val="20"/>
+        </w:rPr>
+        <w:tab/>
+      </w:r>
+      <w:proofErr w:type="spellStart"/>
+      <w:proofErr w:type="gramStart"/>
+      <w:r>
+        <w:rPr>
+          <w:rFonts w:ascii="Times New Roman" w:hAnsi="Times New Roman" w:cs="Times New Roman"/>
+          <w:sz w:val="20"/>
+          <w:szCs w:val="20"/>
+        </w:rPr>
+        <w:t>strcpy</w:t>
+      </w:r>
+      <w:proofErr w:type="spellEnd"/>
+      <w:r>
+        <w:rPr>
+          <w:rFonts w:ascii="Times New Roman" w:hAnsi="Times New Roman" w:cs="Times New Roman"/>
+          <w:sz w:val="20"/>
+          <w:szCs w:val="20"/>
+        </w:rPr>
+        <w:t>(</w:t>
+      </w:r>
+      <w:proofErr w:type="spellStart"/>
+      <w:proofErr w:type="gramEnd"/>
+      <w:r>
+        <w:rPr>
+          <w:rFonts w:ascii="Times New Roman" w:hAnsi="Times New Roman" w:cs="Times New Roman"/>
+          <w:sz w:val="20"/>
+          <w:szCs w:val="20"/>
+        </w:rPr>
+        <w:t>msg</w:t>
+      </w:r>
+      <w:proofErr w:type="spellEnd"/>
+      <w:r>
+        <w:rPr>
+          <w:rFonts w:ascii="Times New Roman" w:hAnsi="Times New Roman" w:cs="Times New Roman"/>
+          <w:sz w:val="20"/>
+          <w:szCs w:val="20"/>
+        </w:rPr>
+        <w:t>[1],"Pattern1");</w:t>
+      </w:r>
+    </w:p>
+    <w:p>
+      <w:pPr>
+        <w:pBdr>
+          <w:top w:val="single" w:sz="4" w:space="1" w:color="auto"/>
+          <w:left w:val="single" w:sz="4" w:space="1" w:color="auto"/>
+          <w:bottom w:val="single" w:sz="4" w:space="1" w:color="auto"/>
+          <w:right w:val="single" w:sz="4" w:space="4" w:color="auto"/>
+        </w:pBdr>
+        <w:spacing w:after="0" w:line="252" w:lineRule="auto"/>
+        <w:rPr>
+          <w:rFonts w:ascii="Times New Roman" w:hAnsi="Times New Roman" w:cs="Times New Roman"/>
+          <w:sz w:val="20"/>
+          <w:szCs w:val="20"/>
+        </w:rPr>
+      </w:pPr>
+      <w:r>
+        <w:rPr>
+          <w:rFonts w:ascii="Times New Roman" w:hAnsi="Times New Roman" w:cs="Times New Roman"/>
+          <w:sz w:val="20"/>
+          <w:szCs w:val="20"/>
+        </w:rPr>
+        <w:tab/>
+      </w:r>
+      <w:r>
+        <w:rPr>
+          <w:rFonts w:ascii="Times New Roman" w:hAnsi="Times New Roman" w:cs="Times New Roman"/>
+          <w:sz w:val="20"/>
+          <w:szCs w:val="20"/>
+        </w:rPr>
+        <w:tab/>
+      </w:r>
+      <w:r>
+        <w:rPr>
+          <w:rFonts w:ascii="Times New Roman" w:hAnsi="Times New Roman" w:cs="Times New Roman"/>
+          <w:sz w:val="20"/>
+          <w:szCs w:val="20"/>
+        </w:rPr>
+        <w:tab/>
+      </w:r>
+      <w:proofErr w:type="spellStart"/>
+      <w:proofErr w:type="gramStart"/>
+      <w:r>
+        <w:rPr>
+          <w:rFonts w:ascii="Times New Roman" w:hAnsi="Times New Roman" w:cs="Times New Roman"/>
+          <w:sz w:val="20"/>
+          <w:szCs w:val="20"/>
+        </w:rPr>
+        <w:t>strcpy</w:t>
+      </w:r>
+      <w:proofErr w:type="spellEnd"/>
+      <w:r>
+        <w:rPr>
+          <w:rFonts w:ascii="Times New Roman" w:hAnsi="Times New Roman" w:cs="Times New Roman"/>
+          <w:sz w:val="20"/>
+          <w:szCs w:val="20"/>
+        </w:rPr>
+        <w:t>(</w:t>
+      </w:r>
+      <w:proofErr w:type="spellStart"/>
+      <w:proofErr w:type="gramEnd"/>
+      <w:r>
+        <w:rPr>
+          <w:rFonts w:ascii="Times New Roman" w:hAnsi="Times New Roman" w:cs="Times New Roman"/>
+          <w:sz w:val="20"/>
+          <w:szCs w:val="20"/>
+        </w:rPr>
+        <w:t>msg</w:t>
+      </w:r>
+      <w:proofErr w:type="spellEnd"/>
+      <w:r>
+        <w:rPr>
+          <w:rFonts w:ascii="Times New Roman" w:hAnsi="Times New Roman" w:cs="Times New Roman"/>
+          <w:sz w:val="20"/>
+          <w:szCs w:val="20"/>
+        </w:rPr>
+        <w:t>[2],"Pattern2");</w:t>
+      </w:r>
+    </w:p>
+    <w:p>
+      <w:pPr>
+        <w:pBdr>
+          <w:top w:val="single" w:sz="4" w:space="1" w:color="auto"/>
+          <w:left w:val="single" w:sz="4" w:space="1" w:color="auto"/>
+          <w:bottom w:val="single" w:sz="4" w:space="1" w:color="auto"/>
+          <w:right w:val="single" w:sz="4" w:space="4" w:color="auto"/>
+        </w:pBdr>
+        <w:spacing w:after="0" w:line="252" w:lineRule="auto"/>
+        <w:rPr>
+          <w:rFonts w:ascii="Times New Roman" w:hAnsi="Times New Roman" w:cs="Times New Roman"/>
+          <w:sz w:val="20"/>
+          <w:szCs w:val="20"/>
+        </w:rPr>
+      </w:pPr>
+      <w:r>
+        <w:rPr>
+          <w:rFonts w:ascii="Times New Roman" w:hAnsi="Times New Roman" w:cs="Times New Roman"/>
+          <w:sz w:val="20"/>
+          <w:szCs w:val="20"/>
+        </w:rPr>
+        <w:tab/>
+      </w:r>
+      <w:r>
+        <w:rPr>
+          <w:rFonts w:ascii="Times New Roman" w:hAnsi="Times New Roman" w:cs="Times New Roman"/>
+          <w:sz w:val="20"/>
+          <w:szCs w:val="20"/>
+        </w:rPr>
+        <w:tab/>
+      </w:r>
+      <w:r>
+        <w:rPr>
+          <w:rFonts w:ascii="Times New Roman" w:hAnsi="Times New Roman" w:cs="Times New Roman"/>
+          <w:sz w:val="20"/>
+          <w:szCs w:val="20"/>
+        </w:rPr>
+        <w:tab/>
+      </w:r>
+      <w:proofErr w:type="spellStart"/>
+      <w:proofErr w:type="gramStart"/>
+      <w:r>
+        <w:rPr>
+          <w:rFonts w:ascii="Times New Roman" w:hAnsi="Times New Roman" w:cs="Times New Roman"/>
+          <w:sz w:val="20"/>
+          <w:szCs w:val="20"/>
+        </w:rPr>
+        <w:t>strcpy</w:t>
+      </w:r>
+      <w:proofErr w:type="spellEnd"/>
+      <w:r>
+        <w:rPr>
+          <w:rFonts w:ascii="Times New Roman" w:hAnsi="Times New Roman" w:cs="Times New Roman"/>
+          <w:sz w:val="20"/>
+          <w:szCs w:val="20"/>
+        </w:rPr>
+        <w:t>(</w:t>
+      </w:r>
+      <w:proofErr w:type="spellStart"/>
+      <w:proofErr w:type="gramEnd"/>
+      <w:r>
+        <w:rPr>
+          <w:rFonts w:ascii="Times New Roman" w:hAnsi="Times New Roman" w:cs="Times New Roman"/>
+          <w:sz w:val="20"/>
+          <w:szCs w:val="20"/>
+        </w:rPr>
+        <w:t>msg</w:t>
+      </w:r>
+      <w:proofErr w:type="spellEnd"/>
+      <w:r>
+        <w:rPr>
+          <w:rFonts w:ascii="Times New Roman" w:hAnsi="Times New Roman" w:cs="Times New Roman"/>
+          <w:sz w:val="20"/>
+          <w:szCs w:val="20"/>
+        </w:rPr>
+        <w:t>[3],"Pattern3");</w:t>
+      </w:r>
+    </w:p>
+    <w:p>
+      <w:pPr>
+        <w:pBdr>
+          <w:top w:val="single" w:sz="4" w:space="1" w:color="auto"/>
+          <w:left w:val="single" w:sz="4" w:space="1" w:color="auto"/>
+          <w:bottom w:val="single" w:sz="4" w:space="1" w:color="auto"/>
+          <w:right w:val="single" w:sz="4" w:space="4" w:color="auto"/>
+        </w:pBdr>
+        <w:spacing w:after="0" w:line="252" w:lineRule="auto"/>
+        <w:rPr>
+          <w:rFonts w:ascii="Times New Roman" w:hAnsi="Times New Roman" w:cs="Times New Roman"/>
+          <w:sz w:val="20"/>
+          <w:szCs w:val="20"/>
+        </w:rPr>
+      </w:pPr>
+      <w:r>
+        <w:rPr>
+          <w:rFonts w:ascii="Times New Roman" w:hAnsi="Times New Roman" w:cs="Times New Roman"/>
+          <w:sz w:val="20"/>
+          <w:szCs w:val="20"/>
+        </w:rPr>
+        <w:tab/>
+      </w:r>
+      <w:r>
+        <w:rPr>
+          <w:rFonts w:ascii="Times New Roman" w:hAnsi="Times New Roman" w:cs="Times New Roman"/>
+          <w:sz w:val="20"/>
+          <w:szCs w:val="20"/>
+        </w:rPr>
+        <w:tab/>
+      </w:r>
+      <w:r>
+        <w:rPr>
+          <w:rFonts w:ascii="Times New Roman" w:hAnsi="Times New Roman" w:cs="Times New Roman"/>
+          <w:sz w:val="20"/>
+          <w:szCs w:val="20"/>
+        </w:rPr>
+        <w:tab/>
+      </w:r>
+      <w:proofErr w:type="spellStart"/>
+      <w:proofErr w:type="gramStart"/>
+      <w:r>
+        <w:rPr>
+          <w:rFonts w:ascii="Times New Roman" w:hAnsi="Times New Roman" w:cs="Times New Roman"/>
+          <w:sz w:val="20"/>
+          <w:szCs w:val="20"/>
+        </w:rPr>
+        <w:t>strcpy</w:t>
+      </w:r>
+      <w:proofErr w:type="spellEnd"/>
+      <w:r>
+        <w:rPr>
+          <w:rFonts w:ascii="Times New Roman" w:hAnsi="Times New Roman" w:cs="Times New Roman"/>
+          <w:sz w:val="20"/>
+          <w:szCs w:val="20"/>
+        </w:rPr>
+        <w:t>(</w:t>
+      </w:r>
+      <w:proofErr w:type="spellStart"/>
+      <w:proofErr w:type="gramEnd"/>
+      <w:r>
+        <w:rPr>
+          <w:rFonts w:ascii="Times New Roman" w:hAnsi="Times New Roman" w:cs="Times New Roman"/>
+          <w:sz w:val="20"/>
+          <w:szCs w:val="20"/>
+        </w:rPr>
+        <w:t>msg</w:t>
+      </w:r>
+      <w:proofErr w:type="spellEnd"/>
+      <w:r>
+        <w:rPr>
+          <w:rFonts w:ascii="Times New Roman" w:hAnsi="Times New Roman" w:cs="Times New Roman"/>
+          <w:sz w:val="20"/>
+          <w:szCs w:val="20"/>
+        </w:rPr>
+        <w:t>[4],"Pattern4");</w:t>
+      </w:r>
+      <w:r>
+        <w:rPr>
+          <w:rFonts w:ascii="Times New Roman" w:hAnsi="Times New Roman" w:cs="Times New Roman"/>
+          <w:sz w:val="20"/>
+          <w:szCs w:val="20"/>
+        </w:rPr>
+        <w:tab/>
+      </w:r>
+    </w:p>
+    <w:p>
+      <w:pPr>
+        <w:pBdr>
+          <w:top w:val="single" w:sz="4" w:space="1" w:color="auto"/>
+          <w:left w:val="single" w:sz="4" w:space="1" w:color="auto"/>
+          <w:bottom w:val="single" w:sz="4" w:space="1" w:color="auto"/>
+          <w:right w:val="single" w:sz="4" w:space="4" w:color="auto"/>
+        </w:pBdr>
+        <w:spacing w:after="0" w:line="252" w:lineRule="auto"/>
+        <w:rPr>
+          <w:rFonts w:ascii="Times New Roman" w:hAnsi="Times New Roman" w:cs="Times New Roman"/>
+          <w:sz w:val="20"/>
+          <w:szCs w:val="20"/>
+        </w:rPr>
+      </w:pPr>
+      <w:r>
+        <w:rPr>
+          <w:rFonts w:ascii="Times New Roman" w:hAnsi="Times New Roman" w:cs="Times New Roman"/>
+          <w:sz w:val="20"/>
+          <w:szCs w:val="20"/>
+        </w:rPr>
+        <w:tab/>
+      </w:r>
+      <w:r>
+        <w:rPr>
+          <w:rFonts w:ascii="Times New Roman" w:hAnsi="Times New Roman" w:cs="Times New Roman"/>
+          <w:sz w:val="20"/>
+          <w:szCs w:val="20"/>
+        </w:rPr>
+        <w:tab/>
+      </w:r>
+      <w:r>
+        <w:rPr>
+          <w:rFonts w:ascii="Times New Roman" w:hAnsi="Times New Roman" w:cs="Times New Roman"/>
+          <w:sz w:val="20"/>
+          <w:szCs w:val="20"/>
+        </w:rPr>
+        <w:tab/>
+      </w:r>
+      <w:proofErr w:type="spellStart"/>
+      <w:proofErr w:type="gramStart"/>
+      <w:r>
+        <w:rPr>
+          <w:rFonts w:ascii="Times New Roman" w:hAnsi="Times New Roman" w:cs="Times New Roman"/>
+          <w:sz w:val="20"/>
+          <w:szCs w:val="20"/>
+        </w:rPr>
+        <w:t>int</w:t>
+      </w:r>
+      <w:proofErr w:type="spellEnd"/>
+      <w:proofErr w:type="gramEnd"/>
+      <w:r>
+        <w:rPr>
+          <w:rFonts w:ascii="Times New Roman" w:hAnsi="Times New Roman" w:cs="Times New Roman"/>
+          <w:sz w:val="20"/>
+          <w:szCs w:val="20"/>
+        </w:rPr>
+        <w:t xml:space="preserve"> j; // </w:t>
+      </w:r>
+      <w:proofErr w:type="spellStart"/>
+      <w:r>
+        <w:rPr>
+          <w:rFonts w:ascii="Times New Roman" w:hAnsi="Times New Roman" w:cs="Times New Roman"/>
+          <w:sz w:val="20"/>
+          <w:szCs w:val="20"/>
+        </w:rPr>
+        <w:t>msg</w:t>
+      </w:r>
+      <w:proofErr w:type="spellEnd"/>
+      <w:r>
+        <w:rPr>
+          <w:rFonts w:ascii="Times New Roman" w:hAnsi="Times New Roman" w:cs="Times New Roman"/>
+          <w:sz w:val="20"/>
+          <w:szCs w:val="20"/>
+        </w:rPr>
+        <w:t xml:space="preserve"> index</w:t>
+      </w:r>
+    </w:p>
+    <w:p>
+      <w:pPr>
+        <w:pBdr>
+          <w:top w:val="single" w:sz="4" w:space="1" w:color="auto"/>
+          <w:left w:val="single" w:sz="4" w:space="1" w:color="auto"/>
+          <w:bottom w:val="single" w:sz="4" w:space="1" w:color="auto"/>
+          <w:right w:val="single" w:sz="4" w:space="4" w:color="auto"/>
+        </w:pBdr>
+        <w:spacing w:after="0" w:line="252" w:lineRule="auto"/>
+        <w:rPr>
+          <w:rFonts w:ascii="Times New Roman" w:hAnsi="Times New Roman" w:cs="Times New Roman"/>
+          <w:sz w:val="20"/>
+          <w:szCs w:val="20"/>
+        </w:rPr>
+      </w:pPr>
+      <w:r>
+        <w:rPr>
+          <w:rFonts w:ascii="Times New Roman" w:hAnsi="Times New Roman" w:cs="Times New Roman"/>
+          <w:sz w:val="20"/>
+          <w:szCs w:val="20"/>
+        </w:rPr>
+        <w:tab/>
+      </w:r>
+      <w:r>
+        <w:rPr>
+          <w:rFonts w:ascii="Times New Roman" w:hAnsi="Times New Roman" w:cs="Times New Roman"/>
+          <w:sz w:val="20"/>
+          <w:szCs w:val="20"/>
+        </w:rPr>
+        <w:tab/>
+      </w:r>
+      <w:r>
+        <w:rPr>
+          <w:rFonts w:ascii="Times New Roman" w:hAnsi="Times New Roman" w:cs="Times New Roman"/>
+          <w:sz w:val="20"/>
+          <w:szCs w:val="20"/>
+        </w:rPr>
+        <w:tab/>
+      </w:r>
+      <w:proofErr w:type="spellStart"/>
+      <w:proofErr w:type="gramStart"/>
+      <w:r>
+        <w:rPr>
+          <w:rFonts w:ascii="Times New Roman" w:hAnsi="Times New Roman" w:cs="Times New Roman"/>
+          <w:sz w:val="20"/>
+          <w:szCs w:val="20"/>
+        </w:rPr>
+        <w:t>int</w:t>
+      </w:r>
+      <w:proofErr w:type="spellEnd"/>
+      <w:proofErr w:type="gramEnd"/>
+      <w:r>
+        <w:rPr>
+          <w:rFonts w:ascii="Times New Roman" w:hAnsi="Times New Roman" w:cs="Times New Roman"/>
+          <w:sz w:val="20"/>
+          <w:szCs w:val="20"/>
+        </w:rPr>
+        <w:t xml:space="preserve"> </w:t>
+      </w:r>
+      <w:proofErr w:type="spellStart"/>
+      <w:r>
+        <w:rPr>
+          <w:rFonts w:ascii="Times New Roman" w:hAnsi="Times New Roman" w:cs="Times New Roman"/>
+          <w:sz w:val="20"/>
+          <w:szCs w:val="20"/>
+        </w:rPr>
+        <w:t>stallCycle</w:t>
+      </w:r>
+      <w:proofErr w:type="spellEnd"/>
+      <w:r>
+        <w:rPr>
+          <w:rFonts w:ascii="Times New Roman" w:hAnsi="Times New Roman" w:cs="Times New Roman"/>
+          <w:sz w:val="20"/>
+          <w:szCs w:val="20"/>
+        </w:rPr>
+        <w:t>; // how many cycles each thread yields.</w:t>
+      </w:r>
+    </w:p>
+    <w:p>
+      <w:pPr>
+        <w:pBdr>
+          <w:top w:val="single" w:sz="4" w:space="1" w:color="auto"/>
+          <w:left w:val="single" w:sz="4" w:space="1" w:color="auto"/>
+          <w:bottom w:val="single" w:sz="4" w:space="1" w:color="auto"/>
+          <w:right w:val="single" w:sz="4" w:space="4" w:color="auto"/>
+        </w:pBdr>
+        <w:spacing w:after="0" w:line="252" w:lineRule="auto"/>
+        <w:rPr>
+          <w:rFonts w:ascii="Times New Roman" w:hAnsi="Times New Roman" w:cs="Times New Roman"/>
+          <w:sz w:val="20"/>
+          <w:szCs w:val="20"/>
+        </w:rPr>
+      </w:pPr>
+      <w:r>
+        <w:rPr>
+          <w:rFonts w:ascii="Times New Roman" w:hAnsi="Times New Roman" w:cs="Times New Roman"/>
+          <w:sz w:val="20"/>
+          <w:szCs w:val="20"/>
+        </w:rPr>
+        <w:tab/>
+      </w:r>
+    </w:p>
+    <w:p>
+      <w:pPr>
+        <w:pBdr>
+          <w:top w:val="single" w:sz="4" w:space="1" w:color="auto"/>
+          <w:left w:val="single" w:sz="4" w:space="1" w:color="auto"/>
+          <w:bottom w:val="single" w:sz="4" w:space="1" w:color="auto"/>
+          <w:right w:val="single" w:sz="4" w:space="4" w:color="auto"/>
+        </w:pBdr>
+        <w:spacing w:after="0" w:line="252" w:lineRule="auto"/>
+        <w:rPr>
+          <w:rFonts w:ascii="Times New Roman" w:hAnsi="Times New Roman" w:cs="Times New Roman"/>
+          <w:sz w:val="20"/>
+          <w:szCs w:val="20"/>
+        </w:rPr>
+      </w:pPr>
+      <w:r>
+        <w:rPr>
+          <w:rFonts w:ascii="Times New Roman" w:hAnsi="Times New Roman" w:cs="Times New Roman"/>
+          <w:sz w:val="20"/>
+          <w:szCs w:val="20"/>
+        </w:rPr>
+        <w:tab/>
+      </w:r>
+      <w:r>
+        <w:rPr>
+          <w:rFonts w:ascii="Times New Roman" w:hAnsi="Times New Roman" w:cs="Times New Roman"/>
+          <w:sz w:val="20"/>
+          <w:szCs w:val="20"/>
+        </w:rPr>
+        <w:tab/>
+      </w:r>
+      <w:r>
+        <w:rPr>
+          <w:rFonts w:ascii="Times New Roman" w:hAnsi="Times New Roman" w:cs="Times New Roman"/>
+          <w:sz w:val="20"/>
+          <w:szCs w:val="20"/>
+        </w:rPr>
+        <w:tab/>
+      </w:r>
+      <w:proofErr w:type="gramStart"/>
+      <w:r>
+        <w:rPr>
+          <w:rFonts w:ascii="Times New Roman" w:hAnsi="Times New Roman" w:cs="Times New Roman"/>
+          <w:sz w:val="20"/>
+          <w:szCs w:val="20"/>
+        </w:rPr>
+        <w:t>for</w:t>
+      </w:r>
+      <w:proofErr w:type="gramEnd"/>
+      <w:r>
+        <w:rPr>
+          <w:rFonts w:ascii="Times New Roman" w:hAnsi="Times New Roman" w:cs="Times New Roman"/>
+          <w:sz w:val="20"/>
+          <w:szCs w:val="20"/>
+        </w:rPr>
+        <w:t xml:space="preserve"> (</w:t>
+      </w:r>
+      <w:proofErr w:type="spellStart"/>
+      <w:r>
+        <w:rPr>
+          <w:rFonts w:ascii="Times New Roman" w:hAnsi="Times New Roman" w:cs="Times New Roman"/>
+          <w:sz w:val="20"/>
+          <w:szCs w:val="20"/>
+        </w:rPr>
+        <w:t>int</w:t>
+      </w:r>
+      <w:proofErr w:type="spellEnd"/>
+      <w:r>
+        <w:rPr>
+          <w:rFonts w:ascii="Times New Roman" w:hAnsi="Times New Roman" w:cs="Times New Roman"/>
+          <w:sz w:val="20"/>
+          <w:szCs w:val="20"/>
+        </w:rPr>
+        <w:t xml:space="preserve"> </w:t>
+      </w:r>
+      <w:proofErr w:type="spellStart"/>
+      <w:r>
+        <w:rPr>
+          <w:rFonts w:ascii="Times New Roman" w:hAnsi="Times New Roman" w:cs="Times New Roman"/>
+          <w:sz w:val="20"/>
+          <w:szCs w:val="20"/>
+        </w:rPr>
+        <w:t>i</w:t>
+      </w:r>
+      <w:proofErr w:type="spellEnd"/>
+      <w:r>
+        <w:rPr>
+          <w:rFonts w:ascii="Times New Roman" w:hAnsi="Times New Roman" w:cs="Times New Roman"/>
+          <w:sz w:val="20"/>
+          <w:szCs w:val="20"/>
+        </w:rPr>
+        <w:t xml:space="preserve">=0; </w:t>
+      </w:r>
+      <w:proofErr w:type="spellStart"/>
+      <w:r>
+        <w:rPr>
+          <w:rFonts w:ascii="Times New Roman" w:hAnsi="Times New Roman" w:cs="Times New Roman"/>
+          <w:sz w:val="20"/>
+          <w:szCs w:val="20"/>
+        </w:rPr>
+        <w:t>i</w:t>
+      </w:r>
+      <w:proofErr w:type="spellEnd"/>
+      <w:r>
+        <w:rPr>
+          <w:rFonts w:ascii="Times New Roman" w:hAnsi="Times New Roman" w:cs="Times New Roman"/>
+          <w:sz w:val="20"/>
+          <w:szCs w:val="20"/>
+        </w:rPr>
+        <w:t>&lt;</w:t>
+      </w:r>
+      <w:proofErr w:type="spellStart"/>
+      <w:r>
+        <w:rPr>
+          <w:rFonts w:ascii="Times New Roman" w:hAnsi="Times New Roman" w:cs="Times New Roman"/>
+          <w:sz w:val="20"/>
+          <w:szCs w:val="20"/>
+        </w:rPr>
+        <w:t>NumShout</w:t>
+      </w:r>
+      <w:proofErr w:type="spellEnd"/>
+      <w:r>
+        <w:rPr>
+          <w:rFonts w:ascii="Times New Roman" w:hAnsi="Times New Roman" w:cs="Times New Roman"/>
+          <w:sz w:val="20"/>
+          <w:szCs w:val="20"/>
+        </w:rPr>
+        <w:t xml:space="preserve">; </w:t>
+      </w:r>
+      <w:proofErr w:type="spellStart"/>
+      <w:r>
+        <w:rPr>
+          <w:rFonts w:ascii="Times New Roman" w:hAnsi="Times New Roman" w:cs="Times New Roman"/>
+          <w:sz w:val="20"/>
+          <w:szCs w:val="20"/>
+        </w:rPr>
+        <w:t>i</w:t>
+      </w:r>
+      <w:proofErr w:type="spellEnd"/>
+      <w:r>
+        <w:rPr>
+          <w:rFonts w:ascii="Times New Roman" w:hAnsi="Times New Roman" w:cs="Times New Roman"/>
+          <w:sz w:val="20"/>
+          <w:szCs w:val="20"/>
+        </w:rPr>
+        <w:t>++) {</w:t>
+      </w:r>
+      <w:r>
+        <w:rPr>
+          <w:rFonts w:ascii="Times New Roman" w:hAnsi="Times New Roman" w:cs="Times New Roman"/>
+          <w:sz w:val="20"/>
+          <w:szCs w:val="20"/>
+        </w:rPr>
+        <w:t>//loop for number of shouts</w:t>
+      </w:r>
+    </w:p>
+    <w:p>
+      <w:pPr>
+        <w:pBdr>
+          <w:top w:val="single" w:sz="4" w:space="1" w:color="auto"/>
+          <w:left w:val="single" w:sz="4" w:space="1" w:color="auto"/>
+          <w:bottom w:val="single" w:sz="4" w:space="1" w:color="auto"/>
+          <w:right w:val="single" w:sz="4" w:space="4" w:color="auto"/>
+        </w:pBdr>
+        <w:spacing w:after="0" w:line="252" w:lineRule="auto"/>
+        <w:rPr>
+          <w:rFonts w:ascii="Times New Roman" w:hAnsi="Times New Roman" w:cs="Times New Roman"/>
+          <w:sz w:val="20"/>
+          <w:szCs w:val="20"/>
+        </w:rPr>
+      </w:pPr>
+      <w:r>
+        <w:rPr>
+          <w:rFonts w:ascii="Times New Roman" w:hAnsi="Times New Roman" w:cs="Times New Roman"/>
+          <w:sz w:val="20"/>
+          <w:szCs w:val="20"/>
+        </w:rPr>
+        <w:tab/>
+      </w:r>
+      <w:r>
+        <w:rPr>
+          <w:rFonts w:ascii="Times New Roman" w:hAnsi="Times New Roman" w:cs="Times New Roman"/>
+          <w:sz w:val="20"/>
+          <w:szCs w:val="20"/>
+        </w:rPr>
+        <w:tab/>
+      </w:r>
+    </w:p>
+    <w:p>
+      <w:pPr>
+        <w:pBdr>
+          <w:top w:val="single" w:sz="4" w:space="1" w:color="auto"/>
+          <w:left w:val="single" w:sz="4" w:space="1" w:color="auto"/>
+          <w:bottom w:val="single" w:sz="4" w:space="1" w:color="auto"/>
+          <w:right w:val="single" w:sz="4" w:space="4" w:color="auto"/>
+        </w:pBdr>
+        <w:spacing w:after="0" w:line="252" w:lineRule="auto"/>
+        <w:rPr>
+          <w:rFonts w:ascii="Times New Roman" w:hAnsi="Times New Roman" w:cs="Times New Roman"/>
+          <w:sz w:val="20"/>
+          <w:szCs w:val="20"/>
+        </w:rPr>
+      </w:pPr>
+      <w:r>
+        <w:rPr>
+          <w:rFonts w:ascii="Times New Roman" w:hAnsi="Times New Roman" w:cs="Times New Roman"/>
+          <w:sz w:val="20"/>
+          <w:szCs w:val="20"/>
+        </w:rPr>
+        <w:tab/>
+      </w:r>
+      <w:r>
+        <w:rPr>
+          <w:rFonts w:ascii="Times New Roman" w:hAnsi="Times New Roman" w:cs="Times New Roman"/>
+          <w:sz w:val="20"/>
+          <w:szCs w:val="20"/>
+        </w:rPr>
+        <w:tab/>
+      </w:r>
+      <w:r>
+        <w:rPr>
+          <w:rFonts w:ascii="Times New Roman" w:hAnsi="Times New Roman" w:cs="Times New Roman"/>
+          <w:sz w:val="20"/>
+          <w:szCs w:val="20"/>
+        </w:rPr>
+        <w:tab/>
+      </w:r>
+      <w:r>
+        <w:rPr>
+          <w:rFonts w:ascii="Times New Roman" w:hAnsi="Times New Roman" w:cs="Times New Roman"/>
+          <w:sz w:val="20"/>
+          <w:szCs w:val="20"/>
+        </w:rPr>
+        <w:tab/>
+      </w:r>
+      <w:r>
+        <w:rPr>
+          <w:rFonts w:ascii="Times New Roman" w:hAnsi="Times New Roman" w:cs="Times New Roman"/>
+          <w:sz w:val="20"/>
+          <w:szCs w:val="20"/>
+        </w:rPr>
+        <w:t xml:space="preserve">     </w:t>
+      </w:r>
+      <w:r>
+        <w:rPr>
+          <w:rFonts w:ascii="Times New Roman" w:hAnsi="Times New Roman" w:cs="Times New Roman"/>
+          <w:sz w:val="20"/>
+          <w:szCs w:val="20"/>
+        </w:rPr>
+        <w:t xml:space="preserve">j = </w:t>
+      </w:r>
+      <w:proofErr w:type="gramStart"/>
+      <w:r>
+        <w:rPr>
+          <w:rFonts w:ascii="Times New Roman" w:hAnsi="Times New Roman" w:cs="Times New Roman"/>
+          <w:sz w:val="20"/>
+          <w:szCs w:val="20"/>
+        </w:rPr>
+        <w:t>Random(</w:t>
+      </w:r>
+      <w:proofErr w:type="gramEnd"/>
+      <w:r>
+        <w:rPr>
+          <w:rFonts w:ascii="Times New Roman" w:hAnsi="Times New Roman" w:cs="Times New Roman"/>
+          <w:sz w:val="20"/>
+          <w:szCs w:val="20"/>
+        </w:rPr>
+        <w:t>) % 5;</w:t>
+      </w:r>
+      <w:r>
+        <w:rPr>
+          <w:rFonts w:ascii="Times New Roman" w:hAnsi="Times New Roman" w:cs="Times New Roman"/>
+          <w:sz w:val="20"/>
+          <w:szCs w:val="20"/>
+        </w:rPr>
+        <w:t>// chose random shout</w:t>
+      </w:r>
+    </w:p>
+    <w:p>
+      <w:pPr>
+        <w:pBdr>
+          <w:top w:val="single" w:sz="4" w:space="1" w:color="auto"/>
+          <w:left w:val="single" w:sz="4" w:space="1" w:color="auto"/>
+          <w:bottom w:val="single" w:sz="4" w:space="1" w:color="auto"/>
+          <w:right w:val="single" w:sz="4" w:space="4" w:color="auto"/>
+        </w:pBdr>
+        <w:spacing w:after="0" w:line="252" w:lineRule="auto"/>
+        <w:rPr>
+          <w:rFonts w:ascii="Times New Roman" w:hAnsi="Times New Roman" w:cs="Times New Roman"/>
+          <w:sz w:val="20"/>
+          <w:szCs w:val="20"/>
+        </w:rPr>
+      </w:pPr>
+      <w:r>
+        <w:rPr>
+          <w:rFonts w:ascii="Times New Roman" w:hAnsi="Times New Roman" w:cs="Times New Roman"/>
+          <w:sz w:val="20"/>
+          <w:szCs w:val="20"/>
+        </w:rPr>
+        <w:tab/>
+      </w:r>
+      <w:r>
+        <w:rPr>
+          <w:rFonts w:ascii="Times New Roman" w:hAnsi="Times New Roman" w:cs="Times New Roman"/>
+          <w:sz w:val="20"/>
+          <w:szCs w:val="20"/>
+        </w:rPr>
+        <w:tab/>
+      </w:r>
+      <w:r>
+        <w:rPr>
+          <w:rFonts w:ascii="Times New Roman" w:hAnsi="Times New Roman" w:cs="Times New Roman"/>
+          <w:sz w:val="20"/>
+          <w:szCs w:val="20"/>
+        </w:rPr>
+        <w:tab/>
+      </w:r>
+      <w:r>
+        <w:rPr>
+          <w:rFonts w:ascii="Times New Roman" w:hAnsi="Times New Roman" w:cs="Times New Roman"/>
+          <w:sz w:val="20"/>
+          <w:szCs w:val="20"/>
+        </w:rPr>
+        <w:tab/>
+      </w:r>
+      <w:r>
+        <w:rPr>
+          <w:rFonts w:ascii="Times New Roman" w:hAnsi="Times New Roman" w:cs="Times New Roman"/>
+          <w:sz w:val="20"/>
+          <w:szCs w:val="20"/>
+        </w:rPr>
+        <w:t xml:space="preserve">     </w:t>
+      </w:r>
+      <w:proofErr w:type="gramStart"/>
+      <w:r>
+        <w:rPr>
+          <w:rFonts w:ascii="Times New Roman" w:hAnsi="Times New Roman" w:cs="Times New Roman"/>
+          <w:sz w:val="20"/>
+          <w:szCs w:val="20"/>
+        </w:rPr>
+        <w:t>shout</w:t>
+      </w:r>
+      <w:proofErr w:type="gramEnd"/>
+      <w:r>
+        <w:rPr>
+          <w:rFonts w:ascii="Times New Roman" w:hAnsi="Times New Roman" w:cs="Times New Roman"/>
+          <w:sz w:val="20"/>
+          <w:szCs w:val="20"/>
+        </w:rPr>
+        <w:t xml:space="preserve"> using </w:t>
+      </w:r>
+      <w:proofErr w:type="spellStart"/>
+      <w:r>
+        <w:rPr>
+          <w:rFonts w:ascii="Times New Roman" w:hAnsi="Times New Roman" w:cs="Times New Roman"/>
+          <w:sz w:val="20"/>
+          <w:szCs w:val="20"/>
+        </w:rPr>
+        <w:t>printf</w:t>
+      </w:r>
+      <w:proofErr w:type="spellEnd"/>
+      <w:r>
+        <w:rPr>
+          <w:rFonts w:ascii="Times New Roman" w:hAnsi="Times New Roman" w:cs="Times New Roman"/>
+          <w:sz w:val="20"/>
+          <w:szCs w:val="20"/>
+        </w:rPr>
+        <w:t>(</w:t>
+      </w:r>
+      <w:r>
+        <w:rPr>
+          <w:rFonts w:ascii="Times New Roman" w:hAnsi="Times New Roman" w:cs="Times New Roman"/>
+          <w:sz w:val="20"/>
+          <w:szCs w:val="20"/>
+        </w:rPr>
+        <w:t>);</w:t>
+      </w:r>
+    </w:p>
+    <w:p>
+      <w:pPr>
+        <w:pBdr>
+          <w:top w:val="single" w:sz="4" w:space="1" w:color="auto"/>
+          <w:left w:val="single" w:sz="4" w:space="1" w:color="auto"/>
+          <w:bottom w:val="single" w:sz="4" w:space="1" w:color="auto"/>
+          <w:right w:val="single" w:sz="4" w:space="4" w:color="auto"/>
+        </w:pBdr>
+        <w:spacing w:after="0" w:line="252" w:lineRule="auto"/>
+        <w:rPr>
+          <w:rFonts w:ascii="Times New Roman" w:hAnsi="Times New Roman" w:cs="Times New Roman"/>
+          <w:sz w:val="20"/>
+          <w:szCs w:val="20"/>
+        </w:rPr>
+      </w:pPr>
+    </w:p>
+    <w:p>
+      <w:pPr>
+        <w:pBdr>
+          <w:top w:val="single" w:sz="4" w:space="1" w:color="auto"/>
+          <w:left w:val="single" w:sz="4" w:space="1" w:color="auto"/>
+          <w:bottom w:val="single" w:sz="4" w:space="1" w:color="auto"/>
+          <w:right w:val="single" w:sz="4" w:space="4" w:color="auto"/>
+        </w:pBdr>
+        <w:spacing w:after="0" w:line="252" w:lineRule="auto"/>
+        <w:rPr>
+          <w:rFonts w:ascii="Times New Roman" w:hAnsi="Times New Roman" w:cs="Times New Roman"/>
+          <w:sz w:val="20"/>
+          <w:szCs w:val="20"/>
+        </w:rPr>
+      </w:pPr>
+      <w:r>
+        <w:rPr>
+          <w:rFonts w:ascii="Times New Roman" w:hAnsi="Times New Roman" w:cs="Times New Roman"/>
+          <w:sz w:val="20"/>
+          <w:szCs w:val="20"/>
+        </w:rPr>
+        <w:tab/>
+      </w:r>
+      <w:r>
+        <w:rPr>
+          <w:rFonts w:ascii="Times New Roman" w:hAnsi="Times New Roman" w:cs="Times New Roman"/>
+          <w:sz w:val="20"/>
+          <w:szCs w:val="20"/>
+        </w:rPr>
+        <w:tab/>
+      </w:r>
+      <w:r>
+        <w:rPr>
+          <w:rFonts w:ascii="Times New Roman" w:hAnsi="Times New Roman" w:cs="Times New Roman"/>
+          <w:sz w:val="20"/>
+          <w:szCs w:val="20"/>
+        </w:rPr>
+        <w:tab/>
+      </w:r>
+      <w:r>
+        <w:rPr>
+          <w:rFonts w:ascii="Times New Roman" w:hAnsi="Times New Roman" w:cs="Times New Roman"/>
+          <w:sz w:val="20"/>
+          <w:szCs w:val="20"/>
+        </w:rPr>
+        <w:tab/>
+      </w:r>
+      <w:r>
+        <w:rPr>
+          <w:rFonts w:ascii="Times New Roman" w:hAnsi="Times New Roman" w:cs="Times New Roman"/>
+          <w:sz w:val="20"/>
+          <w:szCs w:val="20"/>
+        </w:rPr>
+        <w:t xml:space="preserve">     </w:t>
+      </w:r>
+      <w:r>
+        <w:rPr>
+          <w:rFonts w:ascii="Times New Roman" w:hAnsi="Times New Roman" w:cs="Times New Roman"/>
+          <w:sz w:val="20"/>
+          <w:szCs w:val="20"/>
+        </w:rPr>
+        <w:t>// stall random cycles before continuing</w:t>
+      </w:r>
+      <w:r>
+        <w:rPr>
+          <w:rFonts w:ascii="Times New Roman" w:hAnsi="Times New Roman" w:cs="Times New Roman"/>
+          <w:sz w:val="20"/>
+          <w:szCs w:val="20"/>
+        </w:rPr>
+        <w:tab/>
+      </w:r>
+      <w:r>
+        <w:rPr>
+          <w:rFonts w:ascii="Times New Roman" w:hAnsi="Times New Roman" w:cs="Times New Roman"/>
+          <w:sz w:val="20"/>
+          <w:szCs w:val="20"/>
+        </w:rPr>
+        <w:tab/>
+      </w:r>
+    </w:p>
+    <w:p>
+      <w:pPr>
+        <w:pBdr>
+          <w:top w:val="single" w:sz="4" w:space="1" w:color="auto"/>
+          <w:left w:val="single" w:sz="4" w:space="1" w:color="auto"/>
+          <w:bottom w:val="single" w:sz="4" w:space="1" w:color="auto"/>
+          <w:right w:val="single" w:sz="4" w:space="4" w:color="auto"/>
+        </w:pBdr>
+        <w:spacing w:after="0" w:line="252" w:lineRule="auto"/>
+        <w:rPr>
+          <w:rFonts w:ascii="Times New Roman" w:hAnsi="Times New Roman" w:cs="Times New Roman"/>
+          <w:sz w:val="20"/>
+          <w:szCs w:val="20"/>
+        </w:rPr>
+      </w:pPr>
+      <w:r>
+        <w:rPr>
+          <w:rFonts w:ascii="Times New Roman" w:hAnsi="Times New Roman" w:cs="Times New Roman"/>
+          <w:sz w:val="20"/>
+          <w:szCs w:val="20"/>
+        </w:rPr>
+        <w:tab/>
+      </w:r>
+      <w:r>
+        <w:rPr>
+          <w:rFonts w:ascii="Times New Roman" w:hAnsi="Times New Roman" w:cs="Times New Roman"/>
+          <w:sz w:val="20"/>
+          <w:szCs w:val="20"/>
+        </w:rPr>
+        <w:tab/>
+      </w:r>
+      <w:r>
+        <w:rPr>
+          <w:rFonts w:ascii="Times New Roman" w:hAnsi="Times New Roman" w:cs="Times New Roman"/>
+          <w:sz w:val="20"/>
+          <w:szCs w:val="20"/>
+        </w:rPr>
+        <w:tab/>
+      </w:r>
+      <w:r>
+        <w:rPr>
+          <w:rFonts w:ascii="Times New Roman" w:hAnsi="Times New Roman" w:cs="Times New Roman"/>
+          <w:sz w:val="20"/>
+          <w:szCs w:val="20"/>
+        </w:rPr>
+        <w:tab/>
+      </w:r>
+      <w:r>
+        <w:rPr>
+          <w:rFonts w:ascii="Times New Roman" w:hAnsi="Times New Roman" w:cs="Times New Roman"/>
+          <w:sz w:val="20"/>
+          <w:szCs w:val="20"/>
+        </w:rPr>
+        <w:tab/>
+      </w:r>
+      <w:proofErr w:type="spellStart"/>
+      <w:proofErr w:type="gramStart"/>
+      <w:r>
+        <w:rPr>
+          <w:rFonts w:ascii="Times New Roman" w:hAnsi="Times New Roman" w:cs="Times New Roman"/>
+          <w:sz w:val="20"/>
+          <w:szCs w:val="20"/>
+        </w:rPr>
+        <w:t>stallCycle</w:t>
+      </w:r>
+      <w:proofErr w:type="spellEnd"/>
+      <w:proofErr w:type="gramEnd"/>
+      <w:r>
+        <w:rPr>
+          <w:rFonts w:ascii="Times New Roman" w:hAnsi="Times New Roman" w:cs="Times New Roman"/>
+          <w:sz w:val="20"/>
+          <w:szCs w:val="20"/>
+        </w:rPr>
+        <w:t xml:space="preserve"> = Random() % 3 + 2; // randomly choose between 2 and 5. </w:t>
+      </w:r>
+    </w:p>
+    <w:p>
+      <w:pPr>
+        <w:pBdr>
+          <w:top w:val="single" w:sz="4" w:space="1" w:color="auto"/>
+          <w:left w:val="single" w:sz="4" w:space="1" w:color="auto"/>
+          <w:bottom w:val="single" w:sz="4" w:space="1" w:color="auto"/>
+          <w:right w:val="single" w:sz="4" w:space="4" w:color="auto"/>
+        </w:pBdr>
+        <w:spacing w:after="0" w:line="252" w:lineRule="auto"/>
+        <w:rPr>
+          <w:rFonts w:ascii="Times New Roman" w:hAnsi="Times New Roman" w:cs="Times New Roman"/>
+          <w:sz w:val="20"/>
+          <w:szCs w:val="20"/>
+        </w:rPr>
+      </w:pPr>
+      <w:r>
+        <w:rPr>
+          <w:rFonts w:ascii="Times New Roman" w:hAnsi="Times New Roman" w:cs="Times New Roman"/>
+          <w:sz w:val="20"/>
+          <w:szCs w:val="20"/>
+        </w:rPr>
+        <w:tab/>
+      </w:r>
+      <w:r>
+        <w:rPr>
+          <w:rFonts w:ascii="Times New Roman" w:hAnsi="Times New Roman" w:cs="Times New Roman"/>
+          <w:sz w:val="20"/>
+          <w:szCs w:val="20"/>
+        </w:rPr>
+        <w:tab/>
+      </w:r>
+      <w:r>
+        <w:rPr>
+          <w:rFonts w:ascii="Times New Roman" w:hAnsi="Times New Roman" w:cs="Times New Roman"/>
+          <w:sz w:val="20"/>
+          <w:szCs w:val="20"/>
+        </w:rPr>
+        <w:tab/>
+      </w:r>
+      <w:r>
+        <w:rPr>
+          <w:rFonts w:ascii="Times New Roman" w:hAnsi="Times New Roman" w:cs="Times New Roman"/>
+          <w:sz w:val="20"/>
+          <w:szCs w:val="20"/>
+        </w:rPr>
+        <w:tab/>
+      </w:r>
+      <w:r>
+        <w:rPr>
+          <w:rFonts w:ascii="Times New Roman" w:hAnsi="Times New Roman" w:cs="Times New Roman"/>
+          <w:sz w:val="20"/>
+          <w:szCs w:val="20"/>
+        </w:rPr>
+        <w:tab/>
+      </w:r>
+      <w:proofErr w:type="gramStart"/>
+      <w:r>
+        <w:rPr>
+          <w:rFonts w:ascii="Times New Roman" w:hAnsi="Times New Roman" w:cs="Times New Roman"/>
+          <w:sz w:val="20"/>
+          <w:szCs w:val="20"/>
+        </w:rPr>
+        <w:t>while</w:t>
+      </w:r>
+      <w:proofErr w:type="gramEnd"/>
+      <w:r>
+        <w:rPr>
+          <w:rFonts w:ascii="Times New Roman" w:hAnsi="Times New Roman" w:cs="Times New Roman"/>
+          <w:sz w:val="20"/>
+          <w:szCs w:val="20"/>
+        </w:rPr>
+        <w:t xml:space="preserve"> (</w:t>
+      </w:r>
+      <w:proofErr w:type="spellStart"/>
+      <w:r>
+        <w:rPr>
+          <w:rFonts w:ascii="Times New Roman" w:hAnsi="Times New Roman" w:cs="Times New Roman"/>
+          <w:sz w:val="20"/>
+          <w:szCs w:val="20"/>
+        </w:rPr>
+        <w:t>stallCycle</w:t>
+      </w:r>
+      <w:proofErr w:type="spellEnd"/>
+      <w:r>
+        <w:rPr>
+          <w:rFonts w:ascii="Times New Roman" w:hAnsi="Times New Roman" w:cs="Times New Roman"/>
+          <w:sz w:val="20"/>
+          <w:szCs w:val="20"/>
+        </w:rPr>
+        <w:t xml:space="preserve"> != 0) {</w:t>
+      </w:r>
+    </w:p>
+    <w:p>
+      <w:pPr>
+        <w:pBdr>
+          <w:top w:val="single" w:sz="4" w:space="1" w:color="auto"/>
+          <w:left w:val="single" w:sz="4" w:space="1" w:color="auto"/>
+          <w:bottom w:val="single" w:sz="4" w:space="1" w:color="auto"/>
+          <w:right w:val="single" w:sz="4" w:space="4" w:color="auto"/>
+        </w:pBdr>
+        <w:spacing w:after="0" w:line="252" w:lineRule="auto"/>
+        <w:rPr>
+          <w:rFonts w:ascii="Times New Roman" w:hAnsi="Times New Roman" w:cs="Times New Roman"/>
+          <w:sz w:val="20"/>
+          <w:szCs w:val="20"/>
+        </w:rPr>
+      </w:pPr>
+      <w:r>
+        <w:rPr>
+          <w:rFonts w:ascii="Times New Roman" w:hAnsi="Times New Roman" w:cs="Times New Roman"/>
+          <w:sz w:val="20"/>
+          <w:szCs w:val="20"/>
+        </w:rPr>
+        <w:tab/>
+      </w:r>
+      <w:r>
+        <w:rPr>
+          <w:rFonts w:ascii="Times New Roman" w:hAnsi="Times New Roman" w:cs="Times New Roman"/>
+          <w:sz w:val="20"/>
+          <w:szCs w:val="20"/>
+        </w:rPr>
+        <w:tab/>
+      </w:r>
+      <w:r>
+        <w:rPr>
+          <w:rFonts w:ascii="Times New Roman" w:hAnsi="Times New Roman" w:cs="Times New Roman"/>
+          <w:sz w:val="20"/>
+          <w:szCs w:val="20"/>
+        </w:rPr>
+        <w:tab/>
+      </w:r>
+      <w:r>
+        <w:rPr>
+          <w:rFonts w:ascii="Times New Roman" w:hAnsi="Times New Roman" w:cs="Times New Roman"/>
+          <w:sz w:val="20"/>
+          <w:szCs w:val="20"/>
+        </w:rPr>
+        <w:tab/>
+      </w:r>
+      <w:r>
+        <w:rPr>
+          <w:rFonts w:ascii="Times New Roman" w:hAnsi="Times New Roman" w:cs="Times New Roman"/>
+          <w:sz w:val="20"/>
+          <w:szCs w:val="20"/>
+        </w:rPr>
+        <w:tab/>
+      </w:r>
+      <w:proofErr w:type="spellStart"/>
+      <w:proofErr w:type="gramStart"/>
+      <w:r>
+        <w:rPr>
+          <w:rFonts w:ascii="Times New Roman" w:hAnsi="Times New Roman" w:cs="Times New Roman"/>
+          <w:sz w:val="20"/>
+          <w:szCs w:val="20"/>
+        </w:rPr>
+        <w:t>currentThread</w:t>
+      </w:r>
+      <w:proofErr w:type="spellEnd"/>
+      <w:proofErr w:type="gramEnd"/>
+      <w:r>
+        <w:rPr>
+          <w:rFonts w:ascii="Times New Roman" w:hAnsi="Times New Roman" w:cs="Times New Roman"/>
+          <w:sz w:val="20"/>
+          <w:szCs w:val="20"/>
+        </w:rPr>
+        <w:t>-&gt;Yield();</w:t>
+      </w:r>
+    </w:p>
+    <w:p>
+      <w:pPr>
+        <w:pBdr>
+          <w:top w:val="single" w:sz="4" w:space="1" w:color="auto"/>
+          <w:left w:val="single" w:sz="4" w:space="1" w:color="auto"/>
+          <w:bottom w:val="single" w:sz="4" w:space="1" w:color="auto"/>
+          <w:right w:val="single" w:sz="4" w:space="4" w:color="auto"/>
+        </w:pBdr>
+        <w:spacing w:after="0" w:line="252" w:lineRule="auto"/>
+        <w:rPr>
+          <w:rFonts w:ascii="Times New Roman" w:hAnsi="Times New Roman" w:cs="Times New Roman"/>
+          <w:sz w:val="20"/>
+          <w:szCs w:val="20"/>
+        </w:rPr>
+      </w:pPr>
+      <w:r>
+        <w:rPr>
+          <w:rFonts w:ascii="Times New Roman" w:hAnsi="Times New Roman" w:cs="Times New Roman"/>
+          <w:sz w:val="20"/>
+          <w:szCs w:val="20"/>
+        </w:rPr>
+        <w:tab/>
+      </w:r>
+      <w:r>
+        <w:rPr>
+          <w:rFonts w:ascii="Times New Roman" w:hAnsi="Times New Roman" w:cs="Times New Roman"/>
+          <w:sz w:val="20"/>
+          <w:szCs w:val="20"/>
+        </w:rPr>
+        <w:tab/>
+      </w:r>
+      <w:r>
+        <w:rPr>
+          <w:rFonts w:ascii="Times New Roman" w:hAnsi="Times New Roman" w:cs="Times New Roman"/>
+          <w:sz w:val="20"/>
+          <w:szCs w:val="20"/>
+        </w:rPr>
+        <w:tab/>
+      </w:r>
+      <w:r>
+        <w:rPr>
+          <w:rFonts w:ascii="Times New Roman" w:hAnsi="Times New Roman" w:cs="Times New Roman"/>
+          <w:sz w:val="20"/>
+          <w:szCs w:val="20"/>
+        </w:rPr>
+        <w:tab/>
+      </w:r>
+      <w:r>
+        <w:rPr>
+          <w:rFonts w:ascii="Times New Roman" w:hAnsi="Times New Roman" w:cs="Times New Roman"/>
+          <w:sz w:val="20"/>
+          <w:szCs w:val="20"/>
+        </w:rPr>
+        <w:tab/>
+      </w:r>
+      <w:proofErr w:type="spellStart"/>
+      <w:proofErr w:type="gramStart"/>
+      <w:r>
+        <w:rPr>
+          <w:rFonts w:ascii="Times New Roman" w:hAnsi="Times New Roman" w:cs="Times New Roman"/>
+          <w:sz w:val="20"/>
+          <w:szCs w:val="20"/>
+        </w:rPr>
+        <w:t>stallCycle</w:t>
+      </w:r>
+      <w:proofErr w:type="spellEnd"/>
+      <w:r>
+        <w:rPr>
+          <w:rFonts w:ascii="Times New Roman" w:hAnsi="Times New Roman" w:cs="Times New Roman"/>
+          <w:sz w:val="20"/>
+          <w:szCs w:val="20"/>
+        </w:rPr>
+        <w:t>--</w:t>
+      </w:r>
+      <w:proofErr w:type="gramEnd"/>
+      <w:r>
+        <w:rPr>
+          <w:rFonts w:ascii="Times New Roman" w:hAnsi="Times New Roman" w:cs="Times New Roman"/>
+          <w:sz w:val="20"/>
+          <w:szCs w:val="20"/>
+        </w:rPr>
+        <w:t>;</w:t>
+      </w:r>
+    </w:p>
+    <w:p>
+      <w:pPr>
+        <w:pBdr>
+          <w:top w:val="single" w:sz="4" w:space="1" w:color="auto"/>
+          <w:left w:val="single" w:sz="4" w:space="1" w:color="auto"/>
+          <w:bottom w:val="single" w:sz="4" w:space="1" w:color="auto"/>
+          <w:right w:val="single" w:sz="4" w:space="4" w:color="auto"/>
+        </w:pBdr>
+        <w:spacing w:after="0" w:line="252" w:lineRule="auto"/>
+        <w:rPr>
+          <w:rFonts w:ascii="Times New Roman" w:hAnsi="Times New Roman" w:cs="Times New Roman"/>
+          <w:sz w:val="20"/>
+          <w:szCs w:val="20"/>
+        </w:rPr>
+      </w:pPr>
+      <w:r>
+        <w:rPr>
+          <w:rFonts w:ascii="Times New Roman" w:hAnsi="Times New Roman" w:cs="Times New Roman"/>
+          <w:sz w:val="20"/>
+          <w:szCs w:val="20"/>
+        </w:rPr>
+        <w:tab/>
+      </w:r>
+      <w:r>
+        <w:rPr>
+          <w:rFonts w:ascii="Times New Roman" w:hAnsi="Times New Roman" w:cs="Times New Roman"/>
+          <w:sz w:val="20"/>
+          <w:szCs w:val="20"/>
+        </w:rPr>
+        <w:tab/>
+      </w:r>
+      <w:r>
+        <w:rPr>
+          <w:rFonts w:ascii="Times New Roman" w:hAnsi="Times New Roman" w:cs="Times New Roman"/>
+          <w:sz w:val="20"/>
+          <w:szCs w:val="20"/>
+        </w:rPr>
+        <w:tab/>
+      </w:r>
+      <w:r>
+        <w:rPr>
+          <w:rFonts w:ascii="Times New Roman" w:hAnsi="Times New Roman" w:cs="Times New Roman"/>
+          <w:sz w:val="20"/>
+          <w:szCs w:val="20"/>
+        </w:rPr>
+        <w:tab/>
+      </w:r>
+      <w:r>
+        <w:rPr>
+          <w:rFonts w:ascii="Times New Roman" w:hAnsi="Times New Roman" w:cs="Times New Roman"/>
+          <w:sz w:val="20"/>
+          <w:szCs w:val="20"/>
+        </w:rPr>
+        <w:tab/>
+      </w:r>
+      <w:r>
+        <w:rPr>
+          <w:rFonts w:ascii="Times New Roman" w:hAnsi="Times New Roman" w:cs="Times New Roman"/>
+          <w:sz w:val="20"/>
+          <w:szCs w:val="20"/>
+        </w:rPr>
+        <w:t>}</w:t>
+      </w:r>
+    </w:p>
+    <w:p>
+      <w:pPr>
+        <w:pBdr>
+          <w:top w:val="single" w:sz="4" w:space="1" w:color="auto"/>
+          <w:left w:val="single" w:sz="4" w:space="1" w:color="auto"/>
+          <w:bottom w:val="single" w:sz="4" w:space="1" w:color="auto"/>
+          <w:right w:val="single" w:sz="4" w:space="4" w:color="auto"/>
+        </w:pBdr>
+        <w:spacing w:after="0" w:line="252" w:lineRule="auto"/>
+        <w:rPr>
+          <w:rFonts w:ascii="Times New Roman" w:hAnsi="Times New Roman" w:cs="Times New Roman"/>
+          <w:sz w:val="20"/>
+          <w:szCs w:val="20"/>
+        </w:rPr>
+      </w:pPr>
+      <w:r>
+        <w:rPr>
+          <w:rFonts w:ascii="Times New Roman" w:hAnsi="Times New Roman" w:cs="Times New Roman"/>
+          <w:sz w:val="20"/>
+          <w:szCs w:val="20"/>
+        </w:rPr>
+        <w:tab/>
+      </w:r>
+      <w:r>
+        <w:rPr>
+          <w:rFonts w:ascii="Times New Roman" w:hAnsi="Times New Roman" w:cs="Times New Roman"/>
+          <w:sz w:val="20"/>
+          <w:szCs w:val="20"/>
+        </w:rPr>
+        <w:tab/>
+      </w:r>
+      <w:r>
+        <w:rPr>
+          <w:rFonts w:ascii="Times New Roman" w:hAnsi="Times New Roman" w:cs="Times New Roman"/>
+          <w:sz w:val="20"/>
+          <w:szCs w:val="20"/>
+        </w:rPr>
+        <w:tab/>
+      </w:r>
+    </w:p>
+    <w:p>
+      <w:pPr>
+        <w:pBdr>
+          <w:top w:val="single" w:sz="4" w:space="1" w:color="auto"/>
+          <w:left w:val="single" w:sz="4" w:space="1" w:color="auto"/>
+          <w:bottom w:val="single" w:sz="4" w:space="1" w:color="auto"/>
+          <w:right w:val="single" w:sz="4" w:space="4" w:color="auto"/>
+        </w:pBdr>
+        <w:spacing w:after="0" w:line="252" w:lineRule="auto"/>
+        <w:rPr>
+          <w:rFonts w:ascii="Times New Roman" w:hAnsi="Times New Roman" w:cs="Times New Roman"/>
+          <w:sz w:val="20"/>
+          <w:szCs w:val="20"/>
+        </w:rPr>
+      </w:pPr>
+      <w:r>
+        <w:rPr>
+          <w:rFonts w:ascii="Times New Roman" w:hAnsi="Times New Roman" w:cs="Times New Roman"/>
+          <w:sz w:val="20"/>
+          <w:szCs w:val="20"/>
+        </w:rPr>
+        <w:tab/>
+      </w:r>
+      <w:r>
+        <w:rPr>
+          <w:rFonts w:ascii="Times New Roman" w:hAnsi="Times New Roman" w:cs="Times New Roman"/>
+          <w:sz w:val="20"/>
+          <w:szCs w:val="20"/>
+        </w:rPr>
+        <w:tab/>
+      </w:r>
+      <w:r>
+        <w:rPr>
+          <w:rFonts w:ascii="Times New Roman" w:hAnsi="Times New Roman" w:cs="Times New Roman"/>
+          <w:sz w:val="20"/>
+          <w:szCs w:val="20"/>
+        </w:rPr>
+        <w:tab/>
+      </w:r>
+      <w:r>
+        <w:rPr>
+          <w:rFonts w:ascii="Times New Roman" w:hAnsi="Times New Roman" w:cs="Times New Roman"/>
+          <w:sz w:val="20"/>
+          <w:szCs w:val="20"/>
+        </w:rPr>
+        <w:t>}</w:t>
+      </w:r>
+    </w:p>
+    <w:p>
+      <w:pPr>
+        <w:pBdr>
+          <w:top w:val="single" w:sz="4" w:space="1" w:color="auto"/>
+          <w:left w:val="single" w:sz="4" w:space="1" w:color="auto"/>
+          <w:bottom w:val="single" w:sz="4" w:space="1" w:color="auto"/>
+          <w:right w:val="single" w:sz="4" w:space="4" w:color="auto"/>
+        </w:pBdr>
+        <w:spacing w:after="0" w:line="252" w:lineRule="auto"/>
+        <w:rPr>
+          <w:rFonts w:ascii="Times New Roman" w:hAnsi="Times New Roman" w:cs="Times New Roman"/>
+          <w:sz w:val="20"/>
+          <w:szCs w:val="20"/>
+        </w:rPr>
+      </w:pPr>
+      <w:r>
+        <w:rPr>
+          <w:rFonts w:ascii="Times New Roman" w:hAnsi="Times New Roman" w:cs="Times New Roman"/>
+          <w:sz w:val="20"/>
+          <w:szCs w:val="20"/>
+        </w:rPr>
+        <w:t>}</w:t>
+      </w:r>
+    </w:p>
+    <w:p>
+      <w:pPr>
+        <w:spacing w:after="0" w:line="252" w:lineRule="auto"/>
+        <w:rPr>
+          <w:rFonts w:ascii="Times New Roman" w:hAnsi="Times New Roman" w:cs="Times New Roman"/>
+          <w:sz w:val="20"/>
+          <w:szCs w:val="20"/>
+        </w:rPr>
+      </w:pPr>
     </w:p>
     <w:p>
       <w:pPr>
@@ -3813,7 +6025,7 @@
 </file>
 
 <file path=customXml/itemProps1.xml><?xml version="1.0" encoding="utf-8"?>
-<ds:datastoreItem xmlns:ds="http://schemas.openxmlformats.org/officeDocument/2006/customXml" ds:itemID="{301A6BD6-99FF-47CE-A9B7-98498BEA8B06}">
+<ds:datastoreItem xmlns:ds="http://schemas.openxmlformats.org/officeDocument/2006/customXml" ds:itemID="{B08D2823-1481-4EDA-8C6C-054F931D58FD}">
   <ds:schemaRefs>
     <ds:schemaRef ds:uri="http://schemas.openxmlformats.org/officeDocument/2006/bibliography"/>
   </ds:schemaRefs>

</xml_diff>

<commit_message>
Added Answer to Question 3
</commit_message>
<xml_diff>
--- a/Prj_1 Report_Anderson.docx
+++ b/Prj_1 Report_Anderson.docx
@@ -1,6 +1,6 @@
 
 <file path=word/document.xml><?xml version="1.0" encoding="utf-8"?>
-<w:document xmlns:ve="http://schemas.openxmlformats.org/markup-compatibility/2006" xmlns:o="urn:schemas-microsoft-com:office:office" xmlns:r="http://schemas.openxmlformats.org/officeDocument/2006/relationships" xmlns:m="http://schemas.openxmlformats.org/officeDocument/2006/math" xmlns:v="urn:schemas-microsoft-com:vml" xmlns:wp="http://schemas.openxmlformats.org/drawingml/2006/wordprocessingDrawing" xmlns:w10="urn:schemas-microsoft-com:office:word" xmlns:w="http://schemas.openxmlformats.org/wordprocessingml/2006/main" xmlns:wne="http://schemas.microsoft.com/office/word/2006/wordml">
+<w:document xmlns:wpc="http://schemas.microsoft.com/office/word/2010/wordprocessingCanvas" xmlns:mo="http://schemas.microsoft.com/office/mac/office/2008/main" xmlns:mc="http://schemas.openxmlformats.org/markup-compatibility/2006" xmlns:mv="urn:schemas-microsoft-com:mac:vml" xmlns:o="urn:schemas-microsoft-com:office:office" xmlns:r="http://schemas.openxmlformats.org/officeDocument/2006/relationships" xmlns:m="http://schemas.openxmlformats.org/officeDocument/2006/math" xmlns:v="urn:schemas-microsoft-com:vml" xmlns:wp14="http://schemas.microsoft.com/office/word/2010/wordprocessingDrawing" xmlns:wp="http://schemas.openxmlformats.org/drawingml/2006/wordprocessingDrawing" xmlns:w10="urn:schemas-microsoft-com:office:word" xmlns:w="http://schemas.openxmlformats.org/wordprocessingml/2006/main" xmlns:w14="http://schemas.microsoft.com/office/word/2010/wordml" xmlns:wpg="http://schemas.microsoft.com/office/word/2010/wordprocessingGroup" xmlns:wpi="http://schemas.microsoft.com/office/word/2010/wordprocessingInk" xmlns:wne="http://schemas.microsoft.com/office/word/2006/wordml" xmlns:wps="http://schemas.microsoft.com/office/word/2010/wordprocessingShape" mc:Ignorable="w14 wp14">
   <w:body>
     <w:p>
       <w:pPr>
@@ -398,52 +398,60 @@
           <w:sz w:val="20"/>
           <w:szCs w:val="20"/>
         </w:rPr>
-        <w:t xml:space="preserve">The problem can be solved using more brute force method of only if-else statements. </w:t>
-      </w:r>
-    </w:p>
-    <w:p>
-      <w:pPr>
-        <w:spacing w:after="0" w:line="252" w:lineRule="auto"/>
-        <w:rPr>
-          <w:rFonts w:ascii="Times New Roman" w:hAnsi="Times New Roman" w:cs="Times New Roman"/>
-          <w:sz w:val="20"/>
-          <w:szCs w:val="20"/>
-        </w:rPr>
-      </w:pPr>
-    </w:p>
-    <w:p>
-      <w:pPr>
-        <w:pStyle w:val="ListParagraph"/>
-        <w:spacing w:after="0" w:line="252" w:lineRule="auto"/>
-        <w:ind w:left="0"/>
-        <w:rPr>
-          <w:rFonts w:ascii="Times New Roman" w:hAnsi="Times New Roman" w:cs="Times New Roman"/>
-          <w:sz w:val="20"/>
-          <w:szCs w:val="20"/>
-        </w:rPr>
-      </w:pPr>
-    </w:p>
-    <w:p>
-      <w:pPr>
-        <w:spacing w:after="0" w:line="252" w:lineRule="auto"/>
-        <w:rPr>
-          <w:rFonts w:ascii="Times New Roman" w:hAnsi="Times New Roman" w:cs="Times New Roman"/>
-          <w:b/>
-          <w:sz w:val="20"/>
-          <w:szCs w:val="20"/>
-        </w:rPr>
-      </w:pPr>
-      <w:r>
-        <w:rPr>
-          <w:rFonts w:ascii="Times New Roman" w:hAnsi="Times New Roman" w:cs="Times New Roman"/>
-          <w:b/>
-          <w:sz w:val="20"/>
-          <w:szCs w:val="20"/>
-        </w:rPr>
-        <w:t>Task 4:</w:t>
+        <w:t xml:space="preserve">Comparing a character to its associated Unicode value can also solve this problem.  By checking each index of your char array if its greater than or equal to ‘a’ and less than or equal to ‘z’, this would  identify any lower case letters within your char array. You would also have to check for their uppercase counterparts as well. The process for numbers is also the same, you would just check if  your char array index is &gt;= 0, and &lt;= 9.  For special cases such as ‘-‘ or ‘.’, you can just directly check to see if they are within the char array and set your flags accordingly.  As you are processing the char array through the </w:t>
+      </w:r>
+      <w:r>
+        <w:rPr>
+          <w:rFonts w:ascii="Times New Roman" w:hAnsi="Times New Roman" w:cs="Times New Roman"/>
+          <w:sz w:val="20"/>
+          <w:szCs w:val="20"/>
+        </w:rPr>
+        <w:t xml:space="preserve">Unicode checks you would simply set flags for what is being identified, and once finished report the results of the input. </w:t>
       </w:r>
       <w:bookmarkStart w:id="0" w:name="_GoBack"/>
       <w:bookmarkEnd w:id="0"/>
+    </w:p>
+    <w:p>
+      <w:pPr>
+        <w:spacing w:after="0" w:line="252" w:lineRule="auto"/>
+        <w:rPr>
+          <w:rFonts w:ascii="Times New Roman" w:hAnsi="Times New Roman" w:cs="Times New Roman"/>
+          <w:sz w:val="20"/>
+          <w:szCs w:val="20"/>
+        </w:rPr>
+      </w:pPr>
+    </w:p>
+    <w:p>
+      <w:pPr>
+        <w:pStyle w:val="ListParagraph"/>
+        <w:spacing w:after="0" w:line="252" w:lineRule="auto"/>
+        <w:ind w:left="0"/>
+        <w:rPr>
+          <w:rFonts w:ascii="Times New Roman" w:hAnsi="Times New Roman" w:cs="Times New Roman"/>
+          <w:sz w:val="20"/>
+          <w:szCs w:val="20"/>
+        </w:rPr>
+      </w:pPr>
+    </w:p>
+    <w:p>
+      <w:pPr>
+        <w:spacing w:after="0" w:line="252" w:lineRule="auto"/>
+        <w:rPr>
+          <w:rFonts w:ascii="Times New Roman" w:hAnsi="Times New Roman" w:cs="Times New Roman"/>
+          <w:b/>
+          <w:sz w:val="20"/>
+          <w:szCs w:val="20"/>
+        </w:rPr>
+      </w:pPr>
+      <w:r>
+        <w:rPr>
+          <w:rFonts w:ascii="Times New Roman" w:hAnsi="Times New Roman" w:cs="Times New Roman"/>
+          <w:b/>
+          <w:sz w:val="20"/>
+          <w:szCs w:val="20"/>
+        </w:rPr>
+        <w:t>Task 4:</w:t>
+      </w:r>
     </w:p>
     <w:p>
       <w:pPr>
@@ -492,8 +500,6 @@
         </w:rPr>
         <w:t xml:space="preserve">For task 1, the input string is extracted from keyboard using </w:t>
       </w:r>
-      <w:proofErr w:type="spellStart"/>
-      <w:proofErr w:type="gramStart"/>
       <w:r>
         <w:rPr>
           <w:rFonts w:ascii="Times New Roman" w:hAnsi="Times New Roman" w:cs="Times New Roman"/>
@@ -501,63 +507,15 @@
           <w:sz w:val="20"/>
           <w:szCs w:val="20"/>
         </w:rPr>
-        <w:t>scanf</w:t>
-      </w:r>
-      <w:proofErr w:type="spellEnd"/>
-      <w:r>
-        <w:rPr>
-          <w:rFonts w:ascii="Times New Roman" w:hAnsi="Times New Roman" w:cs="Times New Roman"/>
-          <w:i/>
-          <w:sz w:val="20"/>
-          <w:szCs w:val="20"/>
-        </w:rPr>
-        <w:t>(</w:t>
-      </w:r>
-      <w:proofErr w:type="gramEnd"/>
-      <w:r>
-        <w:rPr>
-          <w:rFonts w:ascii="Times New Roman" w:hAnsi="Times New Roman" w:cs="Times New Roman"/>
-          <w:i/>
-          <w:sz w:val="20"/>
-          <w:szCs w:val="20"/>
-        </w:rPr>
-        <w:t>)</w:t>
-      </w:r>
-      <w:r>
-        <w:rPr>
-          <w:rFonts w:ascii="Times New Roman" w:hAnsi="Times New Roman" w:cs="Times New Roman"/>
-          <w:sz w:val="20"/>
-          <w:szCs w:val="20"/>
-        </w:rPr>
-        <w:t xml:space="preserve">. Upon passing the input string to </w:t>
-      </w:r>
-      <w:proofErr w:type="spellStart"/>
-      <w:proofErr w:type="gramStart"/>
-      <w:r>
-        <w:rPr>
-          <w:rFonts w:ascii="Times New Roman" w:hAnsi="Times New Roman" w:cs="Times New Roman"/>
-          <w:sz w:val="20"/>
-          <w:szCs w:val="20"/>
-        </w:rPr>
-        <w:t>atoi</w:t>
-      </w:r>
-      <w:proofErr w:type="spellEnd"/>
-      <w:r>
-        <w:rPr>
-          <w:rFonts w:ascii="Times New Roman" w:hAnsi="Times New Roman" w:cs="Times New Roman"/>
-          <w:sz w:val="20"/>
-          <w:szCs w:val="20"/>
-        </w:rPr>
-        <w:t>(</w:t>
-      </w:r>
-      <w:proofErr w:type="gramEnd"/>
-      <w:r>
-        <w:rPr>
-          <w:rFonts w:ascii="Times New Roman" w:hAnsi="Times New Roman" w:cs="Times New Roman"/>
-          <w:sz w:val="20"/>
-          <w:szCs w:val="20"/>
-        </w:rPr>
-        <w:t>), any characters which are not number</w:t>
+        <w:t>scanf()</w:t>
+      </w:r>
+      <w:r>
+        <w:rPr>
+          <w:rFonts w:ascii="Times New Roman" w:hAnsi="Times New Roman" w:cs="Times New Roman"/>
+          <w:sz w:val="20"/>
+          <w:szCs w:val="20"/>
+        </w:rPr>
+        <w:t>. Upon passing the input string to atoi(), any characters which are not number</w:t>
       </w:r>
       <w:r>
         <w:rPr>
@@ -631,61 +589,15 @@
           <w:sz w:val="20"/>
           <w:szCs w:val="20"/>
         </w:rPr>
-        <w:t xml:space="preserve"> the function </w:t>
-      </w:r>
-      <w:proofErr w:type="spellStart"/>
-      <w:proofErr w:type="gramStart"/>
-      <w:r>
-        <w:rPr>
-          <w:rFonts w:ascii="Times New Roman" w:hAnsi="Times New Roman" w:cs="Times New Roman"/>
-          <w:sz w:val="20"/>
-          <w:szCs w:val="20"/>
-        </w:rPr>
-        <w:t>ThreadTest</w:t>
-      </w:r>
-      <w:proofErr w:type="spellEnd"/>
-      <w:r>
-        <w:rPr>
-          <w:rFonts w:ascii="Times New Roman" w:hAnsi="Times New Roman" w:cs="Times New Roman"/>
-          <w:sz w:val="20"/>
-          <w:szCs w:val="20"/>
-        </w:rPr>
-        <w:t>(</w:t>
-      </w:r>
-      <w:proofErr w:type="gramEnd"/>
-      <w:r>
-        <w:rPr>
-          <w:rFonts w:ascii="Times New Roman" w:hAnsi="Times New Roman" w:cs="Times New Roman"/>
-          <w:sz w:val="20"/>
-          <w:szCs w:val="20"/>
-        </w:rPr>
-        <w:t xml:space="preserve">) calls the </w:t>
-      </w:r>
-      <w:r>
-        <w:rPr>
-          <w:rFonts w:ascii="Times New Roman" w:hAnsi="Times New Roman" w:cs="Times New Roman"/>
-          <w:sz w:val="20"/>
-          <w:szCs w:val="20"/>
-        </w:rPr>
-        <w:t xml:space="preserve">function </w:t>
-      </w:r>
-      <w:proofErr w:type="spellStart"/>
-      <w:r>
-        <w:rPr>
-          <w:rFonts w:ascii="Times New Roman" w:hAnsi="Times New Roman" w:cs="Times New Roman"/>
-          <w:sz w:val="20"/>
-          <w:szCs w:val="20"/>
-        </w:rPr>
-        <w:t>NumShouter</w:t>
-      </w:r>
-      <w:proofErr w:type="spellEnd"/>
-      <w:r>
-        <w:rPr>
-          <w:rFonts w:ascii="Times New Roman" w:hAnsi="Times New Roman" w:cs="Times New Roman"/>
-          <w:sz w:val="20"/>
-          <w:szCs w:val="20"/>
-        </w:rPr>
-        <w:t xml:space="preserve">() </w:t>
+        <w:t xml:space="preserve"> the function ThreadTest() calls the </w:t>
+      </w:r>
+      <w:r>
+        <w:rPr>
+          <w:rFonts w:ascii="Times New Roman" w:hAnsi="Times New Roman" w:cs="Times New Roman"/>
+          <w:sz w:val="20"/>
+          <w:szCs w:val="20"/>
+        </w:rPr>
+        <w:t xml:space="preserve">function NumShouter() </w:t>
       </w:r>
       <w:r>
         <w:rPr>
@@ -746,51 +658,15 @@
           <w:sz w:val="20"/>
           <w:szCs w:val="20"/>
         </w:rPr>
-        <w:t xml:space="preserve">Then the tread is forked to the function </w:t>
-      </w:r>
-      <w:proofErr w:type="gramStart"/>
-      <w:r>
-        <w:rPr>
-          <w:rFonts w:ascii="Times New Roman" w:hAnsi="Times New Roman" w:cs="Times New Roman"/>
-          <w:sz w:val="20"/>
-          <w:szCs w:val="20"/>
-        </w:rPr>
-        <w:t>Shout(</w:t>
-      </w:r>
-      <w:proofErr w:type="gramEnd"/>
-      <w:r>
-        <w:rPr>
-          <w:rFonts w:ascii="Times New Roman" w:hAnsi="Times New Roman" w:cs="Times New Roman"/>
-          <w:sz w:val="20"/>
-          <w:szCs w:val="20"/>
-        </w:rPr>
-        <w:t>) once for each shouter.</w:t>
-      </w:r>
-      <w:r>
-        <w:rPr>
-          <w:rFonts w:ascii="Times New Roman" w:hAnsi="Times New Roman" w:cs="Times New Roman"/>
-          <w:sz w:val="20"/>
-          <w:szCs w:val="20"/>
-        </w:rPr>
-        <w:t xml:space="preserve"> </w:t>
-      </w:r>
-      <w:proofErr w:type="gramStart"/>
-      <w:r>
-        <w:rPr>
-          <w:rFonts w:ascii="Times New Roman" w:hAnsi="Times New Roman" w:cs="Times New Roman"/>
-          <w:sz w:val="20"/>
-          <w:szCs w:val="20"/>
-        </w:rPr>
-        <w:t>Shout(</w:t>
-      </w:r>
-      <w:proofErr w:type="gramEnd"/>
-      <w:r>
-        <w:rPr>
-          <w:rFonts w:ascii="Times New Roman" w:hAnsi="Times New Roman" w:cs="Times New Roman"/>
-          <w:sz w:val="20"/>
-          <w:szCs w:val="20"/>
-        </w:rPr>
-        <w:t>) picks a random shout for each shouter and then loops the shout for the users request amount of times.</w:t>
+        <w:t>Then the tread is forked to the function Shout() once for each shouter.</w:t>
+      </w:r>
+      <w:r>
+        <w:rPr>
+          <w:rFonts w:ascii="Times New Roman" w:hAnsi="Times New Roman" w:cs="Times New Roman"/>
+          <w:sz w:val="20"/>
+          <w:szCs w:val="20"/>
+        </w:rPr>
+        <w:t xml:space="preserve"> Shout() picks a random shout for each shouter and then loops the shout for the users request amount of times.</w:t>
       </w:r>
     </w:p>
     <w:p>
@@ -1016,8 +892,6 @@
           <w:szCs w:val="20"/>
         </w:rPr>
       </w:pPr>
-      <w:proofErr w:type="spellStart"/>
-      <w:proofErr w:type="gramStart"/>
       <w:r>
         <w:rPr>
           <w:rFonts w:ascii="Times New Roman" w:hAnsi="Times New Roman" w:cs="Times New Roman"/>
@@ -1027,33 +901,13 @@
         </w:rPr>
         <w:t>str</w:t>
       </w:r>
-      <w:proofErr w:type="spellEnd"/>
-      <w:proofErr w:type="gramEnd"/>
-      <w:r>
-        <w:rPr>
-          <w:rFonts w:ascii="Times New Roman" w:hAnsi="Times New Roman" w:cs="Times New Roman"/>
-          <w:sz w:val="20"/>
-          <w:szCs w:val="20"/>
-        </w:rPr>
-        <w:t xml:space="preserve"> = </w:t>
-      </w:r>
-      <w:proofErr w:type="spellStart"/>
-      <w:r>
-        <w:rPr>
-          <w:rFonts w:ascii="Times New Roman" w:hAnsi="Times New Roman" w:cs="Times New Roman"/>
-          <w:sz w:val="20"/>
-          <w:szCs w:val="20"/>
-        </w:rPr>
-        <w:t>get_input</w:t>
-      </w:r>
-      <w:proofErr w:type="spellEnd"/>
-      <w:r>
-        <w:rPr>
-          <w:rFonts w:ascii="Times New Roman" w:hAnsi="Times New Roman" w:cs="Times New Roman"/>
-          <w:sz w:val="20"/>
-          <w:szCs w:val="20"/>
-        </w:rPr>
-        <w:t>;</w:t>
+      <w:r>
+        <w:rPr>
+          <w:rFonts w:ascii="Times New Roman" w:hAnsi="Times New Roman" w:cs="Times New Roman"/>
+          <w:sz w:val="20"/>
+          <w:szCs w:val="20"/>
+        </w:rPr>
+        <w:t xml:space="preserve"> = get_input;</w:t>
       </w:r>
       <w:r>
         <w:rPr>
@@ -1063,7 +917,6 @@
         </w:rPr>
         <w:t xml:space="preserve"> // use </w:t>
       </w:r>
-      <w:proofErr w:type="spellStart"/>
       <w:r>
         <w:rPr>
           <w:rFonts w:ascii="Times New Roman" w:hAnsi="Times New Roman" w:cs="Times New Roman"/>
@@ -1072,7 +925,6 @@
         </w:rPr>
         <w:t>scanf</w:t>
       </w:r>
-      <w:proofErr w:type="spellEnd"/>
       <w:r>
         <w:rPr>
           <w:rFonts w:ascii="Times New Roman" w:hAnsi="Times New Roman" w:cs="Times New Roman"/>
@@ -1097,7 +949,6 @@
           <w:szCs w:val="20"/>
         </w:rPr>
       </w:pPr>
-      <w:proofErr w:type="spellStart"/>
       <w:r>
         <w:rPr>
           <w:rFonts w:ascii="Times New Roman" w:hAnsi="Times New Roman" w:cs="Times New Roman"/>
@@ -1107,52 +958,13 @@
         </w:rPr>
         <w:t>i_str</w:t>
       </w:r>
-      <w:proofErr w:type="spellEnd"/>
-      <w:r>
-        <w:rPr>
-          <w:rFonts w:ascii="Times New Roman" w:hAnsi="Times New Roman" w:cs="Times New Roman"/>
-          <w:sz w:val="20"/>
-          <w:szCs w:val="20"/>
-        </w:rPr>
-        <w:t xml:space="preserve"> = </w:t>
-      </w:r>
-      <w:proofErr w:type="spellStart"/>
-      <w:proofErr w:type="gramStart"/>
-      <w:r>
-        <w:rPr>
-          <w:rFonts w:ascii="Times New Roman" w:hAnsi="Times New Roman" w:cs="Times New Roman"/>
-          <w:sz w:val="20"/>
-          <w:szCs w:val="20"/>
-        </w:rPr>
-        <w:t>atoi</w:t>
-      </w:r>
-      <w:proofErr w:type="spellEnd"/>
-      <w:r>
-        <w:rPr>
-          <w:rFonts w:ascii="Times New Roman" w:hAnsi="Times New Roman" w:cs="Times New Roman"/>
-          <w:sz w:val="20"/>
-          <w:szCs w:val="20"/>
-        </w:rPr>
-        <w:t>(</w:t>
-      </w:r>
-      <w:proofErr w:type="spellStart"/>
-      <w:proofErr w:type="gramEnd"/>
-      <w:r>
-        <w:rPr>
-          <w:rFonts w:ascii="Times New Roman" w:hAnsi="Times New Roman" w:cs="Times New Roman"/>
-          <w:sz w:val="20"/>
-          <w:szCs w:val="20"/>
-        </w:rPr>
-        <w:t>str</w:t>
-      </w:r>
-      <w:proofErr w:type="spellEnd"/>
-      <w:r>
-        <w:rPr>
-          <w:rFonts w:ascii="Times New Roman" w:hAnsi="Times New Roman" w:cs="Times New Roman"/>
-          <w:sz w:val="20"/>
-          <w:szCs w:val="20"/>
-        </w:rPr>
-        <w:t>);</w:t>
+      <w:r>
+        <w:rPr>
+          <w:rFonts w:ascii="Times New Roman" w:hAnsi="Times New Roman" w:cs="Times New Roman"/>
+          <w:sz w:val="20"/>
+          <w:szCs w:val="20"/>
+        </w:rPr>
+        <w:t xml:space="preserve"> = atoi(str);</w:t>
       </w:r>
       <w:r>
         <w:rPr>
@@ -1179,43 +991,15 @@
           <w:szCs w:val="20"/>
         </w:rPr>
       </w:pPr>
-      <w:proofErr w:type="gramStart"/>
-      <w:r>
-        <w:rPr>
-          <w:rFonts w:ascii="Times New Roman" w:hAnsi="Times New Roman" w:cs="Times New Roman"/>
-          <w:sz w:val="20"/>
-          <w:szCs w:val="20"/>
-        </w:rPr>
-        <w:t>if</w:t>
-      </w:r>
-      <w:proofErr w:type="gramEnd"/>
-      <w:r>
-        <w:rPr>
-          <w:rFonts w:ascii="Times New Roman" w:hAnsi="Times New Roman" w:cs="Times New Roman"/>
-          <w:sz w:val="20"/>
-          <w:szCs w:val="20"/>
-        </w:rPr>
-        <w:t xml:space="preserve"> (</w:t>
-      </w:r>
-      <w:proofErr w:type="spellStart"/>
-      <w:r>
-        <w:rPr>
-          <w:rFonts w:ascii="Times New Roman" w:hAnsi="Times New Roman" w:cs="Times New Roman"/>
-          <w:sz w:val="20"/>
-          <w:szCs w:val="20"/>
-        </w:rPr>
-        <w:t>strcmp</w:t>
-      </w:r>
-      <w:proofErr w:type="spellEnd"/>
-      <w:r>
-        <w:rPr>
-          <w:rFonts w:ascii="Times New Roman" w:hAnsi="Times New Roman" w:cs="Times New Roman"/>
-          <w:sz w:val="20"/>
-          <w:szCs w:val="20"/>
-        </w:rPr>
-        <w:t>(</w:t>
-      </w:r>
-      <w:proofErr w:type="spellStart"/>
+      <w:r>
+        <w:rPr>
+          <w:rFonts w:ascii="Times New Roman" w:hAnsi="Times New Roman" w:cs="Times New Roman"/>
+          <w:sz w:val="20"/>
+          <w:szCs w:val="20"/>
+        </w:rPr>
+        <w:lastRenderedPageBreak/>
+        <w:t>if (strcmp(</w:t>
+      </w:r>
       <w:r>
         <w:rPr>
           <w:rFonts w:ascii="Times New Roman" w:hAnsi="Times New Roman" w:cs="Times New Roman"/>
@@ -1225,7 +1009,6 @@
         </w:rPr>
         <w:t>str</w:t>
       </w:r>
-      <w:proofErr w:type="spellEnd"/>
       <w:r>
         <w:rPr>
           <w:rFonts w:ascii="Times New Roman" w:hAnsi="Times New Roman" w:cs="Times New Roman"/>
@@ -1234,7 +1017,6 @@
         </w:rPr>
         <w:t xml:space="preserve">, </w:t>
       </w:r>
-      <w:proofErr w:type="spellStart"/>
       <w:r>
         <w:rPr>
           <w:rFonts w:ascii="Times New Roman" w:hAnsi="Times New Roman" w:cs="Times New Roman"/>
@@ -1244,7 +1026,6 @@
         </w:rPr>
         <w:t>i_str</w:t>
       </w:r>
-      <w:proofErr w:type="spellEnd"/>
       <w:r>
         <w:rPr>
           <w:rFonts w:ascii="Times New Roman" w:hAnsi="Times New Roman" w:cs="Times New Roman"/>
@@ -1316,26 +1097,8 @@
           <w:szCs w:val="20"/>
         </w:rPr>
         <w:tab/>
-      </w:r>
-      <w:proofErr w:type="gramStart"/>
-      <w:r>
-        <w:rPr>
-          <w:rFonts w:ascii="Times New Roman" w:hAnsi="Times New Roman" w:cs="Times New Roman"/>
-          <w:sz w:val="20"/>
-          <w:szCs w:val="20"/>
-        </w:rPr>
-        <w:t>if</w:t>
-      </w:r>
-      <w:proofErr w:type="gramEnd"/>
-      <w:r>
-        <w:rPr>
-          <w:rFonts w:ascii="Times New Roman" w:hAnsi="Times New Roman" w:cs="Times New Roman"/>
-          <w:sz w:val="20"/>
-          <w:szCs w:val="20"/>
-        </w:rPr>
-        <w:t xml:space="preserve"> (</w:t>
-      </w:r>
-      <w:proofErr w:type="spellStart"/>
+        <w:t>if (</w:t>
+      </w:r>
       <w:r>
         <w:rPr>
           <w:rFonts w:ascii="Times New Roman" w:hAnsi="Times New Roman" w:cs="Times New Roman"/>
@@ -1345,7 +1108,6 @@
         </w:rPr>
         <w:t>str</w:t>
       </w:r>
-      <w:proofErr w:type="spellEnd"/>
       <w:r>
         <w:rPr>
           <w:rFonts w:ascii="Times New Roman" w:hAnsi="Times New Roman" w:cs="Times New Roman"/>
@@ -1362,7 +1124,6 @@
         </w:rPr>
         <w:t>{</w:t>
       </w:r>
-      <w:proofErr w:type="spellStart"/>
       <w:r>
         <w:rPr>
           <w:rFonts w:ascii="Times New Roman" w:hAnsi="Times New Roman" w:cs="Times New Roman"/>
@@ -1372,7 +1133,6 @@
         </w:rPr>
         <w:t>str</w:t>
       </w:r>
-      <w:proofErr w:type="spellEnd"/>
       <w:r>
         <w:rPr>
           <w:rFonts w:ascii="Times New Roman" w:hAnsi="Times New Roman" w:cs="Times New Roman"/>
@@ -1404,26 +1164,8 @@
           <w:szCs w:val="20"/>
         </w:rPr>
         <w:tab/>
-      </w:r>
-      <w:proofErr w:type="gramStart"/>
-      <w:r>
-        <w:rPr>
-          <w:rFonts w:ascii="Times New Roman" w:hAnsi="Times New Roman" w:cs="Times New Roman"/>
-          <w:sz w:val="20"/>
-          <w:szCs w:val="20"/>
-        </w:rPr>
-        <w:t>else</w:t>
-      </w:r>
-      <w:proofErr w:type="gramEnd"/>
-      <w:r>
-        <w:rPr>
-          <w:rFonts w:ascii="Times New Roman" w:hAnsi="Times New Roman" w:cs="Times New Roman"/>
-          <w:sz w:val="20"/>
-          <w:szCs w:val="20"/>
-        </w:rPr>
-        <w:t xml:space="preserve"> if (</w:t>
-      </w:r>
-      <w:proofErr w:type="spellStart"/>
+        <w:t>else if (</w:t>
+      </w:r>
       <w:r>
         <w:rPr>
           <w:rFonts w:ascii="Times New Roman" w:hAnsi="Times New Roman" w:cs="Times New Roman"/>
@@ -1433,7 +1175,6 @@
         </w:rPr>
         <w:t>str</w:t>
       </w:r>
-      <w:proofErr w:type="spellEnd"/>
       <w:r>
         <w:rPr>
           <w:rFonts w:ascii="Times New Roman" w:hAnsi="Times New Roman" w:cs="Times New Roman"/>
@@ -1442,7 +1183,6 @@
         </w:rPr>
         <w:t>[0] == ‘-‘){</w:t>
       </w:r>
-      <w:proofErr w:type="spellStart"/>
       <w:r>
         <w:rPr>
           <w:rFonts w:ascii="Times New Roman" w:hAnsi="Times New Roman" w:cs="Times New Roman"/>
@@ -1452,7 +1192,6 @@
         </w:rPr>
         <w:t>str</w:t>
       </w:r>
-      <w:proofErr w:type="spellEnd"/>
       <w:r>
         <w:rPr>
           <w:rFonts w:ascii="Times New Roman" w:hAnsi="Times New Roman" w:cs="Times New Roman"/>
@@ -1508,17 +1247,8 @@
           <w:szCs w:val="20"/>
         </w:rPr>
         <w:tab/>
-      </w:r>
-      <w:proofErr w:type="gramStart"/>
-      <w:r>
-        <w:rPr>
-          <w:rFonts w:ascii="Times New Roman" w:hAnsi="Times New Roman" w:cs="Times New Roman"/>
-          <w:sz w:val="20"/>
-          <w:szCs w:val="20"/>
-        </w:rPr>
         <w:t>else</w:t>
       </w:r>
-      <w:proofErr w:type="gramEnd"/>
       <w:r>
         <w:rPr>
           <w:rFonts w:ascii="Times New Roman" w:hAnsi="Times New Roman" w:cs="Times New Roman"/>
@@ -1527,7 +1257,6 @@
         </w:rPr>
         <w:t xml:space="preserve"> {</w:t>
       </w:r>
-      <w:proofErr w:type="spellStart"/>
       <w:r>
         <w:rPr>
           <w:rFonts w:ascii="Times New Roman" w:hAnsi="Times New Roman" w:cs="Times New Roman"/>
@@ -1537,7 +1266,6 @@
         </w:rPr>
         <w:t>str</w:t>
       </w:r>
-      <w:proofErr w:type="spellEnd"/>
       <w:r>
         <w:rPr>
           <w:rFonts w:ascii="Times New Roman" w:hAnsi="Times New Roman" w:cs="Times New Roman"/>
@@ -1634,24 +1362,7 @@
           <w:szCs w:val="20"/>
         </w:rPr>
         <w:tab/>
-      </w:r>
-      <w:proofErr w:type="gramStart"/>
-      <w:r>
-        <w:rPr>
-          <w:rFonts w:ascii="Times New Roman" w:hAnsi="Times New Roman" w:cs="Times New Roman"/>
-          <w:sz w:val="20"/>
-          <w:szCs w:val="20"/>
-        </w:rPr>
-        <w:t>scan</w:t>
-      </w:r>
-      <w:proofErr w:type="gramEnd"/>
-      <w:r>
-        <w:rPr>
-          <w:rFonts w:ascii="Times New Roman" w:hAnsi="Times New Roman" w:cs="Times New Roman"/>
-          <w:sz w:val="20"/>
-          <w:szCs w:val="20"/>
-        </w:rPr>
-        <w:t xml:space="preserve"> each digit and raise </w:t>
+        <w:t xml:space="preserve">scan each digit and raise </w:t>
       </w:r>
       <w:r>
         <w:rPr>
@@ -1722,23 +1433,13 @@
         </w:rPr>
         <w:tab/>
       </w:r>
-      <w:proofErr w:type="gramStart"/>
-      <w:r>
-        <w:rPr>
-          <w:rFonts w:ascii="Times New Roman" w:hAnsi="Times New Roman" w:cs="Times New Roman"/>
-          <w:sz w:val="20"/>
-          <w:szCs w:val="20"/>
-        </w:rPr>
-        <w:t>if</w:t>
-      </w:r>
-      <w:proofErr w:type="gramEnd"/>
-      <w:r>
-        <w:rPr>
-          <w:rFonts w:ascii="Times New Roman" w:hAnsi="Times New Roman" w:cs="Times New Roman"/>
-          <w:sz w:val="20"/>
-          <w:szCs w:val="20"/>
-        </w:rPr>
-        <w:t xml:space="preserve"> (</w:t>
+      <w:r>
+        <w:rPr>
+          <w:rFonts w:ascii="Times New Roman" w:hAnsi="Times New Roman" w:cs="Times New Roman"/>
+          <w:sz w:val="20"/>
+          <w:szCs w:val="20"/>
+        </w:rPr>
+        <w:t>if (</w:t>
       </w:r>
       <w:r>
         <w:rPr>
@@ -1757,23 +1458,13 @@
         </w:rPr>
         <w:t xml:space="preserve"> == 1){</w:t>
       </w:r>
-      <w:proofErr w:type="spellStart"/>
-      <w:r>
-        <w:rPr>
-          <w:rFonts w:ascii="Times New Roman" w:hAnsi="Times New Roman" w:cs="Times New Roman"/>
-          <w:sz w:val="20"/>
-          <w:szCs w:val="20"/>
-        </w:rPr>
-        <w:t>str</w:t>
-      </w:r>
-      <w:proofErr w:type="spellEnd"/>
-      <w:r>
-        <w:rPr>
-          <w:rFonts w:ascii="Times New Roman" w:hAnsi="Times New Roman" w:cs="Times New Roman"/>
-          <w:sz w:val="20"/>
-          <w:szCs w:val="20"/>
-        </w:rPr>
-        <w:t xml:space="preserve"> is a character string</w:t>
+      <w:r>
+        <w:rPr>
+          <w:rFonts w:ascii="Times New Roman" w:hAnsi="Times New Roman" w:cs="Times New Roman"/>
+          <w:sz w:val="20"/>
+          <w:szCs w:val="20"/>
+        </w:rPr>
+        <w:t>str is a character string</w:t>
       </w:r>
       <w:r>
         <w:rPr>
@@ -1805,28 +1496,9 @@
           <w:sz w:val="20"/>
           <w:szCs w:val="20"/>
         </w:rPr>
-        <w:lastRenderedPageBreak/>
-        <w:tab/>
-      </w:r>
-      <w:proofErr w:type="gramStart"/>
-      <w:r>
-        <w:rPr>
-          <w:rFonts w:ascii="Times New Roman" w:hAnsi="Times New Roman" w:cs="Times New Roman"/>
-          <w:sz w:val="20"/>
-          <w:szCs w:val="20"/>
-        </w:rPr>
-        <w:t>else</w:t>
-      </w:r>
-      <w:proofErr w:type="gramEnd"/>
-      <w:r>
-        <w:rPr>
-          <w:rFonts w:ascii="Times New Roman" w:hAnsi="Times New Roman" w:cs="Times New Roman"/>
-          <w:sz w:val="20"/>
-          <w:szCs w:val="20"/>
-        </w:rPr>
-        <w:t xml:space="preserve"> if (</w:t>
-      </w:r>
-      <w:proofErr w:type="spellStart"/>
+        <w:tab/>
+        <w:t>else if (</w:t>
+      </w:r>
       <w:r>
         <w:rPr>
           <w:rFonts w:ascii="Times New Roman" w:hAnsi="Times New Roman" w:cs="Times New Roman"/>
@@ -1836,7 +1508,6 @@
         </w:rPr>
         <w:t>str</w:t>
       </w:r>
-      <w:proofErr w:type="spellEnd"/>
       <w:r>
         <w:rPr>
           <w:rFonts w:ascii="Times New Roman" w:hAnsi="Times New Roman" w:cs="Times New Roman"/>
@@ -1853,7 +1524,6 @@
         </w:rPr>
         <w:t>) {</w:t>
       </w:r>
-      <w:proofErr w:type="spellStart"/>
       <w:r>
         <w:rPr>
           <w:rFonts w:ascii="Times New Roman" w:hAnsi="Times New Roman" w:cs="Times New Roman"/>
@@ -1863,7 +1533,6 @@
         </w:rPr>
         <w:t>str</w:t>
       </w:r>
-      <w:proofErr w:type="spellEnd"/>
       <w:r>
         <w:rPr>
           <w:rFonts w:ascii="Times New Roman" w:hAnsi="Times New Roman" w:cs="Times New Roman"/>
@@ -1897,7 +1566,6 @@
           <w:szCs w:val="20"/>
         </w:rPr>
       </w:pPr>
-      <w:proofErr w:type="gramStart"/>
       <w:r>
         <w:rPr>
           <w:rFonts w:ascii="Times New Roman" w:hAnsi="Times New Roman" w:cs="Times New Roman"/>
@@ -1906,7 +1574,6 @@
         </w:rPr>
         <w:t>else</w:t>
       </w:r>
-      <w:proofErr w:type="gramEnd"/>
       <w:r>
         <w:rPr>
           <w:rFonts w:ascii="Times New Roman" w:hAnsi="Times New Roman" w:cs="Times New Roman"/>
@@ -1915,7 +1582,6 @@
         </w:rPr>
         <w:t xml:space="preserve"> {</w:t>
       </w:r>
-      <w:proofErr w:type="spellStart"/>
       <w:r>
         <w:rPr>
           <w:rFonts w:ascii="Times New Roman" w:hAnsi="Times New Roman" w:cs="Times New Roman"/>
@@ -1925,7 +1591,6 @@
         </w:rPr>
         <w:t>str</w:t>
       </w:r>
-      <w:proofErr w:type="spellEnd"/>
       <w:r>
         <w:rPr>
           <w:rFonts w:ascii="Times New Roman" w:hAnsi="Times New Roman" w:cs="Times New Roman"/>
@@ -2020,8 +1685,6 @@
         </w:rPr>
         <w:t xml:space="preserve"> </w:t>
       </w:r>
-      <w:proofErr w:type="spellStart"/>
-      <w:proofErr w:type="gramStart"/>
       <w:r>
         <w:rPr>
           <w:rFonts w:ascii="Times New Roman" w:hAnsi="Times New Roman" w:cs="Times New Roman"/>
@@ -2031,35 +1694,24 @@
         </w:rPr>
         <w:t>str</w:t>
       </w:r>
-      <w:proofErr w:type="spellEnd"/>
-      <w:r>
-        <w:rPr>
-          <w:rFonts w:ascii="Times New Roman" w:hAnsi="Times New Roman" w:cs="Times New Roman"/>
-          <w:sz w:val="20"/>
-          <w:szCs w:val="20"/>
-        </w:rPr>
-        <w:t>[</w:t>
-      </w:r>
-      <w:proofErr w:type="gramEnd"/>
-      <w:r>
-        <w:rPr>
-          <w:rFonts w:ascii="Times New Roman" w:hAnsi="Times New Roman" w:cs="Times New Roman"/>
-          <w:sz w:val="20"/>
-          <w:szCs w:val="20"/>
-        </w:rPr>
-        <w:t>0] = ‘.’;</w:t>
-      </w:r>
-    </w:p>
-    <w:p>
-      <w:pPr>
-        <w:spacing w:after="0" w:line="252" w:lineRule="auto"/>
-        <w:rPr>
-          <w:rFonts w:ascii="Times New Roman" w:hAnsi="Times New Roman" w:cs="Times New Roman"/>
-          <w:sz w:val="20"/>
-          <w:szCs w:val="20"/>
-        </w:rPr>
-      </w:pPr>
-      <w:proofErr w:type="gramStart"/>
+      <w:r>
+        <w:rPr>
+          <w:rFonts w:ascii="Times New Roman" w:hAnsi="Times New Roman" w:cs="Times New Roman"/>
+          <w:sz w:val="20"/>
+          <w:szCs w:val="20"/>
+        </w:rPr>
+        <w:t>[0] = ‘.’;</w:t>
+      </w:r>
+    </w:p>
+    <w:p>
+      <w:pPr>
+        <w:spacing w:after="0" w:line="252" w:lineRule="auto"/>
+        <w:rPr>
+          <w:rFonts w:ascii="Times New Roman" w:hAnsi="Times New Roman" w:cs="Times New Roman"/>
+          <w:sz w:val="20"/>
+          <w:szCs w:val="20"/>
+        </w:rPr>
+      </w:pPr>
       <w:r>
         <w:rPr>
           <w:rFonts w:ascii="Times New Roman" w:hAnsi="Times New Roman" w:cs="Times New Roman"/>
@@ -2074,36 +1726,8 @@
           <w:sz w:val="20"/>
           <w:szCs w:val="20"/>
         </w:rPr>
-        <w:t>r</w:t>
-      </w:r>
-      <w:proofErr w:type="gramEnd"/>
-      <w:r>
-        <w:rPr>
-          <w:rFonts w:ascii="Times New Roman" w:hAnsi="Times New Roman" w:cs="Times New Roman"/>
-          <w:sz w:val="20"/>
-          <w:szCs w:val="20"/>
-        </w:rPr>
-        <w:t xml:space="preserve"> 2) number of ‘.’</w:t>
-      </w:r>
-      <w:proofErr w:type="gramStart"/>
-      <w:r>
-        <w:rPr>
-          <w:rFonts w:ascii="Times New Roman" w:hAnsi="Times New Roman" w:cs="Times New Roman"/>
-          <w:sz w:val="20"/>
-          <w:szCs w:val="20"/>
-        </w:rPr>
-        <w:t>in</w:t>
-      </w:r>
-      <w:proofErr w:type="gramEnd"/>
-      <w:r>
-        <w:rPr>
-          <w:rFonts w:ascii="Times New Roman" w:hAnsi="Times New Roman" w:cs="Times New Roman"/>
-          <w:sz w:val="20"/>
-          <w:szCs w:val="20"/>
-        </w:rPr>
-        <w:t xml:space="preserve"> </w:t>
-      </w:r>
-      <w:proofErr w:type="spellStart"/>
+        <w:t xml:space="preserve">r 2) number of ‘.’in </w:t>
+      </w:r>
       <w:r>
         <w:rPr>
           <w:rFonts w:ascii="Times New Roman" w:hAnsi="Times New Roman" w:cs="Times New Roman"/>
@@ -2113,7 +1737,6 @@
         </w:rPr>
         <w:t>str</w:t>
       </w:r>
-      <w:proofErr w:type="spellEnd"/>
       <w:r>
         <w:rPr>
           <w:rFonts w:ascii="Times New Roman" w:hAnsi="Times New Roman" w:cs="Times New Roman"/>
@@ -2132,7 +1755,6 @@
           <w:szCs w:val="20"/>
         </w:rPr>
       </w:pPr>
-      <w:proofErr w:type="gramStart"/>
       <w:r>
         <w:rPr>
           <w:rFonts w:ascii="Times New Roman" w:hAnsi="Times New Roman" w:cs="Times New Roman"/>
@@ -2147,18 +1769,8 @@
           <w:sz w:val="20"/>
           <w:szCs w:val="20"/>
         </w:rPr>
-        <w:t>r</w:t>
-      </w:r>
-      <w:proofErr w:type="gramEnd"/>
-      <w:r>
-        <w:rPr>
-          <w:rFonts w:ascii="Times New Roman" w:hAnsi="Times New Roman" w:cs="Times New Roman"/>
-          <w:sz w:val="20"/>
-          <w:szCs w:val="20"/>
-        </w:rPr>
-        <w:t xml:space="preserve"> 3) ‘+’ or ‘-‘ appears in </w:t>
-      </w:r>
-      <w:proofErr w:type="spellStart"/>
+        <w:t xml:space="preserve">r 3) ‘+’ or ‘-‘ appears in </w:t>
+      </w:r>
       <w:r>
         <w:rPr>
           <w:rFonts w:ascii="Times New Roman" w:hAnsi="Times New Roman" w:cs="Times New Roman"/>
@@ -2168,7 +1780,6 @@
         </w:rPr>
         <w:t>str</w:t>
       </w:r>
-      <w:proofErr w:type="spellEnd"/>
       <w:r>
         <w:rPr>
           <w:rFonts w:ascii="Times New Roman" w:hAnsi="Times New Roman" w:cs="Times New Roman"/>
@@ -2217,16 +1828,7 @@
           <w:sz w:val="20"/>
           <w:szCs w:val="20"/>
         </w:rPr>
-        <w:t>’.</w:t>
-      </w:r>
-      <w:proofErr w:type="gramStart"/>
-      <w:r>
-        <w:rPr>
-          <w:rFonts w:ascii="Times New Roman" w:hAnsi="Times New Roman" w:cs="Times New Roman"/>
-          <w:sz w:val="20"/>
-          <w:szCs w:val="20"/>
-        </w:rPr>
-        <w:t>’</w:t>
+        <w:t>’.’</w:t>
       </w:r>
       <w:r>
         <w:rPr>
@@ -2236,7 +1838,6 @@
         </w:rPr>
         <w:t>.</w:t>
       </w:r>
-      <w:proofErr w:type="gramEnd"/>
     </w:p>
     <w:p>
       <w:pPr>
@@ -2289,51 +1890,21 @@
         </w:rPr>
         <w:t xml:space="preserve">               </w:t>
       </w:r>
-      <w:proofErr w:type="spellStart"/>
-      <w:proofErr w:type="gramStart"/>
-      <w:r>
-        <w:rPr>
-          <w:rFonts w:ascii="Times New Roman" w:hAnsi="Times New Roman" w:cs="Times New Roman"/>
-          <w:sz w:val="20"/>
-          <w:szCs w:val="20"/>
-        </w:rPr>
-        <w:t>int</w:t>
-      </w:r>
-      <w:proofErr w:type="spellEnd"/>
-      <w:proofErr w:type="gramEnd"/>
-      <w:r>
-        <w:rPr>
-          <w:rFonts w:ascii="Times New Roman" w:hAnsi="Times New Roman" w:cs="Times New Roman"/>
-          <w:sz w:val="20"/>
-          <w:szCs w:val="20"/>
-        </w:rPr>
-        <w:t xml:space="preserve"> T =</w:t>
-      </w:r>
-      <w:r>
-        <w:rPr>
-          <w:rFonts w:ascii="Times New Roman" w:hAnsi="Times New Roman" w:cs="Times New Roman"/>
-          <w:sz w:val="20"/>
-          <w:szCs w:val="20"/>
-        </w:rPr>
-        <w:t xml:space="preserve"> </w:t>
-      </w:r>
-      <w:proofErr w:type="spellStart"/>
-      <w:r>
-        <w:rPr>
-          <w:rFonts w:ascii="Times New Roman" w:hAnsi="Times New Roman" w:cs="Times New Roman"/>
-          <w:sz w:val="20"/>
-          <w:szCs w:val="20"/>
-        </w:rPr>
-        <w:t>getInput</w:t>
-      </w:r>
-      <w:proofErr w:type="spellEnd"/>
-      <w:r>
-        <w:rPr>
-          <w:rFonts w:ascii="Times New Roman" w:hAnsi="Times New Roman" w:cs="Times New Roman"/>
-          <w:sz w:val="20"/>
-          <w:szCs w:val="20"/>
-        </w:rPr>
-        <w:t xml:space="preserve"> </w:t>
+      <w:r>
+        <w:rPr>
+          <w:rFonts w:ascii="Times New Roman" w:hAnsi="Times New Roman" w:cs="Times New Roman"/>
+          <w:sz w:val="20"/>
+          <w:szCs w:val="20"/>
+        </w:rPr>
+        <w:t>int T =</w:t>
+      </w:r>
+      <w:r>
+        <w:rPr>
+          <w:rFonts w:ascii="Times New Roman" w:hAnsi="Times New Roman" w:cs="Times New Roman"/>
+          <w:sz w:val="20"/>
+          <w:szCs w:val="20"/>
+        </w:rPr>
+        <w:t xml:space="preserve"> getInput </w:t>
       </w:r>
       <w:r>
         <w:rPr>
@@ -2374,61 +1945,24 @@
           <w:szCs w:val="20"/>
         </w:rPr>
         <w:tab/>
-      </w:r>
-      <w:proofErr w:type="spellStart"/>
-      <w:r>
-        <w:rPr>
-          <w:rFonts w:ascii="Times New Roman" w:hAnsi="Times New Roman" w:cs="Times New Roman"/>
-          <w:sz w:val="20"/>
-          <w:szCs w:val="20"/>
-        </w:rPr>
-        <w:t>NumShout</w:t>
-      </w:r>
-      <w:proofErr w:type="spellEnd"/>
-      <w:r>
-        <w:rPr>
-          <w:rFonts w:ascii="Times New Roman" w:hAnsi="Times New Roman" w:cs="Times New Roman"/>
-          <w:sz w:val="20"/>
-          <w:szCs w:val="20"/>
-        </w:rPr>
-        <w:t xml:space="preserve"> = </w:t>
-      </w:r>
-      <w:proofErr w:type="spellStart"/>
-      <w:r>
-        <w:rPr>
-          <w:rFonts w:ascii="Times New Roman" w:hAnsi="Times New Roman" w:cs="Times New Roman"/>
-          <w:sz w:val="20"/>
-          <w:szCs w:val="20"/>
-        </w:rPr>
-        <w:t>getInput</w:t>
-      </w:r>
-      <w:proofErr w:type="spellEnd"/>
-      <w:r>
-        <w:rPr>
-          <w:rFonts w:ascii="Times New Roman" w:hAnsi="Times New Roman" w:cs="Times New Roman"/>
-          <w:sz w:val="20"/>
-          <w:szCs w:val="20"/>
-        </w:rPr>
-        <w:t xml:space="preserve"> // </w:t>
-      </w:r>
-      <w:r>
-        <w:rPr>
-          <w:rFonts w:ascii="Times New Roman" w:hAnsi="Times New Roman" w:cs="Times New Roman"/>
-          <w:sz w:val="20"/>
-          <w:szCs w:val="20"/>
-        </w:rPr>
-        <w:t xml:space="preserve">get checked user input for number of shouts and set it to </w:t>
-      </w:r>
-      <w:proofErr w:type="spellStart"/>
-      <w:r>
-        <w:rPr>
-          <w:rFonts w:ascii="Times New Roman" w:hAnsi="Times New Roman" w:cs="Times New Roman"/>
-          <w:sz w:val="20"/>
-          <w:szCs w:val="20"/>
-        </w:rPr>
-        <w:t>NumShout</w:t>
-      </w:r>
-      <w:proofErr w:type="spellEnd"/>
+        <w:t xml:space="preserve">NumShout = </w:t>
+      </w:r>
+      <w:r>
+        <w:rPr>
+          <w:rFonts w:ascii="Times New Roman" w:hAnsi="Times New Roman" w:cs="Times New Roman"/>
+          <w:sz w:val="20"/>
+          <w:szCs w:val="20"/>
+        </w:rPr>
+        <w:t xml:space="preserve">getInput // </w:t>
+      </w:r>
+      <w:r>
+        <w:rPr>
+          <w:rFonts w:ascii="Times New Roman" w:hAnsi="Times New Roman" w:cs="Times New Roman"/>
+          <w:sz w:val="20"/>
+          <w:szCs w:val="20"/>
+        </w:rPr>
+        <w:t>get checked user input for number of shouts and set it to NumShout</w:t>
+      </w:r>
     </w:p>
     <w:p>
       <w:pPr>
@@ -2460,96 +1994,7 @@
           <w:szCs w:val="20"/>
         </w:rPr>
         <w:tab/>
-      </w:r>
-      <w:proofErr w:type="gramStart"/>
-      <w:r>
-        <w:rPr>
-          <w:rFonts w:ascii="Times New Roman" w:hAnsi="Times New Roman" w:cs="Times New Roman"/>
-          <w:sz w:val="20"/>
-          <w:szCs w:val="20"/>
-        </w:rPr>
-        <w:t>for</w:t>
-      </w:r>
-      <w:proofErr w:type="gramEnd"/>
-      <w:r>
-        <w:rPr>
-          <w:rFonts w:ascii="Times New Roman" w:hAnsi="Times New Roman" w:cs="Times New Roman"/>
-          <w:sz w:val="20"/>
-          <w:szCs w:val="20"/>
-        </w:rPr>
-        <w:t xml:space="preserve"> (</w:t>
-      </w:r>
-      <w:proofErr w:type="spellStart"/>
-      <w:r>
-        <w:rPr>
-          <w:rFonts w:ascii="Times New Roman" w:hAnsi="Times New Roman" w:cs="Times New Roman"/>
-          <w:sz w:val="20"/>
-          <w:szCs w:val="20"/>
-        </w:rPr>
-        <w:t>int</w:t>
-      </w:r>
-      <w:proofErr w:type="spellEnd"/>
-      <w:r>
-        <w:rPr>
-          <w:rFonts w:ascii="Times New Roman" w:hAnsi="Times New Roman" w:cs="Times New Roman"/>
-          <w:sz w:val="20"/>
-          <w:szCs w:val="20"/>
-        </w:rPr>
-        <w:t xml:space="preserve"> </w:t>
-      </w:r>
-      <w:proofErr w:type="spellStart"/>
-      <w:r>
-        <w:rPr>
-          <w:rFonts w:ascii="Times New Roman" w:hAnsi="Times New Roman" w:cs="Times New Roman"/>
-          <w:sz w:val="20"/>
-          <w:szCs w:val="20"/>
-        </w:rPr>
-        <w:t>i</w:t>
-      </w:r>
-      <w:proofErr w:type="spellEnd"/>
-      <w:r>
-        <w:rPr>
-          <w:rFonts w:ascii="Times New Roman" w:hAnsi="Times New Roman" w:cs="Times New Roman"/>
-          <w:sz w:val="20"/>
-          <w:szCs w:val="20"/>
-        </w:rPr>
-        <w:t xml:space="preserve">=0; </w:t>
-      </w:r>
-      <w:proofErr w:type="spellStart"/>
-      <w:r>
-        <w:rPr>
-          <w:rFonts w:ascii="Times New Roman" w:hAnsi="Times New Roman" w:cs="Times New Roman"/>
-          <w:sz w:val="20"/>
-          <w:szCs w:val="20"/>
-        </w:rPr>
-        <w:t>i</w:t>
-      </w:r>
-      <w:proofErr w:type="spellEnd"/>
-      <w:r>
-        <w:rPr>
-          <w:rFonts w:ascii="Times New Roman" w:hAnsi="Times New Roman" w:cs="Times New Roman"/>
-          <w:sz w:val="20"/>
-          <w:szCs w:val="20"/>
-        </w:rPr>
-        <w:t xml:space="preserve">&lt;T; </w:t>
-      </w:r>
-      <w:proofErr w:type="spellStart"/>
-      <w:r>
-        <w:rPr>
-          <w:rFonts w:ascii="Times New Roman" w:hAnsi="Times New Roman" w:cs="Times New Roman"/>
-          <w:sz w:val="20"/>
-          <w:szCs w:val="20"/>
-        </w:rPr>
-        <w:t>i</w:t>
-      </w:r>
-      <w:proofErr w:type="spellEnd"/>
-      <w:r>
-        <w:rPr>
-          <w:rFonts w:ascii="Times New Roman" w:hAnsi="Times New Roman" w:cs="Times New Roman"/>
-          <w:sz w:val="20"/>
-          <w:szCs w:val="20"/>
-        </w:rPr>
-        <w:t>++) //loop to fork for each shout</w:t>
+        <w:t>for (int i=0; i&lt;T; i++) //loop to fork for each shout</w:t>
       </w:r>
     </w:p>
     <w:p>
@@ -2590,25 +2035,7 @@
           <w:szCs w:val="20"/>
         </w:rPr>
         <w:tab/>
-        <w:t xml:space="preserve">Thread *t = new </w:t>
-      </w:r>
-      <w:proofErr w:type="gramStart"/>
-      <w:r>
-        <w:rPr>
-          <w:rFonts w:ascii="Times New Roman" w:hAnsi="Times New Roman" w:cs="Times New Roman"/>
-          <w:sz w:val="20"/>
-          <w:szCs w:val="20"/>
-        </w:rPr>
-        <w:t>Thread(</w:t>
-      </w:r>
-      <w:proofErr w:type="gramEnd"/>
-      <w:r>
-        <w:rPr>
-          <w:rFonts w:ascii="Times New Roman" w:hAnsi="Times New Roman" w:cs="Times New Roman"/>
-          <w:sz w:val="20"/>
-          <w:szCs w:val="20"/>
-        </w:rPr>
-        <w:t>"forked thread");</w:t>
+        <w:t>Thread *t = new Thread("forked thread");</w:t>
       </w:r>
     </w:p>
     <w:p>
@@ -2649,42 +2076,7 @@
           <w:szCs w:val="20"/>
         </w:rPr>
         <w:tab/>
-      </w:r>
-      <w:proofErr w:type="gramStart"/>
-      <w:r>
-        <w:rPr>
-          <w:rFonts w:ascii="Times New Roman" w:hAnsi="Times New Roman" w:cs="Times New Roman"/>
-          <w:sz w:val="20"/>
-          <w:szCs w:val="20"/>
-        </w:rPr>
-        <w:t>t</w:t>
-      </w:r>
-      <w:proofErr w:type="gramEnd"/>
-      <w:r>
-        <w:rPr>
-          <w:rFonts w:ascii="Times New Roman" w:hAnsi="Times New Roman" w:cs="Times New Roman"/>
-          <w:sz w:val="20"/>
-          <w:szCs w:val="20"/>
-        </w:rPr>
-        <w:t xml:space="preserve">-&gt;Fork(Shout, </w:t>
-      </w:r>
-      <w:proofErr w:type="spellStart"/>
-      <w:r>
-        <w:rPr>
-          <w:rFonts w:ascii="Times New Roman" w:hAnsi="Times New Roman" w:cs="Times New Roman"/>
-          <w:sz w:val="20"/>
-          <w:szCs w:val="20"/>
-        </w:rPr>
-        <w:t>i</w:t>
-      </w:r>
-      <w:proofErr w:type="spellEnd"/>
-      <w:r>
-        <w:rPr>
-          <w:rFonts w:ascii="Times New Roman" w:hAnsi="Times New Roman" w:cs="Times New Roman"/>
-          <w:sz w:val="20"/>
-          <w:szCs w:val="20"/>
-        </w:rPr>
-        <w:t>);</w:t>
+        <w:t>t-&gt;Fork(Shout, i);</w:t>
       </w:r>
       <w:r>
         <w:rPr>
@@ -2799,23 +2191,13 @@
         </w:rPr>
         <w:tab/>
       </w:r>
-      <w:proofErr w:type="gramStart"/>
-      <w:r>
-        <w:rPr>
-          <w:rFonts w:ascii="Times New Roman" w:hAnsi="Times New Roman" w:cs="Times New Roman"/>
-          <w:sz w:val="20"/>
-          <w:szCs w:val="20"/>
-        </w:rPr>
-        <w:t>Shout(</w:t>
-      </w:r>
-      <w:proofErr w:type="gramEnd"/>
-      <w:r>
-        <w:rPr>
-          <w:rFonts w:ascii="Times New Roman" w:hAnsi="Times New Roman" w:cs="Times New Roman"/>
-          <w:sz w:val="20"/>
-          <w:szCs w:val="20"/>
-        </w:rPr>
-        <w:t>){</w:t>
+      <w:r>
+        <w:rPr>
+          <w:rFonts w:ascii="Times New Roman" w:hAnsi="Times New Roman" w:cs="Times New Roman"/>
+          <w:sz w:val="20"/>
+          <w:szCs w:val="20"/>
+        </w:rPr>
+        <w:t>Shout(){</w:t>
       </w:r>
     </w:p>
     <w:p>
@@ -2857,41 +2239,13 @@
         </w:rPr>
         <w:tab/>
       </w:r>
-      <w:proofErr w:type="gramStart"/>
-      <w:r>
-        <w:rPr>
-          <w:rFonts w:ascii="Times New Roman" w:hAnsi="Times New Roman" w:cs="Times New Roman"/>
-          <w:sz w:val="20"/>
-          <w:szCs w:val="20"/>
-        </w:rPr>
-        <w:t>char</w:t>
-      </w:r>
-      <w:proofErr w:type="gramEnd"/>
-      <w:r>
-        <w:rPr>
-          <w:rFonts w:ascii="Times New Roman" w:hAnsi="Times New Roman" w:cs="Times New Roman"/>
-          <w:sz w:val="20"/>
-          <w:szCs w:val="20"/>
-        </w:rPr>
-        <w:t xml:space="preserve"> </w:t>
-      </w:r>
-      <w:proofErr w:type="spellStart"/>
-      <w:r>
-        <w:rPr>
-          <w:rFonts w:ascii="Times New Roman" w:hAnsi="Times New Roman" w:cs="Times New Roman"/>
-          <w:sz w:val="20"/>
-          <w:szCs w:val="20"/>
-        </w:rPr>
-        <w:t>msg</w:t>
-      </w:r>
-      <w:proofErr w:type="spellEnd"/>
-      <w:r>
-        <w:rPr>
-          <w:rFonts w:ascii="Times New Roman" w:hAnsi="Times New Roman" w:cs="Times New Roman"/>
-          <w:sz w:val="20"/>
-          <w:szCs w:val="20"/>
-        </w:rPr>
-        <w:t>[5][64];</w:t>
+      <w:r>
+        <w:rPr>
+          <w:rFonts w:ascii="Times New Roman" w:hAnsi="Times New Roman" w:cs="Times New Roman"/>
+          <w:sz w:val="20"/>
+          <w:szCs w:val="20"/>
+        </w:rPr>
+        <w:t>char msg[5][64];</w:t>
       </w:r>
       <w:r>
         <w:rPr>
@@ -2941,43 +2295,13 @@
         </w:rPr>
         <w:tab/>
       </w:r>
-      <w:proofErr w:type="spellStart"/>
-      <w:proofErr w:type="gramStart"/>
-      <w:r>
-        <w:rPr>
-          <w:rFonts w:ascii="Times New Roman" w:hAnsi="Times New Roman" w:cs="Times New Roman"/>
-          <w:sz w:val="20"/>
-          <w:szCs w:val="20"/>
-        </w:rPr>
-        <w:t>strcpy</w:t>
-      </w:r>
-      <w:proofErr w:type="spellEnd"/>
-      <w:r>
-        <w:rPr>
-          <w:rFonts w:ascii="Times New Roman" w:hAnsi="Times New Roman" w:cs="Times New Roman"/>
-          <w:sz w:val="20"/>
-          <w:szCs w:val="20"/>
-        </w:rPr>
-        <w:t>(</w:t>
-      </w:r>
-      <w:proofErr w:type="spellStart"/>
-      <w:proofErr w:type="gramEnd"/>
-      <w:r>
-        <w:rPr>
-          <w:rFonts w:ascii="Times New Roman" w:hAnsi="Times New Roman" w:cs="Times New Roman"/>
-          <w:sz w:val="20"/>
-          <w:szCs w:val="20"/>
-        </w:rPr>
-        <w:t>msg</w:t>
-      </w:r>
-      <w:proofErr w:type="spellEnd"/>
-      <w:r>
-        <w:rPr>
-          <w:rFonts w:ascii="Times New Roman" w:hAnsi="Times New Roman" w:cs="Times New Roman"/>
-          <w:sz w:val="20"/>
-          <w:szCs w:val="20"/>
-        </w:rPr>
-        <w:t>[0],"Pattern0");</w:t>
+      <w:r>
+        <w:rPr>
+          <w:rFonts w:ascii="Times New Roman" w:hAnsi="Times New Roman" w:cs="Times New Roman"/>
+          <w:sz w:val="20"/>
+          <w:szCs w:val="20"/>
+        </w:rPr>
+        <w:t>strcpy(msg[0],"Pattern0");</w:t>
       </w:r>
     </w:p>
     <w:p>
@@ -3019,43 +2343,13 @@
         </w:rPr>
         <w:tab/>
       </w:r>
-      <w:proofErr w:type="spellStart"/>
-      <w:proofErr w:type="gramStart"/>
-      <w:r>
-        <w:rPr>
-          <w:rFonts w:ascii="Times New Roman" w:hAnsi="Times New Roman" w:cs="Times New Roman"/>
-          <w:sz w:val="20"/>
-          <w:szCs w:val="20"/>
-        </w:rPr>
-        <w:t>strcpy</w:t>
-      </w:r>
-      <w:proofErr w:type="spellEnd"/>
-      <w:r>
-        <w:rPr>
-          <w:rFonts w:ascii="Times New Roman" w:hAnsi="Times New Roman" w:cs="Times New Roman"/>
-          <w:sz w:val="20"/>
-          <w:szCs w:val="20"/>
-        </w:rPr>
-        <w:t>(</w:t>
-      </w:r>
-      <w:proofErr w:type="spellStart"/>
-      <w:proofErr w:type="gramEnd"/>
-      <w:r>
-        <w:rPr>
-          <w:rFonts w:ascii="Times New Roman" w:hAnsi="Times New Roman" w:cs="Times New Roman"/>
-          <w:sz w:val="20"/>
-          <w:szCs w:val="20"/>
-        </w:rPr>
-        <w:t>msg</w:t>
-      </w:r>
-      <w:proofErr w:type="spellEnd"/>
-      <w:r>
-        <w:rPr>
-          <w:rFonts w:ascii="Times New Roman" w:hAnsi="Times New Roman" w:cs="Times New Roman"/>
-          <w:sz w:val="20"/>
-          <w:szCs w:val="20"/>
-        </w:rPr>
-        <w:t>[1],"Pattern1");</w:t>
+      <w:r>
+        <w:rPr>
+          <w:rFonts w:ascii="Times New Roman" w:hAnsi="Times New Roman" w:cs="Times New Roman"/>
+          <w:sz w:val="20"/>
+          <w:szCs w:val="20"/>
+        </w:rPr>
+        <w:t>strcpy(msg[1],"Pattern1");</w:t>
       </w:r>
     </w:p>
     <w:p>
@@ -3097,43 +2391,13 @@
         </w:rPr>
         <w:tab/>
       </w:r>
-      <w:proofErr w:type="spellStart"/>
-      <w:proofErr w:type="gramStart"/>
-      <w:r>
-        <w:rPr>
-          <w:rFonts w:ascii="Times New Roman" w:hAnsi="Times New Roman" w:cs="Times New Roman"/>
-          <w:sz w:val="20"/>
-          <w:szCs w:val="20"/>
-        </w:rPr>
-        <w:t>strcpy</w:t>
-      </w:r>
-      <w:proofErr w:type="spellEnd"/>
-      <w:r>
-        <w:rPr>
-          <w:rFonts w:ascii="Times New Roman" w:hAnsi="Times New Roman" w:cs="Times New Roman"/>
-          <w:sz w:val="20"/>
-          <w:szCs w:val="20"/>
-        </w:rPr>
-        <w:t>(</w:t>
-      </w:r>
-      <w:proofErr w:type="spellStart"/>
-      <w:proofErr w:type="gramEnd"/>
-      <w:r>
-        <w:rPr>
-          <w:rFonts w:ascii="Times New Roman" w:hAnsi="Times New Roman" w:cs="Times New Roman"/>
-          <w:sz w:val="20"/>
-          <w:szCs w:val="20"/>
-        </w:rPr>
-        <w:t>msg</w:t>
-      </w:r>
-      <w:proofErr w:type="spellEnd"/>
-      <w:r>
-        <w:rPr>
-          <w:rFonts w:ascii="Times New Roman" w:hAnsi="Times New Roman" w:cs="Times New Roman"/>
-          <w:sz w:val="20"/>
-          <w:szCs w:val="20"/>
-        </w:rPr>
-        <w:t>[2],"Pattern2");</w:t>
+      <w:r>
+        <w:rPr>
+          <w:rFonts w:ascii="Times New Roman" w:hAnsi="Times New Roman" w:cs="Times New Roman"/>
+          <w:sz w:val="20"/>
+          <w:szCs w:val="20"/>
+        </w:rPr>
+        <w:t>strcpy(msg[2],"Pattern2");</w:t>
       </w:r>
     </w:p>
     <w:p>
@@ -3175,43 +2439,13 @@
         </w:rPr>
         <w:tab/>
       </w:r>
-      <w:proofErr w:type="spellStart"/>
-      <w:proofErr w:type="gramStart"/>
-      <w:r>
-        <w:rPr>
-          <w:rFonts w:ascii="Times New Roman" w:hAnsi="Times New Roman" w:cs="Times New Roman"/>
-          <w:sz w:val="20"/>
-          <w:szCs w:val="20"/>
-        </w:rPr>
-        <w:t>strcpy</w:t>
-      </w:r>
-      <w:proofErr w:type="spellEnd"/>
-      <w:r>
-        <w:rPr>
-          <w:rFonts w:ascii="Times New Roman" w:hAnsi="Times New Roman" w:cs="Times New Roman"/>
-          <w:sz w:val="20"/>
-          <w:szCs w:val="20"/>
-        </w:rPr>
-        <w:t>(</w:t>
-      </w:r>
-      <w:proofErr w:type="spellStart"/>
-      <w:proofErr w:type="gramEnd"/>
-      <w:r>
-        <w:rPr>
-          <w:rFonts w:ascii="Times New Roman" w:hAnsi="Times New Roman" w:cs="Times New Roman"/>
-          <w:sz w:val="20"/>
-          <w:szCs w:val="20"/>
-        </w:rPr>
-        <w:t>msg</w:t>
-      </w:r>
-      <w:proofErr w:type="spellEnd"/>
-      <w:r>
-        <w:rPr>
-          <w:rFonts w:ascii="Times New Roman" w:hAnsi="Times New Roman" w:cs="Times New Roman"/>
-          <w:sz w:val="20"/>
-          <w:szCs w:val="20"/>
-        </w:rPr>
-        <w:t>[3],"Pattern3");</w:t>
+      <w:r>
+        <w:rPr>
+          <w:rFonts w:ascii="Times New Roman" w:hAnsi="Times New Roman" w:cs="Times New Roman"/>
+          <w:sz w:val="20"/>
+          <w:szCs w:val="20"/>
+        </w:rPr>
+        <w:t>strcpy(msg[3],"Pattern3");</w:t>
       </w:r>
     </w:p>
     <w:p>
@@ -3253,43 +2487,13 @@
         </w:rPr>
         <w:tab/>
       </w:r>
-      <w:proofErr w:type="spellStart"/>
-      <w:proofErr w:type="gramStart"/>
-      <w:r>
-        <w:rPr>
-          <w:rFonts w:ascii="Times New Roman" w:hAnsi="Times New Roman" w:cs="Times New Roman"/>
-          <w:sz w:val="20"/>
-          <w:szCs w:val="20"/>
-        </w:rPr>
-        <w:t>strcpy</w:t>
-      </w:r>
-      <w:proofErr w:type="spellEnd"/>
-      <w:r>
-        <w:rPr>
-          <w:rFonts w:ascii="Times New Roman" w:hAnsi="Times New Roman" w:cs="Times New Roman"/>
-          <w:sz w:val="20"/>
-          <w:szCs w:val="20"/>
-        </w:rPr>
-        <w:t>(</w:t>
-      </w:r>
-      <w:proofErr w:type="spellStart"/>
-      <w:proofErr w:type="gramEnd"/>
-      <w:r>
-        <w:rPr>
-          <w:rFonts w:ascii="Times New Roman" w:hAnsi="Times New Roman" w:cs="Times New Roman"/>
-          <w:sz w:val="20"/>
-          <w:szCs w:val="20"/>
-        </w:rPr>
-        <w:t>msg</w:t>
-      </w:r>
-      <w:proofErr w:type="spellEnd"/>
-      <w:r>
-        <w:rPr>
-          <w:rFonts w:ascii="Times New Roman" w:hAnsi="Times New Roman" w:cs="Times New Roman"/>
-          <w:sz w:val="20"/>
-          <w:szCs w:val="20"/>
-        </w:rPr>
-        <w:t>[4],"Pattern4");</w:t>
+      <w:r>
+        <w:rPr>
+          <w:rFonts w:ascii="Times New Roman" w:hAnsi="Times New Roman" w:cs="Times New Roman"/>
+          <w:sz w:val="20"/>
+          <w:szCs w:val="20"/>
+        </w:rPr>
+        <w:t>strcpy(msg[4],"Pattern4");</w:t>
       </w:r>
       <w:r>
         <w:rPr>
@@ -3339,43 +2543,13 @@
         </w:rPr>
         <w:tab/>
       </w:r>
-      <w:proofErr w:type="spellStart"/>
-      <w:proofErr w:type="gramStart"/>
-      <w:r>
-        <w:rPr>
-          <w:rFonts w:ascii="Times New Roman" w:hAnsi="Times New Roman" w:cs="Times New Roman"/>
-          <w:sz w:val="20"/>
-          <w:szCs w:val="20"/>
-        </w:rPr>
-        <w:t>int</w:t>
-      </w:r>
-      <w:proofErr w:type="spellEnd"/>
-      <w:proofErr w:type="gramEnd"/>
-      <w:r>
-        <w:rPr>
-          <w:rFonts w:ascii="Times New Roman" w:hAnsi="Times New Roman" w:cs="Times New Roman"/>
-          <w:sz w:val="20"/>
-          <w:szCs w:val="20"/>
-        </w:rPr>
-        <w:t xml:space="preserve"> j; // </w:t>
-      </w:r>
-      <w:proofErr w:type="spellStart"/>
-      <w:r>
-        <w:rPr>
-          <w:rFonts w:ascii="Times New Roman" w:hAnsi="Times New Roman" w:cs="Times New Roman"/>
-          <w:sz w:val="20"/>
-          <w:szCs w:val="20"/>
-        </w:rPr>
-        <w:t>msg</w:t>
-      </w:r>
-      <w:proofErr w:type="spellEnd"/>
-      <w:r>
-        <w:rPr>
-          <w:rFonts w:ascii="Times New Roman" w:hAnsi="Times New Roman" w:cs="Times New Roman"/>
-          <w:sz w:val="20"/>
-          <w:szCs w:val="20"/>
-        </w:rPr>
-        <w:t xml:space="preserve"> index</w:t>
+      <w:r>
+        <w:rPr>
+          <w:rFonts w:ascii="Times New Roman" w:hAnsi="Times New Roman" w:cs="Times New Roman"/>
+          <w:sz w:val="20"/>
+          <w:szCs w:val="20"/>
+        </w:rPr>
+        <w:t>int j; // msg index</w:t>
       </w:r>
     </w:p>
     <w:p>
@@ -3417,43 +2591,13 @@
         </w:rPr>
         <w:tab/>
       </w:r>
-      <w:proofErr w:type="spellStart"/>
-      <w:proofErr w:type="gramStart"/>
-      <w:r>
-        <w:rPr>
-          <w:rFonts w:ascii="Times New Roman" w:hAnsi="Times New Roman" w:cs="Times New Roman"/>
-          <w:sz w:val="20"/>
-          <w:szCs w:val="20"/>
-        </w:rPr>
-        <w:t>int</w:t>
-      </w:r>
-      <w:proofErr w:type="spellEnd"/>
-      <w:proofErr w:type="gramEnd"/>
-      <w:r>
-        <w:rPr>
-          <w:rFonts w:ascii="Times New Roman" w:hAnsi="Times New Roman" w:cs="Times New Roman"/>
-          <w:sz w:val="20"/>
-          <w:szCs w:val="20"/>
-        </w:rPr>
-        <w:t xml:space="preserve"> </w:t>
-      </w:r>
-      <w:proofErr w:type="spellStart"/>
-      <w:r>
-        <w:rPr>
-          <w:rFonts w:ascii="Times New Roman" w:hAnsi="Times New Roman" w:cs="Times New Roman"/>
-          <w:sz w:val="20"/>
-          <w:szCs w:val="20"/>
-        </w:rPr>
-        <w:t>stallCycle</w:t>
-      </w:r>
-      <w:proofErr w:type="spellEnd"/>
-      <w:r>
-        <w:rPr>
-          <w:rFonts w:ascii="Times New Roman" w:hAnsi="Times New Roman" w:cs="Times New Roman"/>
-          <w:sz w:val="20"/>
-          <w:szCs w:val="20"/>
-        </w:rPr>
-        <w:t>; // how many cycles each thread yields.</w:t>
+      <w:r>
+        <w:rPr>
+          <w:rFonts w:ascii="Times New Roman" w:hAnsi="Times New Roman" w:cs="Times New Roman"/>
+          <w:sz w:val="20"/>
+          <w:szCs w:val="20"/>
+        </w:rPr>
+        <w:t>int stallCycle; // how many cycles each thread yields.</w:t>
       </w:r>
     </w:p>
     <w:p>
@@ -3519,113 +2663,13 @@
         </w:rPr>
         <w:tab/>
       </w:r>
-      <w:proofErr w:type="gramStart"/>
-      <w:r>
-        <w:rPr>
-          <w:rFonts w:ascii="Times New Roman" w:hAnsi="Times New Roman" w:cs="Times New Roman"/>
-          <w:sz w:val="20"/>
-          <w:szCs w:val="20"/>
-        </w:rPr>
-        <w:t>for</w:t>
-      </w:r>
-      <w:proofErr w:type="gramEnd"/>
-      <w:r>
-        <w:rPr>
-          <w:rFonts w:ascii="Times New Roman" w:hAnsi="Times New Roman" w:cs="Times New Roman"/>
-          <w:sz w:val="20"/>
-          <w:szCs w:val="20"/>
-        </w:rPr>
-        <w:t xml:space="preserve"> (</w:t>
-      </w:r>
-      <w:proofErr w:type="spellStart"/>
-      <w:r>
-        <w:rPr>
-          <w:rFonts w:ascii="Times New Roman" w:hAnsi="Times New Roman" w:cs="Times New Roman"/>
-          <w:sz w:val="20"/>
-          <w:szCs w:val="20"/>
-        </w:rPr>
-        <w:t>int</w:t>
-      </w:r>
-      <w:proofErr w:type="spellEnd"/>
-      <w:r>
-        <w:rPr>
-          <w:rFonts w:ascii="Times New Roman" w:hAnsi="Times New Roman" w:cs="Times New Roman"/>
-          <w:sz w:val="20"/>
-          <w:szCs w:val="20"/>
-        </w:rPr>
-        <w:t xml:space="preserve"> </w:t>
-      </w:r>
-      <w:proofErr w:type="spellStart"/>
-      <w:r>
-        <w:rPr>
-          <w:rFonts w:ascii="Times New Roman" w:hAnsi="Times New Roman" w:cs="Times New Roman"/>
-          <w:sz w:val="20"/>
-          <w:szCs w:val="20"/>
-        </w:rPr>
-        <w:t>i</w:t>
-      </w:r>
-      <w:proofErr w:type="spellEnd"/>
-      <w:r>
-        <w:rPr>
-          <w:rFonts w:ascii="Times New Roman" w:hAnsi="Times New Roman" w:cs="Times New Roman"/>
-          <w:sz w:val="20"/>
-          <w:szCs w:val="20"/>
-        </w:rPr>
-        <w:t xml:space="preserve">=0; </w:t>
-      </w:r>
-      <w:proofErr w:type="spellStart"/>
-      <w:r>
-        <w:rPr>
-          <w:rFonts w:ascii="Times New Roman" w:hAnsi="Times New Roman" w:cs="Times New Roman"/>
-          <w:sz w:val="20"/>
-          <w:szCs w:val="20"/>
-        </w:rPr>
-        <w:t>i</w:t>
-      </w:r>
-      <w:proofErr w:type="spellEnd"/>
-      <w:r>
-        <w:rPr>
-          <w:rFonts w:ascii="Times New Roman" w:hAnsi="Times New Roman" w:cs="Times New Roman"/>
-          <w:sz w:val="20"/>
-          <w:szCs w:val="20"/>
-        </w:rPr>
-        <w:t>&lt;</w:t>
-      </w:r>
-      <w:proofErr w:type="spellStart"/>
-      <w:r>
-        <w:rPr>
-          <w:rFonts w:ascii="Times New Roman" w:hAnsi="Times New Roman" w:cs="Times New Roman"/>
-          <w:sz w:val="20"/>
-          <w:szCs w:val="20"/>
-        </w:rPr>
-        <w:t>NumShout</w:t>
-      </w:r>
-      <w:proofErr w:type="spellEnd"/>
-      <w:r>
-        <w:rPr>
-          <w:rFonts w:ascii="Times New Roman" w:hAnsi="Times New Roman" w:cs="Times New Roman"/>
-          <w:sz w:val="20"/>
-          <w:szCs w:val="20"/>
-        </w:rPr>
-        <w:t xml:space="preserve">; </w:t>
-      </w:r>
-      <w:proofErr w:type="spellStart"/>
-      <w:r>
-        <w:rPr>
-          <w:rFonts w:ascii="Times New Roman" w:hAnsi="Times New Roman" w:cs="Times New Roman"/>
-          <w:sz w:val="20"/>
-          <w:szCs w:val="20"/>
-        </w:rPr>
-        <w:t>i</w:t>
-      </w:r>
-      <w:proofErr w:type="spellEnd"/>
-      <w:r>
-        <w:rPr>
-          <w:rFonts w:ascii="Times New Roman" w:hAnsi="Times New Roman" w:cs="Times New Roman"/>
-          <w:sz w:val="20"/>
-          <w:szCs w:val="20"/>
-        </w:rPr>
-        <w:t>++) {</w:t>
+      <w:r>
+        <w:rPr>
+          <w:rFonts w:ascii="Times New Roman" w:hAnsi="Times New Roman" w:cs="Times New Roman"/>
+          <w:sz w:val="20"/>
+          <w:szCs w:val="20"/>
+        </w:rPr>
+        <w:t>for (int i=0; i&lt;NumShout; i++) {</w:t>
       </w:r>
       <w:r>
         <w:rPr>
@@ -3729,25 +2773,7 @@
           <w:sz w:val="20"/>
           <w:szCs w:val="20"/>
         </w:rPr>
-        <w:t xml:space="preserve">j = </w:t>
-      </w:r>
-      <w:proofErr w:type="gramStart"/>
-      <w:r>
-        <w:rPr>
-          <w:rFonts w:ascii="Times New Roman" w:hAnsi="Times New Roman" w:cs="Times New Roman"/>
-          <w:sz w:val="20"/>
-          <w:szCs w:val="20"/>
-        </w:rPr>
-        <w:t>Random(</w:t>
-      </w:r>
-      <w:proofErr w:type="gramEnd"/>
-      <w:r>
-        <w:rPr>
-          <w:rFonts w:ascii="Times New Roman" w:hAnsi="Times New Roman" w:cs="Times New Roman"/>
-          <w:sz w:val="20"/>
-          <w:szCs w:val="20"/>
-        </w:rPr>
-        <w:t>) % 5;</w:t>
+        <w:t>j = Random() % 5;</w:t>
       </w:r>
       <w:r>
         <w:rPr>
@@ -3811,27 +2837,8 @@
           <w:sz w:val="20"/>
           <w:szCs w:val="20"/>
         </w:rPr>
-        <w:t xml:space="preserve">     </w:t>
-      </w:r>
-      <w:proofErr w:type="gramStart"/>
-      <w:r>
-        <w:rPr>
-          <w:rFonts w:ascii="Times New Roman" w:hAnsi="Times New Roman" w:cs="Times New Roman"/>
-          <w:sz w:val="20"/>
-          <w:szCs w:val="20"/>
-        </w:rPr>
-        <w:t>shout</w:t>
-      </w:r>
-      <w:proofErr w:type="gramEnd"/>
-      <w:r>
-        <w:rPr>
-          <w:rFonts w:ascii="Times New Roman" w:hAnsi="Times New Roman" w:cs="Times New Roman"/>
-          <w:sz w:val="20"/>
-          <w:szCs w:val="20"/>
-        </w:rPr>
-        <w:t xml:space="preserve"> using </w:t>
-      </w:r>
-      <w:proofErr w:type="spellStart"/>
+        <w:t xml:space="preserve">     shout using </w:t>
+      </w:r>
       <w:r>
         <w:rPr>
           <w:rFonts w:ascii="Times New Roman" w:hAnsi="Times New Roman" w:cs="Times New Roman"/>
@@ -3840,7 +2847,6 @@
         </w:rPr>
         <w:t>printf</w:t>
       </w:r>
-      <w:proofErr w:type="spellEnd"/>
       <w:r>
         <w:rPr>
           <w:rFonts w:ascii="Times New Roman" w:hAnsi="Times New Roman" w:cs="Times New Roman"/>
@@ -4009,25 +3015,13 @@
         </w:rPr>
         <w:tab/>
       </w:r>
-      <w:proofErr w:type="spellStart"/>
-      <w:proofErr w:type="gramStart"/>
-      <w:r>
-        <w:rPr>
-          <w:rFonts w:ascii="Times New Roman" w:hAnsi="Times New Roman" w:cs="Times New Roman"/>
-          <w:sz w:val="20"/>
-          <w:szCs w:val="20"/>
-        </w:rPr>
-        <w:t>stallCycle</w:t>
-      </w:r>
-      <w:proofErr w:type="spellEnd"/>
-      <w:proofErr w:type="gramEnd"/>
-      <w:r>
-        <w:rPr>
-          <w:rFonts w:ascii="Times New Roman" w:hAnsi="Times New Roman" w:cs="Times New Roman"/>
-          <w:sz w:val="20"/>
-          <w:szCs w:val="20"/>
-        </w:rPr>
-        <w:t xml:space="preserve"> = Random() % 3 + 2; // randomly choose between 2 and 5. </w:t>
+      <w:r>
+        <w:rPr>
+          <w:rFonts w:ascii="Times New Roman" w:hAnsi="Times New Roman" w:cs="Times New Roman"/>
+          <w:sz w:val="20"/>
+          <w:szCs w:val="20"/>
+        </w:rPr>
+        <w:t xml:space="preserve">stallCycle = Random() % 3 + 2; // randomly choose between 2 and 5. </w:t>
       </w:r>
     </w:p>
     <w:p>
@@ -4085,41 +3079,13 @@
         </w:rPr>
         <w:tab/>
       </w:r>
-      <w:proofErr w:type="gramStart"/>
-      <w:r>
-        <w:rPr>
-          <w:rFonts w:ascii="Times New Roman" w:hAnsi="Times New Roman" w:cs="Times New Roman"/>
-          <w:sz w:val="20"/>
-          <w:szCs w:val="20"/>
-        </w:rPr>
-        <w:t>while</w:t>
-      </w:r>
-      <w:proofErr w:type="gramEnd"/>
-      <w:r>
-        <w:rPr>
-          <w:rFonts w:ascii="Times New Roman" w:hAnsi="Times New Roman" w:cs="Times New Roman"/>
-          <w:sz w:val="20"/>
-          <w:szCs w:val="20"/>
-        </w:rPr>
-        <w:t xml:space="preserve"> (</w:t>
-      </w:r>
-      <w:proofErr w:type="spellStart"/>
-      <w:r>
-        <w:rPr>
-          <w:rFonts w:ascii="Times New Roman" w:hAnsi="Times New Roman" w:cs="Times New Roman"/>
-          <w:sz w:val="20"/>
-          <w:szCs w:val="20"/>
-        </w:rPr>
-        <w:t>stallCycle</w:t>
-      </w:r>
-      <w:proofErr w:type="spellEnd"/>
-      <w:r>
-        <w:rPr>
-          <w:rFonts w:ascii="Times New Roman" w:hAnsi="Times New Roman" w:cs="Times New Roman"/>
-          <w:sz w:val="20"/>
-          <w:szCs w:val="20"/>
-        </w:rPr>
-        <w:t xml:space="preserve"> != 0) {</w:t>
+      <w:r>
+        <w:rPr>
+          <w:rFonts w:ascii="Times New Roman" w:hAnsi="Times New Roman" w:cs="Times New Roman"/>
+          <w:sz w:val="20"/>
+          <w:szCs w:val="20"/>
+        </w:rPr>
+        <w:t>while (stallCycle != 0) {</w:t>
       </w:r>
     </w:p>
     <w:p>
@@ -4177,25 +3143,13 @@
         </w:rPr>
         <w:tab/>
       </w:r>
-      <w:proofErr w:type="spellStart"/>
-      <w:proofErr w:type="gramStart"/>
-      <w:r>
-        <w:rPr>
-          <w:rFonts w:ascii="Times New Roman" w:hAnsi="Times New Roman" w:cs="Times New Roman"/>
-          <w:sz w:val="20"/>
-          <w:szCs w:val="20"/>
-        </w:rPr>
-        <w:t>currentThread</w:t>
-      </w:r>
-      <w:proofErr w:type="spellEnd"/>
-      <w:proofErr w:type="gramEnd"/>
-      <w:r>
-        <w:rPr>
-          <w:rFonts w:ascii="Times New Roman" w:hAnsi="Times New Roman" w:cs="Times New Roman"/>
-          <w:sz w:val="20"/>
-          <w:szCs w:val="20"/>
-        </w:rPr>
-        <w:t>-&gt;Yield();</w:t>
+      <w:r>
+        <w:rPr>
+          <w:rFonts w:ascii="Times New Roman" w:hAnsi="Times New Roman" w:cs="Times New Roman"/>
+          <w:sz w:val="20"/>
+          <w:szCs w:val="20"/>
+        </w:rPr>
+        <w:t>currentThread-&gt;Yield();</w:t>
       </w:r>
     </w:p>
     <w:p>
@@ -4253,33 +3207,13 @@
         </w:rPr>
         <w:tab/>
       </w:r>
-      <w:proofErr w:type="spellStart"/>
-      <w:proofErr w:type="gramStart"/>
-      <w:r>
-        <w:rPr>
-          <w:rFonts w:ascii="Times New Roman" w:hAnsi="Times New Roman" w:cs="Times New Roman"/>
-          <w:sz w:val="20"/>
-          <w:szCs w:val="20"/>
-        </w:rPr>
-        <w:t>stallCycle</w:t>
-      </w:r>
-      <w:proofErr w:type="spellEnd"/>
-      <w:r>
-        <w:rPr>
-          <w:rFonts w:ascii="Times New Roman" w:hAnsi="Times New Roman" w:cs="Times New Roman"/>
-          <w:sz w:val="20"/>
-          <w:szCs w:val="20"/>
-        </w:rPr>
-        <w:t>--</w:t>
-      </w:r>
-      <w:proofErr w:type="gramEnd"/>
-      <w:r>
-        <w:rPr>
-          <w:rFonts w:ascii="Times New Roman" w:hAnsi="Times New Roman" w:cs="Times New Roman"/>
-          <w:sz w:val="20"/>
-          <w:szCs w:val="20"/>
-        </w:rPr>
-        <w:t>;</w:t>
+      <w:r>
+        <w:rPr>
+          <w:rFonts w:ascii="Times New Roman" w:hAnsi="Times New Roman" w:cs="Times New Roman"/>
+          <w:sz w:val="20"/>
+          <w:szCs w:val="20"/>
+        </w:rPr>
+        <w:t>stallCycle--;</w:t>
       </w:r>
     </w:p>
     <w:p>
@@ -4501,7 +3435,7 @@
 </file>
 
 <file path=word/numbering.xml><?xml version="1.0" encoding="utf-8"?>
-<w:numbering xmlns:ve="http://schemas.openxmlformats.org/markup-compatibility/2006" xmlns:o="urn:schemas-microsoft-com:office:office" xmlns:r="http://schemas.openxmlformats.org/officeDocument/2006/relationships" xmlns:m="http://schemas.openxmlformats.org/officeDocument/2006/math" xmlns:v="urn:schemas-microsoft-com:vml" xmlns:wp="http://schemas.openxmlformats.org/drawingml/2006/wordprocessingDrawing" xmlns:w10="urn:schemas-microsoft-com:office:word" xmlns:w="http://schemas.openxmlformats.org/wordprocessingml/2006/main" xmlns:wne="http://schemas.microsoft.com/office/word/2006/wordml">
+<w:numbering xmlns:wpc="http://schemas.microsoft.com/office/word/2010/wordprocessingCanvas" xmlns:mo="http://schemas.microsoft.com/office/mac/office/2008/main" xmlns:mc="http://schemas.openxmlformats.org/markup-compatibility/2006" xmlns:mv="urn:schemas-microsoft-com:mac:vml" xmlns:o="urn:schemas-microsoft-com:office:office" xmlns:r="http://schemas.openxmlformats.org/officeDocument/2006/relationships" xmlns:m="http://schemas.openxmlformats.org/officeDocument/2006/math" xmlns:v="urn:schemas-microsoft-com:vml" xmlns:wp14="http://schemas.microsoft.com/office/word/2010/wordprocessingDrawing" xmlns:wp="http://schemas.openxmlformats.org/drawingml/2006/wordprocessingDrawing" xmlns:w10="urn:schemas-microsoft-com:office:word" xmlns:w="http://schemas.openxmlformats.org/wordprocessingml/2006/main" xmlns:w14="http://schemas.microsoft.com/office/word/2010/wordml" xmlns:wpg="http://schemas.microsoft.com/office/word/2010/wordprocessingGroup" xmlns:wpi="http://schemas.microsoft.com/office/word/2010/wordprocessingInk" xmlns:wne="http://schemas.microsoft.com/office/word/2006/wordml" xmlns:wps="http://schemas.microsoft.com/office/word/2010/wordprocessingShape" mc:Ignorable="w14 wp14">
   <w:abstractNum w:abstractNumId="0">
     <w:nsid w:val="1F4B43F9"/>
     <w:multiLevelType w:val="hybridMultilevel"/>
@@ -5334,7 +4268,7 @@
 </file>
 
 <file path=word/styles.xml><?xml version="1.0" encoding="utf-8"?>
-<w:styles xmlns:r="http://schemas.openxmlformats.org/officeDocument/2006/relationships" xmlns:w="http://schemas.openxmlformats.org/wordprocessingml/2006/main">
+<w:styles xmlns:mc="http://schemas.openxmlformats.org/markup-compatibility/2006" xmlns:r="http://schemas.openxmlformats.org/officeDocument/2006/relationships" xmlns:w="http://schemas.openxmlformats.org/wordprocessingml/2006/main" xmlns:w14="http://schemas.microsoft.com/office/word/2010/wordml" mc:Ignorable="w14">
   <w:docDefaults>
     <w:rPrDefault>
       <w:rPr>
@@ -5350,7 +4284,7 @@
       </w:pPr>
     </w:pPrDefault>
   </w:docDefaults>
-  <w:latentStyles w:defLockedState="0" w:defUIPriority="99" w:defSemiHidden="1" w:defUnhideWhenUsed="1" w:defQFormat="0" w:count="267">
+  <w:latentStyles w:defLockedState="0" w:defUIPriority="99" w:defSemiHidden="1" w:defUnhideWhenUsed="1" w:defQFormat="0" w:count="276">
     <w:lsdException w:name="Normal" w:semiHidden="0" w:uiPriority="0" w:unhideWhenUsed="0" w:qFormat="1"/>
     <w:lsdException w:name="heading 1" w:semiHidden="0" w:uiPriority="9" w:unhideWhenUsed="0" w:qFormat="1"/>
     <w:lsdException w:name="heading 2" w:uiPriority="9" w:qFormat="1"/>
@@ -5505,7 +4439,6 @@
     <w:uiPriority w:val="99"/>
     <w:semiHidden/>
     <w:unhideWhenUsed/>
-    <w:qFormat/>
     <w:tblPr>
       <w:tblInd w:w="0" w:type="dxa"/>
       <w:tblCellMar>
@@ -5537,7 +4470,7 @@
 </file>
 
 <file path=word/stylesWithEffects.xml><?xml version="1.0" encoding="utf-8"?>
-<w:styles xmlns:wpc="http://schemas.microsoft.com/office/word/2010/wordprocessingCanvas" xmlns:mc="http://schemas.openxmlformats.org/markup-compatibility/2006" xmlns:o="urn:schemas-microsoft-com:office:office" xmlns:r="http://schemas.openxmlformats.org/officeDocument/2006/relationships" xmlns:m="http://schemas.openxmlformats.org/officeDocument/2006/math" xmlns:v="urn:schemas-microsoft-com:vml" xmlns:wp14="http://schemas.microsoft.com/office/word/2010/wordprocessingDrawing" xmlns:wp="http://schemas.openxmlformats.org/drawingml/2006/wordprocessingDrawing" xmlns:w10="urn:schemas-microsoft-com:office:word" xmlns:w="http://schemas.openxmlformats.org/wordprocessingml/2006/main" xmlns:w14="http://schemas.microsoft.com/office/word/2010/wordml" xmlns:wpg="http://schemas.microsoft.com/office/word/2010/wordprocessingGroup" xmlns:wpi="http://schemas.microsoft.com/office/word/2010/wordprocessingInk" xmlns:wne="http://schemas.microsoft.com/office/word/2006/wordml" xmlns:wps="http://schemas.microsoft.com/office/word/2010/wordprocessingShape" mc:Ignorable="w14 wp14">
+<w:styles xmlns:wpc="http://schemas.microsoft.com/office/word/2010/wordprocessingCanvas" xmlns:mo="http://schemas.microsoft.com/office/mac/office/2008/main" xmlns:mc="http://schemas.openxmlformats.org/markup-compatibility/2006" xmlns:mv="urn:schemas-microsoft-com:mac:vml" xmlns:o="urn:schemas-microsoft-com:office:office" xmlns:r="http://schemas.openxmlformats.org/officeDocument/2006/relationships" xmlns:m="http://schemas.openxmlformats.org/officeDocument/2006/math" xmlns:v="urn:schemas-microsoft-com:vml" xmlns:wp14="http://schemas.microsoft.com/office/word/2010/wordprocessingDrawing" xmlns:wp="http://schemas.openxmlformats.org/drawingml/2006/wordprocessingDrawing" xmlns:w10="urn:schemas-microsoft-com:office:word" xmlns:w="http://schemas.openxmlformats.org/wordprocessingml/2006/main" xmlns:w14="http://schemas.microsoft.com/office/word/2010/wordml" xmlns:wpg="http://schemas.microsoft.com/office/word/2010/wordprocessingGroup" xmlns:wpi="http://schemas.microsoft.com/office/word/2010/wordprocessingInk" xmlns:wne="http://schemas.microsoft.com/office/word/2006/wordml" xmlns:wps="http://schemas.microsoft.com/office/word/2010/wordprocessingShape" mc:Ignorable="w14 wp14">
   <w:docDefaults>
     <w:rPrDefault>
       <w:rPr>
@@ -5553,7 +4486,7 @@
       </w:pPr>
     </w:pPrDefault>
   </w:docDefaults>
-  <w:latentStyles w:defLockedState="0" w:defUIPriority="99" w:defSemiHidden="1" w:defUnhideWhenUsed="1" w:defQFormat="0" w:count="267">
+  <w:latentStyles w:defLockedState="0" w:defUIPriority="99" w:defSemiHidden="1" w:defUnhideWhenUsed="1" w:defQFormat="0" w:count="276">
     <w:lsdException w:name="Normal" w:semiHidden="0" w:uiPriority="0" w:unhideWhenUsed="0" w:qFormat="1"/>
     <w:lsdException w:name="heading 1" w:semiHidden="0" w:uiPriority="9" w:unhideWhenUsed="0" w:qFormat="1"/>
     <w:lsdException w:name="heading 2" w:uiPriority="9" w:qFormat="1"/>
@@ -6025,7 +4958,7 @@
 </file>
 
 <file path=customXml/itemProps1.xml><?xml version="1.0" encoding="utf-8"?>
-<ds:datastoreItem xmlns:ds="http://schemas.openxmlformats.org/officeDocument/2006/customXml" ds:itemID="{B08D2823-1481-4EDA-8C6C-054F931D58FD}">
+<ds:datastoreItem xmlns:ds="http://schemas.openxmlformats.org/officeDocument/2006/customXml" ds:itemID="{9CFF2F43-083B-0B48-9046-FE06C924F19B}">
   <ds:schemaRefs>
     <ds:schemaRef ds:uri="http://schemas.openxmlformats.org/officeDocument/2006/bibliography"/>
   </ds:schemaRefs>

</xml_diff>

<commit_message>
Revert "Revert "Updated Report""
This reverts commit c62482b0ff9bdfd5b187d1512e554d43173f56ab.
</commit_message>
<xml_diff>
--- a/Prj_1 Report_Anderson.docx
+++ b/Prj_1 Report_Anderson.docx
@@ -1,10 +1,11 @@
 
 <file path=word/document.xml><?xml version="1.0" encoding="utf-8"?>
-<w:document xmlns:wpc="http://schemas.microsoft.com/office/word/2010/wordprocessingCanvas" xmlns:mo="http://schemas.microsoft.com/office/mac/office/2008/main" xmlns:mc="http://schemas.openxmlformats.org/markup-compatibility/2006" xmlns:mv="urn:schemas-microsoft-com:mac:vml" xmlns:o="urn:schemas-microsoft-com:office:office" xmlns:r="http://schemas.openxmlformats.org/officeDocument/2006/relationships" xmlns:m="http://schemas.openxmlformats.org/officeDocument/2006/math" xmlns:v="urn:schemas-microsoft-com:vml" xmlns:wp14="http://schemas.microsoft.com/office/word/2010/wordprocessingDrawing" xmlns:wp="http://schemas.openxmlformats.org/drawingml/2006/wordprocessingDrawing" xmlns:w10="urn:schemas-microsoft-com:office:word" xmlns:w="http://schemas.openxmlformats.org/wordprocessingml/2006/main" xmlns:w14="http://schemas.microsoft.com/office/word/2010/wordml" xmlns:wpg="http://schemas.microsoft.com/office/word/2010/wordprocessingGroup" xmlns:wpi="http://schemas.microsoft.com/office/word/2010/wordprocessingInk" xmlns:wne="http://schemas.microsoft.com/office/word/2006/wordml" xmlns:wps="http://schemas.microsoft.com/office/word/2010/wordprocessingShape" mc:Ignorable="w14 wp14">
+<w:document xmlns:wpc="http://schemas.microsoft.com/office/word/2010/wordprocessingCanvas" xmlns:mc="http://schemas.openxmlformats.org/markup-compatibility/2006" xmlns:o="urn:schemas-microsoft-com:office:office" xmlns:r="http://schemas.openxmlformats.org/officeDocument/2006/relationships" xmlns:m="http://schemas.openxmlformats.org/officeDocument/2006/math" xmlns:v="urn:schemas-microsoft-com:vml" xmlns:wp14="http://schemas.microsoft.com/office/word/2010/wordprocessingDrawing" xmlns:wp="http://schemas.openxmlformats.org/drawingml/2006/wordprocessingDrawing" xmlns:w10="urn:schemas-microsoft-com:office:word" xmlns:w="http://schemas.openxmlformats.org/wordprocessingml/2006/main" xmlns:w14="http://schemas.microsoft.com/office/word/2010/wordml" xmlns:wpg="http://schemas.microsoft.com/office/word/2010/wordprocessingGroup" xmlns:wpi="http://schemas.microsoft.com/office/word/2010/wordprocessingInk" xmlns:wne="http://schemas.microsoft.com/office/word/2006/wordml" xmlns:wps="http://schemas.microsoft.com/office/word/2010/wordprocessingShape" mc:Ignorable="w14 wp14">
   <w:body>
     <w:p>
       <w:pPr>
         <w:spacing w:after="0" w:line="252" w:lineRule="auto"/>
+        <w:jc w:val="center"/>
         <w:rPr>
           <w:rFonts w:ascii="Times New Roman" w:hAnsi="Times New Roman" w:cs="Times New Roman"/>
           <w:b/>
@@ -32,7 +33,7 @@
         <w:autoSpaceDE w:val="0"/>
         <w:autoSpaceDN w:val="0"/>
         <w:adjustRightInd w:val="0"/>
-        <w:spacing w:after="0" w:line="252" w:lineRule="auto"/>
+        <w:spacing w:before="120" w:after="120" w:line="252" w:lineRule="auto"/>
         <w:ind w:left="0" w:firstLine="0"/>
         <w:rPr>
           <w:rFonts w:ascii="Times New Roman" w:hAnsi="Times New Roman" w:cs="Times New Roman"/>
@@ -64,21 +65,6 @@
         </w:rPr>
         <w:t>Invalid input can cause even properly coded functions to fail, which can result in minor or major problems in program execution.</w:t>
       </w:r>
-    </w:p>
-    <w:p>
-      <w:pPr>
-        <w:pStyle w:val="ListParagraph"/>
-        <w:autoSpaceDE w:val="0"/>
-        <w:autoSpaceDN w:val="0"/>
-        <w:adjustRightInd w:val="0"/>
-        <w:spacing w:after="0" w:line="252" w:lineRule="auto"/>
-        <w:ind w:left="0"/>
-        <w:rPr>
-          <w:rFonts w:ascii="Times New Roman" w:hAnsi="Times New Roman" w:cs="Times New Roman"/>
-          <w:sz w:val="20"/>
-          <w:szCs w:val="20"/>
-        </w:rPr>
-      </w:pPr>
     </w:p>
     <w:p>
       <w:pPr>
@@ -90,36 +76,27 @@
         <w:autoSpaceDE w:val="0"/>
         <w:autoSpaceDN w:val="0"/>
         <w:adjustRightInd w:val="0"/>
+        <w:spacing w:before="120" w:after="120" w:line="252" w:lineRule="auto"/>
+        <w:ind w:left="0" w:firstLine="0"/>
+        <w:rPr>
+          <w:rFonts w:ascii="Times New Roman" w:hAnsi="Times New Roman" w:cs="Times New Roman"/>
+          <w:sz w:val="20"/>
+          <w:szCs w:val="20"/>
+        </w:rPr>
+      </w:pPr>
+      <w:r>
+        <w:rPr>
+          <w:rFonts w:ascii="Times New Roman" w:hAnsi="Times New Roman" w:cs="Times New Roman"/>
+          <w:sz w:val="20"/>
+          <w:szCs w:val="20"/>
+        </w:rPr>
+        <w:t>If functions are passing variables as parameters to other functions with input that is outside of the scope of the program, many programs can be caused to crash. That one bad input can have a domino effect and cause bad data to be stored and cause other bad input to be created for subsequent functions.</w:t>
+      </w:r>
+    </w:p>
+    <w:p>
+      <w:pPr>
         <w:spacing w:after="0" w:line="252" w:lineRule="auto"/>
-        <w:ind w:left="360"/>
-        <w:rPr>
-          <w:rFonts w:ascii="Times New Roman" w:hAnsi="Times New Roman" w:cs="Times New Roman"/>
-          <w:sz w:val="20"/>
-          <w:szCs w:val="20"/>
-        </w:rPr>
-      </w:pPr>
-      <w:r>
-        <w:rPr>
-          <w:rFonts w:ascii="Times New Roman" w:hAnsi="Times New Roman" w:cs="Times New Roman"/>
-          <w:sz w:val="20"/>
-          <w:szCs w:val="20"/>
-        </w:rPr>
-        <w:t>If functions are passing variables as parameters to other functions with input that is outside of the scope of the program, many programs can be caused to crash. That one bad input can have a domino effect and cause bad data to be stored and cause other bad input to be created for subsequent functions.</w:t>
-      </w:r>
-    </w:p>
-    <w:p>
-      <w:pPr>
-        <w:spacing w:after="0" w:line="252" w:lineRule="auto"/>
-        <w:rPr>
-          <w:rFonts w:ascii="Times New Roman" w:hAnsi="Times New Roman" w:cs="Times New Roman"/>
-          <w:sz w:val="20"/>
-          <w:szCs w:val="20"/>
-        </w:rPr>
-      </w:pPr>
-    </w:p>
-    <w:p>
-      <w:pPr>
-        <w:spacing w:after="0" w:line="252" w:lineRule="auto"/>
+        <w:jc w:val="center"/>
         <w:rPr>
           <w:rFonts w:ascii="Times New Roman" w:hAnsi="Times New Roman" w:cs="Times New Roman"/>
           <w:b/>
@@ -134,7 +111,7 @@
           <w:sz w:val="20"/>
           <w:szCs w:val="20"/>
         </w:rPr>
-        <w:t>Task 2:</w:t>
+        <w:t>Task 2</w:t>
       </w:r>
     </w:p>
     <w:p>
@@ -144,7 +121,7 @@
           <w:ilvl w:val="0"/>
           <w:numId w:val="1"/>
         </w:numPr>
-        <w:spacing w:after="0" w:line="252" w:lineRule="auto"/>
+        <w:spacing w:before="120" w:after="120" w:line="252" w:lineRule="auto"/>
         <w:ind w:left="0" w:firstLine="0"/>
         <w:rPr>
           <w:rFonts w:ascii="Times New Roman" w:hAnsi="Times New Roman" w:cs="Times New Roman"/>
@@ -248,18 +225,6 @@
         </w:rPr>
         <w:t xml:space="preserve"> after shouting, each of thread took turn to shout.</w:t>
       </w:r>
-    </w:p>
-    <w:p>
-      <w:pPr>
-        <w:pStyle w:val="ListParagraph"/>
-        <w:spacing w:after="0" w:line="252" w:lineRule="auto"/>
-        <w:ind w:left="0"/>
-        <w:rPr>
-          <w:rFonts w:ascii="Times New Roman" w:hAnsi="Times New Roman" w:cs="Times New Roman"/>
-          <w:sz w:val="20"/>
-          <w:szCs w:val="20"/>
-        </w:rPr>
-      </w:pPr>
     </w:p>
     <w:p>
       <w:pPr>
@@ -268,7 +233,7 @@
           <w:ilvl w:val="0"/>
           <w:numId w:val="1"/>
         </w:numPr>
-        <w:spacing w:after="0" w:line="252" w:lineRule="auto"/>
+        <w:spacing w:before="120" w:after="120" w:line="252" w:lineRule="auto"/>
         <w:ind w:left="0" w:firstLine="0"/>
         <w:rPr>
           <w:rFonts w:ascii="Times New Roman" w:hAnsi="Times New Roman" w:cs="Times New Roman"/>
@@ -363,6 +328,7 @@
         <w:autoSpaceDN w:val="0"/>
         <w:adjustRightInd w:val="0"/>
         <w:spacing w:before="120" w:after="0" w:line="252" w:lineRule="auto"/>
+        <w:jc w:val="center"/>
         <w:rPr>
           <w:rFonts w:ascii="Times New Roman" w:hAnsi="Times New Roman" w:cs="Times New Roman"/>
           <w:b/>
@@ -385,20 +351,68 @@
         <w:autoSpaceDE w:val="0"/>
         <w:autoSpaceDN w:val="0"/>
         <w:adjustRightInd w:val="0"/>
-        <w:spacing w:after="0" w:line="252" w:lineRule="auto"/>
-        <w:rPr>
-          <w:rFonts w:ascii="Times New Roman" w:hAnsi="Times New Roman" w:cs="Times New Roman"/>
-          <w:sz w:val="20"/>
-          <w:szCs w:val="20"/>
-        </w:rPr>
-      </w:pPr>
-      <w:r>
-        <w:rPr>
-          <w:rFonts w:ascii="Times New Roman" w:hAnsi="Times New Roman" w:cs="Times New Roman"/>
-          <w:sz w:val="20"/>
-          <w:szCs w:val="20"/>
-        </w:rPr>
-        <w:t xml:space="preserve">Comparing a character to its associated Unicode value can also solve this problem.  By checking each index of your char array if its greater than or equal to ‘a’ and less than or equal to ‘z’, this would  identify any lower case letters within your char array. You would also have to check for their uppercase counterparts as well. The process for numbers is also the same, you would just check if  your char array index is &gt;= 0, and &lt;= 9.  For special cases such as ‘-‘ or ‘.’, you can just directly check to see if they are within the char array and set your flags accordingly.  As you are processing the char array through the </w:t>
+        <w:spacing w:before="120" w:after="0" w:line="252" w:lineRule="auto"/>
+        <w:rPr>
+          <w:rFonts w:ascii="Times New Roman" w:hAnsi="Times New Roman" w:cs="Times New Roman"/>
+          <w:sz w:val="20"/>
+          <w:szCs w:val="20"/>
+        </w:rPr>
+      </w:pPr>
+      <w:r>
+        <w:rPr>
+          <w:rFonts w:ascii="Times New Roman" w:hAnsi="Times New Roman" w:cs="Times New Roman"/>
+          <w:sz w:val="20"/>
+          <w:szCs w:val="20"/>
+        </w:rPr>
+        <w:t>Comparing a character to its associated Unicode val</w:t>
+      </w:r>
+      <w:r>
+        <w:rPr>
+          <w:rFonts w:ascii="Times New Roman" w:hAnsi="Times New Roman" w:cs="Times New Roman"/>
+          <w:sz w:val="20"/>
+          <w:szCs w:val="20"/>
+        </w:rPr>
+        <w:t>ue can also solve this problem.</w:t>
+      </w:r>
+      <w:r>
+        <w:rPr>
+          <w:rFonts w:ascii="Times New Roman" w:hAnsi="Times New Roman" w:cs="Times New Roman"/>
+          <w:sz w:val="20"/>
+          <w:szCs w:val="20"/>
+        </w:rPr>
+        <w:t xml:space="preserve"> By checking each index of your char array if its greater than or equal to ‘a’ and less t</w:t>
+      </w:r>
+      <w:r>
+        <w:rPr>
+          <w:rFonts w:ascii="Times New Roman" w:hAnsi="Times New Roman" w:cs="Times New Roman"/>
+          <w:sz w:val="20"/>
+          <w:szCs w:val="20"/>
+        </w:rPr>
+        <w:t>han or equal to ‘z’, this would</w:t>
+      </w:r>
+      <w:r>
+        <w:rPr>
+          <w:rFonts w:ascii="Times New Roman" w:hAnsi="Times New Roman" w:cs="Times New Roman"/>
+          <w:sz w:val="20"/>
+          <w:szCs w:val="20"/>
+        </w:rPr>
+        <w:t xml:space="preserve"> identify any lower case letters within your char array. You would also have to check for their uppercase counterparts as well. The process for numbers is also the</w:t>
+      </w:r>
+      <w:r>
+        <w:rPr>
+          <w:rFonts w:ascii="Times New Roman" w:hAnsi="Times New Roman" w:cs="Times New Roman"/>
+          <w:sz w:val="20"/>
+          <w:szCs w:val="20"/>
+        </w:rPr>
+        <w:t xml:space="preserve"> same, you would just check if </w:t>
+      </w:r>
+      <w:r>
+        <w:rPr>
+          <w:rFonts w:ascii="Times New Roman" w:hAnsi="Times New Roman" w:cs="Times New Roman"/>
+          <w:sz w:val="20"/>
+          <w:szCs w:val="20"/>
+        </w:rPr>
+        <w:t xml:space="preserve">your char array index is &gt;= 0, and &lt;= 9.  For special cases such as ‘-‘ or ‘.’, you can just directly check to see if they are within the char array and set your flags accordingly.  As you are processing the char array through the </w:t>
       </w:r>
       <w:r>
         <w:rPr>
@@ -408,34 +422,11 @@
         </w:rPr>
         <w:t xml:space="preserve">Unicode checks you would simply set flags for what is being identified, and once finished report the results of the input. </w:t>
       </w:r>
-      <w:bookmarkStart w:id="0" w:name="_GoBack"/>
-      <w:bookmarkEnd w:id="0"/>
-    </w:p>
-    <w:p>
-      <w:pPr>
-        <w:spacing w:after="0" w:line="252" w:lineRule="auto"/>
-        <w:rPr>
-          <w:rFonts w:ascii="Times New Roman" w:hAnsi="Times New Roman" w:cs="Times New Roman"/>
-          <w:sz w:val="20"/>
-          <w:szCs w:val="20"/>
-        </w:rPr>
-      </w:pPr>
-    </w:p>
-    <w:p>
-      <w:pPr>
-        <w:pStyle w:val="ListParagraph"/>
-        <w:spacing w:after="0" w:line="252" w:lineRule="auto"/>
-        <w:ind w:left="0"/>
-        <w:rPr>
-          <w:rFonts w:ascii="Times New Roman" w:hAnsi="Times New Roman" w:cs="Times New Roman"/>
-          <w:sz w:val="20"/>
-          <w:szCs w:val="20"/>
-        </w:rPr>
-      </w:pPr>
-    </w:p>
-    <w:p>
-      <w:pPr>
-        <w:spacing w:after="0" w:line="252" w:lineRule="auto"/>
+    </w:p>
+    <w:p>
+      <w:pPr>
+        <w:spacing w:before="120" w:after="0" w:line="252" w:lineRule="auto"/>
+        <w:jc w:val="center"/>
         <w:rPr>
           <w:rFonts w:ascii="Times New Roman" w:hAnsi="Times New Roman" w:cs="Times New Roman"/>
           <w:b/>
@@ -450,223 +441,7 @@
           <w:sz w:val="20"/>
           <w:szCs w:val="20"/>
         </w:rPr>
-        <w:t>Task 4:</w:t>
-      </w:r>
-    </w:p>
-    <w:p>
-      <w:pPr>
-        <w:pStyle w:val="ListParagraph"/>
-        <w:numPr>
-          <w:ilvl w:val="0"/>
-          <w:numId w:val="5"/>
-        </w:numPr>
-        <w:autoSpaceDE w:val="0"/>
-        <w:autoSpaceDN w:val="0"/>
-        <w:adjustRightInd w:val="0"/>
-        <w:spacing w:after="0" w:line="252" w:lineRule="auto"/>
-        <w:ind w:left="0" w:firstLine="0"/>
-        <w:rPr>
-          <w:rFonts w:ascii="Times New Roman" w:hAnsi="Times New Roman" w:cs="Times New Roman"/>
-          <w:sz w:val="20"/>
-          <w:szCs w:val="20"/>
-        </w:rPr>
-      </w:pPr>
-      <w:r>
-        <w:rPr>
-          <w:rFonts w:ascii="Times New Roman" w:hAnsi="Times New Roman" w:cs="Times New Roman"/>
-          <w:sz w:val="20"/>
-          <w:szCs w:val="20"/>
-        </w:rPr>
-        <w:t xml:space="preserve">In your own words, explain how you implemented each task. Did you encounter any bugs? If so, how did you fix them? </w:t>
-      </w:r>
-    </w:p>
-    <w:p>
-      <w:pPr>
-        <w:autoSpaceDE w:val="0"/>
-        <w:autoSpaceDN w:val="0"/>
-        <w:adjustRightInd w:val="0"/>
-        <w:spacing w:after="0" w:line="252" w:lineRule="auto"/>
-        <w:rPr>
-          <w:rFonts w:ascii="Times New Roman" w:hAnsi="Times New Roman" w:cs="Times New Roman"/>
-          <w:sz w:val="20"/>
-          <w:szCs w:val="20"/>
-        </w:rPr>
-      </w:pPr>
-      <w:r>
-        <w:rPr>
-          <w:rFonts w:ascii="Times New Roman" w:hAnsi="Times New Roman" w:cs="Times New Roman"/>
-          <w:sz w:val="20"/>
-          <w:szCs w:val="20"/>
-        </w:rPr>
-        <w:t xml:space="preserve">For task 1, the input string is extracted from keyboard using </w:t>
-      </w:r>
-      <w:r>
-        <w:rPr>
-          <w:rFonts w:ascii="Times New Roman" w:hAnsi="Times New Roman" w:cs="Times New Roman"/>
-          <w:i/>
-          <w:sz w:val="20"/>
-          <w:szCs w:val="20"/>
-        </w:rPr>
-        <w:t>scanf()</w:t>
-      </w:r>
-      <w:r>
-        <w:rPr>
-          <w:rFonts w:ascii="Times New Roman" w:hAnsi="Times New Roman" w:cs="Times New Roman"/>
-          <w:sz w:val="20"/>
-          <w:szCs w:val="20"/>
-        </w:rPr>
-        <w:t>. Upon passing the input string to atoi(), any characters which are not number</w:t>
-      </w:r>
-      <w:r>
-        <w:rPr>
-          <w:rFonts w:ascii="Times New Roman" w:hAnsi="Times New Roman" w:cs="Times New Roman"/>
-          <w:sz w:val="20"/>
-          <w:szCs w:val="20"/>
-        </w:rPr>
-        <w:t>s</w:t>
-      </w:r>
-      <w:r>
-        <w:rPr>
-          <w:rFonts w:ascii="Times New Roman" w:hAnsi="Times New Roman" w:cs="Times New Roman"/>
-          <w:sz w:val="20"/>
-          <w:szCs w:val="20"/>
-        </w:rPr>
-        <w:t xml:space="preserve"> (i.e. 0-9) are truncated.</w:t>
-      </w:r>
-      <w:r>
-        <w:rPr>
-          <w:rFonts w:ascii="Times New Roman" w:hAnsi="Times New Roman" w:cs="Times New Roman"/>
-          <w:sz w:val="20"/>
-          <w:szCs w:val="20"/>
-        </w:rPr>
-        <w:t xml:space="preserve"> </w:t>
-      </w:r>
-      <w:r>
-        <w:rPr>
-          <w:rFonts w:ascii="Times New Roman" w:hAnsi="Times New Roman" w:cs="Times New Roman"/>
-          <w:sz w:val="20"/>
-          <w:szCs w:val="20"/>
-        </w:rPr>
-        <w:t xml:space="preserve">If so, </w:t>
-      </w:r>
-    </w:p>
-    <w:p>
-      <w:pPr>
-        <w:autoSpaceDE w:val="0"/>
-        <w:autoSpaceDN w:val="0"/>
-        <w:adjustRightInd w:val="0"/>
-        <w:spacing w:after="0" w:line="252" w:lineRule="auto"/>
-        <w:rPr>
-          <w:rFonts w:ascii="Times New Roman" w:hAnsi="Times New Roman" w:cs="Times New Roman"/>
-          <w:sz w:val="20"/>
-          <w:szCs w:val="20"/>
-        </w:rPr>
-      </w:pPr>
-    </w:p>
-    <w:p>
-      <w:pPr>
-        <w:autoSpaceDE w:val="0"/>
-        <w:autoSpaceDN w:val="0"/>
-        <w:adjustRightInd w:val="0"/>
-        <w:spacing w:after="0" w:line="252" w:lineRule="auto"/>
-        <w:rPr>
-          <w:rFonts w:ascii="Times New Roman" w:hAnsi="Times New Roman" w:cs="Times New Roman"/>
-          <w:sz w:val="20"/>
-          <w:szCs w:val="20"/>
-        </w:rPr>
-      </w:pPr>
-      <w:r>
-        <w:rPr>
-          <w:rFonts w:ascii="Times New Roman" w:hAnsi="Times New Roman" w:cs="Times New Roman"/>
-          <w:sz w:val="20"/>
-          <w:szCs w:val="20"/>
-        </w:rPr>
-        <w:t>For task 2,</w:t>
-      </w:r>
-      <w:r>
-        <w:rPr>
-          <w:rFonts w:ascii="Times New Roman" w:hAnsi="Times New Roman" w:cs="Times New Roman"/>
-          <w:sz w:val="20"/>
-          <w:szCs w:val="20"/>
-        </w:rPr>
-        <w:t xml:space="preserve"> the function ThreadTest() calls the </w:t>
-      </w:r>
-      <w:r>
-        <w:rPr>
-          <w:rFonts w:ascii="Times New Roman" w:hAnsi="Times New Roman" w:cs="Times New Roman"/>
-          <w:sz w:val="20"/>
-          <w:szCs w:val="20"/>
-        </w:rPr>
-        <w:t xml:space="preserve">function NumShouter() </w:t>
-      </w:r>
-      <w:r>
-        <w:rPr>
-          <w:rFonts w:ascii="Times New Roman" w:hAnsi="Times New Roman" w:cs="Times New Roman"/>
-          <w:sz w:val="20"/>
-          <w:szCs w:val="20"/>
-        </w:rPr>
-        <w:t>which prompts</w:t>
-      </w:r>
-      <w:r>
-        <w:rPr>
-          <w:rFonts w:ascii="Times New Roman" w:hAnsi="Times New Roman" w:cs="Times New Roman"/>
-          <w:sz w:val="20"/>
-          <w:szCs w:val="20"/>
-        </w:rPr>
-        <w:t xml:space="preserve"> the user for the number of shouters and then checks to see if the type entered is a positive integer. If not it sends an error message and prompts the user for input again. Once input is correct it returns the number of shouters requested by the user. Then Occurrence() </w:t>
-      </w:r>
-      <w:r>
-        <w:rPr>
-          <w:rFonts w:ascii="Times New Roman" w:hAnsi="Times New Roman" w:cs="Times New Roman"/>
-          <w:sz w:val="20"/>
-          <w:szCs w:val="20"/>
-        </w:rPr>
-        <w:t>is called and the user is prompted for the amount of times to shout</w:t>
-      </w:r>
-      <w:r>
-        <w:rPr>
-          <w:rFonts w:ascii="Times New Roman" w:hAnsi="Times New Roman" w:cs="Times New Roman"/>
-          <w:sz w:val="20"/>
-          <w:szCs w:val="20"/>
-        </w:rPr>
-        <w:t xml:space="preserve"> </w:t>
-      </w:r>
-      <w:r>
-        <w:rPr>
-          <w:rFonts w:ascii="Times New Roman" w:hAnsi="Times New Roman" w:cs="Times New Roman"/>
-          <w:sz w:val="20"/>
-          <w:szCs w:val="20"/>
-        </w:rPr>
-        <w:t>and then checks to see if the type entered is a positive integer. If not it sends an error message and prompts the user for input again. Once input is correct it returns the number of shouts requested by the user.</w:t>
-      </w:r>
-    </w:p>
-    <w:p>
-      <w:pPr>
-        <w:autoSpaceDE w:val="0"/>
-        <w:autoSpaceDN w:val="0"/>
-        <w:adjustRightInd w:val="0"/>
-        <w:spacing w:after="0" w:line="252" w:lineRule="auto"/>
-        <w:rPr>
-          <w:rFonts w:ascii="Times New Roman" w:hAnsi="Times New Roman" w:cs="Times New Roman"/>
-          <w:sz w:val="20"/>
-          <w:szCs w:val="20"/>
-        </w:rPr>
-      </w:pPr>
-      <w:r>
-        <w:rPr>
-          <w:rFonts w:ascii="Times New Roman" w:hAnsi="Times New Roman" w:cs="Times New Roman"/>
-          <w:sz w:val="20"/>
-          <w:szCs w:val="20"/>
-        </w:rPr>
-        <w:t>Then the tread is forked to the function Shout() once for each shouter.</w:t>
-      </w:r>
-      <w:r>
-        <w:rPr>
-          <w:rFonts w:ascii="Times New Roman" w:hAnsi="Times New Roman" w:cs="Times New Roman"/>
-          <w:sz w:val="20"/>
-          <w:szCs w:val="20"/>
-        </w:rPr>
-        <w:t xml:space="preserve"> Shout() picks a random shout for each shouter and then loops the shout for the users request amount of times.</w:t>
+        <w:t>Task 4</w:t>
       </w:r>
     </w:p>
     <w:p>
@@ -693,126 +468,921 @@
           <w:sz w:val="20"/>
           <w:szCs w:val="20"/>
         </w:rPr>
-        <w:t>What did you learn from working on this assignment?</w:t>
-      </w:r>
-    </w:p>
-    <w:p>
-      <w:pPr>
-        <w:pStyle w:val="ListParagraph"/>
+        <w:t xml:space="preserve">For task 1, the input string is extracted from keyboard using </w:t>
+      </w:r>
+      <w:r>
+        <w:rPr>
+          <w:rFonts w:ascii="Times New Roman" w:hAnsi="Times New Roman" w:cs="Times New Roman"/>
+          <w:i/>
+          <w:sz w:val="20"/>
+          <w:szCs w:val="20"/>
+        </w:rPr>
+        <w:t>scanf()</w:t>
+      </w:r>
+      <w:r>
+        <w:rPr>
+          <w:rFonts w:ascii="Times New Roman" w:hAnsi="Times New Roman" w:cs="Times New Roman"/>
+          <w:sz w:val="20"/>
+          <w:szCs w:val="20"/>
+        </w:rPr>
+        <w:t xml:space="preserve">. Upon passing the input string to </w:t>
+      </w:r>
+      <w:r>
+        <w:rPr>
+          <w:rFonts w:ascii="Times New Roman" w:hAnsi="Times New Roman" w:cs="Times New Roman"/>
+          <w:i/>
+          <w:sz w:val="20"/>
+          <w:szCs w:val="20"/>
+        </w:rPr>
+        <w:t>atoi()</w:t>
+      </w:r>
+      <w:r>
+        <w:rPr>
+          <w:rFonts w:ascii="Times New Roman" w:hAnsi="Times New Roman" w:cs="Times New Roman"/>
+          <w:sz w:val="20"/>
+          <w:szCs w:val="20"/>
+        </w:rPr>
+        <w:t>, any characters which are not number</w:t>
+      </w:r>
+      <w:r>
+        <w:rPr>
+          <w:rFonts w:ascii="Times New Roman" w:hAnsi="Times New Roman" w:cs="Times New Roman"/>
+          <w:sz w:val="20"/>
+          <w:szCs w:val="20"/>
+        </w:rPr>
+        <w:t>s</w:t>
+      </w:r>
+      <w:r>
+        <w:rPr>
+          <w:rFonts w:ascii="Times New Roman" w:hAnsi="Times New Roman" w:cs="Times New Roman"/>
+          <w:sz w:val="20"/>
+          <w:szCs w:val="20"/>
+        </w:rPr>
+        <w:t xml:space="preserve"> (i.e. 0-9) are truncated.</w:t>
+      </w:r>
+      <w:r>
+        <w:rPr>
+          <w:rFonts w:ascii="Times New Roman" w:hAnsi="Times New Roman" w:cs="Times New Roman"/>
+          <w:sz w:val="20"/>
+          <w:szCs w:val="20"/>
+        </w:rPr>
+        <w:t xml:space="preserve"> </w:t>
+      </w:r>
+      <w:r>
+        <w:rPr>
+          <w:rFonts w:ascii="Times New Roman" w:hAnsi="Times New Roman" w:cs="Times New Roman"/>
+          <w:sz w:val="20"/>
+          <w:szCs w:val="20"/>
+        </w:rPr>
+        <w:t>If so,</w:t>
+      </w:r>
+      <w:r>
+        <w:rPr>
+          <w:rFonts w:ascii="Times New Roman" w:hAnsi="Times New Roman" w:cs="Times New Roman"/>
+          <w:sz w:val="20"/>
+          <w:szCs w:val="20"/>
+        </w:rPr>
+        <w:t xml:space="preserve"> </w:t>
+      </w:r>
+      <w:r>
+        <w:rPr>
+          <w:rFonts w:ascii="Times New Roman" w:hAnsi="Times New Roman" w:cs="Times New Roman"/>
+          <w:sz w:val="20"/>
+          <w:szCs w:val="20"/>
+        </w:rPr>
+        <w:t xml:space="preserve">each digit of </w:t>
+      </w:r>
+      <w:r>
+        <w:rPr>
+          <w:rFonts w:ascii="Times New Roman" w:hAnsi="Times New Roman" w:cs="Times New Roman"/>
+          <w:sz w:val="20"/>
+          <w:szCs w:val="20"/>
+        </w:rPr>
+        <w:t>the input</w:t>
+      </w:r>
+      <w:r>
+        <w:rPr>
+          <w:rFonts w:ascii="Times New Roman" w:hAnsi="Times New Roman" w:cs="Times New Roman"/>
+          <w:sz w:val="20"/>
+          <w:szCs w:val="20"/>
+        </w:rPr>
+        <w:t xml:space="preserve"> string is checked. A flag will be raised, indicating the input</w:t>
+      </w:r>
+      <w:r>
+        <w:rPr>
+          <w:rFonts w:ascii="Times New Roman" w:hAnsi="Times New Roman" w:cs="Times New Roman"/>
+          <w:sz w:val="20"/>
+          <w:szCs w:val="20"/>
+        </w:rPr>
+        <w:t xml:space="preserve"> is a character string</w:t>
+      </w:r>
+      <w:r>
+        <w:rPr>
+          <w:rFonts w:ascii="Times New Roman" w:hAnsi="Times New Roman" w:cs="Times New Roman"/>
+          <w:sz w:val="20"/>
+          <w:szCs w:val="20"/>
+        </w:rPr>
+        <w:t>,</w:t>
+      </w:r>
+      <w:r>
+        <w:rPr>
+          <w:rFonts w:ascii="Times New Roman" w:hAnsi="Times New Roman" w:cs="Times New Roman"/>
+          <w:sz w:val="20"/>
+          <w:szCs w:val="20"/>
+        </w:rPr>
+        <w:t xml:space="preserve"> if</w:t>
+      </w:r>
+      <w:r>
+        <w:rPr>
+          <w:rFonts w:ascii="Times New Roman" w:hAnsi="Times New Roman" w:cs="Times New Roman"/>
+          <w:sz w:val="20"/>
+          <w:szCs w:val="20"/>
+        </w:rPr>
+        <w:t xml:space="preserve"> any</w:t>
+      </w:r>
+      <w:r>
+        <w:rPr>
+          <w:rFonts w:ascii="Times New Roman" w:hAnsi="Times New Roman" w:cs="Times New Roman"/>
+          <w:sz w:val="20"/>
+          <w:szCs w:val="20"/>
+        </w:rPr>
+        <w:t xml:space="preserve">one of the following four cases is true: a) if the first position is decimal point; b) there are more than 1 decimal points existing; c) ‘+’ or ‘-‘ appears in the middle of string (rather than the </w:t>
+      </w:r>
+      <w:r>
+        <w:rPr>
+          <w:rFonts w:ascii="Times New Roman" w:hAnsi="Times New Roman" w:cs="Times New Roman"/>
+          <w:sz w:val="20"/>
+          <w:szCs w:val="20"/>
+        </w:rPr>
+        <w:t>beginning of string</w:t>
+      </w:r>
+      <w:r>
+        <w:rPr>
+          <w:rFonts w:ascii="Times New Roman" w:hAnsi="Times New Roman" w:cs="Times New Roman"/>
+          <w:sz w:val="20"/>
+          <w:szCs w:val="20"/>
+        </w:rPr>
+        <w:t>)</w:t>
+      </w:r>
+      <w:r>
+        <w:rPr>
+          <w:rFonts w:ascii="Times New Roman" w:hAnsi="Times New Roman" w:cs="Times New Roman"/>
+          <w:sz w:val="20"/>
+          <w:szCs w:val="20"/>
+        </w:rPr>
+        <w:t xml:space="preserve">; d) any digit is not ‘0-9’, ‘+’, ‘-‘, or ‘.’. </w:t>
+      </w:r>
+      <w:r>
+        <w:rPr>
+          <w:rFonts w:ascii="Times New Roman" w:hAnsi="Times New Roman" w:cs="Times New Roman"/>
+          <w:sz w:val="20"/>
+          <w:szCs w:val="20"/>
+        </w:rPr>
+        <w:t>When flag is not raised, the first position is checked to determine the sign of the decimal number.</w:t>
+      </w:r>
+      <w:r>
+        <w:rPr>
+          <w:rFonts w:ascii="Times New Roman" w:hAnsi="Times New Roman" w:cs="Times New Roman"/>
+          <w:sz w:val="20"/>
+          <w:szCs w:val="20"/>
+        </w:rPr>
+        <w:t xml:space="preserve"> </w:t>
+      </w:r>
+      <w:r>
+        <w:rPr>
+          <w:rFonts w:ascii="Times New Roman" w:hAnsi="Times New Roman" w:cs="Times New Roman"/>
+          <w:sz w:val="20"/>
+          <w:szCs w:val="20"/>
+        </w:rPr>
+        <w:t xml:space="preserve">If nothing is truncated by </w:t>
+      </w:r>
+      <w:r>
+        <w:rPr>
+          <w:rFonts w:ascii="Times New Roman" w:hAnsi="Times New Roman" w:cs="Times New Roman"/>
+          <w:i/>
+          <w:sz w:val="20"/>
+          <w:szCs w:val="20"/>
+        </w:rPr>
+        <w:t>atoi()</w:t>
+      </w:r>
+      <w:r>
+        <w:rPr>
+          <w:rFonts w:ascii="Times New Roman" w:hAnsi="Times New Roman" w:cs="Times New Roman"/>
+          <w:sz w:val="20"/>
+          <w:szCs w:val="20"/>
+        </w:rPr>
+        <w:t>, the input is a integer. The first position of the string is checked to determine the sign of integer.</w:t>
+      </w:r>
+      <w:r>
+        <w:rPr>
+          <w:rFonts w:ascii="Times New Roman" w:hAnsi="Times New Roman" w:cs="Times New Roman"/>
+          <w:sz w:val="20"/>
+          <w:szCs w:val="20"/>
+        </w:rPr>
+        <w:t xml:space="preserve"> </w:t>
+      </w:r>
+      <w:r>
+        <w:rPr>
+          <w:rFonts w:ascii="Times New Roman" w:hAnsi="Times New Roman" w:cs="Times New Roman"/>
+          <w:sz w:val="20"/>
+          <w:szCs w:val="20"/>
+        </w:rPr>
+        <w:t xml:space="preserve">Resorting to this algorithm, </w:t>
+      </w:r>
+      <w:r>
+        <w:rPr>
+          <w:rFonts w:ascii="Times New Roman" w:hAnsi="Times New Roman" w:cs="Times New Roman"/>
+          <w:sz w:val="20"/>
+          <w:szCs w:val="20"/>
+        </w:rPr>
+        <w:t>all</w:t>
+      </w:r>
+      <w:r>
+        <w:rPr>
+          <w:rFonts w:ascii="Times New Roman" w:hAnsi="Times New Roman" w:cs="Times New Roman"/>
+          <w:sz w:val="20"/>
+          <w:szCs w:val="20"/>
+        </w:rPr>
+        <w:t xml:space="preserve"> prompted</w:t>
+      </w:r>
+      <w:r>
+        <w:rPr>
+          <w:rFonts w:ascii="Times New Roman" w:hAnsi="Times New Roman" w:cs="Times New Roman"/>
+          <w:sz w:val="20"/>
+          <w:szCs w:val="20"/>
+        </w:rPr>
+        <w:t xml:space="preserve"> consecutive input</w:t>
+      </w:r>
+      <w:r>
+        <w:rPr>
+          <w:rFonts w:ascii="Times New Roman" w:hAnsi="Times New Roman" w:cs="Times New Roman"/>
+          <w:sz w:val="20"/>
+          <w:szCs w:val="20"/>
+        </w:rPr>
+        <w:t>s</w:t>
+      </w:r>
+      <w:r>
+        <w:rPr>
+          <w:rFonts w:ascii="Times New Roman" w:hAnsi="Times New Roman" w:cs="Times New Roman"/>
+          <w:sz w:val="20"/>
+          <w:szCs w:val="20"/>
+        </w:rPr>
+        <w:t xml:space="preserve"> can be correctly categorized as required.</w:t>
+      </w:r>
+    </w:p>
+    <w:p>
+      <w:pPr>
         <w:autoSpaceDE w:val="0"/>
         <w:autoSpaceDN w:val="0"/>
         <w:adjustRightInd w:val="0"/>
         <w:spacing w:after="0" w:line="252" w:lineRule="auto"/>
-        <w:ind w:left="0"/>
-        <w:rPr>
-          <w:rFonts w:ascii="Times New Roman" w:hAnsi="Times New Roman" w:cs="Times New Roman"/>
-          <w:sz w:val="20"/>
-          <w:szCs w:val="20"/>
-        </w:rPr>
-      </w:pPr>
-      <w:r>
-        <w:rPr>
-          <w:rFonts w:ascii="Times New Roman" w:hAnsi="Times New Roman" w:cs="Times New Roman"/>
-          <w:sz w:val="20"/>
-          <w:szCs w:val="20"/>
-        </w:rPr>
-        <w:t>We learned h</w:t>
-      </w:r>
-      <w:r>
-        <w:rPr>
-          <w:rFonts w:ascii="Times New Roman" w:hAnsi="Times New Roman" w:cs="Times New Roman"/>
-          <w:sz w:val="20"/>
-          <w:szCs w:val="20"/>
-        </w:rPr>
-        <w:t>ow to use the random number generator in Nachos</w:t>
-      </w:r>
-      <w:r>
-        <w:rPr>
-          <w:rFonts w:ascii="Times New Roman" w:hAnsi="Times New Roman" w:cs="Times New Roman"/>
-          <w:sz w:val="20"/>
-          <w:szCs w:val="20"/>
-        </w:rPr>
-        <w:t xml:space="preserve">, </w:t>
-      </w:r>
-      <w:r>
-        <w:rPr>
-          <w:rFonts w:ascii="Times New Roman" w:hAnsi="Times New Roman" w:cs="Times New Roman"/>
-          <w:sz w:val="20"/>
-          <w:szCs w:val="20"/>
-        </w:rPr>
-        <w:t>How to fork multiple threads</w:t>
-      </w:r>
-      <w:r>
-        <w:rPr>
-          <w:rFonts w:ascii="Times New Roman" w:hAnsi="Times New Roman" w:cs="Times New Roman"/>
-          <w:sz w:val="20"/>
-          <w:szCs w:val="20"/>
-        </w:rPr>
-        <w:t xml:space="preserve">, </w:t>
-      </w:r>
-      <w:r>
-        <w:rPr>
-          <w:rFonts w:ascii="Times New Roman" w:hAnsi="Times New Roman" w:cs="Times New Roman"/>
-          <w:sz w:val="20"/>
-          <w:szCs w:val="20"/>
-        </w:rPr>
-        <w:t>How to simulate busy-wait loops</w:t>
-      </w:r>
-      <w:r>
-        <w:rPr>
-          <w:rFonts w:ascii="Times New Roman" w:hAnsi="Times New Roman" w:cs="Times New Roman"/>
-          <w:sz w:val="20"/>
-          <w:szCs w:val="20"/>
-        </w:rPr>
-        <w:t xml:space="preserve">, </w:t>
-      </w:r>
-      <w:r>
-        <w:rPr>
-          <w:rFonts w:ascii="Times New Roman" w:hAnsi="Times New Roman" w:cs="Times New Roman"/>
-          <w:sz w:val="20"/>
-          <w:szCs w:val="20"/>
-        </w:rPr>
-        <w:t>How to interpret command line functions</w:t>
-      </w:r>
-      <w:r>
-        <w:rPr>
-          <w:rFonts w:ascii="Times New Roman" w:hAnsi="Times New Roman" w:cs="Times New Roman"/>
-          <w:sz w:val="20"/>
-          <w:szCs w:val="20"/>
-        </w:rPr>
-        <w:t xml:space="preserve">, and </w:t>
-      </w:r>
-      <w:r>
-        <w:rPr>
-          <w:rFonts w:ascii="Times New Roman" w:hAnsi="Times New Roman" w:cs="Times New Roman"/>
-          <w:sz w:val="20"/>
-          <w:szCs w:val="20"/>
-        </w:rPr>
-        <w:t>How to thoroughly test input for validity</w:t>
-      </w:r>
-      <w:r>
-        <w:rPr>
-          <w:rFonts w:ascii="Times New Roman" w:hAnsi="Times New Roman" w:cs="Times New Roman"/>
-          <w:sz w:val="20"/>
-          <w:szCs w:val="20"/>
-        </w:rPr>
-        <w:t>.</w:t>
-      </w:r>
-    </w:p>
-    <w:p>
-      <w:pPr>
-        <w:pStyle w:val="ListParagraph"/>
+        <w:rPr>
+          <w:rFonts w:ascii="Times New Roman" w:hAnsi="Times New Roman" w:cs="Times New Roman"/>
+          <w:sz w:val="20"/>
+          <w:szCs w:val="20"/>
+        </w:rPr>
+      </w:pPr>
+      <w:r>
+        <w:rPr>
+          <w:rFonts w:ascii="Times New Roman" w:hAnsi="Times New Roman" w:cs="Times New Roman"/>
+          <w:sz w:val="20"/>
+          <w:szCs w:val="20"/>
+        </w:rPr>
+        <w:t>For task 2,</w:t>
+      </w:r>
+      <w:r>
+        <w:rPr>
+          <w:rFonts w:ascii="Times New Roman" w:hAnsi="Times New Roman" w:cs="Times New Roman"/>
+          <w:sz w:val="20"/>
+          <w:szCs w:val="20"/>
+        </w:rPr>
+        <w:t xml:space="preserve"> </w:t>
+      </w:r>
+      <w:r>
+        <w:rPr>
+          <w:rFonts w:ascii="Times New Roman" w:hAnsi="Times New Roman" w:cs="Times New Roman"/>
+          <w:sz w:val="20"/>
+          <w:szCs w:val="20"/>
+        </w:rPr>
+        <w:t xml:space="preserve">the function </w:t>
+      </w:r>
+      <w:r>
+        <w:rPr>
+          <w:rFonts w:ascii="Times New Roman" w:hAnsi="Times New Roman" w:cs="Times New Roman"/>
+          <w:i/>
+          <w:sz w:val="20"/>
+          <w:szCs w:val="20"/>
+        </w:rPr>
+        <w:t>NumShouter()</w:t>
+      </w:r>
+      <w:r>
+        <w:rPr>
+          <w:rFonts w:ascii="Times New Roman" w:hAnsi="Times New Roman" w:cs="Times New Roman"/>
+          <w:i/>
+          <w:sz w:val="20"/>
+          <w:szCs w:val="20"/>
+        </w:rPr>
+        <w:t xml:space="preserve"> </w:t>
+      </w:r>
+      <w:r>
+        <w:rPr>
+          <w:rFonts w:ascii="Times New Roman" w:hAnsi="Times New Roman" w:cs="Times New Roman"/>
+          <w:sz w:val="20"/>
+          <w:szCs w:val="20"/>
+        </w:rPr>
+        <w:t xml:space="preserve">and </w:t>
+      </w:r>
+      <w:r>
+        <w:rPr>
+          <w:rFonts w:ascii="Times New Roman" w:hAnsi="Times New Roman" w:cs="Times New Roman"/>
+          <w:i/>
+          <w:sz w:val="20"/>
+          <w:szCs w:val="20"/>
+        </w:rPr>
+        <w:t>Occurrence()</w:t>
+      </w:r>
+      <w:r>
+        <w:rPr>
+          <w:rFonts w:ascii="Times New Roman" w:hAnsi="Times New Roman" w:cs="Times New Roman"/>
+          <w:i/>
+          <w:sz w:val="20"/>
+          <w:szCs w:val="20"/>
+        </w:rPr>
+        <w:t xml:space="preserve"> </w:t>
+      </w:r>
+      <w:r>
+        <w:rPr>
+          <w:rFonts w:ascii="Times New Roman" w:hAnsi="Times New Roman" w:cs="Times New Roman"/>
+          <w:sz w:val="20"/>
+          <w:szCs w:val="20"/>
+        </w:rPr>
+        <w:t>are defined to prompt the number of shouter and the amount of times each thread should shout</w:t>
+      </w:r>
+      <w:r>
+        <w:rPr>
+          <w:rFonts w:ascii="Times New Roman" w:hAnsi="Times New Roman" w:cs="Times New Roman"/>
+          <w:sz w:val="20"/>
+          <w:szCs w:val="20"/>
+        </w:rPr>
+        <w:t xml:space="preserve"> respectively</w:t>
+      </w:r>
+      <w:r>
+        <w:rPr>
+          <w:rFonts w:ascii="Times New Roman" w:hAnsi="Times New Roman" w:cs="Times New Roman"/>
+          <w:sz w:val="20"/>
+          <w:szCs w:val="20"/>
+        </w:rPr>
+        <w:t xml:space="preserve">. </w:t>
+      </w:r>
+      <w:r>
+        <w:rPr>
+          <w:rFonts w:ascii="Times New Roman" w:hAnsi="Times New Roman" w:cs="Times New Roman"/>
+          <w:sz w:val="20"/>
+          <w:szCs w:val="20"/>
+        </w:rPr>
+        <w:t xml:space="preserve">The input type is checked by calling the function </w:t>
+      </w:r>
+      <w:r>
+        <w:rPr>
+          <w:rFonts w:ascii="Times New Roman" w:hAnsi="Times New Roman" w:cs="Times New Roman"/>
+          <w:i/>
+          <w:sz w:val="20"/>
+          <w:szCs w:val="20"/>
+        </w:rPr>
+        <w:t>CheckType()</w:t>
+      </w:r>
+      <w:r>
+        <w:rPr>
+          <w:rFonts w:ascii="Times New Roman" w:hAnsi="Times New Roman" w:cs="Times New Roman"/>
+          <w:sz w:val="20"/>
+          <w:szCs w:val="20"/>
+        </w:rPr>
+        <w:t xml:space="preserve"> defined in task 1.</w:t>
+      </w:r>
+      <w:r>
+        <w:rPr>
+          <w:rFonts w:ascii="Times New Roman" w:hAnsi="Times New Roman" w:cs="Times New Roman"/>
+          <w:sz w:val="20"/>
+          <w:szCs w:val="20"/>
+        </w:rPr>
+        <w:t xml:space="preserve"> An </w:t>
+      </w:r>
+      <w:r>
+        <w:rPr>
+          <w:rFonts w:ascii="Times New Roman" w:hAnsi="Times New Roman" w:cs="Times New Roman"/>
+          <w:i/>
+          <w:sz w:val="20"/>
+          <w:szCs w:val="20"/>
+        </w:rPr>
+        <w:t>int</w:t>
+      </w:r>
+      <w:r>
+        <w:rPr>
+          <w:rFonts w:ascii="Times New Roman" w:hAnsi="Times New Roman" w:cs="Times New Roman"/>
+          <w:sz w:val="20"/>
+          <w:szCs w:val="20"/>
+        </w:rPr>
+        <w:t xml:space="preserve"> </w:t>
+      </w:r>
+      <w:r>
+        <w:rPr>
+          <w:rFonts w:ascii="Times New Roman" w:hAnsi="Times New Roman" w:cs="Times New Roman"/>
+          <w:sz w:val="20"/>
+          <w:szCs w:val="20"/>
+        </w:rPr>
+        <w:t xml:space="preserve">type </w:t>
+      </w:r>
+      <w:r>
+        <w:rPr>
+          <w:rFonts w:ascii="Times New Roman" w:hAnsi="Times New Roman" w:cs="Times New Roman"/>
+          <w:sz w:val="20"/>
+          <w:szCs w:val="20"/>
+        </w:rPr>
+        <w:t>is returned when input is valid.</w:t>
+      </w:r>
+      <w:r>
+        <w:rPr>
+          <w:rFonts w:ascii="Times New Roman" w:hAnsi="Times New Roman" w:cs="Times New Roman"/>
+          <w:sz w:val="20"/>
+          <w:szCs w:val="20"/>
+        </w:rPr>
+        <w:t xml:space="preserve"> </w:t>
+      </w:r>
+      <w:r>
+        <w:rPr>
+          <w:rFonts w:ascii="Times New Roman" w:hAnsi="Times New Roman" w:cs="Times New Roman"/>
+          <w:sz w:val="20"/>
+          <w:szCs w:val="20"/>
+        </w:rPr>
+        <w:t>O</w:t>
+      </w:r>
+      <w:r>
+        <w:rPr>
+          <w:rFonts w:ascii="Times New Roman" w:hAnsi="Times New Roman" w:cs="Times New Roman"/>
+          <w:sz w:val="20"/>
+          <w:szCs w:val="20"/>
+        </w:rPr>
+        <w:t>therwise</w:t>
+      </w:r>
+      <w:r>
+        <w:rPr>
+          <w:rFonts w:ascii="Times New Roman" w:hAnsi="Times New Roman" w:cs="Times New Roman"/>
+          <w:sz w:val="20"/>
+          <w:szCs w:val="20"/>
+        </w:rPr>
+        <w:t>,</w:t>
+      </w:r>
+      <w:r>
+        <w:rPr>
+          <w:rFonts w:ascii="Times New Roman" w:hAnsi="Times New Roman" w:cs="Times New Roman"/>
+          <w:sz w:val="20"/>
+          <w:szCs w:val="20"/>
+        </w:rPr>
+        <w:t xml:space="preserve"> error message </w:t>
+      </w:r>
+      <w:r>
+        <w:rPr>
+          <w:rFonts w:ascii="Times New Roman" w:hAnsi="Times New Roman" w:cs="Times New Roman"/>
+          <w:sz w:val="20"/>
+          <w:szCs w:val="20"/>
+        </w:rPr>
+        <w:t>is</w:t>
+      </w:r>
+      <w:r>
+        <w:rPr>
+          <w:rFonts w:ascii="Times New Roman" w:hAnsi="Times New Roman" w:cs="Times New Roman"/>
+          <w:sz w:val="20"/>
+          <w:szCs w:val="20"/>
+        </w:rPr>
+        <w:t xml:space="preserve"> </w:t>
+      </w:r>
+      <w:r>
+        <w:rPr>
+          <w:rFonts w:ascii="Times New Roman" w:hAnsi="Times New Roman" w:cs="Times New Roman"/>
+          <w:sz w:val="20"/>
+          <w:szCs w:val="20"/>
+        </w:rPr>
+        <w:t>sent</w:t>
+      </w:r>
+      <w:r>
+        <w:rPr>
+          <w:rFonts w:ascii="Times New Roman" w:hAnsi="Times New Roman" w:cs="Times New Roman"/>
+          <w:sz w:val="20"/>
+          <w:szCs w:val="20"/>
+        </w:rPr>
+        <w:t xml:space="preserve"> and </w:t>
+      </w:r>
+      <w:r>
+        <w:rPr>
+          <w:rFonts w:ascii="Times New Roman" w:hAnsi="Times New Roman" w:cs="Times New Roman"/>
+          <w:sz w:val="20"/>
+          <w:szCs w:val="20"/>
+        </w:rPr>
+        <w:t xml:space="preserve">it </w:t>
+      </w:r>
+      <w:r>
+        <w:rPr>
+          <w:rFonts w:ascii="Times New Roman" w:hAnsi="Times New Roman" w:cs="Times New Roman"/>
+          <w:sz w:val="20"/>
+          <w:szCs w:val="20"/>
+        </w:rPr>
+        <w:t xml:space="preserve">prompts the user for input again. </w:t>
+      </w:r>
+      <w:r>
+        <w:rPr>
+          <w:rFonts w:ascii="Times New Roman" w:hAnsi="Times New Roman" w:cs="Times New Roman"/>
+          <w:i/>
+          <w:sz w:val="20"/>
+          <w:szCs w:val="20"/>
+        </w:rPr>
+        <w:t>Shout()</w:t>
+      </w:r>
+      <w:r>
+        <w:rPr>
+          <w:rFonts w:ascii="Times New Roman" w:hAnsi="Times New Roman" w:cs="Times New Roman"/>
+          <w:sz w:val="20"/>
+          <w:szCs w:val="20"/>
+        </w:rPr>
+        <w:t xml:space="preserve"> picks a random shout for each shouter and then yields CPU for random amount of cycles (i.e. between 2 and 5) after each shout. Continue looping the process until the required amount of shouts is completed.</w:t>
+      </w:r>
+      <w:r>
+        <w:rPr>
+          <w:rFonts w:ascii="Times New Roman" w:hAnsi="Times New Roman" w:cs="Times New Roman"/>
+          <w:sz w:val="20"/>
+          <w:szCs w:val="20"/>
+        </w:rPr>
+        <w:t xml:space="preserve"> </w:t>
+      </w:r>
+      <w:r>
+        <w:rPr>
+          <w:rFonts w:ascii="Times New Roman" w:hAnsi="Times New Roman" w:cs="Times New Roman"/>
+          <w:sz w:val="20"/>
+          <w:szCs w:val="20"/>
+        </w:rPr>
+        <w:t>A</w:t>
+      </w:r>
+      <w:r>
+        <w:rPr>
+          <w:rFonts w:ascii="Times New Roman" w:hAnsi="Times New Roman" w:cs="Times New Roman"/>
+          <w:sz w:val="20"/>
+          <w:szCs w:val="20"/>
+        </w:rPr>
+        <w:t>t</w:t>
+      </w:r>
+      <w:r>
+        <w:rPr>
+          <w:rFonts w:ascii="Times New Roman" w:hAnsi="Times New Roman" w:cs="Times New Roman"/>
+          <w:sz w:val="20"/>
+          <w:szCs w:val="20"/>
+        </w:rPr>
+        <w:t xml:space="preserve"> the beginning of the program flow, t</w:t>
+      </w:r>
+      <w:r>
+        <w:rPr>
+          <w:rFonts w:ascii="Times New Roman" w:hAnsi="Times New Roman" w:cs="Times New Roman"/>
+          <w:sz w:val="20"/>
+          <w:szCs w:val="20"/>
+        </w:rPr>
+        <w:t xml:space="preserve">he function </w:t>
+      </w:r>
+      <w:r>
+        <w:rPr>
+          <w:rFonts w:ascii="Times New Roman" w:hAnsi="Times New Roman" w:cs="Times New Roman"/>
+          <w:i/>
+          <w:sz w:val="20"/>
+          <w:szCs w:val="20"/>
+        </w:rPr>
+        <w:t>ThreadTest()</w:t>
+      </w:r>
+      <w:r>
+        <w:rPr>
+          <w:rFonts w:ascii="Times New Roman" w:hAnsi="Times New Roman" w:cs="Times New Roman"/>
+          <w:sz w:val="20"/>
+          <w:szCs w:val="20"/>
+        </w:rPr>
+        <w:t xml:space="preserve"> calls the </w:t>
+      </w:r>
+      <w:r>
+        <w:rPr>
+          <w:rFonts w:ascii="Times New Roman" w:hAnsi="Times New Roman" w:cs="Times New Roman"/>
+          <w:sz w:val="20"/>
+          <w:szCs w:val="20"/>
+        </w:rPr>
+        <w:t xml:space="preserve">function </w:t>
+      </w:r>
+      <w:r>
+        <w:rPr>
+          <w:rFonts w:ascii="Times New Roman" w:hAnsi="Times New Roman" w:cs="Times New Roman"/>
+          <w:i/>
+          <w:sz w:val="20"/>
+          <w:szCs w:val="20"/>
+        </w:rPr>
+        <w:t>NumShouter()</w:t>
+      </w:r>
+      <w:r>
+        <w:rPr>
+          <w:rFonts w:ascii="Times New Roman" w:hAnsi="Times New Roman" w:cs="Times New Roman"/>
+          <w:sz w:val="20"/>
+          <w:szCs w:val="20"/>
+        </w:rPr>
+        <w:t xml:space="preserve"> </w:t>
+      </w:r>
+      <w:r>
+        <w:rPr>
+          <w:rFonts w:ascii="Times New Roman" w:hAnsi="Times New Roman" w:cs="Times New Roman"/>
+          <w:sz w:val="20"/>
+          <w:szCs w:val="20"/>
+        </w:rPr>
+        <w:t>and</w:t>
+      </w:r>
+      <w:r>
+        <w:rPr>
+          <w:rFonts w:ascii="Times New Roman" w:hAnsi="Times New Roman" w:cs="Times New Roman"/>
+          <w:sz w:val="20"/>
+          <w:szCs w:val="20"/>
+        </w:rPr>
+        <w:t xml:space="preserve"> </w:t>
+      </w:r>
+      <w:r>
+        <w:rPr>
+          <w:rFonts w:ascii="Times New Roman" w:hAnsi="Times New Roman" w:cs="Times New Roman"/>
+          <w:i/>
+          <w:sz w:val="20"/>
+          <w:szCs w:val="20"/>
+        </w:rPr>
+        <w:t>Occurrence</w:t>
+      </w:r>
+      <w:r>
+        <w:rPr>
+          <w:rFonts w:ascii="Times New Roman" w:hAnsi="Times New Roman" w:cs="Times New Roman"/>
+          <w:i/>
+          <w:sz w:val="20"/>
+          <w:szCs w:val="20"/>
+        </w:rPr>
+        <w:t xml:space="preserve">() </w:t>
+      </w:r>
+      <w:r>
+        <w:rPr>
+          <w:rFonts w:ascii="Times New Roman" w:hAnsi="Times New Roman" w:cs="Times New Roman"/>
+          <w:sz w:val="20"/>
+          <w:szCs w:val="20"/>
+        </w:rPr>
+        <w:t>prompting input</w:t>
+      </w:r>
+      <w:r>
+        <w:rPr>
+          <w:rFonts w:ascii="Times New Roman" w:hAnsi="Times New Roman" w:cs="Times New Roman"/>
+          <w:sz w:val="20"/>
+          <w:szCs w:val="20"/>
+        </w:rPr>
+        <w:t xml:space="preserve">. Upon returning the correct input, a </w:t>
+      </w:r>
+      <w:r>
+        <w:rPr>
+          <w:rFonts w:ascii="Times New Roman" w:hAnsi="Times New Roman" w:cs="Times New Roman"/>
+          <w:i/>
+          <w:sz w:val="20"/>
+          <w:szCs w:val="20"/>
+        </w:rPr>
+        <w:t>for</w:t>
+      </w:r>
+      <w:r>
+        <w:rPr>
+          <w:rFonts w:ascii="Times New Roman" w:hAnsi="Times New Roman" w:cs="Times New Roman"/>
+          <w:sz w:val="20"/>
+          <w:szCs w:val="20"/>
+        </w:rPr>
+        <w:t xml:space="preserve"> </w:t>
+      </w:r>
+      <w:r>
+        <w:rPr>
+          <w:rFonts w:ascii="Times New Roman" w:hAnsi="Times New Roman" w:cs="Times New Roman"/>
+          <w:sz w:val="20"/>
+          <w:szCs w:val="20"/>
+        </w:rPr>
+        <w:t xml:space="preserve">loop is utilized to create the corresponding number of threads. </w:t>
+      </w:r>
+      <w:r>
+        <w:rPr>
+          <w:rFonts w:ascii="Times New Roman" w:hAnsi="Times New Roman" w:cs="Times New Roman"/>
+          <w:sz w:val="20"/>
+          <w:szCs w:val="20"/>
+        </w:rPr>
+        <w:t xml:space="preserve">Then </w:t>
+      </w:r>
+      <w:r>
+        <w:rPr>
+          <w:rFonts w:ascii="Times New Roman" w:hAnsi="Times New Roman" w:cs="Times New Roman"/>
+          <w:sz w:val="20"/>
+          <w:szCs w:val="20"/>
+        </w:rPr>
+        <w:t>a</w:t>
+      </w:r>
+      <w:r>
+        <w:rPr>
+          <w:rFonts w:ascii="Times New Roman" w:hAnsi="Times New Roman" w:cs="Times New Roman"/>
+          <w:sz w:val="20"/>
+          <w:szCs w:val="20"/>
+        </w:rPr>
+        <w:t xml:space="preserve"> tread is forked to the function </w:t>
+      </w:r>
+      <w:r>
+        <w:rPr>
+          <w:rFonts w:ascii="Times New Roman" w:hAnsi="Times New Roman" w:cs="Times New Roman"/>
+          <w:i/>
+          <w:sz w:val="20"/>
+          <w:szCs w:val="20"/>
+        </w:rPr>
+        <w:t>Shout()</w:t>
+      </w:r>
+      <w:r>
+        <w:rPr>
+          <w:rFonts w:ascii="Times New Roman" w:hAnsi="Times New Roman" w:cs="Times New Roman"/>
+          <w:sz w:val="20"/>
+          <w:szCs w:val="20"/>
+        </w:rPr>
+        <w:t xml:space="preserve"> once for each shouter.</w:t>
+      </w:r>
+      <w:r>
+        <w:rPr>
+          <w:rFonts w:ascii="Times New Roman" w:hAnsi="Times New Roman" w:cs="Times New Roman"/>
+          <w:sz w:val="20"/>
+          <w:szCs w:val="20"/>
+        </w:rPr>
+        <w:t xml:space="preserve"> </w:t>
+      </w:r>
+    </w:p>
+    <w:p>
+      <w:pPr>
         <w:autoSpaceDE w:val="0"/>
         <w:autoSpaceDN w:val="0"/>
         <w:adjustRightInd w:val="0"/>
         <w:spacing w:after="0" w:line="252" w:lineRule="auto"/>
-        <w:ind w:left="0"/>
-        <w:rPr>
-          <w:rFonts w:ascii="Times New Roman" w:hAnsi="Times New Roman" w:cs="Times New Roman"/>
-          <w:sz w:val="20"/>
-          <w:szCs w:val="20"/>
-        </w:rPr>
-      </w:pPr>
+        <w:rPr>
+          <w:rFonts w:ascii="Times New Roman" w:hAnsi="Times New Roman" w:cs="Times New Roman"/>
+          <w:sz w:val="20"/>
+          <w:szCs w:val="20"/>
+        </w:rPr>
+      </w:pPr>
+      <w:r>
+        <w:rPr>
+          <w:rFonts w:ascii="Times New Roman" w:hAnsi="Times New Roman" w:cs="Times New Roman"/>
+          <w:sz w:val="20"/>
+          <w:szCs w:val="20"/>
+        </w:rPr>
+        <w:t>For task 3,</w:t>
+      </w:r>
+      <w:r>
+        <w:rPr>
+          <w:rFonts w:ascii="Times New Roman" w:hAnsi="Times New Roman" w:cs="Times New Roman"/>
+          <w:sz w:val="20"/>
+          <w:szCs w:val="20"/>
+        </w:rPr>
+        <w:t xml:space="preserve"> a global variable </w:t>
+      </w:r>
+      <w:r>
+        <w:rPr>
+          <w:rFonts w:ascii="Times New Roman" w:hAnsi="Times New Roman" w:cs="Times New Roman"/>
+          <w:i/>
+          <w:sz w:val="20"/>
+          <w:szCs w:val="20"/>
+        </w:rPr>
+        <w:t>selectArgs</w:t>
+      </w:r>
+      <w:r>
+        <w:rPr>
+          <w:rFonts w:ascii="Times New Roman" w:hAnsi="Times New Roman" w:cs="Times New Roman"/>
+          <w:sz w:val="20"/>
+          <w:szCs w:val="20"/>
+        </w:rPr>
+        <w:t xml:space="preserve"> is defined, whose value are determined by the prompted value </w:t>
+      </w:r>
+      <w:r>
+        <w:rPr>
+          <w:rFonts w:ascii="Times New Roman" w:hAnsi="Times New Roman" w:cs="Times New Roman"/>
+          <w:sz w:val="20"/>
+          <w:szCs w:val="20"/>
+        </w:rPr>
+        <w:t>associated</w:t>
+      </w:r>
+      <w:r>
+        <w:rPr>
+          <w:rFonts w:ascii="Times New Roman" w:hAnsi="Times New Roman" w:cs="Times New Roman"/>
+          <w:sz w:val="20"/>
+          <w:szCs w:val="20"/>
+        </w:rPr>
+        <w:t xml:space="preserve"> with ‘-A’ option. </w:t>
+      </w:r>
+      <w:r>
+        <w:rPr>
+          <w:rFonts w:ascii="Times New Roman" w:hAnsi="Times New Roman" w:cs="Times New Roman"/>
+          <w:sz w:val="20"/>
+          <w:szCs w:val="20"/>
+        </w:rPr>
+        <w:t xml:space="preserve">As </w:t>
+      </w:r>
+      <w:r>
+        <w:rPr>
+          <w:rFonts w:ascii="Times New Roman" w:hAnsi="Times New Roman" w:cs="Times New Roman"/>
+          <w:i/>
+          <w:sz w:val="20"/>
+          <w:szCs w:val="20"/>
+        </w:rPr>
+        <w:t>selectArgs</w:t>
+      </w:r>
+      <w:r>
+        <w:rPr>
+          <w:rFonts w:ascii="Times New Roman" w:hAnsi="Times New Roman" w:cs="Times New Roman"/>
+          <w:i/>
+          <w:sz w:val="20"/>
+          <w:szCs w:val="20"/>
+        </w:rPr>
+        <w:t xml:space="preserve"> </w:t>
+      </w:r>
+      <w:r>
+        <w:rPr>
+          <w:rFonts w:ascii="Times New Roman" w:hAnsi="Times New Roman" w:cs="Times New Roman"/>
+          <w:sz w:val="20"/>
+          <w:szCs w:val="20"/>
+        </w:rPr>
+        <w:t xml:space="preserve">is 1, task 1 is selected, while task 2 is selected as </w:t>
+      </w:r>
+      <w:r>
+        <w:rPr>
+          <w:rFonts w:ascii="Times New Roman" w:hAnsi="Times New Roman" w:cs="Times New Roman"/>
+          <w:i/>
+          <w:sz w:val="20"/>
+          <w:szCs w:val="20"/>
+        </w:rPr>
+        <w:t>selectArgs</w:t>
+      </w:r>
+      <w:r>
+        <w:rPr>
+          <w:rFonts w:ascii="Times New Roman" w:hAnsi="Times New Roman" w:cs="Times New Roman"/>
+          <w:i/>
+          <w:sz w:val="20"/>
+          <w:szCs w:val="20"/>
+        </w:rPr>
+        <w:t xml:space="preserve"> </w:t>
+      </w:r>
+      <w:r>
+        <w:rPr>
+          <w:rFonts w:ascii="Times New Roman" w:hAnsi="Times New Roman" w:cs="Times New Roman"/>
+          <w:sz w:val="20"/>
+          <w:szCs w:val="20"/>
+        </w:rPr>
+        <w:t>is 2.</w:t>
+      </w:r>
+      <w:r>
+        <w:rPr>
+          <w:rFonts w:ascii="Times New Roman" w:hAnsi="Times New Roman" w:cs="Times New Roman"/>
+          <w:sz w:val="20"/>
+          <w:szCs w:val="20"/>
+        </w:rPr>
+        <w:t xml:space="preserve"> Otherwise, an error message is sent indicating invalid input when ‘-A’ option is used. </w:t>
+      </w:r>
+      <w:r>
+        <w:rPr>
+          <w:rFonts w:ascii="Times New Roman" w:hAnsi="Times New Roman" w:cs="Times New Roman"/>
+          <w:sz w:val="20"/>
+          <w:szCs w:val="20"/>
+        </w:rPr>
+        <w:t xml:space="preserve">When ‘-A’ option is not </w:t>
+      </w:r>
+      <w:r>
+        <w:rPr>
+          <w:rFonts w:ascii="Times New Roman" w:hAnsi="Times New Roman" w:cs="Times New Roman"/>
+          <w:sz w:val="20"/>
+          <w:szCs w:val="20"/>
+        </w:rPr>
+        <w:t>used</w:t>
+      </w:r>
+      <w:r>
+        <w:rPr>
+          <w:rFonts w:ascii="Times New Roman" w:hAnsi="Times New Roman" w:cs="Times New Roman"/>
+          <w:sz w:val="20"/>
+          <w:szCs w:val="20"/>
+        </w:rPr>
+        <w:t>, ‘Opps</w:t>
+      </w:r>
+      <w:r>
+        <w:rPr>
+          <w:rFonts w:ascii="Times New Roman" w:hAnsi="Times New Roman" w:cs="Times New Roman"/>
+          <w:sz w:val="20"/>
+          <w:szCs w:val="20"/>
+        </w:rPr>
+        <w:t>!</w:t>
+      </w:r>
+      <w:bookmarkStart w:id="0" w:name="_GoBack"/>
+      <w:bookmarkEnd w:id="0"/>
+      <w:r>
+        <w:rPr>
+          <w:rFonts w:ascii="Times New Roman" w:hAnsi="Times New Roman" w:cs="Times New Roman"/>
+          <w:sz w:val="20"/>
+          <w:szCs w:val="20"/>
+        </w:rPr>
+        <w:t>” is printed.</w:t>
+      </w:r>
     </w:p>
     <w:p>
       <w:pPr>
@@ -824,7 +1394,7 @@
         <w:autoSpaceDE w:val="0"/>
         <w:autoSpaceDN w:val="0"/>
         <w:adjustRightInd w:val="0"/>
-        <w:spacing w:after="0" w:line="252" w:lineRule="auto"/>
+        <w:spacing w:before="120" w:after="0" w:line="252" w:lineRule="auto"/>
         <w:ind w:left="0" w:firstLine="0"/>
         <w:rPr>
           <w:rFonts w:ascii="Times New Roman" w:hAnsi="Times New Roman" w:cs="Times New Roman"/>
@@ -838,43 +1408,170 @@
           <w:sz w:val="20"/>
           <w:szCs w:val="20"/>
         </w:rPr>
-        <w:t xml:space="preserve">What </w:t>
-      </w:r>
-      <w:r>
-        <w:rPr>
-          <w:rFonts w:ascii="Times New Roman" w:hAnsi="Times New Roman" w:cs="Times New Roman"/>
-          <w:sz w:val="20"/>
-          <w:szCs w:val="20"/>
-        </w:rPr>
-        <w:t>sort of data structures and algorithms did you use for each task?</w:t>
-      </w:r>
-    </w:p>
-    <w:p>
-      <w:pPr>
-        <w:spacing w:after="0" w:line="252" w:lineRule="auto"/>
-        <w:rPr>
-          <w:rFonts w:ascii="Times New Roman" w:hAnsi="Times New Roman" w:cs="Times New Roman"/>
-          <w:sz w:val="20"/>
-          <w:szCs w:val="20"/>
-        </w:rPr>
-      </w:pPr>
-    </w:p>
-    <w:p>
-      <w:pPr>
-        <w:spacing w:after="0" w:line="252" w:lineRule="auto"/>
-        <w:rPr>
-          <w:rFonts w:ascii="Times New Roman" w:hAnsi="Times New Roman" w:cs="Times New Roman"/>
-          <w:sz w:val="20"/>
-          <w:szCs w:val="20"/>
-        </w:rPr>
-      </w:pPr>
-      <w:r>
-        <w:rPr>
-          <w:rFonts w:ascii="Times New Roman" w:hAnsi="Times New Roman" w:cs="Times New Roman"/>
-          <w:sz w:val="20"/>
-          <w:szCs w:val="20"/>
-        </w:rPr>
-        <w:t>The algorithm used in task 1 is described as the pseudo-code as follow.</w:t>
+        <w:t>We learned h</w:t>
+      </w:r>
+      <w:r>
+        <w:rPr>
+          <w:rFonts w:ascii="Times New Roman" w:hAnsi="Times New Roman" w:cs="Times New Roman"/>
+          <w:sz w:val="20"/>
+          <w:szCs w:val="20"/>
+        </w:rPr>
+        <w:t>ow to use the random number generator in Nachos</w:t>
+      </w:r>
+      <w:r>
+        <w:rPr>
+          <w:rFonts w:ascii="Times New Roman" w:hAnsi="Times New Roman" w:cs="Times New Roman"/>
+          <w:sz w:val="20"/>
+          <w:szCs w:val="20"/>
+        </w:rPr>
+        <w:t xml:space="preserve">, </w:t>
+      </w:r>
+      <w:r>
+        <w:rPr>
+          <w:rFonts w:ascii="Times New Roman" w:hAnsi="Times New Roman" w:cs="Times New Roman"/>
+          <w:sz w:val="20"/>
+          <w:szCs w:val="20"/>
+        </w:rPr>
+        <w:t>h</w:t>
+      </w:r>
+      <w:r>
+        <w:rPr>
+          <w:rFonts w:ascii="Times New Roman" w:hAnsi="Times New Roman" w:cs="Times New Roman"/>
+          <w:sz w:val="20"/>
+          <w:szCs w:val="20"/>
+        </w:rPr>
+        <w:t>ow to fork multiple threads</w:t>
+      </w:r>
+      <w:r>
+        <w:rPr>
+          <w:rFonts w:ascii="Times New Roman" w:hAnsi="Times New Roman" w:cs="Times New Roman"/>
+          <w:sz w:val="20"/>
+          <w:szCs w:val="20"/>
+        </w:rPr>
+        <w:t xml:space="preserve">, </w:t>
+      </w:r>
+      <w:r>
+        <w:rPr>
+          <w:rFonts w:ascii="Times New Roman" w:hAnsi="Times New Roman" w:cs="Times New Roman"/>
+          <w:sz w:val="20"/>
+          <w:szCs w:val="20"/>
+        </w:rPr>
+        <w:t>h</w:t>
+      </w:r>
+      <w:r>
+        <w:rPr>
+          <w:rFonts w:ascii="Times New Roman" w:hAnsi="Times New Roman" w:cs="Times New Roman"/>
+          <w:sz w:val="20"/>
+          <w:szCs w:val="20"/>
+        </w:rPr>
+        <w:t>ow to simulate busy-wait loops</w:t>
+      </w:r>
+      <w:r>
+        <w:rPr>
+          <w:rFonts w:ascii="Times New Roman" w:hAnsi="Times New Roman" w:cs="Times New Roman"/>
+          <w:sz w:val="20"/>
+          <w:szCs w:val="20"/>
+        </w:rPr>
+        <w:t xml:space="preserve">, </w:t>
+      </w:r>
+      <w:r>
+        <w:rPr>
+          <w:rFonts w:ascii="Times New Roman" w:hAnsi="Times New Roman" w:cs="Times New Roman"/>
+          <w:sz w:val="20"/>
+          <w:szCs w:val="20"/>
+        </w:rPr>
+        <w:t>h</w:t>
+      </w:r>
+      <w:r>
+        <w:rPr>
+          <w:rFonts w:ascii="Times New Roman" w:hAnsi="Times New Roman" w:cs="Times New Roman"/>
+          <w:sz w:val="20"/>
+          <w:szCs w:val="20"/>
+        </w:rPr>
+        <w:t>ow to interpret command line functions</w:t>
+      </w:r>
+      <w:r>
+        <w:rPr>
+          <w:rFonts w:ascii="Times New Roman" w:hAnsi="Times New Roman" w:cs="Times New Roman"/>
+          <w:sz w:val="20"/>
+          <w:szCs w:val="20"/>
+        </w:rPr>
+        <w:t xml:space="preserve">, and </w:t>
+      </w:r>
+      <w:r>
+        <w:rPr>
+          <w:rFonts w:ascii="Times New Roman" w:hAnsi="Times New Roman" w:cs="Times New Roman"/>
+          <w:sz w:val="20"/>
+          <w:szCs w:val="20"/>
+        </w:rPr>
+        <w:t>h</w:t>
+      </w:r>
+      <w:r>
+        <w:rPr>
+          <w:rFonts w:ascii="Times New Roman" w:hAnsi="Times New Roman" w:cs="Times New Roman"/>
+          <w:sz w:val="20"/>
+          <w:szCs w:val="20"/>
+        </w:rPr>
+        <w:t>ow to thoroughly test input for validity</w:t>
+      </w:r>
+      <w:r>
+        <w:rPr>
+          <w:rFonts w:ascii="Times New Roman" w:hAnsi="Times New Roman" w:cs="Times New Roman"/>
+          <w:sz w:val="20"/>
+          <w:szCs w:val="20"/>
+        </w:rPr>
+        <w:t>.</w:t>
+      </w:r>
+    </w:p>
+    <w:p>
+      <w:pPr>
+        <w:pStyle w:val="ListParagraph"/>
+        <w:autoSpaceDE w:val="0"/>
+        <w:autoSpaceDN w:val="0"/>
+        <w:adjustRightInd w:val="0"/>
+        <w:spacing w:before="120" w:after="0" w:line="252" w:lineRule="auto"/>
+        <w:ind w:left="0"/>
+        <w:rPr>
+          <w:rFonts w:ascii="Times New Roman" w:hAnsi="Times New Roman" w:cs="Times New Roman"/>
+          <w:sz w:val="20"/>
+          <w:szCs w:val="20"/>
+        </w:rPr>
+      </w:pPr>
+    </w:p>
+    <w:p>
+      <w:pPr>
+        <w:pStyle w:val="ListParagraph"/>
+        <w:numPr>
+          <w:ilvl w:val="0"/>
+          <w:numId w:val="5"/>
+        </w:numPr>
+        <w:autoSpaceDE w:val="0"/>
+        <w:autoSpaceDN w:val="0"/>
+        <w:adjustRightInd w:val="0"/>
+        <w:spacing w:before="120" w:after="0" w:line="252" w:lineRule="auto"/>
+        <w:ind w:left="0" w:firstLine="0"/>
+        <w:rPr>
+          <w:rFonts w:ascii="Times New Roman" w:hAnsi="Times New Roman" w:cs="Times New Roman"/>
+          <w:sz w:val="20"/>
+          <w:szCs w:val="20"/>
+        </w:rPr>
+      </w:pPr>
+      <w:r>
+        <w:rPr>
+          <w:rFonts w:ascii="Times New Roman" w:hAnsi="Times New Roman" w:cs="Times New Roman"/>
+          <w:sz w:val="20"/>
+          <w:szCs w:val="20"/>
+        </w:rPr>
+        <w:lastRenderedPageBreak/>
+        <w:t>The algorithm used in T</w:t>
+      </w:r>
+      <w:r>
+        <w:rPr>
+          <w:rFonts w:ascii="Times New Roman" w:hAnsi="Times New Roman" w:cs="Times New Roman"/>
+          <w:sz w:val="20"/>
+          <w:szCs w:val="20"/>
+        </w:rPr>
+        <w:t>ask 1 is described as the pseudo-code as follow.</w:t>
       </w:r>
     </w:p>
     <w:p>
@@ -907,7 +1604,15 @@
           <w:sz w:val="20"/>
           <w:szCs w:val="20"/>
         </w:rPr>
-        <w:t xml:space="preserve"> = get_input;</w:t>
+        <w:t xml:space="preserve"> = getI</w:t>
+      </w:r>
+      <w:r>
+        <w:rPr>
+          <w:rFonts w:ascii="Times New Roman" w:hAnsi="Times New Roman" w:cs="Times New Roman"/>
+          <w:sz w:val="20"/>
+          <w:szCs w:val="20"/>
+        </w:rPr>
+        <w:t>nput;</w:t>
       </w:r>
       <w:r>
         <w:rPr>
@@ -997,7 +1702,6 @@
           <w:sz w:val="20"/>
           <w:szCs w:val="20"/>
         </w:rPr>
-        <w:lastRenderedPageBreak/>
         <w:t>if (strcmp(</w:t>
       </w:r>
       <w:r>
@@ -1864,7 +2568,15 @@
           <w:sz w:val="20"/>
           <w:szCs w:val="20"/>
         </w:rPr>
-        <w:t>The algorithm used in task 2 is described as the pseudo-code as follow.</w:t>
+        <w:t>The algorithm used in T</w:t>
+      </w:r>
+      <w:r>
+        <w:rPr>
+          <w:rFonts w:ascii="Times New Roman" w:hAnsi="Times New Roman" w:cs="Times New Roman"/>
+          <w:sz w:val="20"/>
+          <w:szCs w:val="20"/>
+        </w:rPr>
+        <w:t>ask 2 is described as the pseudo-code as follow.</w:t>
       </w:r>
     </w:p>
     <w:p>
@@ -1885,26 +2597,53 @@
       <w:r>
         <w:rPr>
           <w:rFonts w:ascii="Times New Roman" w:hAnsi="Times New Roman" w:cs="Times New Roman"/>
-          <w:sz w:val="20"/>
-          <w:szCs w:val="20"/>
-        </w:rPr>
-        <w:t xml:space="preserve">               </w:t>
-      </w:r>
-      <w:r>
-        <w:rPr>
-          <w:rFonts w:ascii="Times New Roman" w:hAnsi="Times New Roman" w:cs="Times New Roman"/>
-          <w:sz w:val="20"/>
-          <w:szCs w:val="20"/>
-        </w:rPr>
-        <w:t>int T =</w:t>
-      </w:r>
-      <w:r>
-        <w:rPr>
-          <w:rFonts w:ascii="Times New Roman" w:hAnsi="Times New Roman" w:cs="Times New Roman"/>
-          <w:sz w:val="20"/>
-          <w:szCs w:val="20"/>
-        </w:rPr>
-        <w:t xml:space="preserve"> getInput </w:t>
+          <w:i/>
+          <w:sz w:val="20"/>
+          <w:szCs w:val="20"/>
+        </w:rPr>
+        <w:t>T</w:t>
+      </w:r>
+      <w:r>
+        <w:rPr>
+          <w:rFonts w:ascii="Times New Roman" w:hAnsi="Times New Roman" w:cs="Times New Roman"/>
+          <w:sz w:val="20"/>
+          <w:szCs w:val="20"/>
+        </w:rPr>
+        <w:t xml:space="preserve"> =</w:t>
+      </w:r>
+      <w:r>
+        <w:rPr>
+          <w:rFonts w:ascii="Times New Roman" w:hAnsi="Times New Roman" w:cs="Times New Roman"/>
+          <w:i/>
+          <w:sz w:val="20"/>
+          <w:szCs w:val="20"/>
+        </w:rPr>
+        <w:t xml:space="preserve"> </w:t>
+      </w:r>
+      <w:r>
+        <w:rPr>
+          <w:rFonts w:ascii="Times New Roman" w:hAnsi="Times New Roman" w:cs="Times New Roman"/>
+          <w:sz w:val="20"/>
+          <w:szCs w:val="20"/>
+        </w:rPr>
+        <w:t>NumShouter</w:t>
+      </w:r>
+      <w:r>
+        <w:rPr>
+          <w:rFonts w:ascii="Times New Roman" w:hAnsi="Times New Roman" w:cs="Times New Roman"/>
+          <w:sz w:val="20"/>
+          <w:szCs w:val="20"/>
+        </w:rPr>
+        <w:t>()</w:t>
+      </w:r>
+      <w:r>
+        <w:rPr>
+          <w:rFonts w:ascii="Times New Roman" w:hAnsi="Times New Roman" w:cs="Times New Roman"/>
+          <w:i/>
+          <w:sz w:val="20"/>
+          <w:szCs w:val="20"/>
+        </w:rPr>
+        <w:t xml:space="preserve"> </w:t>
       </w:r>
       <w:r>
         <w:rPr>
@@ -1933,27 +2672,44 @@
       <w:r>
         <w:rPr>
           <w:rFonts w:ascii="Times New Roman" w:hAnsi="Times New Roman" w:cs="Times New Roman"/>
-          <w:sz w:val="20"/>
-          <w:szCs w:val="20"/>
-        </w:rPr>
-        <w:tab/>
-      </w:r>
-      <w:r>
-        <w:rPr>
-          <w:rFonts w:ascii="Times New Roman" w:hAnsi="Times New Roman" w:cs="Times New Roman"/>
-          <w:sz w:val="20"/>
-          <w:szCs w:val="20"/>
-        </w:rPr>
-        <w:tab/>
-        <w:t xml:space="preserve">NumShout = </w:t>
-      </w:r>
-      <w:r>
-        <w:rPr>
-          <w:rFonts w:ascii="Times New Roman" w:hAnsi="Times New Roman" w:cs="Times New Roman"/>
-          <w:sz w:val="20"/>
-          <w:szCs w:val="20"/>
-        </w:rPr>
-        <w:t xml:space="preserve">getInput // </w:t>
+          <w:i/>
+          <w:sz w:val="20"/>
+          <w:szCs w:val="20"/>
+        </w:rPr>
+        <w:t>NumShout</w:t>
+      </w:r>
+      <w:r>
+        <w:rPr>
+          <w:rFonts w:ascii="Times New Roman" w:hAnsi="Times New Roman" w:cs="Times New Roman"/>
+          <w:sz w:val="20"/>
+          <w:szCs w:val="20"/>
+        </w:rPr>
+        <w:t xml:space="preserve"> = </w:t>
+      </w:r>
+      <w:r>
+        <w:rPr>
+          <w:rFonts w:ascii="Times New Roman" w:hAnsi="Times New Roman" w:cs="Times New Roman"/>
+          <w:sz w:val="20"/>
+          <w:szCs w:val="20"/>
+        </w:rPr>
+        <w:t>Occurrence()</w:t>
+      </w:r>
+      <w:r>
+        <w:rPr>
+          <w:rFonts w:ascii="Times New Roman" w:hAnsi="Times New Roman" w:cs="Times New Roman"/>
+          <w:i/>
+          <w:sz w:val="20"/>
+          <w:szCs w:val="20"/>
+        </w:rPr>
+        <w:t xml:space="preserve"> </w:t>
+      </w:r>
+      <w:r>
+        <w:rPr>
+          <w:rFonts w:ascii="Times New Roman" w:hAnsi="Times New Roman" w:cs="Times New Roman"/>
+          <w:sz w:val="20"/>
+          <w:szCs w:val="20"/>
+        </w:rPr>
+        <w:t xml:space="preserve">// </w:t>
       </w:r>
       <w:r>
         <w:rPr>
@@ -1985,16 +2741,83 @@
           <w:sz w:val="20"/>
           <w:szCs w:val="20"/>
         </w:rPr>
-        <w:tab/>
-      </w:r>
-      <w:r>
-        <w:rPr>
-          <w:rFonts w:ascii="Times New Roman" w:hAnsi="Times New Roman" w:cs="Times New Roman"/>
-          <w:sz w:val="20"/>
-          <w:szCs w:val="20"/>
-        </w:rPr>
-        <w:tab/>
-        <w:t>for (int i=0; i&lt;T; i++) //loop to fork for each shout</w:t>
+        <w:t>for (</w:t>
+      </w:r>
+      <w:r>
+        <w:rPr>
+          <w:rFonts w:ascii="Times New Roman" w:hAnsi="Times New Roman" w:cs="Times New Roman"/>
+          <w:i/>
+          <w:sz w:val="20"/>
+          <w:szCs w:val="20"/>
+        </w:rPr>
+        <w:t>i</w:t>
+      </w:r>
+      <w:r>
+        <w:rPr>
+          <w:rFonts w:ascii="Times New Roman" w:hAnsi="Times New Roman" w:cs="Times New Roman"/>
+          <w:sz w:val="20"/>
+          <w:szCs w:val="20"/>
+        </w:rPr>
+        <w:t xml:space="preserve">=0; </w:t>
+      </w:r>
+      <w:r>
+        <w:rPr>
+          <w:rFonts w:ascii="Times New Roman" w:hAnsi="Times New Roman" w:cs="Times New Roman"/>
+          <w:i/>
+          <w:sz w:val="20"/>
+          <w:szCs w:val="20"/>
+        </w:rPr>
+        <w:t>i</w:t>
+      </w:r>
+      <w:r>
+        <w:rPr>
+          <w:rFonts w:ascii="Times New Roman" w:hAnsi="Times New Roman" w:cs="Times New Roman"/>
+          <w:sz w:val="20"/>
+          <w:szCs w:val="20"/>
+        </w:rPr>
+        <w:t>&lt;</w:t>
+      </w:r>
+      <w:r>
+        <w:rPr>
+          <w:rFonts w:ascii="Times New Roman" w:hAnsi="Times New Roman" w:cs="Times New Roman"/>
+          <w:i/>
+          <w:sz w:val="20"/>
+          <w:szCs w:val="20"/>
+        </w:rPr>
+        <w:t>T</w:t>
+      </w:r>
+      <w:r>
+        <w:rPr>
+          <w:rFonts w:ascii="Times New Roman" w:hAnsi="Times New Roman" w:cs="Times New Roman"/>
+          <w:sz w:val="20"/>
+          <w:szCs w:val="20"/>
+        </w:rPr>
+        <w:t xml:space="preserve">; </w:t>
+      </w:r>
+      <w:r>
+        <w:rPr>
+          <w:rFonts w:ascii="Times New Roman" w:hAnsi="Times New Roman" w:cs="Times New Roman"/>
+          <w:i/>
+          <w:sz w:val="20"/>
+          <w:szCs w:val="20"/>
+        </w:rPr>
+        <w:t>i</w:t>
+      </w:r>
+      <w:r>
+        <w:rPr>
+          <w:rFonts w:ascii="Times New Roman" w:hAnsi="Times New Roman" w:cs="Times New Roman"/>
+          <w:sz w:val="20"/>
+          <w:szCs w:val="20"/>
+        </w:rPr>
+        <w:t>++) //loop to fork for each shout</w:t>
+      </w:r>
+      <w:r>
+        <w:rPr>
+          <w:rFonts w:ascii="Times New Roman" w:hAnsi="Times New Roman" w:cs="Times New Roman"/>
+          <w:sz w:val="20"/>
+          <w:szCs w:val="20"/>
+        </w:rPr>
+        <w:t xml:space="preserve"> {</w:t>
       </w:r>
     </w:p>
     <w:p>
@@ -2026,16 +2849,24 @@
           <w:sz w:val="20"/>
           <w:szCs w:val="20"/>
         </w:rPr>
-        <w:tab/>
-      </w:r>
-      <w:r>
-        <w:rPr>
-          <w:rFonts w:ascii="Times New Roman" w:hAnsi="Times New Roman" w:cs="Times New Roman"/>
-          <w:sz w:val="20"/>
-          <w:szCs w:val="20"/>
-        </w:rPr>
-        <w:tab/>
-        <w:t>Thread *t = new Thread("forked thread");</w:t>
+        <w:t>Thread *</w:t>
+      </w:r>
+      <w:r>
+        <w:rPr>
+          <w:rFonts w:ascii="Times New Roman" w:hAnsi="Times New Roman" w:cs="Times New Roman"/>
+          <w:i/>
+          <w:sz w:val="20"/>
+          <w:szCs w:val="20"/>
+        </w:rPr>
+        <w:t>t</w:t>
+      </w:r>
+      <w:r>
+        <w:rPr>
+          <w:rFonts w:ascii="Times New Roman" w:hAnsi="Times New Roman" w:cs="Times New Roman"/>
+          <w:sz w:val="20"/>
+          <w:szCs w:val="20"/>
+        </w:rPr>
+        <w:t xml:space="preserve"> = new Thread("forked thread");</w:t>
       </w:r>
     </w:p>
     <w:p>
@@ -2067,16 +2898,31 @@
           <w:sz w:val="20"/>
           <w:szCs w:val="20"/>
         </w:rPr>
+        <w:t>t-&gt;Fork(</w:t>
+      </w:r>
+      <w:r>
+        <w:rPr>
+          <w:rFonts w:ascii="Times New Roman" w:hAnsi="Times New Roman" w:cs="Times New Roman"/>
+          <w:sz w:val="20"/>
+          <w:szCs w:val="20"/>
+        </w:rPr>
+        <w:t>Shout</w:t>
+      </w:r>
+      <w:r>
+        <w:rPr>
+          <w:rFonts w:ascii="Times New Roman" w:hAnsi="Times New Roman" w:cs="Times New Roman"/>
+          <w:sz w:val="20"/>
+          <w:szCs w:val="20"/>
+        </w:rPr>
+        <w:t>, i);</w:t>
+      </w:r>
+      <w:r>
+        <w:rPr>
+          <w:rFonts w:ascii="Times New Roman" w:hAnsi="Times New Roman" w:cs="Times New Roman"/>
+          <w:sz w:val="20"/>
+          <w:szCs w:val="20"/>
+        </w:rPr>
         <w:tab/>
-      </w:r>
-      <w:r>
-        <w:rPr>
-          <w:rFonts w:ascii="Times New Roman" w:hAnsi="Times New Roman" w:cs="Times New Roman"/>
-          <w:sz w:val="20"/>
-          <w:szCs w:val="20"/>
-        </w:rPr>
-        <w:tab/>
-        <w:t>t-&gt;Fork(Shout, i);</w:t>
       </w:r>
       <w:r>
         <w:rPr>
@@ -2108,6 +2954,22 @@
           <w:sz w:val="20"/>
           <w:szCs w:val="20"/>
         </w:rPr>
+        <w:t>}</w:t>
+      </w:r>
+      <w:r>
+        <w:rPr>
+          <w:rFonts w:ascii="Times New Roman" w:hAnsi="Times New Roman" w:cs="Times New Roman"/>
+          <w:sz w:val="20"/>
+          <w:szCs w:val="20"/>
+        </w:rPr>
+        <w:t xml:space="preserve">  </w:t>
+      </w:r>
+      <w:r>
+        <w:rPr>
+          <w:rFonts w:ascii="Times New Roman" w:hAnsi="Times New Roman" w:cs="Times New Roman"/>
+          <w:sz w:val="20"/>
+          <w:szCs w:val="20"/>
+        </w:rPr>
         <w:tab/>
       </w:r>
       <w:r>
@@ -2117,7 +2979,6 @@
           <w:szCs w:val="20"/>
         </w:rPr>
         <w:tab/>
-        <w:t>}</w:t>
       </w:r>
     </w:p>
     <w:p>
@@ -2138,26 +2999,19 @@
       <w:r>
         <w:rPr>
           <w:rFonts w:ascii="Times New Roman" w:hAnsi="Times New Roman" w:cs="Times New Roman"/>
-          <w:sz w:val="20"/>
-          <w:szCs w:val="20"/>
-        </w:rPr>
-        <w:t xml:space="preserve">   </w:t>
-      </w:r>
-      <w:r>
-        <w:rPr>
-          <w:rFonts w:ascii="Times New Roman" w:hAnsi="Times New Roman" w:cs="Times New Roman"/>
-          <w:sz w:val="20"/>
-          <w:szCs w:val="20"/>
-        </w:rPr>
-        <w:tab/>
-      </w:r>
-      <w:r>
-        <w:rPr>
-          <w:rFonts w:ascii="Times New Roman" w:hAnsi="Times New Roman" w:cs="Times New Roman"/>
-          <w:sz w:val="20"/>
-          <w:szCs w:val="20"/>
-        </w:rPr>
-        <w:tab/>
+          <w:i/>
+          <w:sz w:val="20"/>
+          <w:szCs w:val="20"/>
+        </w:rPr>
+        <w:t>Shout()</w:t>
+      </w:r>
+      <w:r>
+        <w:rPr>
+          <w:rFonts w:ascii="Times New Roman" w:hAnsi="Times New Roman" w:cs="Times New Roman"/>
+          <w:sz w:val="20"/>
+          <w:szCs w:val="20"/>
+        </w:rPr>
+        <w:t>{</w:t>
       </w:r>
     </w:p>
     <w:p>
@@ -2189,15 +3043,31 @@
           <w:sz w:val="20"/>
           <w:szCs w:val="20"/>
         </w:rPr>
+        <w:t>Five</w:t>
+      </w:r>
+      <w:r>
+        <w:rPr>
+          <w:rFonts w:ascii="Times New Roman" w:hAnsi="Times New Roman" w:cs="Times New Roman"/>
+          <w:sz w:val="20"/>
+          <w:szCs w:val="20"/>
+        </w:rPr>
+        <w:t xml:space="preserve"> random patterns are defined</w:t>
+      </w:r>
+      <w:r>
+        <w:rPr>
+          <w:rFonts w:ascii="Times New Roman" w:hAnsi="Times New Roman" w:cs="Times New Roman"/>
+          <w:sz w:val="20"/>
+          <w:szCs w:val="20"/>
+        </w:rPr>
+        <w:t>;</w:t>
+      </w:r>
+      <w:r>
+        <w:rPr>
+          <w:rFonts w:ascii="Times New Roman" w:hAnsi="Times New Roman" w:cs="Times New Roman"/>
+          <w:sz w:val="20"/>
+          <w:szCs w:val="20"/>
+        </w:rPr>
         <w:tab/>
-      </w:r>
-      <w:r>
-        <w:rPr>
-          <w:rFonts w:ascii="Times New Roman" w:hAnsi="Times New Roman" w:cs="Times New Roman"/>
-          <w:sz w:val="20"/>
-          <w:szCs w:val="20"/>
-        </w:rPr>
-        <w:t>Shout(){</w:t>
       </w:r>
     </w:p>
     <w:p>
@@ -2229,31 +3099,83 @@
           <w:sz w:val="20"/>
           <w:szCs w:val="20"/>
         </w:rPr>
-        <w:tab/>
-      </w:r>
-      <w:r>
-        <w:rPr>
-          <w:rFonts w:ascii="Times New Roman" w:hAnsi="Times New Roman" w:cs="Times New Roman"/>
-          <w:sz w:val="20"/>
-          <w:szCs w:val="20"/>
-        </w:rPr>
-        <w:tab/>
-      </w:r>
-      <w:r>
-        <w:rPr>
-          <w:rFonts w:ascii="Times New Roman" w:hAnsi="Times New Roman" w:cs="Times New Roman"/>
-          <w:sz w:val="20"/>
-          <w:szCs w:val="20"/>
-        </w:rPr>
-        <w:t>char msg[5][64];</w:t>
-      </w:r>
-      <w:r>
-        <w:rPr>
-          <w:rFonts w:ascii="Times New Roman" w:hAnsi="Times New Roman" w:cs="Times New Roman"/>
-          <w:sz w:val="20"/>
-          <w:szCs w:val="20"/>
-        </w:rPr>
-        <w:t>//initialize shouts</w:t>
+        <w:t>for (</w:t>
+      </w:r>
+      <w:r>
+        <w:rPr>
+          <w:rFonts w:ascii="Times New Roman" w:hAnsi="Times New Roman" w:cs="Times New Roman"/>
+          <w:i/>
+          <w:sz w:val="20"/>
+          <w:szCs w:val="20"/>
+        </w:rPr>
+        <w:t>i</w:t>
+      </w:r>
+      <w:r>
+        <w:rPr>
+          <w:rFonts w:ascii="Times New Roman" w:hAnsi="Times New Roman" w:cs="Times New Roman"/>
+          <w:sz w:val="20"/>
+          <w:szCs w:val="20"/>
+        </w:rPr>
+        <w:t xml:space="preserve">=0; </w:t>
+      </w:r>
+      <w:r>
+        <w:rPr>
+          <w:rFonts w:ascii="Times New Roman" w:hAnsi="Times New Roman" w:cs="Times New Roman"/>
+          <w:i/>
+          <w:sz w:val="20"/>
+          <w:szCs w:val="20"/>
+        </w:rPr>
+        <w:t>i</w:t>
+      </w:r>
+      <w:r>
+        <w:rPr>
+          <w:rFonts w:ascii="Times New Roman" w:hAnsi="Times New Roman" w:cs="Times New Roman"/>
+          <w:sz w:val="20"/>
+          <w:szCs w:val="20"/>
+        </w:rPr>
+        <w:t>&lt;</w:t>
+      </w:r>
+      <w:r>
+        <w:rPr>
+          <w:rFonts w:ascii="Times New Roman" w:hAnsi="Times New Roman" w:cs="Times New Roman"/>
+          <w:i/>
+          <w:sz w:val="20"/>
+          <w:szCs w:val="20"/>
+        </w:rPr>
+        <w:t>NumShout</w:t>
+      </w:r>
+      <w:r>
+        <w:rPr>
+          <w:rFonts w:ascii="Times New Roman" w:hAnsi="Times New Roman" w:cs="Times New Roman"/>
+          <w:sz w:val="20"/>
+          <w:szCs w:val="20"/>
+        </w:rPr>
+        <w:t xml:space="preserve">; </w:t>
+      </w:r>
+      <w:r>
+        <w:rPr>
+          <w:rFonts w:ascii="Times New Roman" w:hAnsi="Times New Roman" w:cs="Times New Roman"/>
+          <w:i/>
+          <w:sz w:val="20"/>
+          <w:szCs w:val="20"/>
+        </w:rPr>
+        <w:t>i</w:t>
+      </w:r>
+      <w:r>
+        <w:rPr>
+          <w:rFonts w:ascii="Times New Roman" w:hAnsi="Times New Roman" w:cs="Times New Roman"/>
+          <w:sz w:val="20"/>
+          <w:szCs w:val="20"/>
+        </w:rPr>
+        <w:t>++) {</w:t>
+      </w:r>
+      <w:r>
+        <w:rPr>
+          <w:rFonts w:ascii="Times New Roman" w:hAnsi="Times New Roman" w:cs="Times New Roman"/>
+          <w:sz w:val="20"/>
+          <w:szCs w:val="20"/>
+        </w:rPr>
+        <w:t>//loop for number of shouts</w:t>
       </w:r>
     </w:p>
     <w:p>
@@ -2293,15 +3215,15 @@
           <w:sz w:val="20"/>
           <w:szCs w:val="20"/>
         </w:rPr>
-        <w:tab/>
-      </w:r>
-      <w:r>
-        <w:rPr>
-          <w:rFonts w:ascii="Times New Roman" w:hAnsi="Times New Roman" w:cs="Times New Roman"/>
-          <w:sz w:val="20"/>
-          <w:szCs w:val="20"/>
-        </w:rPr>
-        <w:t>strcpy(msg[0],"Pattern0");</w:t>
+        <w:t>j = Random() % 5;</w:t>
+      </w:r>
+      <w:r>
+        <w:rPr>
+          <w:rFonts w:ascii="Times New Roman" w:hAnsi="Times New Roman" w:cs="Times New Roman"/>
+          <w:sz w:val="20"/>
+          <w:szCs w:val="20"/>
+        </w:rPr>
+        <w:t>// chose random shout</w:t>
       </w:r>
     </w:p>
     <w:p>
@@ -2334,22 +3256,57 @@
           <w:szCs w:val="20"/>
         </w:rPr>
         <w:tab/>
-      </w:r>
-      <w:r>
-        <w:rPr>
-          <w:rFonts w:ascii="Times New Roman" w:hAnsi="Times New Roman" w:cs="Times New Roman"/>
-          <w:sz w:val="20"/>
-          <w:szCs w:val="20"/>
-        </w:rPr>
-        <w:tab/>
-      </w:r>
-      <w:r>
-        <w:rPr>
-          <w:rFonts w:ascii="Times New Roman" w:hAnsi="Times New Roman" w:cs="Times New Roman"/>
-          <w:sz w:val="20"/>
-          <w:szCs w:val="20"/>
-        </w:rPr>
-        <w:t>strcpy(msg[1],"Pattern1");</w:t>
+        <w:t>printf</w:t>
+      </w:r>
+      <w:r>
+        <w:rPr>
+          <w:rFonts w:ascii="Times New Roman" w:hAnsi="Times New Roman" w:cs="Times New Roman"/>
+          <w:sz w:val="20"/>
+          <w:szCs w:val="20"/>
+        </w:rPr>
+        <w:t>(</w:t>
+      </w:r>
+      <w:r>
+        <w:rPr>
+          <w:rFonts w:ascii="Times New Roman" w:hAnsi="Times New Roman" w:cs="Times New Roman"/>
+          <w:i/>
+          <w:sz w:val="20"/>
+          <w:szCs w:val="20"/>
+        </w:rPr>
+        <w:t>pattern</w:t>
+      </w:r>
+      <w:r>
+        <w:rPr>
+          <w:rFonts w:ascii="Times New Roman" w:hAnsi="Times New Roman" w:cs="Times New Roman"/>
+          <w:sz w:val="20"/>
+          <w:szCs w:val="20"/>
+        </w:rPr>
+        <w:t>[</w:t>
+      </w:r>
+      <w:r>
+        <w:rPr>
+          <w:rFonts w:ascii="Times New Roman" w:hAnsi="Times New Roman" w:cs="Times New Roman"/>
+          <w:i/>
+          <w:sz w:val="20"/>
+          <w:szCs w:val="20"/>
+        </w:rPr>
+        <w:t>j</w:t>
+      </w:r>
+      <w:r>
+        <w:rPr>
+          <w:rFonts w:ascii="Times New Roman" w:hAnsi="Times New Roman" w:cs="Times New Roman"/>
+          <w:sz w:val="20"/>
+          <w:szCs w:val="20"/>
+        </w:rPr>
+        <w:t>]</w:t>
+      </w:r>
+      <w:r>
+        <w:rPr>
+          <w:rFonts w:ascii="Times New Roman" w:hAnsi="Times New Roman" w:cs="Times New Roman"/>
+          <w:sz w:val="20"/>
+          <w:szCs w:val="20"/>
+        </w:rPr>
+        <w:t>);</w:t>
       </w:r>
     </w:p>
     <w:p>
@@ -2382,6 +3339,39 @@
           <w:szCs w:val="20"/>
         </w:rPr>
         <w:tab/>
+        <w:t xml:space="preserve">// </w:t>
+      </w:r>
+      <w:r>
+        <w:rPr>
+          <w:rFonts w:ascii="Times New Roman" w:hAnsi="Times New Roman" w:cs="Times New Roman"/>
+          <w:sz w:val="20"/>
+          <w:szCs w:val="20"/>
+        </w:rPr>
+        <w:t>yield</w:t>
+      </w:r>
+      <w:r>
+        <w:rPr>
+          <w:rFonts w:ascii="Times New Roman" w:hAnsi="Times New Roman" w:cs="Times New Roman"/>
+          <w:sz w:val="20"/>
+          <w:szCs w:val="20"/>
+        </w:rPr>
+        <w:t xml:space="preserve"> </w:t>
+      </w:r>
+      <w:r>
+        <w:rPr>
+          <w:rFonts w:ascii="Times New Roman" w:hAnsi="Times New Roman" w:cs="Times New Roman"/>
+          <w:sz w:val="20"/>
+          <w:szCs w:val="20"/>
+        </w:rPr>
+        <w:t xml:space="preserve">CPU for </w:t>
+      </w:r>
+      <w:r>
+        <w:rPr>
+          <w:rFonts w:ascii="Times New Roman" w:hAnsi="Times New Roman" w:cs="Times New Roman"/>
+          <w:sz w:val="20"/>
+          <w:szCs w:val="20"/>
+        </w:rPr>
+        <w:t>random cycles before continuing</w:t>
       </w:r>
       <w:r>
         <w:rPr>
@@ -2397,7 +3387,7 @@
           <w:sz w:val="20"/>
           <w:szCs w:val="20"/>
         </w:rPr>
-        <w:t>strcpy(msg[2],"Pattern2");</w:t>
+        <w:tab/>
       </w:r>
     </w:p>
     <w:p>
@@ -2437,15 +3427,15 @@
           <w:sz w:val="20"/>
           <w:szCs w:val="20"/>
         </w:rPr>
-        <w:tab/>
-      </w:r>
-      <w:r>
-        <w:rPr>
-          <w:rFonts w:ascii="Times New Roman" w:hAnsi="Times New Roman" w:cs="Times New Roman"/>
-          <w:sz w:val="20"/>
-          <w:szCs w:val="20"/>
-        </w:rPr>
-        <w:t>strcpy(msg[3],"Pattern3");</w:t>
+        <w:t>s</w:t>
+      </w:r>
+      <w:r>
+        <w:rPr>
+          <w:rFonts w:ascii="Times New Roman" w:hAnsi="Times New Roman" w:cs="Times New Roman"/>
+          <w:sz w:val="20"/>
+          <w:szCs w:val="20"/>
+        </w:rPr>
+        <w:t xml:space="preserve">tallCycle = Random() % 3 + 2; // randomly choose between 2 and 5. </w:t>
       </w:r>
     </w:p>
     <w:p>
@@ -2478,30 +3468,7 @@
           <w:szCs w:val="20"/>
         </w:rPr>
         <w:tab/>
-      </w:r>
-      <w:r>
-        <w:rPr>
-          <w:rFonts w:ascii="Times New Roman" w:hAnsi="Times New Roman" w:cs="Times New Roman"/>
-          <w:sz w:val="20"/>
-          <w:szCs w:val="20"/>
-        </w:rPr>
-        <w:tab/>
-      </w:r>
-      <w:r>
-        <w:rPr>
-          <w:rFonts w:ascii="Times New Roman" w:hAnsi="Times New Roman" w:cs="Times New Roman"/>
-          <w:sz w:val="20"/>
-          <w:szCs w:val="20"/>
-        </w:rPr>
-        <w:t>strcpy(msg[4],"Pattern4");</w:t>
-      </w:r>
-      <w:r>
-        <w:rPr>
-          <w:rFonts w:ascii="Times New Roman" w:hAnsi="Times New Roman" w:cs="Times New Roman"/>
-          <w:sz w:val="20"/>
-          <w:szCs w:val="20"/>
-        </w:rPr>
-        <w:tab/>
+        <w:t>while (stallCycle != 0) {</w:t>
       </w:r>
     </w:p>
     <w:p>
@@ -2542,14 +3509,7 @@
           <w:szCs w:val="20"/>
         </w:rPr>
         <w:tab/>
-      </w:r>
-      <w:r>
-        <w:rPr>
-          <w:rFonts w:ascii="Times New Roman" w:hAnsi="Times New Roman" w:cs="Times New Roman"/>
-          <w:sz w:val="20"/>
-          <w:szCs w:val="20"/>
-        </w:rPr>
-        <w:t>int j; // msg index</w:t>
+        <w:t>currentThread-&gt;Yield();</w:t>
       </w:r>
     </w:p>
     <w:p>
@@ -2590,14 +3550,7 @@
           <w:szCs w:val="20"/>
         </w:rPr>
         <w:tab/>
-      </w:r>
-      <w:r>
-        <w:rPr>
-          <w:rFonts w:ascii="Times New Roman" w:hAnsi="Times New Roman" w:cs="Times New Roman"/>
-          <w:sz w:val="20"/>
-          <w:szCs w:val="20"/>
-        </w:rPr>
-        <w:t>int stallCycle; // how many cycles each thread yields.</w:t>
+        <w:t>stallCycle--;</w:t>
       </w:r>
     </w:p>
     <w:p>
@@ -2621,786 +3574,8 @@
           <w:sz w:val="20"/>
           <w:szCs w:val="20"/>
         </w:rPr>
-        <w:tab/>
-      </w:r>
-    </w:p>
-    <w:p>
-      <w:pPr>
-        <w:pBdr>
-          <w:top w:val="single" w:sz="4" w:space="1" w:color="auto"/>
-          <w:left w:val="single" w:sz="4" w:space="1" w:color="auto"/>
-          <w:bottom w:val="single" w:sz="4" w:space="1" w:color="auto"/>
-          <w:right w:val="single" w:sz="4" w:space="4" w:color="auto"/>
-        </w:pBdr>
-        <w:spacing w:after="0" w:line="252" w:lineRule="auto"/>
-        <w:rPr>
-          <w:rFonts w:ascii="Times New Roman" w:hAnsi="Times New Roman" w:cs="Times New Roman"/>
-          <w:sz w:val="20"/>
-          <w:szCs w:val="20"/>
-        </w:rPr>
-      </w:pPr>
-      <w:r>
-        <w:rPr>
-          <w:rFonts w:ascii="Times New Roman" w:hAnsi="Times New Roman" w:cs="Times New Roman"/>
-          <w:sz w:val="20"/>
-          <w:szCs w:val="20"/>
-        </w:rPr>
-        <w:tab/>
-      </w:r>
-      <w:r>
-        <w:rPr>
-          <w:rFonts w:ascii="Times New Roman" w:hAnsi="Times New Roman" w:cs="Times New Roman"/>
-          <w:sz w:val="20"/>
-          <w:szCs w:val="20"/>
-        </w:rPr>
-        <w:tab/>
-      </w:r>
-      <w:r>
-        <w:rPr>
-          <w:rFonts w:ascii="Times New Roman" w:hAnsi="Times New Roman" w:cs="Times New Roman"/>
-          <w:sz w:val="20"/>
-          <w:szCs w:val="20"/>
-        </w:rPr>
-        <w:tab/>
-      </w:r>
-      <w:r>
-        <w:rPr>
-          <w:rFonts w:ascii="Times New Roman" w:hAnsi="Times New Roman" w:cs="Times New Roman"/>
-          <w:sz w:val="20"/>
-          <w:szCs w:val="20"/>
-        </w:rPr>
-        <w:t>for (int i=0; i&lt;NumShout; i++) {</w:t>
-      </w:r>
-      <w:r>
-        <w:rPr>
-          <w:rFonts w:ascii="Times New Roman" w:hAnsi="Times New Roman" w:cs="Times New Roman"/>
-          <w:sz w:val="20"/>
-          <w:szCs w:val="20"/>
-        </w:rPr>
-        <w:t>//loop for number of shouts</w:t>
-      </w:r>
-    </w:p>
-    <w:p>
-      <w:pPr>
-        <w:pBdr>
-          <w:top w:val="single" w:sz="4" w:space="1" w:color="auto"/>
-          <w:left w:val="single" w:sz="4" w:space="1" w:color="auto"/>
-          <w:bottom w:val="single" w:sz="4" w:space="1" w:color="auto"/>
-          <w:right w:val="single" w:sz="4" w:space="4" w:color="auto"/>
-        </w:pBdr>
-        <w:spacing w:after="0" w:line="252" w:lineRule="auto"/>
-        <w:rPr>
-          <w:rFonts w:ascii="Times New Roman" w:hAnsi="Times New Roman" w:cs="Times New Roman"/>
-          <w:sz w:val="20"/>
-          <w:szCs w:val="20"/>
-        </w:rPr>
-      </w:pPr>
-      <w:r>
-        <w:rPr>
-          <w:rFonts w:ascii="Times New Roman" w:hAnsi="Times New Roman" w:cs="Times New Roman"/>
-          <w:sz w:val="20"/>
-          <w:szCs w:val="20"/>
-        </w:rPr>
-        <w:tab/>
-      </w:r>
-      <w:r>
-        <w:rPr>
-          <w:rFonts w:ascii="Times New Roman" w:hAnsi="Times New Roman" w:cs="Times New Roman"/>
-          <w:sz w:val="20"/>
-          <w:szCs w:val="20"/>
-        </w:rPr>
-        <w:tab/>
-      </w:r>
-    </w:p>
-    <w:p>
-      <w:pPr>
-        <w:pBdr>
-          <w:top w:val="single" w:sz="4" w:space="1" w:color="auto"/>
-          <w:left w:val="single" w:sz="4" w:space="1" w:color="auto"/>
-          <w:bottom w:val="single" w:sz="4" w:space="1" w:color="auto"/>
-          <w:right w:val="single" w:sz="4" w:space="4" w:color="auto"/>
-        </w:pBdr>
-        <w:spacing w:after="0" w:line="252" w:lineRule="auto"/>
-        <w:rPr>
-          <w:rFonts w:ascii="Times New Roman" w:hAnsi="Times New Roman" w:cs="Times New Roman"/>
-          <w:sz w:val="20"/>
-          <w:szCs w:val="20"/>
-        </w:rPr>
-      </w:pPr>
-      <w:r>
-        <w:rPr>
-          <w:rFonts w:ascii="Times New Roman" w:hAnsi="Times New Roman" w:cs="Times New Roman"/>
-          <w:sz w:val="20"/>
-          <w:szCs w:val="20"/>
-        </w:rPr>
-        <w:tab/>
-      </w:r>
-      <w:r>
-        <w:rPr>
-          <w:rFonts w:ascii="Times New Roman" w:hAnsi="Times New Roman" w:cs="Times New Roman"/>
-          <w:sz w:val="20"/>
-          <w:szCs w:val="20"/>
-        </w:rPr>
-        <w:tab/>
-      </w:r>
-      <w:r>
-        <w:rPr>
-          <w:rFonts w:ascii="Times New Roman" w:hAnsi="Times New Roman" w:cs="Times New Roman"/>
-          <w:sz w:val="20"/>
-          <w:szCs w:val="20"/>
-        </w:rPr>
-        <w:tab/>
-      </w:r>
-      <w:r>
-        <w:rPr>
-          <w:rFonts w:ascii="Times New Roman" w:hAnsi="Times New Roman" w:cs="Times New Roman"/>
-          <w:sz w:val="20"/>
-          <w:szCs w:val="20"/>
-        </w:rPr>
-        <w:tab/>
-      </w:r>
-      <w:r>
-        <w:rPr>
-          <w:rFonts w:ascii="Times New Roman" w:hAnsi="Times New Roman" w:cs="Times New Roman"/>
-          <w:sz w:val="20"/>
-          <w:szCs w:val="20"/>
-        </w:rPr>
-        <w:t xml:space="preserve">     </w:t>
-      </w:r>
-      <w:r>
-        <w:rPr>
-          <w:rFonts w:ascii="Times New Roman" w:hAnsi="Times New Roman" w:cs="Times New Roman"/>
-          <w:sz w:val="20"/>
-          <w:szCs w:val="20"/>
-        </w:rPr>
-        <w:t>j = Random() % 5;</w:t>
-      </w:r>
-      <w:r>
-        <w:rPr>
-          <w:rFonts w:ascii="Times New Roman" w:hAnsi="Times New Roman" w:cs="Times New Roman"/>
-          <w:sz w:val="20"/>
-          <w:szCs w:val="20"/>
-        </w:rPr>
-        <w:t>// chose random shout</w:t>
-      </w:r>
-    </w:p>
-    <w:p>
-      <w:pPr>
-        <w:pBdr>
-          <w:top w:val="single" w:sz="4" w:space="1" w:color="auto"/>
-          <w:left w:val="single" w:sz="4" w:space="1" w:color="auto"/>
-          <w:bottom w:val="single" w:sz="4" w:space="1" w:color="auto"/>
-          <w:right w:val="single" w:sz="4" w:space="4" w:color="auto"/>
-        </w:pBdr>
-        <w:spacing w:after="0" w:line="252" w:lineRule="auto"/>
-        <w:rPr>
-          <w:rFonts w:ascii="Times New Roman" w:hAnsi="Times New Roman" w:cs="Times New Roman"/>
-          <w:sz w:val="20"/>
-          <w:szCs w:val="20"/>
-        </w:rPr>
-      </w:pPr>
-      <w:r>
-        <w:rPr>
-          <w:rFonts w:ascii="Times New Roman" w:hAnsi="Times New Roman" w:cs="Times New Roman"/>
-          <w:sz w:val="20"/>
-          <w:szCs w:val="20"/>
-        </w:rPr>
-        <w:tab/>
-      </w:r>
-      <w:r>
-        <w:rPr>
-          <w:rFonts w:ascii="Times New Roman" w:hAnsi="Times New Roman" w:cs="Times New Roman"/>
-          <w:sz w:val="20"/>
-          <w:szCs w:val="20"/>
-        </w:rPr>
-        <w:tab/>
-      </w:r>
-      <w:r>
-        <w:rPr>
-          <w:rFonts w:ascii="Times New Roman" w:hAnsi="Times New Roman" w:cs="Times New Roman"/>
-          <w:sz w:val="20"/>
-          <w:szCs w:val="20"/>
-        </w:rPr>
-        <w:tab/>
-      </w:r>
-      <w:r>
-        <w:rPr>
-          <w:rFonts w:ascii="Times New Roman" w:hAnsi="Times New Roman" w:cs="Times New Roman"/>
-          <w:sz w:val="20"/>
-          <w:szCs w:val="20"/>
-        </w:rPr>
-        <w:tab/>
-      </w:r>
-      <w:r>
-        <w:rPr>
-          <w:rFonts w:ascii="Times New Roman" w:hAnsi="Times New Roman" w:cs="Times New Roman"/>
-          <w:sz w:val="20"/>
-          <w:szCs w:val="20"/>
-        </w:rPr>
-        <w:t xml:space="preserve">     shout using </w:t>
-      </w:r>
-      <w:r>
-        <w:rPr>
-          <w:rFonts w:ascii="Times New Roman" w:hAnsi="Times New Roman" w:cs="Times New Roman"/>
-          <w:sz w:val="20"/>
-          <w:szCs w:val="20"/>
-        </w:rPr>
-        <w:t>printf</w:t>
-      </w:r>
-      <w:r>
-        <w:rPr>
-          <w:rFonts w:ascii="Times New Roman" w:hAnsi="Times New Roman" w:cs="Times New Roman"/>
-          <w:sz w:val="20"/>
-          <w:szCs w:val="20"/>
-        </w:rPr>
-        <w:t>(</w:t>
-      </w:r>
-      <w:r>
-        <w:rPr>
-          <w:rFonts w:ascii="Times New Roman" w:hAnsi="Times New Roman" w:cs="Times New Roman"/>
-          <w:sz w:val="20"/>
-          <w:szCs w:val="20"/>
-        </w:rPr>
-        <w:t>);</w:t>
-      </w:r>
-    </w:p>
-    <w:p>
-      <w:pPr>
-        <w:pBdr>
-          <w:top w:val="single" w:sz="4" w:space="1" w:color="auto"/>
-          <w:left w:val="single" w:sz="4" w:space="1" w:color="auto"/>
-          <w:bottom w:val="single" w:sz="4" w:space="1" w:color="auto"/>
-          <w:right w:val="single" w:sz="4" w:space="4" w:color="auto"/>
-        </w:pBdr>
-        <w:spacing w:after="0" w:line="252" w:lineRule="auto"/>
-        <w:rPr>
-          <w:rFonts w:ascii="Times New Roman" w:hAnsi="Times New Roman" w:cs="Times New Roman"/>
-          <w:sz w:val="20"/>
-          <w:szCs w:val="20"/>
-        </w:rPr>
-      </w:pPr>
-    </w:p>
-    <w:p>
-      <w:pPr>
-        <w:pBdr>
-          <w:top w:val="single" w:sz="4" w:space="1" w:color="auto"/>
-          <w:left w:val="single" w:sz="4" w:space="1" w:color="auto"/>
-          <w:bottom w:val="single" w:sz="4" w:space="1" w:color="auto"/>
-          <w:right w:val="single" w:sz="4" w:space="4" w:color="auto"/>
-        </w:pBdr>
-        <w:spacing w:after="0" w:line="252" w:lineRule="auto"/>
-        <w:rPr>
-          <w:rFonts w:ascii="Times New Roman" w:hAnsi="Times New Roman" w:cs="Times New Roman"/>
-          <w:sz w:val="20"/>
-          <w:szCs w:val="20"/>
-        </w:rPr>
-      </w:pPr>
-      <w:r>
-        <w:rPr>
-          <w:rFonts w:ascii="Times New Roman" w:hAnsi="Times New Roman" w:cs="Times New Roman"/>
-          <w:sz w:val="20"/>
-          <w:szCs w:val="20"/>
-        </w:rPr>
-        <w:tab/>
-      </w:r>
-      <w:r>
-        <w:rPr>
-          <w:rFonts w:ascii="Times New Roman" w:hAnsi="Times New Roman" w:cs="Times New Roman"/>
-          <w:sz w:val="20"/>
-          <w:szCs w:val="20"/>
-        </w:rPr>
-        <w:tab/>
-      </w:r>
-      <w:r>
-        <w:rPr>
-          <w:rFonts w:ascii="Times New Roman" w:hAnsi="Times New Roman" w:cs="Times New Roman"/>
-          <w:sz w:val="20"/>
-          <w:szCs w:val="20"/>
-        </w:rPr>
-        <w:tab/>
-      </w:r>
-      <w:r>
-        <w:rPr>
-          <w:rFonts w:ascii="Times New Roman" w:hAnsi="Times New Roman" w:cs="Times New Roman"/>
-          <w:sz w:val="20"/>
-          <w:szCs w:val="20"/>
-        </w:rPr>
-        <w:tab/>
-      </w:r>
-      <w:r>
-        <w:rPr>
-          <w:rFonts w:ascii="Times New Roman" w:hAnsi="Times New Roman" w:cs="Times New Roman"/>
-          <w:sz w:val="20"/>
-          <w:szCs w:val="20"/>
-        </w:rPr>
-        <w:t xml:space="preserve">     </w:t>
-      </w:r>
-      <w:r>
-        <w:rPr>
-          <w:rFonts w:ascii="Times New Roman" w:hAnsi="Times New Roman" w:cs="Times New Roman"/>
-          <w:sz w:val="20"/>
-          <w:szCs w:val="20"/>
-        </w:rPr>
-        <w:t>// stall random cycles before continuing</w:t>
-      </w:r>
-      <w:r>
-        <w:rPr>
-          <w:rFonts w:ascii="Times New Roman" w:hAnsi="Times New Roman" w:cs="Times New Roman"/>
-          <w:sz w:val="20"/>
-          <w:szCs w:val="20"/>
-        </w:rPr>
-        <w:tab/>
-      </w:r>
-      <w:r>
-        <w:rPr>
-          <w:rFonts w:ascii="Times New Roman" w:hAnsi="Times New Roman" w:cs="Times New Roman"/>
-          <w:sz w:val="20"/>
-          <w:szCs w:val="20"/>
-        </w:rPr>
-        <w:tab/>
-      </w:r>
-    </w:p>
-    <w:p>
-      <w:pPr>
-        <w:pBdr>
-          <w:top w:val="single" w:sz="4" w:space="1" w:color="auto"/>
-          <w:left w:val="single" w:sz="4" w:space="1" w:color="auto"/>
-          <w:bottom w:val="single" w:sz="4" w:space="1" w:color="auto"/>
-          <w:right w:val="single" w:sz="4" w:space="4" w:color="auto"/>
-        </w:pBdr>
-        <w:spacing w:after="0" w:line="252" w:lineRule="auto"/>
-        <w:rPr>
-          <w:rFonts w:ascii="Times New Roman" w:hAnsi="Times New Roman" w:cs="Times New Roman"/>
-          <w:sz w:val="20"/>
-          <w:szCs w:val="20"/>
-        </w:rPr>
-      </w:pPr>
-      <w:r>
-        <w:rPr>
-          <w:rFonts w:ascii="Times New Roman" w:hAnsi="Times New Roman" w:cs="Times New Roman"/>
-          <w:sz w:val="20"/>
-          <w:szCs w:val="20"/>
-        </w:rPr>
-        <w:tab/>
-      </w:r>
-      <w:r>
-        <w:rPr>
-          <w:rFonts w:ascii="Times New Roman" w:hAnsi="Times New Roman" w:cs="Times New Roman"/>
-          <w:sz w:val="20"/>
-          <w:szCs w:val="20"/>
-        </w:rPr>
-        <w:tab/>
-      </w:r>
-      <w:r>
-        <w:rPr>
-          <w:rFonts w:ascii="Times New Roman" w:hAnsi="Times New Roman" w:cs="Times New Roman"/>
-          <w:sz w:val="20"/>
-          <w:szCs w:val="20"/>
-        </w:rPr>
-        <w:tab/>
-      </w:r>
-      <w:r>
-        <w:rPr>
-          <w:rFonts w:ascii="Times New Roman" w:hAnsi="Times New Roman" w:cs="Times New Roman"/>
-          <w:sz w:val="20"/>
-          <w:szCs w:val="20"/>
-        </w:rPr>
-        <w:tab/>
-      </w:r>
-      <w:r>
-        <w:rPr>
-          <w:rFonts w:ascii="Times New Roman" w:hAnsi="Times New Roman" w:cs="Times New Roman"/>
-          <w:sz w:val="20"/>
-          <w:szCs w:val="20"/>
-        </w:rPr>
-        <w:tab/>
-      </w:r>
-      <w:r>
-        <w:rPr>
-          <w:rFonts w:ascii="Times New Roman" w:hAnsi="Times New Roman" w:cs="Times New Roman"/>
-          <w:sz w:val="20"/>
-          <w:szCs w:val="20"/>
-        </w:rPr>
-        <w:t xml:space="preserve">stallCycle = Random() % 3 + 2; // randomly choose between 2 and 5. </w:t>
-      </w:r>
-    </w:p>
-    <w:p>
-      <w:pPr>
-        <w:pBdr>
-          <w:top w:val="single" w:sz="4" w:space="1" w:color="auto"/>
-          <w:left w:val="single" w:sz="4" w:space="1" w:color="auto"/>
-          <w:bottom w:val="single" w:sz="4" w:space="1" w:color="auto"/>
-          <w:right w:val="single" w:sz="4" w:space="4" w:color="auto"/>
-        </w:pBdr>
-        <w:spacing w:after="0" w:line="252" w:lineRule="auto"/>
-        <w:rPr>
-          <w:rFonts w:ascii="Times New Roman" w:hAnsi="Times New Roman" w:cs="Times New Roman"/>
-          <w:sz w:val="20"/>
-          <w:szCs w:val="20"/>
-        </w:rPr>
-      </w:pPr>
-      <w:r>
-        <w:rPr>
-          <w:rFonts w:ascii="Times New Roman" w:hAnsi="Times New Roman" w:cs="Times New Roman"/>
-          <w:sz w:val="20"/>
-          <w:szCs w:val="20"/>
-        </w:rPr>
-        <w:tab/>
-      </w:r>
-      <w:r>
-        <w:rPr>
-          <w:rFonts w:ascii="Times New Roman" w:hAnsi="Times New Roman" w:cs="Times New Roman"/>
-          <w:sz w:val="20"/>
-          <w:szCs w:val="20"/>
-        </w:rPr>
-        <w:tab/>
-      </w:r>
-      <w:r>
-        <w:rPr>
-          <w:rFonts w:ascii="Times New Roman" w:hAnsi="Times New Roman" w:cs="Times New Roman"/>
-          <w:sz w:val="20"/>
-          <w:szCs w:val="20"/>
-        </w:rPr>
-        <w:tab/>
-      </w:r>
-      <w:r>
-        <w:rPr>
-          <w:rFonts w:ascii="Times New Roman" w:hAnsi="Times New Roman" w:cs="Times New Roman"/>
-          <w:sz w:val="20"/>
-          <w:szCs w:val="20"/>
-        </w:rPr>
-        <w:tab/>
-      </w:r>
-      <w:r>
-        <w:rPr>
-          <w:rFonts w:ascii="Times New Roman" w:hAnsi="Times New Roman" w:cs="Times New Roman"/>
-          <w:sz w:val="20"/>
-          <w:szCs w:val="20"/>
-        </w:rPr>
-        <w:tab/>
-      </w:r>
-      <w:r>
-        <w:rPr>
-          <w:rFonts w:ascii="Times New Roman" w:hAnsi="Times New Roman" w:cs="Times New Roman"/>
-          <w:sz w:val="20"/>
-          <w:szCs w:val="20"/>
-        </w:rPr>
-        <w:t>while (stallCycle != 0) {</w:t>
-      </w:r>
-    </w:p>
-    <w:p>
-      <w:pPr>
-        <w:pBdr>
-          <w:top w:val="single" w:sz="4" w:space="1" w:color="auto"/>
-          <w:left w:val="single" w:sz="4" w:space="1" w:color="auto"/>
-          <w:bottom w:val="single" w:sz="4" w:space="1" w:color="auto"/>
-          <w:right w:val="single" w:sz="4" w:space="4" w:color="auto"/>
-        </w:pBdr>
-        <w:spacing w:after="0" w:line="252" w:lineRule="auto"/>
-        <w:rPr>
-          <w:rFonts w:ascii="Times New Roman" w:hAnsi="Times New Roman" w:cs="Times New Roman"/>
-          <w:sz w:val="20"/>
-          <w:szCs w:val="20"/>
-        </w:rPr>
-      </w:pPr>
-      <w:r>
-        <w:rPr>
-          <w:rFonts w:ascii="Times New Roman" w:hAnsi="Times New Roman" w:cs="Times New Roman"/>
-          <w:sz w:val="20"/>
-          <w:szCs w:val="20"/>
-        </w:rPr>
-        <w:tab/>
-      </w:r>
-      <w:r>
-        <w:rPr>
-          <w:rFonts w:ascii="Times New Roman" w:hAnsi="Times New Roman" w:cs="Times New Roman"/>
-          <w:sz w:val="20"/>
-          <w:szCs w:val="20"/>
-        </w:rPr>
-        <w:tab/>
-      </w:r>
-      <w:r>
-        <w:rPr>
-          <w:rFonts w:ascii="Times New Roman" w:hAnsi="Times New Roman" w:cs="Times New Roman"/>
-          <w:sz w:val="20"/>
-          <w:szCs w:val="20"/>
-        </w:rPr>
-        <w:tab/>
-      </w:r>
-      <w:r>
-        <w:rPr>
-          <w:rFonts w:ascii="Times New Roman" w:hAnsi="Times New Roman" w:cs="Times New Roman"/>
-          <w:sz w:val="20"/>
-          <w:szCs w:val="20"/>
-        </w:rPr>
-        <w:tab/>
-      </w:r>
-      <w:r>
-        <w:rPr>
-          <w:rFonts w:ascii="Times New Roman" w:hAnsi="Times New Roman" w:cs="Times New Roman"/>
-          <w:sz w:val="20"/>
-          <w:szCs w:val="20"/>
-        </w:rPr>
-        <w:tab/>
-      </w:r>
-      <w:r>
-        <w:rPr>
-          <w:rFonts w:ascii="Times New Roman" w:hAnsi="Times New Roman" w:cs="Times New Roman"/>
-          <w:sz w:val="20"/>
-          <w:szCs w:val="20"/>
-        </w:rPr>
-        <w:t>currentThread-&gt;Yield();</w:t>
-      </w:r>
-    </w:p>
-    <w:p>
-      <w:pPr>
-        <w:pBdr>
-          <w:top w:val="single" w:sz="4" w:space="1" w:color="auto"/>
-          <w:left w:val="single" w:sz="4" w:space="1" w:color="auto"/>
-          <w:bottom w:val="single" w:sz="4" w:space="1" w:color="auto"/>
-          <w:right w:val="single" w:sz="4" w:space="4" w:color="auto"/>
-        </w:pBdr>
-        <w:spacing w:after="0" w:line="252" w:lineRule="auto"/>
-        <w:rPr>
-          <w:rFonts w:ascii="Times New Roman" w:hAnsi="Times New Roman" w:cs="Times New Roman"/>
-          <w:sz w:val="20"/>
-          <w:szCs w:val="20"/>
-        </w:rPr>
-      </w:pPr>
-      <w:r>
-        <w:rPr>
-          <w:rFonts w:ascii="Times New Roman" w:hAnsi="Times New Roman" w:cs="Times New Roman"/>
-          <w:sz w:val="20"/>
-          <w:szCs w:val="20"/>
-        </w:rPr>
-        <w:tab/>
-      </w:r>
-      <w:r>
-        <w:rPr>
-          <w:rFonts w:ascii="Times New Roman" w:hAnsi="Times New Roman" w:cs="Times New Roman"/>
-          <w:sz w:val="20"/>
-          <w:szCs w:val="20"/>
-        </w:rPr>
-        <w:tab/>
-      </w:r>
-      <w:r>
-        <w:rPr>
-          <w:rFonts w:ascii="Times New Roman" w:hAnsi="Times New Roman" w:cs="Times New Roman"/>
-          <w:sz w:val="20"/>
-          <w:szCs w:val="20"/>
-        </w:rPr>
-        <w:tab/>
-      </w:r>
-      <w:r>
-        <w:rPr>
-          <w:rFonts w:ascii="Times New Roman" w:hAnsi="Times New Roman" w:cs="Times New Roman"/>
-          <w:sz w:val="20"/>
-          <w:szCs w:val="20"/>
-        </w:rPr>
-        <w:tab/>
-      </w:r>
-      <w:r>
-        <w:rPr>
-          <w:rFonts w:ascii="Times New Roman" w:hAnsi="Times New Roman" w:cs="Times New Roman"/>
-          <w:sz w:val="20"/>
-          <w:szCs w:val="20"/>
-        </w:rPr>
-        <w:tab/>
-      </w:r>
-      <w:r>
-        <w:rPr>
-          <w:rFonts w:ascii="Times New Roman" w:hAnsi="Times New Roman" w:cs="Times New Roman"/>
-          <w:sz w:val="20"/>
-          <w:szCs w:val="20"/>
-        </w:rPr>
-        <w:t>stallCycle--;</w:t>
-      </w:r>
-    </w:p>
-    <w:p>
-      <w:pPr>
-        <w:pBdr>
-          <w:top w:val="single" w:sz="4" w:space="1" w:color="auto"/>
-          <w:left w:val="single" w:sz="4" w:space="1" w:color="auto"/>
-          <w:bottom w:val="single" w:sz="4" w:space="1" w:color="auto"/>
-          <w:right w:val="single" w:sz="4" w:space="4" w:color="auto"/>
-        </w:pBdr>
-        <w:spacing w:after="0" w:line="252" w:lineRule="auto"/>
-        <w:rPr>
-          <w:rFonts w:ascii="Times New Roman" w:hAnsi="Times New Roman" w:cs="Times New Roman"/>
-          <w:sz w:val="20"/>
-          <w:szCs w:val="20"/>
-        </w:rPr>
-      </w:pPr>
-      <w:r>
-        <w:rPr>
-          <w:rFonts w:ascii="Times New Roman" w:hAnsi="Times New Roman" w:cs="Times New Roman"/>
-          <w:sz w:val="20"/>
-          <w:szCs w:val="20"/>
-        </w:rPr>
-        <w:tab/>
-      </w:r>
-      <w:r>
-        <w:rPr>
-          <w:rFonts w:ascii="Times New Roman" w:hAnsi="Times New Roman" w:cs="Times New Roman"/>
-          <w:sz w:val="20"/>
-          <w:szCs w:val="20"/>
-        </w:rPr>
-        <w:tab/>
-      </w:r>
-      <w:r>
-        <w:rPr>
-          <w:rFonts w:ascii="Times New Roman" w:hAnsi="Times New Roman" w:cs="Times New Roman"/>
-          <w:sz w:val="20"/>
-          <w:szCs w:val="20"/>
-        </w:rPr>
-        <w:tab/>
-      </w:r>
-      <w:r>
-        <w:rPr>
-          <w:rFonts w:ascii="Times New Roman" w:hAnsi="Times New Roman" w:cs="Times New Roman"/>
-          <w:sz w:val="20"/>
-          <w:szCs w:val="20"/>
-        </w:rPr>
-        <w:tab/>
-      </w:r>
-      <w:r>
-        <w:rPr>
-          <w:rFonts w:ascii="Times New Roman" w:hAnsi="Times New Roman" w:cs="Times New Roman"/>
-          <w:sz w:val="20"/>
-          <w:szCs w:val="20"/>
-        </w:rPr>
-        <w:tab/>
-      </w:r>
-      <w:r>
-        <w:rPr>
-          <w:rFonts w:ascii="Times New Roman" w:hAnsi="Times New Roman" w:cs="Times New Roman"/>
-          <w:sz w:val="20"/>
-          <w:szCs w:val="20"/>
-        </w:rPr>
-        <w:t>}</w:t>
-      </w:r>
-    </w:p>
-    <w:p>
-      <w:pPr>
-        <w:pBdr>
-          <w:top w:val="single" w:sz="4" w:space="1" w:color="auto"/>
-          <w:left w:val="single" w:sz="4" w:space="1" w:color="auto"/>
-          <w:bottom w:val="single" w:sz="4" w:space="1" w:color="auto"/>
-          <w:right w:val="single" w:sz="4" w:space="4" w:color="auto"/>
-        </w:pBdr>
-        <w:spacing w:after="0" w:line="252" w:lineRule="auto"/>
-        <w:rPr>
-          <w:rFonts w:ascii="Times New Roman" w:hAnsi="Times New Roman" w:cs="Times New Roman"/>
-          <w:sz w:val="20"/>
-          <w:szCs w:val="20"/>
-        </w:rPr>
-      </w:pPr>
-      <w:r>
-        <w:rPr>
-          <w:rFonts w:ascii="Times New Roman" w:hAnsi="Times New Roman" w:cs="Times New Roman"/>
-          <w:sz w:val="20"/>
-          <w:szCs w:val="20"/>
-        </w:rPr>
-        <w:tab/>
-      </w:r>
-      <w:r>
-        <w:rPr>
-          <w:rFonts w:ascii="Times New Roman" w:hAnsi="Times New Roman" w:cs="Times New Roman"/>
-          <w:sz w:val="20"/>
-          <w:szCs w:val="20"/>
-        </w:rPr>
-        <w:tab/>
-      </w:r>
-      <w:r>
-        <w:rPr>
-          <w:rFonts w:ascii="Times New Roman" w:hAnsi="Times New Roman" w:cs="Times New Roman"/>
-          <w:sz w:val="20"/>
-          <w:szCs w:val="20"/>
-        </w:rPr>
-        <w:tab/>
-      </w:r>
-    </w:p>
-    <w:p>
-      <w:pPr>
-        <w:pBdr>
-          <w:top w:val="single" w:sz="4" w:space="1" w:color="auto"/>
-          <w:left w:val="single" w:sz="4" w:space="1" w:color="auto"/>
-          <w:bottom w:val="single" w:sz="4" w:space="1" w:color="auto"/>
-          <w:right w:val="single" w:sz="4" w:space="4" w:color="auto"/>
-        </w:pBdr>
-        <w:spacing w:after="0" w:line="252" w:lineRule="auto"/>
-        <w:rPr>
-          <w:rFonts w:ascii="Times New Roman" w:hAnsi="Times New Roman" w:cs="Times New Roman"/>
-          <w:sz w:val="20"/>
-          <w:szCs w:val="20"/>
-        </w:rPr>
-      </w:pPr>
-      <w:r>
-        <w:rPr>
-          <w:rFonts w:ascii="Times New Roman" w:hAnsi="Times New Roman" w:cs="Times New Roman"/>
-          <w:sz w:val="20"/>
-          <w:szCs w:val="20"/>
-        </w:rPr>
-        <w:tab/>
-      </w:r>
-      <w:r>
-        <w:rPr>
-          <w:rFonts w:ascii="Times New Roman" w:hAnsi="Times New Roman" w:cs="Times New Roman"/>
-          <w:sz w:val="20"/>
-          <w:szCs w:val="20"/>
-        </w:rPr>
-        <w:tab/>
-      </w:r>
-      <w:r>
-        <w:rPr>
-          <w:rFonts w:ascii="Times New Roman" w:hAnsi="Times New Roman" w:cs="Times New Roman"/>
-          <w:sz w:val="20"/>
-          <w:szCs w:val="20"/>
-        </w:rPr>
-        <w:tab/>
-      </w:r>
-      <w:r>
-        <w:rPr>
-          <w:rFonts w:ascii="Times New Roman" w:hAnsi="Times New Roman" w:cs="Times New Roman"/>
-          <w:sz w:val="20"/>
-          <w:szCs w:val="20"/>
-        </w:rPr>
-        <w:t>}</w:t>
-      </w:r>
-    </w:p>
-    <w:p>
-      <w:pPr>
-        <w:pBdr>
-          <w:top w:val="single" w:sz="4" w:space="1" w:color="auto"/>
-          <w:left w:val="single" w:sz="4" w:space="1" w:color="auto"/>
-          <w:bottom w:val="single" w:sz="4" w:space="1" w:color="auto"/>
-          <w:right w:val="single" w:sz="4" w:space="4" w:color="auto"/>
-        </w:pBdr>
-        <w:spacing w:after="0" w:line="252" w:lineRule="auto"/>
-        <w:rPr>
-          <w:rFonts w:ascii="Times New Roman" w:hAnsi="Times New Roman" w:cs="Times New Roman"/>
-          <w:sz w:val="20"/>
-          <w:szCs w:val="20"/>
-        </w:rPr>
-      </w:pPr>
-      <w:r>
-        <w:rPr>
-          <w:rFonts w:ascii="Times New Roman" w:hAnsi="Times New Roman" w:cs="Times New Roman"/>
-          <w:sz w:val="20"/>
-          <w:szCs w:val="20"/>
-        </w:rPr>
-        <w:t>}</w:t>
-      </w:r>
-    </w:p>
-    <w:p>
-      <w:pPr>
-        <w:spacing w:after="0" w:line="252" w:lineRule="auto"/>
-        <w:rPr>
-          <w:rFonts w:ascii="Times New Roman" w:hAnsi="Times New Roman" w:cs="Times New Roman"/>
-          <w:sz w:val="20"/>
-          <w:szCs w:val="20"/>
-        </w:rPr>
-      </w:pPr>
+        <w:t>}}}</w:t>
+      </w:r>
     </w:p>
     <w:p>
       <w:pPr>
@@ -3423,6 +3598,46 @@
           <w:szCs w:val="20"/>
         </w:rPr>
       </w:pPr>
+      <w:r>
+        <w:rPr>
+          <w:rFonts w:ascii="Times New Roman" w:hAnsi="Times New Roman" w:cs="Times New Roman"/>
+          <w:sz w:val="20"/>
+          <w:szCs w:val="20"/>
+        </w:rPr>
+        <w:t xml:space="preserve">The algorithm for task 3 is rather simple. Please refer to </w:t>
+      </w:r>
+      <w:r>
+        <w:rPr>
+          <w:rFonts w:ascii="Times New Roman" w:hAnsi="Times New Roman" w:cs="Times New Roman"/>
+          <w:sz w:val="20"/>
+          <w:szCs w:val="20"/>
+        </w:rPr>
+        <w:t>A</w:t>
+      </w:r>
+      <w:r>
+        <w:rPr>
+          <w:rFonts w:ascii="Times New Roman" w:hAnsi="Times New Roman" w:cs="Times New Roman"/>
+          <w:sz w:val="20"/>
+          <w:szCs w:val="20"/>
+        </w:rPr>
+        <w:t xml:space="preserve">1 </w:t>
+      </w:r>
+      <w:r>
+        <w:rPr>
+          <w:rFonts w:ascii="Times New Roman" w:hAnsi="Times New Roman" w:cs="Times New Roman"/>
+          <w:sz w:val="20"/>
+          <w:szCs w:val="20"/>
+        </w:rPr>
+        <w:t>in T</w:t>
+      </w:r>
+      <w:r>
+        <w:rPr>
+          <w:rFonts w:ascii="Times New Roman" w:hAnsi="Times New Roman" w:cs="Times New Roman"/>
+          <w:sz w:val="20"/>
+          <w:szCs w:val="20"/>
+        </w:rPr>
+        <w:t>ask 4 for detail.</w:t>
+      </w:r>
     </w:p>
     <w:sectPr>
       <w:pgSz w:w="12240" w:h="15840"/>
@@ -3434,8 +3649,58 @@
 </w:document>
 </file>
 
+<file path=word/endnotes.xml><?xml version="1.0" encoding="utf-8"?>
+<w:endnotes xmlns:wpc="http://schemas.microsoft.com/office/word/2010/wordprocessingCanvas" xmlns:mc="http://schemas.openxmlformats.org/markup-compatibility/2006" xmlns:o="urn:schemas-microsoft-com:office:office" xmlns:r="http://schemas.openxmlformats.org/officeDocument/2006/relationships" xmlns:m="http://schemas.openxmlformats.org/officeDocument/2006/math" xmlns:v="urn:schemas-microsoft-com:vml" xmlns:wp14="http://schemas.microsoft.com/office/word/2010/wordprocessingDrawing" xmlns:wp="http://schemas.openxmlformats.org/drawingml/2006/wordprocessingDrawing" xmlns:w10="urn:schemas-microsoft-com:office:word" xmlns:w="http://schemas.openxmlformats.org/wordprocessingml/2006/main" xmlns:w14="http://schemas.microsoft.com/office/word/2010/wordml" xmlns:wpg="http://schemas.microsoft.com/office/word/2010/wordprocessingGroup" xmlns:wpi="http://schemas.microsoft.com/office/word/2010/wordprocessingInk" xmlns:wne="http://schemas.microsoft.com/office/word/2006/wordml" xmlns:wps="http://schemas.microsoft.com/office/word/2010/wordprocessingShape" mc:Ignorable="w14 wp14">
+  <w:endnote w:type="separator" w:id="-1">
+    <w:p>
+      <w:pPr>
+        <w:spacing w:after="0" w:line="240" w:lineRule="auto"/>
+      </w:pPr>
+      <w:r>
+        <w:separator/>
+      </w:r>
+    </w:p>
+  </w:endnote>
+  <w:endnote w:type="continuationSeparator" w:id="0">
+    <w:p>
+      <w:pPr>
+        <w:spacing w:after="0" w:line="240" w:lineRule="auto"/>
+      </w:pPr>
+      <w:r>
+        <w:continuationSeparator/>
+      </w:r>
+    </w:p>
+  </w:endnote>
+</w:endnotes>
+</file>
+
+<file path=word/footnotes.xml><?xml version="1.0" encoding="utf-8"?>
+<w:footnotes xmlns:wpc="http://schemas.microsoft.com/office/word/2010/wordprocessingCanvas" xmlns:mc="http://schemas.openxmlformats.org/markup-compatibility/2006" xmlns:o="urn:schemas-microsoft-com:office:office" xmlns:r="http://schemas.openxmlformats.org/officeDocument/2006/relationships" xmlns:m="http://schemas.openxmlformats.org/officeDocument/2006/math" xmlns:v="urn:schemas-microsoft-com:vml" xmlns:wp14="http://schemas.microsoft.com/office/word/2010/wordprocessingDrawing" xmlns:wp="http://schemas.openxmlformats.org/drawingml/2006/wordprocessingDrawing" xmlns:w10="urn:schemas-microsoft-com:office:word" xmlns:w="http://schemas.openxmlformats.org/wordprocessingml/2006/main" xmlns:w14="http://schemas.microsoft.com/office/word/2010/wordml" xmlns:wpg="http://schemas.microsoft.com/office/word/2010/wordprocessingGroup" xmlns:wpi="http://schemas.microsoft.com/office/word/2010/wordprocessingInk" xmlns:wne="http://schemas.microsoft.com/office/word/2006/wordml" xmlns:wps="http://schemas.microsoft.com/office/word/2010/wordprocessingShape" mc:Ignorable="w14 wp14">
+  <w:footnote w:type="separator" w:id="-1">
+    <w:p>
+      <w:pPr>
+        <w:spacing w:after="0" w:line="240" w:lineRule="auto"/>
+      </w:pPr>
+      <w:r>
+        <w:separator/>
+      </w:r>
+    </w:p>
+  </w:footnote>
+  <w:footnote w:type="continuationSeparator" w:id="0">
+    <w:p>
+      <w:pPr>
+        <w:spacing w:after="0" w:line="240" w:lineRule="auto"/>
+      </w:pPr>
+      <w:r>
+        <w:continuationSeparator/>
+      </w:r>
+    </w:p>
+  </w:footnote>
+</w:footnotes>
+</file>
+
 <file path=word/numbering.xml><?xml version="1.0" encoding="utf-8"?>
-<w:numbering xmlns:wpc="http://schemas.microsoft.com/office/word/2010/wordprocessingCanvas" xmlns:mo="http://schemas.microsoft.com/office/mac/office/2008/main" xmlns:mc="http://schemas.openxmlformats.org/markup-compatibility/2006" xmlns:mv="urn:schemas-microsoft-com:mac:vml" xmlns:o="urn:schemas-microsoft-com:office:office" xmlns:r="http://schemas.openxmlformats.org/officeDocument/2006/relationships" xmlns:m="http://schemas.openxmlformats.org/officeDocument/2006/math" xmlns:v="urn:schemas-microsoft-com:vml" xmlns:wp14="http://schemas.microsoft.com/office/word/2010/wordprocessingDrawing" xmlns:wp="http://schemas.openxmlformats.org/drawingml/2006/wordprocessingDrawing" xmlns:w10="urn:schemas-microsoft-com:office:word" xmlns:w="http://schemas.openxmlformats.org/wordprocessingml/2006/main" xmlns:w14="http://schemas.microsoft.com/office/word/2010/wordml" xmlns:wpg="http://schemas.microsoft.com/office/word/2010/wordprocessingGroup" xmlns:wpi="http://schemas.microsoft.com/office/word/2010/wordprocessingInk" xmlns:wne="http://schemas.microsoft.com/office/word/2006/wordml" xmlns:wps="http://schemas.microsoft.com/office/word/2010/wordprocessingShape" mc:Ignorable="w14 wp14">
+<w:numbering xmlns:wpc="http://schemas.microsoft.com/office/word/2010/wordprocessingCanvas" xmlns:mc="http://schemas.openxmlformats.org/markup-compatibility/2006" xmlns:o="urn:schemas-microsoft-com:office:office" xmlns:r="http://schemas.openxmlformats.org/officeDocument/2006/relationships" xmlns:m="http://schemas.openxmlformats.org/officeDocument/2006/math" xmlns:v="urn:schemas-microsoft-com:vml" xmlns:wp14="http://schemas.microsoft.com/office/word/2010/wordprocessingDrawing" xmlns:wp="http://schemas.openxmlformats.org/drawingml/2006/wordprocessingDrawing" xmlns:w10="urn:schemas-microsoft-com:office:word" xmlns:w="http://schemas.openxmlformats.org/wordprocessingml/2006/main" xmlns:w14="http://schemas.microsoft.com/office/word/2010/wordml" xmlns:wpg="http://schemas.microsoft.com/office/word/2010/wordprocessingGroup" xmlns:wpi="http://schemas.microsoft.com/office/word/2010/wordprocessingInk" xmlns:wne="http://schemas.microsoft.com/office/word/2006/wordml" xmlns:wps="http://schemas.microsoft.com/office/word/2010/wordprocessingShape" mc:Ignorable="w14 wp14">
   <w:abstractNum w:abstractNumId="0">
     <w:nsid w:val="1F4B43F9"/>
     <w:multiLevelType w:val="hybridMultilevel"/>
@@ -3528,14 +3793,14 @@
   <w:abstractNum w:abstractNumId="1">
     <w:nsid w:val="21190126"/>
     <w:multiLevelType w:val="hybridMultilevel"/>
-    <w:tmpl w:val="8C4A743C"/>
+    <w:tmpl w:val="C56A020C"/>
     <w:lvl w:ilvl="0" w:tplc="E4CAB3C6">
       <w:start w:val="1"/>
       <w:numFmt w:val="decimal"/>
       <w:lvlText w:val="A%1."/>
       <w:lvlJc w:val="left"/>
       <w:pPr>
-        <w:ind w:left="720" w:hanging="360"/>
+        <w:ind w:left="540" w:hanging="360"/>
       </w:pPr>
       <w:rPr>
         <w:rFonts w:hint="default"/>
@@ -4284,7 +4549,7 @@
       </w:pPr>
     </w:pPrDefault>
   </w:docDefaults>
-  <w:latentStyles w:defLockedState="0" w:defUIPriority="99" w:defSemiHidden="1" w:defUnhideWhenUsed="1" w:defQFormat="0" w:count="276">
+  <w:latentStyles w:defLockedState="0" w:defUIPriority="99" w:defSemiHidden="1" w:defUnhideWhenUsed="1" w:defQFormat="0" w:count="267">
     <w:lsdException w:name="Normal" w:semiHidden="0" w:uiPriority="0" w:unhideWhenUsed="0" w:qFormat="1"/>
     <w:lsdException w:name="heading 1" w:semiHidden="0" w:uiPriority="9" w:unhideWhenUsed="0" w:qFormat="1"/>
     <w:lsdException w:name="heading 2" w:uiPriority="9" w:qFormat="1"/>
@@ -4466,11 +4731,55 @@
       <w:contextualSpacing/>
     </w:pPr>
   </w:style>
+  <w:style w:type="paragraph" w:styleId="Header">
+    <w:name w:val="header"/>
+    <w:basedOn w:val="Normal"/>
+    <w:link w:val="HeaderChar"/>
+    <w:uiPriority w:val="99"/>
+    <w:unhideWhenUsed/>
+    <w:rsid w:val="00676ED0"/>
+    <w:pPr>
+      <w:tabs>
+        <w:tab w:val="center" w:pos="4320"/>
+        <w:tab w:val="right" w:pos="8640"/>
+      </w:tabs>
+      <w:spacing w:after="0" w:line="240" w:lineRule="auto"/>
+    </w:pPr>
+  </w:style>
+  <w:style w:type="character" w:customStyle="1" w:styleId="HeaderChar">
+    <w:name w:val="Header Char"/>
+    <w:basedOn w:val="DefaultParagraphFont"/>
+    <w:link w:val="Header"/>
+    <w:uiPriority w:val="99"/>
+    <w:rsid w:val="00676ED0"/>
+  </w:style>
+  <w:style w:type="paragraph" w:styleId="Footer">
+    <w:name w:val="footer"/>
+    <w:basedOn w:val="Normal"/>
+    <w:link w:val="FooterChar"/>
+    <w:uiPriority w:val="99"/>
+    <w:unhideWhenUsed/>
+    <w:rsid w:val="00676ED0"/>
+    <w:pPr>
+      <w:tabs>
+        <w:tab w:val="center" w:pos="4320"/>
+        <w:tab w:val="right" w:pos="8640"/>
+      </w:tabs>
+      <w:spacing w:after="0" w:line="240" w:lineRule="auto"/>
+    </w:pPr>
+  </w:style>
+  <w:style w:type="character" w:customStyle="1" w:styleId="FooterChar">
+    <w:name w:val="Footer Char"/>
+    <w:basedOn w:val="DefaultParagraphFont"/>
+    <w:link w:val="Footer"/>
+    <w:uiPriority w:val="99"/>
+    <w:rsid w:val="00676ED0"/>
+  </w:style>
 </w:styles>
 </file>
 
 <file path=word/stylesWithEffects.xml><?xml version="1.0" encoding="utf-8"?>
-<w:styles xmlns:wpc="http://schemas.microsoft.com/office/word/2010/wordprocessingCanvas" xmlns:mo="http://schemas.microsoft.com/office/mac/office/2008/main" xmlns:mc="http://schemas.openxmlformats.org/markup-compatibility/2006" xmlns:mv="urn:schemas-microsoft-com:mac:vml" xmlns:o="urn:schemas-microsoft-com:office:office" xmlns:r="http://schemas.openxmlformats.org/officeDocument/2006/relationships" xmlns:m="http://schemas.openxmlformats.org/officeDocument/2006/math" xmlns:v="urn:schemas-microsoft-com:vml" xmlns:wp14="http://schemas.microsoft.com/office/word/2010/wordprocessingDrawing" xmlns:wp="http://schemas.openxmlformats.org/drawingml/2006/wordprocessingDrawing" xmlns:w10="urn:schemas-microsoft-com:office:word" xmlns:w="http://schemas.openxmlformats.org/wordprocessingml/2006/main" xmlns:w14="http://schemas.microsoft.com/office/word/2010/wordml" xmlns:wpg="http://schemas.microsoft.com/office/word/2010/wordprocessingGroup" xmlns:wpi="http://schemas.microsoft.com/office/word/2010/wordprocessingInk" xmlns:wne="http://schemas.microsoft.com/office/word/2006/wordml" xmlns:wps="http://schemas.microsoft.com/office/word/2010/wordprocessingShape" mc:Ignorable="w14 wp14">
+<w:styles xmlns:wpc="http://schemas.microsoft.com/office/word/2010/wordprocessingCanvas" xmlns:mc="http://schemas.openxmlformats.org/markup-compatibility/2006" xmlns:o="urn:schemas-microsoft-com:office:office" xmlns:r="http://schemas.openxmlformats.org/officeDocument/2006/relationships" xmlns:m="http://schemas.openxmlformats.org/officeDocument/2006/math" xmlns:v="urn:schemas-microsoft-com:vml" xmlns:wp14="http://schemas.microsoft.com/office/word/2010/wordprocessingDrawing" xmlns:wp="http://schemas.openxmlformats.org/drawingml/2006/wordprocessingDrawing" xmlns:w10="urn:schemas-microsoft-com:office:word" xmlns:w="http://schemas.openxmlformats.org/wordprocessingml/2006/main" xmlns:w14="http://schemas.microsoft.com/office/word/2010/wordml" xmlns:wpg="http://schemas.microsoft.com/office/word/2010/wordprocessingGroup" xmlns:wpi="http://schemas.microsoft.com/office/word/2010/wordprocessingInk" xmlns:wne="http://schemas.microsoft.com/office/word/2006/wordml" xmlns:wps="http://schemas.microsoft.com/office/word/2010/wordprocessingShape" mc:Ignorable="w14 wp14">
   <w:docDefaults>
     <w:rPrDefault>
       <w:rPr>
@@ -4486,7 +4795,7 @@
       </w:pPr>
     </w:pPrDefault>
   </w:docDefaults>
-  <w:latentStyles w:defLockedState="0" w:defUIPriority="99" w:defSemiHidden="1" w:defUnhideWhenUsed="1" w:defQFormat="0" w:count="276">
+  <w:latentStyles w:defLockedState="0" w:defUIPriority="99" w:defSemiHidden="1" w:defUnhideWhenUsed="1" w:defQFormat="0" w:count="267">
     <w:lsdException w:name="Normal" w:semiHidden="0" w:uiPriority="0" w:unhideWhenUsed="0" w:qFormat="1"/>
     <w:lsdException w:name="heading 1" w:semiHidden="0" w:uiPriority="9" w:unhideWhenUsed="0" w:qFormat="1"/>
     <w:lsdException w:name="heading 2" w:uiPriority="9" w:qFormat="1"/>
@@ -4958,7 +5267,7 @@
 </file>
 
 <file path=customXml/itemProps1.xml><?xml version="1.0" encoding="utf-8"?>
-<ds:datastoreItem xmlns:ds="http://schemas.openxmlformats.org/officeDocument/2006/customXml" ds:itemID="{9CFF2F43-083B-0B48-9046-FE06C924F19B}">
+<ds:datastoreItem xmlns:ds="http://schemas.openxmlformats.org/officeDocument/2006/customXml" ds:itemID="{9692FD6E-9E39-4D62-A214-A6025E81FA62}">
   <ds:schemaRefs>
     <ds:schemaRef ds:uri="http://schemas.openxmlformats.org/officeDocument/2006/bibliography"/>
   </ds:schemaRefs>

</xml_diff>

<commit_message>
Task 3 is changed
</commit_message>
<xml_diff>
--- a/Prj_1 Report_Anderson.docx
+++ b/Prj_1 Report_Anderson.docx
@@ -69,6 +69,21 @@
     <w:p>
       <w:pPr>
         <w:pStyle w:val="ListParagraph"/>
+        <w:autoSpaceDE w:val="0"/>
+        <w:autoSpaceDN w:val="0"/>
+        <w:adjustRightInd w:val="0"/>
+        <w:spacing w:before="120" w:after="120" w:line="252" w:lineRule="auto"/>
+        <w:ind w:left="0"/>
+        <w:rPr>
+          <w:rFonts w:ascii="Times New Roman" w:hAnsi="Times New Roman" w:cs="Times New Roman"/>
+          <w:sz w:val="20"/>
+          <w:szCs w:val="20"/>
+        </w:rPr>
+      </w:pPr>
+    </w:p>
+    <w:p>
+      <w:pPr>
+        <w:pStyle w:val="ListParagraph"/>
         <w:numPr>
           <w:ilvl w:val="0"/>
           <w:numId w:val="8"/>
@@ -229,6 +244,18 @@
     <w:p>
       <w:pPr>
         <w:pStyle w:val="ListParagraph"/>
+        <w:spacing w:before="120" w:after="120" w:line="252" w:lineRule="auto"/>
+        <w:ind w:left="0"/>
+        <w:rPr>
+          <w:rFonts w:ascii="Times New Roman" w:hAnsi="Times New Roman" w:cs="Times New Roman"/>
+          <w:sz w:val="20"/>
+          <w:szCs w:val="20"/>
+        </w:rPr>
+      </w:pPr>
+    </w:p>
+    <w:p>
+      <w:pPr>
+        <w:pStyle w:val="ListParagraph"/>
         <w:numPr>
           <w:ilvl w:val="0"/>
           <w:numId w:val="1"/>
@@ -364,63 +391,369 @@
           <w:sz w:val="20"/>
           <w:szCs w:val="20"/>
         </w:rPr>
-        <w:t>Comparing a character to its associated Unicode val</w:t>
-      </w:r>
-      <w:r>
-        <w:rPr>
-          <w:rFonts w:ascii="Times New Roman" w:hAnsi="Times New Roman" w:cs="Times New Roman"/>
-          <w:sz w:val="20"/>
-          <w:szCs w:val="20"/>
-        </w:rPr>
-        <w:t>ue can also solve this problem.</w:t>
-      </w:r>
-      <w:r>
-        <w:rPr>
-          <w:rFonts w:ascii="Times New Roman" w:hAnsi="Times New Roman" w:cs="Times New Roman"/>
-          <w:sz w:val="20"/>
-          <w:szCs w:val="20"/>
-        </w:rPr>
-        <w:t xml:space="preserve"> By checking each index of your char array if its greater than or equal to ‘a’ and less t</w:t>
-      </w:r>
-      <w:r>
-        <w:rPr>
-          <w:rFonts w:ascii="Times New Roman" w:hAnsi="Times New Roman" w:cs="Times New Roman"/>
-          <w:sz w:val="20"/>
-          <w:szCs w:val="20"/>
-        </w:rPr>
-        <w:t>han or equal to ‘z’, this would</w:t>
-      </w:r>
-      <w:r>
-        <w:rPr>
-          <w:rFonts w:ascii="Times New Roman" w:hAnsi="Times New Roman" w:cs="Times New Roman"/>
-          <w:sz w:val="20"/>
-          <w:szCs w:val="20"/>
-        </w:rPr>
-        <w:t xml:space="preserve"> identify any lower case letters within your char array. You would also have to check for their uppercase counterparts as well. The process for numbers is also the</w:t>
-      </w:r>
-      <w:r>
-        <w:rPr>
-          <w:rFonts w:ascii="Times New Roman" w:hAnsi="Times New Roman" w:cs="Times New Roman"/>
-          <w:sz w:val="20"/>
-          <w:szCs w:val="20"/>
-        </w:rPr>
-        <w:t xml:space="preserve"> same, you would just check if </w:t>
-      </w:r>
-      <w:r>
-        <w:rPr>
-          <w:rFonts w:ascii="Times New Roman" w:hAnsi="Times New Roman" w:cs="Times New Roman"/>
-          <w:sz w:val="20"/>
-          <w:szCs w:val="20"/>
-        </w:rPr>
-        <w:t xml:space="preserve">your char array index is &gt;= 0, and &lt;= 9.  For special cases such as ‘-‘ or ‘.’, you can just directly check to see if they are within the char array and set your flags accordingly.  As you are processing the char array through the </w:t>
-      </w:r>
-      <w:r>
-        <w:rPr>
-          <w:rFonts w:ascii="Times New Roman" w:hAnsi="Times New Roman" w:cs="Times New Roman"/>
-          <w:sz w:val="20"/>
-          <w:szCs w:val="20"/>
-        </w:rPr>
-        <w:t xml:space="preserve">Unicode checks you would simply set flags for what is being identified, and once finished report the results of the input. </w:t>
+        <w:t xml:space="preserve">Since </w:t>
+      </w:r>
+      <w:r>
+        <w:rPr>
+          <w:rFonts w:ascii="Times New Roman" w:hAnsi="Times New Roman" w:cs="Times New Roman"/>
+          <w:sz w:val="20"/>
+          <w:szCs w:val="20"/>
+        </w:rPr>
+        <w:t xml:space="preserve">the </w:t>
+      </w:r>
+      <w:r>
+        <w:rPr>
+          <w:rFonts w:ascii="Times New Roman" w:hAnsi="Times New Roman" w:cs="Times New Roman"/>
+          <w:sz w:val="20"/>
+          <w:szCs w:val="20"/>
+        </w:rPr>
+        <w:t xml:space="preserve">format of </w:t>
+      </w:r>
+      <w:r>
+        <w:rPr>
+          <w:rFonts w:ascii="Times New Roman" w:hAnsi="Times New Roman" w:cs="Times New Roman"/>
+          <w:sz w:val="20"/>
+          <w:szCs w:val="20"/>
+        </w:rPr>
+        <w:t>command line</w:t>
+      </w:r>
+      <w:r>
+        <w:rPr>
+          <w:rFonts w:ascii="Times New Roman" w:hAnsi="Times New Roman" w:cs="Times New Roman"/>
+          <w:sz w:val="20"/>
+          <w:szCs w:val="20"/>
+        </w:rPr>
+        <w:t xml:space="preserve"> is rather fixed, detecting improper input constitutes two steps: checking </w:t>
+      </w:r>
+      <w:r>
+        <w:rPr>
+          <w:rFonts w:ascii="Times New Roman" w:hAnsi="Times New Roman" w:cs="Times New Roman"/>
+          <w:sz w:val="20"/>
+          <w:szCs w:val="20"/>
+        </w:rPr>
+        <w:t xml:space="preserve">the </w:t>
+      </w:r>
+      <w:r>
+        <w:rPr>
+          <w:rFonts w:ascii="Times New Roman" w:hAnsi="Times New Roman" w:cs="Times New Roman"/>
+          <w:sz w:val="20"/>
+          <w:szCs w:val="20"/>
+        </w:rPr>
+        <w:t>option string and</w:t>
+      </w:r>
+      <w:r>
+        <w:rPr>
+          <w:rFonts w:ascii="Times New Roman" w:hAnsi="Times New Roman" w:cs="Times New Roman"/>
+          <w:sz w:val="20"/>
+          <w:szCs w:val="20"/>
+        </w:rPr>
+        <w:t xml:space="preserve"> its</w:t>
+      </w:r>
+      <w:r>
+        <w:rPr>
+          <w:rFonts w:ascii="Times New Roman" w:hAnsi="Times New Roman" w:cs="Times New Roman"/>
+          <w:sz w:val="20"/>
+          <w:szCs w:val="20"/>
+        </w:rPr>
+        <w:t xml:space="preserve"> </w:t>
+      </w:r>
+      <w:r>
+        <w:rPr>
+          <w:rFonts w:ascii="Times New Roman" w:hAnsi="Times New Roman" w:cs="Times New Roman"/>
+          <w:sz w:val="20"/>
+          <w:szCs w:val="20"/>
+        </w:rPr>
+        <w:t>value.</w:t>
+      </w:r>
+      <w:r>
+        <w:rPr>
+          <w:rFonts w:ascii="Times New Roman" w:hAnsi="Times New Roman" w:cs="Times New Roman"/>
+          <w:sz w:val="20"/>
+          <w:szCs w:val="20"/>
+        </w:rPr>
+        <w:t xml:space="preserve"> </w:t>
+      </w:r>
+      <w:r>
+        <w:rPr>
+          <w:rFonts w:ascii="Times New Roman" w:hAnsi="Times New Roman" w:cs="Times New Roman"/>
+          <w:sz w:val="20"/>
+          <w:szCs w:val="20"/>
+        </w:rPr>
+        <w:t>By c</w:t>
+      </w:r>
+      <w:r>
+        <w:rPr>
+          <w:rFonts w:ascii="Times New Roman" w:hAnsi="Times New Roman" w:cs="Times New Roman"/>
+          <w:sz w:val="20"/>
+          <w:szCs w:val="20"/>
+        </w:rPr>
+        <w:t xml:space="preserve">omparing a </w:t>
+      </w:r>
+      <w:r>
+        <w:rPr>
+          <w:rFonts w:ascii="Times New Roman" w:hAnsi="Times New Roman" w:cs="Times New Roman"/>
+          <w:sz w:val="20"/>
+          <w:szCs w:val="20"/>
+        </w:rPr>
+        <w:t xml:space="preserve">predefined </w:t>
+      </w:r>
+      <w:r>
+        <w:rPr>
+          <w:rFonts w:ascii="Times New Roman" w:hAnsi="Times New Roman" w:cs="Times New Roman"/>
+          <w:sz w:val="20"/>
+          <w:szCs w:val="20"/>
+        </w:rPr>
+        <w:t>character to its associated Unicode val</w:t>
+      </w:r>
+      <w:r>
+        <w:rPr>
+          <w:rFonts w:ascii="Times New Roman" w:hAnsi="Times New Roman" w:cs="Times New Roman"/>
+          <w:sz w:val="20"/>
+          <w:szCs w:val="20"/>
+        </w:rPr>
+        <w:t>ue</w:t>
+      </w:r>
+      <w:r>
+        <w:rPr>
+          <w:rFonts w:ascii="Times New Roman" w:hAnsi="Times New Roman" w:cs="Times New Roman"/>
+          <w:sz w:val="20"/>
+          <w:szCs w:val="20"/>
+        </w:rPr>
+        <w:t xml:space="preserve"> following a dash,</w:t>
+      </w:r>
+      <w:r>
+        <w:rPr>
+          <w:rFonts w:ascii="Times New Roman" w:hAnsi="Times New Roman" w:cs="Times New Roman"/>
+          <w:sz w:val="20"/>
+          <w:szCs w:val="20"/>
+        </w:rPr>
+        <w:t xml:space="preserve"> </w:t>
+      </w:r>
+      <w:r>
+        <w:rPr>
+          <w:rFonts w:ascii="Times New Roman" w:hAnsi="Times New Roman" w:cs="Times New Roman"/>
+          <w:sz w:val="20"/>
+          <w:szCs w:val="20"/>
+        </w:rPr>
+        <w:t xml:space="preserve">the first step </w:t>
+      </w:r>
+      <w:r>
+        <w:rPr>
+          <w:rFonts w:ascii="Times New Roman" w:hAnsi="Times New Roman" w:cs="Times New Roman"/>
+          <w:sz w:val="20"/>
+          <w:szCs w:val="20"/>
+        </w:rPr>
+        <w:t>can be</w:t>
+      </w:r>
+      <w:r>
+        <w:rPr>
+          <w:rFonts w:ascii="Times New Roman" w:hAnsi="Times New Roman" w:cs="Times New Roman"/>
+          <w:sz w:val="20"/>
+          <w:szCs w:val="20"/>
+        </w:rPr>
+        <w:t xml:space="preserve"> achieved</w:t>
+      </w:r>
+      <w:r>
+        <w:rPr>
+          <w:rFonts w:ascii="Times New Roman" w:hAnsi="Times New Roman" w:cs="Times New Roman"/>
+          <w:sz w:val="20"/>
+          <w:szCs w:val="20"/>
+        </w:rPr>
+        <w:t>.</w:t>
+      </w:r>
+      <w:r>
+        <w:rPr>
+          <w:rFonts w:ascii="Times New Roman" w:hAnsi="Times New Roman" w:cs="Times New Roman"/>
+          <w:sz w:val="20"/>
+          <w:szCs w:val="20"/>
+        </w:rPr>
+        <w:t xml:space="preserve"> </w:t>
+      </w:r>
+      <w:r>
+        <w:rPr>
+          <w:rFonts w:ascii="Times New Roman" w:hAnsi="Times New Roman" w:cs="Times New Roman"/>
+          <w:sz w:val="20"/>
+          <w:szCs w:val="20"/>
+        </w:rPr>
+        <w:t>Similar strategy can be applied to check</w:t>
+      </w:r>
+      <w:r>
+        <w:rPr>
+          <w:rFonts w:ascii="Times New Roman" w:hAnsi="Times New Roman" w:cs="Times New Roman"/>
+          <w:sz w:val="20"/>
+          <w:szCs w:val="20"/>
+        </w:rPr>
+        <w:t xml:space="preserve"> if </w:t>
+      </w:r>
+      <w:r>
+        <w:rPr>
+          <w:rFonts w:ascii="Times New Roman" w:hAnsi="Times New Roman" w:cs="Times New Roman"/>
+          <w:sz w:val="20"/>
+          <w:szCs w:val="20"/>
+        </w:rPr>
+        <w:t xml:space="preserve">the value of option </w:t>
+      </w:r>
+      <w:r>
+        <w:rPr>
+          <w:rFonts w:ascii="Times New Roman" w:hAnsi="Times New Roman" w:cs="Times New Roman"/>
+          <w:sz w:val="20"/>
+          <w:szCs w:val="20"/>
+        </w:rPr>
+        <w:t xml:space="preserve">is </w:t>
+      </w:r>
+      <w:r>
+        <w:rPr>
+          <w:rFonts w:ascii="Times New Roman" w:hAnsi="Times New Roman" w:cs="Times New Roman"/>
+          <w:sz w:val="20"/>
+          <w:szCs w:val="20"/>
+        </w:rPr>
+        <w:t xml:space="preserve">1, 2, or </w:t>
+      </w:r>
+      <w:r>
+        <w:rPr>
+          <w:rFonts w:ascii="Times New Roman" w:hAnsi="Times New Roman" w:cs="Times New Roman"/>
+          <w:sz w:val="20"/>
+          <w:szCs w:val="20"/>
+        </w:rPr>
+        <w:t>any</w:t>
+      </w:r>
+      <w:r>
+        <w:rPr>
+          <w:rFonts w:ascii="Times New Roman" w:hAnsi="Times New Roman" w:cs="Times New Roman"/>
+          <w:sz w:val="20"/>
+          <w:szCs w:val="20"/>
+        </w:rPr>
+        <w:t xml:space="preserve"> predefined</w:t>
+      </w:r>
+      <w:bookmarkStart w:id="0" w:name="_GoBack"/>
+      <w:bookmarkEnd w:id="0"/>
+      <w:r>
+        <w:rPr>
+          <w:rFonts w:ascii="Times New Roman" w:hAnsi="Times New Roman" w:cs="Times New Roman"/>
+          <w:sz w:val="20"/>
+          <w:szCs w:val="20"/>
+        </w:rPr>
+        <w:t xml:space="preserve"> value</w:t>
+      </w:r>
+      <w:r>
+        <w:rPr>
+          <w:rFonts w:ascii="Times New Roman" w:hAnsi="Times New Roman" w:cs="Times New Roman"/>
+          <w:sz w:val="20"/>
+          <w:szCs w:val="20"/>
+        </w:rPr>
+        <w:t xml:space="preserve">. As you are </w:t>
+      </w:r>
+      <w:r>
+        <w:rPr>
+          <w:rFonts w:ascii="Times New Roman" w:hAnsi="Times New Roman" w:cs="Times New Roman"/>
+          <w:sz w:val="20"/>
+          <w:szCs w:val="20"/>
+        </w:rPr>
+        <w:t>checking the Unicode</w:t>
+      </w:r>
+      <w:r>
+        <w:rPr>
+          <w:rFonts w:ascii="Times New Roman" w:hAnsi="Times New Roman" w:cs="Times New Roman"/>
+          <w:sz w:val="20"/>
+          <w:szCs w:val="20"/>
+        </w:rPr>
+        <w:t xml:space="preserve"> of </w:t>
+      </w:r>
+      <w:r>
+        <w:rPr>
+          <w:rFonts w:ascii="Times New Roman" w:hAnsi="Times New Roman" w:cs="Times New Roman"/>
+          <w:sz w:val="20"/>
+          <w:szCs w:val="20"/>
+        </w:rPr>
+        <w:t xml:space="preserve">the </w:t>
+      </w:r>
+      <w:r>
+        <w:rPr>
+          <w:rFonts w:ascii="Times New Roman" w:hAnsi="Times New Roman" w:cs="Times New Roman"/>
+          <w:sz w:val="20"/>
+          <w:szCs w:val="20"/>
+        </w:rPr>
+        <w:t>prompted input,</w:t>
+      </w:r>
+      <w:r>
+        <w:rPr>
+          <w:rFonts w:ascii="Times New Roman" w:hAnsi="Times New Roman" w:cs="Times New Roman"/>
+          <w:sz w:val="20"/>
+          <w:szCs w:val="20"/>
+        </w:rPr>
+        <w:t xml:space="preserve"> </w:t>
+      </w:r>
+      <w:r>
+        <w:rPr>
+          <w:rFonts w:ascii="Times New Roman" w:hAnsi="Times New Roman" w:cs="Times New Roman"/>
+          <w:sz w:val="20"/>
+          <w:szCs w:val="20"/>
+        </w:rPr>
+        <w:t xml:space="preserve">flags can be raised to indicate </w:t>
+      </w:r>
+      <w:r>
+        <w:rPr>
+          <w:rFonts w:ascii="Times New Roman" w:hAnsi="Times New Roman" w:cs="Times New Roman"/>
+          <w:sz w:val="20"/>
+          <w:szCs w:val="20"/>
+        </w:rPr>
+        <w:t xml:space="preserve">what </w:t>
+      </w:r>
+      <w:r>
+        <w:rPr>
+          <w:rFonts w:ascii="Times New Roman" w:hAnsi="Times New Roman" w:cs="Times New Roman"/>
+          <w:sz w:val="20"/>
+          <w:szCs w:val="20"/>
+        </w:rPr>
+        <w:t>type of input is</w:t>
+      </w:r>
+      <w:r>
+        <w:rPr>
+          <w:rFonts w:ascii="Times New Roman" w:hAnsi="Times New Roman" w:cs="Times New Roman"/>
+          <w:sz w:val="20"/>
+          <w:szCs w:val="20"/>
+        </w:rPr>
+        <w:t xml:space="preserve"> identified</w:t>
+      </w:r>
+      <w:r>
+        <w:rPr>
+          <w:rFonts w:ascii="Times New Roman" w:hAnsi="Times New Roman" w:cs="Times New Roman"/>
+          <w:sz w:val="20"/>
+          <w:szCs w:val="20"/>
+        </w:rPr>
+        <w:t xml:space="preserve">. </w:t>
+      </w:r>
+      <w:r>
+        <w:rPr>
+          <w:rFonts w:ascii="Times New Roman" w:hAnsi="Times New Roman" w:cs="Times New Roman"/>
+          <w:sz w:val="20"/>
+          <w:szCs w:val="20"/>
+        </w:rPr>
+        <w:t>Corresponding d</w:t>
+      </w:r>
+      <w:r>
+        <w:rPr>
+          <w:rFonts w:ascii="Times New Roman" w:hAnsi="Times New Roman" w:cs="Times New Roman"/>
+          <w:sz w:val="20"/>
+          <w:szCs w:val="20"/>
+        </w:rPr>
+        <w:t xml:space="preserve">ecision can then be </w:t>
+      </w:r>
+      <w:r>
+        <w:rPr>
+          <w:rFonts w:ascii="Times New Roman" w:hAnsi="Times New Roman" w:cs="Times New Roman"/>
+          <w:sz w:val="20"/>
+          <w:szCs w:val="20"/>
+        </w:rPr>
+        <w:t xml:space="preserve">readily </w:t>
+      </w:r>
+      <w:r>
+        <w:rPr>
+          <w:rFonts w:ascii="Times New Roman" w:hAnsi="Times New Roman" w:cs="Times New Roman"/>
+          <w:sz w:val="20"/>
+          <w:szCs w:val="20"/>
+        </w:rPr>
+        <w:t>made.</w:t>
       </w:r>
     </w:p>
     <w:p>
@@ -468,16 +801,54 @@
           <w:sz w:val="20"/>
           <w:szCs w:val="20"/>
         </w:rPr>
-        <w:t xml:space="preserve">For task 1, the input string is extracted from keyboard using </w:t>
-      </w:r>
-      <w:r>
-        <w:rPr>
-          <w:rFonts w:ascii="Times New Roman" w:hAnsi="Times New Roman" w:cs="Times New Roman"/>
-          <w:i/>
-          <w:sz w:val="20"/>
-          <w:szCs w:val="20"/>
-        </w:rPr>
-        <w:t>scanf()</w:t>
+        <w:t xml:space="preserve">For task 1, the input </w:t>
+      </w:r>
+      <w:r>
+        <w:rPr>
+          <w:rFonts w:ascii="Times New Roman" w:hAnsi="Times New Roman" w:cs="Times New Roman"/>
+          <w:sz w:val="20"/>
+          <w:szCs w:val="20"/>
+        </w:rPr>
+        <w:t>is prompted</w:t>
+      </w:r>
+      <w:r>
+        <w:rPr>
+          <w:rFonts w:ascii="Times New Roman" w:hAnsi="Times New Roman" w:cs="Times New Roman"/>
+          <w:sz w:val="20"/>
+          <w:szCs w:val="20"/>
+        </w:rPr>
+        <w:t xml:space="preserve"> using </w:t>
+      </w:r>
+      <w:proofErr w:type="spellStart"/>
+      <w:proofErr w:type="gramStart"/>
+      <w:r>
+        <w:rPr>
+          <w:rFonts w:ascii="Times New Roman" w:hAnsi="Times New Roman" w:cs="Times New Roman"/>
+          <w:i/>
+          <w:sz w:val="20"/>
+          <w:szCs w:val="20"/>
+        </w:rPr>
+        <w:t>scanf</w:t>
+      </w:r>
+      <w:proofErr w:type="spellEnd"/>
+      <w:r>
+        <w:rPr>
+          <w:rFonts w:ascii="Times New Roman" w:hAnsi="Times New Roman" w:cs="Times New Roman"/>
+          <w:i/>
+          <w:sz w:val="20"/>
+          <w:szCs w:val="20"/>
+        </w:rPr>
+        <w:t>(</w:t>
+      </w:r>
+      <w:proofErr w:type="gramEnd"/>
+      <w:r>
+        <w:rPr>
+          <w:rFonts w:ascii="Times New Roman" w:hAnsi="Times New Roman" w:cs="Times New Roman"/>
+          <w:i/>
+          <w:sz w:val="20"/>
+          <w:szCs w:val="20"/>
+        </w:rPr>
+        <w:t>)</w:t>
       </w:r>
       <w:r>
         <w:rPr>
@@ -487,14 +858,36 @@
         </w:rPr>
         <w:t xml:space="preserve">. Upon passing the input string to </w:t>
       </w:r>
-      <w:r>
-        <w:rPr>
-          <w:rFonts w:ascii="Times New Roman" w:hAnsi="Times New Roman" w:cs="Times New Roman"/>
-          <w:i/>
-          <w:sz w:val="20"/>
-          <w:szCs w:val="20"/>
-        </w:rPr>
-        <w:t>atoi()</w:t>
+      <w:proofErr w:type="spellStart"/>
+      <w:proofErr w:type="gramStart"/>
+      <w:r>
+        <w:rPr>
+          <w:rFonts w:ascii="Times New Roman" w:hAnsi="Times New Roman" w:cs="Times New Roman"/>
+          <w:i/>
+          <w:sz w:val="20"/>
+          <w:szCs w:val="20"/>
+        </w:rPr>
+        <w:t>atoi</w:t>
+      </w:r>
+      <w:proofErr w:type="spellEnd"/>
+      <w:r>
+        <w:rPr>
+          <w:rFonts w:ascii="Times New Roman" w:hAnsi="Times New Roman" w:cs="Times New Roman"/>
+          <w:i/>
+          <w:sz w:val="20"/>
+          <w:szCs w:val="20"/>
+        </w:rPr>
+        <w:t>(</w:t>
+      </w:r>
+      <w:proofErr w:type="gramEnd"/>
+      <w:r>
+        <w:rPr>
+          <w:rFonts w:ascii="Times New Roman" w:hAnsi="Times New Roman" w:cs="Times New Roman"/>
+          <w:i/>
+          <w:sz w:val="20"/>
+          <w:szCs w:val="20"/>
+        </w:rPr>
+        <w:t>)</w:t>
       </w:r>
       <w:r>
         <w:rPr>
@@ -518,7 +911,39 @@
           <w:sz w:val="20"/>
           <w:szCs w:val="20"/>
         </w:rPr>
-        <w:t xml:space="preserve"> (i.e. 0-9) are truncated.</w:t>
+        <w:t xml:space="preserve"> (i.e. </w:t>
+      </w:r>
+      <w:r>
+        <w:rPr>
+          <w:rFonts w:ascii="Times New Roman" w:hAnsi="Times New Roman" w:cs="Times New Roman"/>
+          <w:sz w:val="20"/>
+          <w:szCs w:val="20"/>
+        </w:rPr>
+        <w:t>‘</w:t>
+      </w:r>
+      <w:r>
+        <w:rPr>
+          <w:rFonts w:ascii="Times New Roman" w:hAnsi="Times New Roman" w:cs="Times New Roman"/>
+          <w:sz w:val="20"/>
+          <w:szCs w:val="20"/>
+        </w:rPr>
+        <w:t>0-9</w:t>
+      </w:r>
+      <w:r>
+        <w:rPr>
+          <w:rFonts w:ascii="Times New Roman" w:hAnsi="Times New Roman" w:cs="Times New Roman"/>
+          <w:sz w:val="20"/>
+          <w:szCs w:val="20"/>
+        </w:rPr>
+        <w:t>’</w:t>
+      </w:r>
+      <w:r>
+        <w:rPr>
+          <w:rFonts w:ascii="Times New Roman" w:hAnsi="Times New Roman" w:cs="Times New Roman"/>
+          <w:sz w:val="20"/>
+          <w:szCs w:val="20"/>
+        </w:rPr>
+        <w:t>) are truncated.</w:t>
       </w:r>
       <w:r>
         <w:rPr>
@@ -606,7 +1031,119 @@
           <w:sz w:val="20"/>
           <w:szCs w:val="20"/>
         </w:rPr>
-        <w:t xml:space="preserve">one of the following four cases is true: a) if the first position is decimal point; b) there are more than 1 decimal points existing; c) ‘+’ or ‘-‘ appears in the middle of string (rather than the </w:t>
+        <w:t xml:space="preserve">one of the </w:t>
+      </w:r>
+      <w:r>
+        <w:rPr>
+          <w:rFonts w:ascii="Times New Roman" w:hAnsi="Times New Roman" w:cs="Times New Roman"/>
+          <w:sz w:val="20"/>
+          <w:szCs w:val="20"/>
+        </w:rPr>
+        <w:t xml:space="preserve">four </w:t>
+      </w:r>
+      <w:r>
+        <w:rPr>
+          <w:rFonts w:ascii="Times New Roman" w:hAnsi="Times New Roman" w:cs="Times New Roman"/>
+          <w:sz w:val="20"/>
+          <w:szCs w:val="20"/>
+        </w:rPr>
+        <w:t>following cases is true: a) if the first position is decimal point</w:t>
+      </w:r>
+      <w:r>
+        <w:rPr>
+          <w:rFonts w:ascii="Times New Roman" w:hAnsi="Times New Roman" w:cs="Times New Roman"/>
+          <w:sz w:val="20"/>
+          <w:szCs w:val="20"/>
+        </w:rPr>
+        <w:t xml:space="preserve"> (i.e. </w:t>
+      </w:r>
+      <w:r>
+        <w:rPr>
+          <w:rFonts w:ascii="Times New Roman" w:hAnsi="Times New Roman" w:cs="Times New Roman"/>
+          <w:sz w:val="20"/>
+          <w:szCs w:val="20"/>
+        </w:rPr>
+        <w:t>‘</w:t>
+      </w:r>
+      <w:r>
+        <w:rPr>
+          <w:rFonts w:ascii="Times New Roman" w:hAnsi="Times New Roman" w:cs="Times New Roman"/>
+          <w:sz w:val="20"/>
+          <w:szCs w:val="20"/>
+        </w:rPr>
+        <w:t>.314</w:t>
+      </w:r>
+      <w:r>
+        <w:rPr>
+          <w:rFonts w:ascii="Times New Roman" w:hAnsi="Times New Roman" w:cs="Times New Roman"/>
+          <w:sz w:val="20"/>
+          <w:szCs w:val="20"/>
+        </w:rPr>
+        <w:t>’</w:t>
+      </w:r>
+      <w:r>
+        <w:rPr>
+          <w:rFonts w:ascii="Times New Roman" w:hAnsi="Times New Roman" w:cs="Times New Roman"/>
+          <w:sz w:val="20"/>
+          <w:szCs w:val="20"/>
+        </w:rPr>
+        <w:t>)</w:t>
+      </w:r>
+      <w:r>
+        <w:rPr>
+          <w:rFonts w:ascii="Times New Roman" w:hAnsi="Times New Roman" w:cs="Times New Roman"/>
+          <w:sz w:val="20"/>
+          <w:szCs w:val="20"/>
+        </w:rPr>
+        <w:t>; b) there are more than 1 decimal points existing</w:t>
+      </w:r>
+      <w:r>
+        <w:rPr>
+          <w:rFonts w:ascii="Times New Roman" w:hAnsi="Times New Roman" w:cs="Times New Roman"/>
+          <w:sz w:val="20"/>
+          <w:szCs w:val="20"/>
+        </w:rPr>
+        <w:t xml:space="preserve"> (i.e. ‘3.14.15’) </w:t>
+      </w:r>
+      <w:r>
+        <w:rPr>
+          <w:rFonts w:ascii="Times New Roman" w:hAnsi="Times New Roman" w:cs="Times New Roman"/>
+          <w:sz w:val="20"/>
+          <w:szCs w:val="20"/>
+        </w:rPr>
+        <w:t>; c) ‘+’ or ‘-‘ appear</w:t>
+      </w:r>
+      <w:r>
+        <w:rPr>
+          <w:rFonts w:ascii="Times New Roman" w:hAnsi="Times New Roman" w:cs="Times New Roman"/>
+          <w:sz w:val="20"/>
+          <w:szCs w:val="20"/>
+        </w:rPr>
+        <w:t xml:space="preserve">s in the middle of string, </w:t>
+      </w:r>
+      <w:r>
+        <w:rPr>
+          <w:rFonts w:ascii="Times New Roman" w:hAnsi="Times New Roman" w:cs="Times New Roman"/>
+          <w:sz w:val="20"/>
+          <w:szCs w:val="20"/>
+        </w:rPr>
+        <w:t>rather than</w:t>
+      </w:r>
+      <w:r>
+        <w:rPr>
+          <w:rFonts w:ascii="Times New Roman" w:hAnsi="Times New Roman" w:cs="Times New Roman"/>
+          <w:sz w:val="20"/>
+          <w:szCs w:val="20"/>
+        </w:rPr>
+        <w:t xml:space="preserve"> at</w:t>
+      </w:r>
+      <w:r>
+        <w:rPr>
+          <w:rFonts w:ascii="Times New Roman" w:hAnsi="Times New Roman" w:cs="Times New Roman"/>
+          <w:sz w:val="20"/>
+          <w:szCs w:val="20"/>
+        </w:rPr>
+        <w:t xml:space="preserve"> the </w:t>
       </w:r>
       <w:r>
         <w:rPr>
@@ -622,6 +1159,30 @@
           <w:sz w:val="20"/>
           <w:szCs w:val="20"/>
         </w:rPr>
+        <w:t xml:space="preserve"> (</w:t>
+      </w:r>
+      <w:r>
+        <w:rPr>
+          <w:rFonts w:ascii="Times New Roman" w:hAnsi="Times New Roman" w:cs="Times New Roman"/>
+          <w:sz w:val="20"/>
+          <w:szCs w:val="20"/>
+        </w:rPr>
+        <w:t xml:space="preserve">i.e. </w:t>
+      </w:r>
+      <w:r>
+        <w:rPr>
+          <w:rFonts w:ascii="Times New Roman" w:hAnsi="Times New Roman" w:cs="Times New Roman"/>
+          <w:sz w:val="20"/>
+          <w:szCs w:val="20"/>
+        </w:rPr>
+        <w:t>‘-4-5-6’</w:t>
+      </w:r>
+      <w:r>
+        <w:rPr>
+          <w:rFonts w:ascii="Times New Roman" w:hAnsi="Times New Roman" w:cs="Times New Roman"/>
+          <w:sz w:val="20"/>
+          <w:szCs w:val="20"/>
+        </w:rPr>
         <w:t>)</w:t>
       </w:r>
       <w:r>
@@ -630,7 +1191,23 @@
           <w:sz w:val="20"/>
           <w:szCs w:val="20"/>
         </w:rPr>
-        <w:t xml:space="preserve">; d) any digit is not ‘0-9’, ‘+’, ‘-‘, or ‘.’. </w:t>
+        <w:t>; d) any digit is not ‘0-9’, ‘+’, ‘-‘, or ‘.’</w:t>
+      </w:r>
+      <w:r>
+        <w:rPr>
+          <w:rFonts w:ascii="Times New Roman" w:hAnsi="Times New Roman" w:cs="Times New Roman"/>
+          <w:sz w:val="20"/>
+          <w:szCs w:val="20"/>
+        </w:rPr>
+        <w:t xml:space="preserve"> (i.e. ‘AF134’)</w:t>
+      </w:r>
+      <w:r>
+        <w:rPr>
+          <w:rFonts w:ascii="Times New Roman" w:hAnsi="Times New Roman" w:cs="Times New Roman"/>
+          <w:sz w:val="20"/>
+          <w:szCs w:val="20"/>
+        </w:rPr>
+        <w:t xml:space="preserve">. </w:t>
       </w:r>
       <w:r>
         <w:rPr>
@@ -656,14 +1233,36 @@
         </w:rPr>
         <w:t xml:space="preserve">If nothing is truncated by </w:t>
       </w:r>
-      <w:r>
-        <w:rPr>
-          <w:rFonts w:ascii="Times New Roman" w:hAnsi="Times New Roman" w:cs="Times New Roman"/>
-          <w:i/>
-          <w:sz w:val="20"/>
-          <w:szCs w:val="20"/>
-        </w:rPr>
-        <w:t>atoi()</w:t>
+      <w:proofErr w:type="spellStart"/>
+      <w:proofErr w:type="gramStart"/>
+      <w:r>
+        <w:rPr>
+          <w:rFonts w:ascii="Times New Roman" w:hAnsi="Times New Roman" w:cs="Times New Roman"/>
+          <w:i/>
+          <w:sz w:val="20"/>
+          <w:szCs w:val="20"/>
+        </w:rPr>
+        <w:t>atoi</w:t>
+      </w:r>
+      <w:proofErr w:type="spellEnd"/>
+      <w:r>
+        <w:rPr>
+          <w:rFonts w:ascii="Times New Roman" w:hAnsi="Times New Roman" w:cs="Times New Roman"/>
+          <w:i/>
+          <w:sz w:val="20"/>
+          <w:szCs w:val="20"/>
+        </w:rPr>
+        <w:t>(</w:t>
+      </w:r>
+      <w:proofErr w:type="gramEnd"/>
+      <w:r>
+        <w:rPr>
+          <w:rFonts w:ascii="Times New Roman" w:hAnsi="Times New Roman" w:cs="Times New Roman"/>
+          <w:i/>
+          <w:sz w:val="20"/>
+          <w:szCs w:val="20"/>
+        </w:rPr>
+        <w:t>)</w:t>
       </w:r>
       <w:r>
         <w:rPr>
@@ -766,14 +1365,36 @@
         </w:rPr>
         <w:t xml:space="preserve">the function </w:t>
       </w:r>
-      <w:r>
-        <w:rPr>
-          <w:rFonts w:ascii="Times New Roman" w:hAnsi="Times New Roman" w:cs="Times New Roman"/>
-          <w:i/>
-          <w:sz w:val="20"/>
-          <w:szCs w:val="20"/>
-        </w:rPr>
-        <w:t>NumShouter()</w:t>
+      <w:proofErr w:type="spellStart"/>
+      <w:proofErr w:type="gramStart"/>
+      <w:r>
+        <w:rPr>
+          <w:rFonts w:ascii="Times New Roman" w:hAnsi="Times New Roman" w:cs="Times New Roman"/>
+          <w:i/>
+          <w:sz w:val="20"/>
+          <w:szCs w:val="20"/>
+        </w:rPr>
+        <w:t>NumShouter</w:t>
+      </w:r>
+      <w:proofErr w:type="spellEnd"/>
+      <w:r>
+        <w:rPr>
+          <w:rFonts w:ascii="Times New Roman" w:hAnsi="Times New Roman" w:cs="Times New Roman"/>
+          <w:i/>
+          <w:sz w:val="20"/>
+          <w:szCs w:val="20"/>
+        </w:rPr>
+        <w:t>(</w:t>
+      </w:r>
+      <w:proofErr w:type="gramEnd"/>
+      <w:r>
+        <w:rPr>
+          <w:rFonts w:ascii="Times New Roman" w:hAnsi="Times New Roman" w:cs="Times New Roman"/>
+          <w:i/>
+          <w:sz w:val="20"/>
+          <w:szCs w:val="20"/>
+        </w:rPr>
+        <w:t>)</w:t>
       </w:r>
       <w:r>
         <w:rPr>
@@ -842,14 +1463,36 @@
         </w:rPr>
         <w:t xml:space="preserve">The input type is checked by calling the function </w:t>
       </w:r>
-      <w:r>
-        <w:rPr>
-          <w:rFonts w:ascii="Times New Roman" w:hAnsi="Times New Roman" w:cs="Times New Roman"/>
-          <w:i/>
-          <w:sz w:val="20"/>
-          <w:szCs w:val="20"/>
-        </w:rPr>
-        <w:t>CheckType()</w:t>
+      <w:proofErr w:type="spellStart"/>
+      <w:proofErr w:type="gramStart"/>
+      <w:r>
+        <w:rPr>
+          <w:rFonts w:ascii="Times New Roman" w:hAnsi="Times New Roman" w:cs="Times New Roman"/>
+          <w:i/>
+          <w:sz w:val="20"/>
+          <w:szCs w:val="20"/>
+        </w:rPr>
+        <w:t>CheckType</w:t>
+      </w:r>
+      <w:proofErr w:type="spellEnd"/>
+      <w:r>
+        <w:rPr>
+          <w:rFonts w:ascii="Times New Roman" w:hAnsi="Times New Roman" w:cs="Times New Roman"/>
+          <w:i/>
+          <w:sz w:val="20"/>
+          <w:szCs w:val="20"/>
+        </w:rPr>
+        <w:t>(</w:t>
+      </w:r>
+      <w:proofErr w:type="gramEnd"/>
+      <w:r>
+        <w:rPr>
+          <w:rFonts w:ascii="Times New Roman" w:hAnsi="Times New Roman" w:cs="Times New Roman"/>
+          <w:i/>
+          <w:sz w:val="20"/>
+          <w:szCs w:val="20"/>
+        </w:rPr>
+        <w:t>)</w:t>
       </w:r>
       <w:r>
         <w:rPr>
@@ -867,6 +1510,7 @@
         </w:rPr>
         <w:t xml:space="preserve"> An </w:t>
       </w:r>
+      <w:proofErr w:type="spellStart"/>
       <w:r>
         <w:rPr>
           <w:rFonts w:ascii="Times New Roman" w:hAnsi="Times New Roman" w:cs="Times New Roman"/>
@@ -876,6 +1520,7 @@
         </w:rPr>
         <w:t>int</w:t>
       </w:r>
+      <w:proofErr w:type="spellEnd"/>
       <w:r>
         <w:rPr>
           <w:rFonts w:ascii="Times New Roman" w:hAnsi="Times New Roman" w:cs="Times New Roman"/>
@@ -988,14 +1633,25 @@
         </w:rPr>
         <w:t xml:space="preserve">prompts the user for input again. </w:t>
       </w:r>
-      <w:r>
-        <w:rPr>
-          <w:rFonts w:ascii="Times New Roman" w:hAnsi="Times New Roman" w:cs="Times New Roman"/>
-          <w:i/>
-          <w:sz w:val="20"/>
-          <w:szCs w:val="20"/>
-        </w:rPr>
-        <w:t>Shout()</w:t>
+      <w:proofErr w:type="gramStart"/>
+      <w:r>
+        <w:rPr>
+          <w:rFonts w:ascii="Times New Roman" w:hAnsi="Times New Roman" w:cs="Times New Roman"/>
+          <w:i/>
+          <w:sz w:val="20"/>
+          <w:szCs w:val="20"/>
+        </w:rPr>
+        <w:t>Shout(</w:t>
+      </w:r>
+      <w:proofErr w:type="gramEnd"/>
+      <w:r>
+        <w:rPr>
+          <w:rFonts w:ascii="Times New Roman" w:hAnsi="Times New Roman" w:cs="Times New Roman"/>
+          <w:i/>
+          <w:sz w:val="20"/>
+          <w:szCs w:val="20"/>
+        </w:rPr>
+        <w:t>)</w:t>
       </w:r>
       <w:r>
         <w:rPr>
@@ -1045,14 +1701,36 @@
         </w:rPr>
         <w:t xml:space="preserve">he function </w:t>
       </w:r>
-      <w:r>
-        <w:rPr>
-          <w:rFonts w:ascii="Times New Roman" w:hAnsi="Times New Roman" w:cs="Times New Roman"/>
-          <w:i/>
-          <w:sz w:val="20"/>
-          <w:szCs w:val="20"/>
-        </w:rPr>
-        <w:t>ThreadTest()</w:t>
+      <w:proofErr w:type="spellStart"/>
+      <w:proofErr w:type="gramStart"/>
+      <w:r>
+        <w:rPr>
+          <w:rFonts w:ascii="Times New Roman" w:hAnsi="Times New Roman" w:cs="Times New Roman"/>
+          <w:i/>
+          <w:sz w:val="20"/>
+          <w:szCs w:val="20"/>
+        </w:rPr>
+        <w:t>ThreadTest</w:t>
+      </w:r>
+      <w:proofErr w:type="spellEnd"/>
+      <w:r>
+        <w:rPr>
+          <w:rFonts w:ascii="Times New Roman" w:hAnsi="Times New Roman" w:cs="Times New Roman"/>
+          <w:i/>
+          <w:sz w:val="20"/>
+          <w:szCs w:val="20"/>
+        </w:rPr>
+        <w:t>(</w:t>
+      </w:r>
+      <w:proofErr w:type="gramEnd"/>
+      <w:r>
+        <w:rPr>
+          <w:rFonts w:ascii="Times New Roman" w:hAnsi="Times New Roman" w:cs="Times New Roman"/>
+          <w:i/>
+          <w:sz w:val="20"/>
+          <w:szCs w:val="20"/>
+        </w:rPr>
+        <w:t>)</w:t>
       </w:r>
       <w:r>
         <w:rPr>
@@ -1070,14 +1748,25 @@
         </w:rPr>
         <w:t xml:space="preserve">function </w:t>
       </w:r>
-      <w:r>
-        <w:rPr>
-          <w:rFonts w:ascii="Times New Roman" w:hAnsi="Times New Roman" w:cs="Times New Roman"/>
-          <w:i/>
-          <w:sz w:val="20"/>
-          <w:szCs w:val="20"/>
-        </w:rPr>
-        <w:t>NumShouter()</w:t>
+      <w:proofErr w:type="spellStart"/>
+      <w:r>
+        <w:rPr>
+          <w:rFonts w:ascii="Times New Roman" w:hAnsi="Times New Roman" w:cs="Times New Roman"/>
+          <w:i/>
+          <w:sz w:val="20"/>
+          <w:szCs w:val="20"/>
+        </w:rPr>
+        <w:t>NumShouter</w:t>
+      </w:r>
+      <w:proofErr w:type="spellEnd"/>
+      <w:r>
+        <w:rPr>
+          <w:rFonts w:ascii="Times New Roman" w:hAnsi="Times New Roman" w:cs="Times New Roman"/>
+          <w:i/>
+          <w:sz w:val="20"/>
+          <w:szCs w:val="20"/>
+        </w:rPr>
+        <w:t>()</w:t>
       </w:r>
       <w:r>
         <w:rPr>
@@ -1127,6 +1816,14 @@
           <w:sz w:val="20"/>
           <w:szCs w:val="20"/>
         </w:rPr>
+        <w:t xml:space="preserve">for </w:t>
+      </w:r>
+      <w:r>
+        <w:rPr>
+          <w:rFonts w:ascii="Times New Roman" w:hAnsi="Times New Roman" w:cs="Times New Roman"/>
+          <w:sz w:val="20"/>
+          <w:szCs w:val="20"/>
+        </w:rPr>
         <w:t>prompting input</w:t>
       </w:r>
       <w:r>
@@ -1135,7 +1832,16 @@
           <w:sz w:val="20"/>
           <w:szCs w:val="20"/>
         </w:rPr>
-        <w:t xml:space="preserve">. Upon returning the correct input, a </w:t>
+        <w:t xml:space="preserve">. Upon returning the correct input, </w:t>
+      </w:r>
+      <w:proofErr w:type="gramStart"/>
+      <w:r>
+        <w:rPr>
+          <w:rFonts w:ascii="Times New Roman" w:hAnsi="Times New Roman" w:cs="Times New Roman"/>
+          <w:sz w:val="20"/>
+          <w:szCs w:val="20"/>
+        </w:rPr>
+        <w:t xml:space="preserve">a </w:t>
       </w:r>
       <w:r>
         <w:rPr>
@@ -1146,6 +1852,7 @@
         </w:rPr>
         <w:t>for</w:t>
       </w:r>
+      <w:proofErr w:type="gramEnd"/>
       <w:r>
         <w:rPr>
           <w:rFonts w:ascii="Times New Roman" w:hAnsi="Times New Roman" w:cs="Times New Roman"/>
@@ -1186,14 +1893,25 @@
         </w:rPr>
         <w:t xml:space="preserve"> tread is forked to the function </w:t>
       </w:r>
-      <w:r>
-        <w:rPr>
-          <w:rFonts w:ascii="Times New Roman" w:hAnsi="Times New Roman" w:cs="Times New Roman"/>
-          <w:i/>
-          <w:sz w:val="20"/>
-          <w:szCs w:val="20"/>
-        </w:rPr>
-        <w:t>Shout()</w:t>
+      <w:proofErr w:type="gramStart"/>
+      <w:r>
+        <w:rPr>
+          <w:rFonts w:ascii="Times New Roman" w:hAnsi="Times New Roman" w:cs="Times New Roman"/>
+          <w:i/>
+          <w:sz w:val="20"/>
+          <w:szCs w:val="20"/>
+        </w:rPr>
+        <w:t>Shout(</w:t>
+      </w:r>
+      <w:proofErr w:type="gramEnd"/>
+      <w:r>
+        <w:rPr>
+          <w:rFonts w:ascii="Times New Roman" w:hAnsi="Times New Roman" w:cs="Times New Roman"/>
+          <w:i/>
+          <w:sz w:val="20"/>
+          <w:szCs w:val="20"/>
+        </w:rPr>
+        <w:t>)</w:t>
       </w:r>
       <w:r>
         <w:rPr>
@@ -1240,6 +1958,7 @@
         </w:rPr>
         <w:t xml:space="preserve"> a global variable </w:t>
       </w:r>
+      <w:proofErr w:type="spellStart"/>
       <w:r>
         <w:rPr>
           <w:rFonts w:ascii="Times New Roman" w:hAnsi="Times New Roman" w:cs="Times New Roman"/>
@@ -1249,6 +1968,7 @@
         </w:rPr>
         <w:t>selectArgs</w:t>
       </w:r>
+      <w:proofErr w:type="spellEnd"/>
       <w:r>
         <w:rPr>
           <w:rFonts w:ascii="Times New Roman" w:hAnsi="Times New Roman" w:cs="Times New Roman"/>
@@ -1271,7 +1991,25 @@
           <w:sz w:val="20"/>
           <w:szCs w:val="20"/>
         </w:rPr>
-        <w:t xml:space="preserve"> with ‘-A’ option. </w:t>
+        <w:t xml:space="preserve"> with ‘-</w:t>
+      </w:r>
+      <w:proofErr w:type="gramStart"/>
+      <w:r>
+        <w:rPr>
+          <w:rFonts w:ascii="Times New Roman" w:hAnsi="Times New Roman" w:cs="Times New Roman"/>
+          <w:sz w:val="20"/>
+          <w:szCs w:val="20"/>
+        </w:rPr>
+        <w:t>A</w:t>
+      </w:r>
+      <w:proofErr w:type="gramEnd"/>
+      <w:r>
+        <w:rPr>
+          <w:rFonts w:ascii="Times New Roman" w:hAnsi="Times New Roman" w:cs="Times New Roman"/>
+          <w:sz w:val="20"/>
+          <w:szCs w:val="20"/>
+        </w:rPr>
+        <w:t xml:space="preserve">’ option. </w:t>
       </w:r>
       <w:r>
         <w:rPr>
@@ -1281,6 +2019,7 @@
         </w:rPr>
         <w:t xml:space="preserve">As </w:t>
       </w:r>
+      <w:proofErr w:type="spellStart"/>
       <w:r>
         <w:rPr>
           <w:rFonts w:ascii="Times New Roman" w:hAnsi="Times New Roman" w:cs="Times New Roman"/>
@@ -1290,6 +2029,7 @@
         </w:rPr>
         <w:t>selectArgs</w:t>
       </w:r>
+      <w:proofErr w:type="spellEnd"/>
       <w:r>
         <w:rPr>
           <w:rFonts w:ascii="Times New Roman" w:hAnsi="Times New Roman" w:cs="Times New Roman"/>
@@ -1307,6 +2047,7 @@
         </w:rPr>
         <w:t xml:space="preserve">is 1, task 1 is selected, while task 2 is selected as </w:t>
       </w:r>
+      <w:proofErr w:type="spellStart"/>
       <w:r>
         <w:rPr>
           <w:rFonts w:ascii="Times New Roman" w:hAnsi="Times New Roman" w:cs="Times New Roman"/>
@@ -1316,6 +2057,7 @@
         </w:rPr>
         <w:t>selectArgs</w:t>
       </w:r>
+      <w:proofErr w:type="spellEnd"/>
       <w:r>
         <w:rPr>
           <w:rFonts w:ascii="Times New Roman" w:hAnsi="Times New Roman" w:cs="Times New Roman"/>
@@ -1339,15 +2081,51 @@
           <w:sz w:val="20"/>
           <w:szCs w:val="20"/>
         </w:rPr>
-        <w:t xml:space="preserve"> Otherwise, an error message is sent indicating invalid input when ‘-A’ option is used. </w:t>
-      </w:r>
-      <w:r>
-        <w:rPr>
-          <w:rFonts w:ascii="Times New Roman" w:hAnsi="Times New Roman" w:cs="Times New Roman"/>
-          <w:sz w:val="20"/>
-          <w:szCs w:val="20"/>
-        </w:rPr>
-        <w:t xml:space="preserve">When ‘-A’ option is not </w:t>
+        <w:t xml:space="preserve"> Otherwise, an error message is sent indicating invalid input when ‘-</w:t>
+      </w:r>
+      <w:proofErr w:type="gramStart"/>
+      <w:r>
+        <w:rPr>
+          <w:rFonts w:ascii="Times New Roman" w:hAnsi="Times New Roman" w:cs="Times New Roman"/>
+          <w:sz w:val="20"/>
+          <w:szCs w:val="20"/>
+        </w:rPr>
+        <w:t>A</w:t>
+      </w:r>
+      <w:proofErr w:type="gramEnd"/>
+      <w:r>
+        <w:rPr>
+          <w:rFonts w:ascii="Times New Roman" w:hAnsi="Times New Roman" w:cs="Times New Roman"/>
+          <w:sz w:val="20"/>
+          <w:szCs w:val="20"/>
+        </w:rPr>
+        <w:t xml:space="preserve">’ option is used. </w:t>
+      </w:r>
+      <w:r>
+        <w:rPr>
+          <w:rFonts w:ascii="Times New Roman" w:hAnsi="Times New Roman" w:cs="Times New Roman"/>
+          <w:sz w:val="20"/>
+          <w:szCs w:val="20"/>
+        </w:rPr>
+        <w:t>When ‘-</w:t>
+      </w:r>
+      <w:proofErr w:type="gramStart"/>
+      <w:r>
+        <w:rPr>
+          <w:rFonts w:ascii="Times New Roman" w:hAnsi="Times New Roman" w:cs="Times New Roman"/>
+          <w:sz w:val="20"/>
+          <w:szCs w:val="20"/>
+        </w:rPr>
+        <w:t>A</w:t>
+      </w:r>
+      <w:proofErr w:type="gramEnd"/>
+      <w:r>
+        <w:rPr>
+          <w:rFonts w:ascii="Times New Roman" w:hAnsi="Times New Roman" w:cs="Times New Roman"/>
+          <w:sz w:val="20"/>
+          <w:szCs w:val="20"/>
+        </w:rPr>
+        <w:t xml:space="preserve">’ option is not </w:t>
       </w:r>
       <w:r>
         <w:rPr>
@@ -1363,8 +2141,18 @@
           <w:sz w:val="20"/>
           <w:szCs w:val="20"/>
         </w:rPr>
-        <w:t>, ‘Opps</w:t>
-      </w:r>
+        <w:t>, ‘</w:t>
+      </w:r>
+      <w:proofErr w:type="spellStart"/>
+      <w:r>
+        <w:rPr>
+          <w:rFonts w:ascii="Times New Roman" w:hAnsi="Times New Roman" w:cs="Times New Roman"/>
+          <w:sz w:val="20"/>
+          <w:szCs w:val="20"/>
+        </w:rPr>
+        <w:t>Opps</w:t>
+      </w:r>
+      <w:proofErr w:type="spellEnd"/>
       <w:r>
         <w:rPr>
           <w:rFonts w:ascii="Times New Roman" w:hAnsi="Times New Roman" w:cs="Times New Roman"/>
@@ -1373,8 +2161,6 @@
         </w:rPr>
         <w:t>!</w:t>
       </w:r>
-      <w:bookmarkStart w:id="0" w:name="_GoBack"/>
-      <w:bookmarkEnd w:id="0"/>
       <w:r>
         <w:rPr>
           <w:rFonts w:ascii="Times New Roman" w:hAnsi="Times New Roman" w:cs="Times New Roman"/>
@@ -1589,6 +2375,8 @@
           <w:szCs w:val="20"/>
         </w:rPr>
       </w:pPr>
+      <w:proofErr w:type="spellStart"/>
+      <w:proofErr w:type="gramStart"/>
       <w:r>
         <w:rPr>
           <w:rFonts w:ascii="Times New Roman" w:hAnsi="Times New Roman" w:cs="Times New Roman"/>
@@ -1598,21 +2386,41 @@
         </w:rPr>
         <w:t>str</w:t>
       </w:r>
-      <w:r>
-        <w:rPr>
-          <w:rFonts w:ascii="Times New Roman" w:hAnsi="Times New Roman" w:cs="Times New Roman"/>
-          <w:sz w:val="20"/>
-          <w:szCs w:val="20"/>
-        </w:rPr>
-        <w:t xml:space="preserve"> = getI</w:t>
-      </w:r>
-      <w:r>
-        <w:rPr>
-          <w:rFonts w:ascii="Times New Roman" w:hAnsi="Times New Roman" w:cs="Times New Roman"/>
-          <w:sz w:val="20"/>
-          <w:szCs w:val="20"/>
-        </w:rPr>
-        <w:t>nput;</w:t>
+      <w:proofErr w:type="spellEnd"/>
+      <w:proofErr w:type="gramEnd"/>
+      <w:r>
+        <w:rPr>
+          <w:rFonts w:ascii="Times New Roman" w:hAnsi="Times New Roman" w:cs="Times New Roman"/>
+          <w:sz w:val="20"/>
+          <w:szCs w:val="20"/>
+        </w:rPr>
+        <w:t xml:space="preserve"> = </w:t>
+      </w:r>
+      <w:proofErr w:type="spellStart"/>
+      <w:r>
+        <w:rPr>
+          <w:rFonts w:ascii="Times New Roman" w:hAnsi="Times New Roman" w:cs="Times New Roman"/>
+          <w:sz w:val="20"/>
+          <w:szCs w:val="20"/>
+        </w:rPr>
+        <w:t>getI</w:t>
+      </w:r>
+      <w:r>
+        <w:rPr>
+          <w:rFonts w:ascii="Times New Roman" w:hAnsi="Times New Roman" w:cs="Times New Roman"/>
+          <w:sz w:val="20"/>
+          <w:szCs w:val="20"/>
+        </w:rPr>
+        <w:t>nput</w:t>
+      </w:r>
+      <w:proofErr w:type="spellEnd"/>
+      <w:r>
+        <w:rPr>
+          <w:rFonts w:ascii="Times New Roman" w:hAnsi="Times New Roman" w:cs="Times New Roman"/>
+          <w:sz w:val="20"/>
+          <w:szCs w:val="20"/>
+        </w:rPr>
+        <w:t>;</w:t>
       </w:r>
       <w:r>
         <w:rPr>
@@ -1622,6 +2430,7 @@
         </w:rPr>
         <w:t xml:space="preserve"> // use </w:t>
       </w:r>
+      <w:proofErr w:type="spellStart"/>
       <w:r>
         <w:rPr>
           <w:rFonts w:ascii="Times New Roman" w:hAnsi="Times New Roman" w:cs="Times New Roman"/>
@@ -1630,6 +2439,7 @@
         </w:rPr>
         <w:t>scanf</w:t>
       </w:r>
+      <w:proofErr w:type="spellEnd"/>
       <w:r>
         <w:rPr>
           <w:rFonts w:ascii="Times New Roman" w:hAnsi="Times New Roman" w:cs="Times New Roman"/>
@@ -1654,6 +2464,7 @@
           <w:szCs w:val="20"/>
         </w:rPr>
       </w:pPr>
+      <w:proofErr w:type="spellStart"/>
       <w:r>
         <w:rPr>
           <w:rFonts w:ascii="Times New Roman" w:hAnsi="Times New Roman" w:cs="Times New Roman"/>
@@ -1663,13 +2474,52 @@
         </w:rPr>
         <w:t>i_str</w:t>
       </w:r>
-      <w:r>
-        <w:rPr>
-          <w:rFonts w:ascii="Times New Roman" w:hAnsi="Times New Roman" w:cs="Times New Roman"/>
-          <w:sz w:val="20"/>
-          <w:szCs w:val="20"/>
-        </w:rPr>
-        <w:t xml:space="preserve"> = atoi(str);</w:t>
+      <w:proofErr w:type="spellEnd"/>
+      <w:r>
+        <w:rPr>
+          <w:rFonts w:ascii="Times New Roman" w:hAnsi="Times New Roman" w:cs="Times New Roman"/>
+          <w:sz w:val="20"/>
+          <w:szCs w:val="20"/>
+        </w:rPr>
+        <w:t xml:space="preserve"> = </w:t>
+      </w:r>
+      <w:proofErr w:type="spellStart"/>
+      <w:proofErr w:type="gramStart"/>
+      <w:r>
+        <w:rPr>
+          <w:rFonts w:ascii="Times New Roman" w:hAnsi="Times New Roman" w:cs="Times New Roman"/>
+          <w:sz w:val="20"/>
+          <w:szCs w:val="20"/>
+        </w:rPr>
+        <w:t>atoi</w:t>
+      </w:r>
+      <w:proofErr w:type="spellEnd"/>
+      <w:r>
+        <w:rPr>
+          <w:rFonts w:ascii="Times New Roman" w:hAnsi="Times New Roman" w:cs="Times New Roman"/>
+          <w:sz w:val="20"/>
+          <w:szCs w:val="20"/>
+        </w:rPr>
+        <w:t>(</w:t>
+      </w:r>
+      <w:proofErr w:type="spellStart"/>
+      <w:proofErr w:type="gramEnd"/>
+      <w:r>
+        <w:rPr>
+          <w:rFonts w:ascii="Times New Roman" w:hAnsi="Times New Roman" w:cs="Times New Roman"/>
+          <w:sz w:val="20"/>
+          <w:szCs w:val="20"/>
+        </w:rPr>
+        <w:t>str</w:t>
+      </w:r>
+      <w:proofErr w:type="spellEnd"/>
+      <w:r>
+        <w:rPr>
+          <w:rFonts w:ascii="Times New Roman" w:hAnsi="Times New Roman" w:cs="Times New Roman"/>
+          <w:sz w:val="20"/>
+          <w:szCs w:val="20"/>
+        </w:rPr>
+        <w:t>);</w:t>
       </w:r>
       <w:r>
         <w:rPr>
@@ -1696,14 +2546,43 @@
           <w:szCs w:val="20"/>
         </w:rPr>
       </w:pPr>
-      <w:r>
-        <w:rPr>
-          <w:rFonts w:ascii="Times New Roman" w:hAnsi="Times New Roman" w:cs="Times New Roman"/>
-          <w:sz w:val="20"/>
-          <w:szCs w:val="20"/>
-        </w:rPr>
-        <w:t>if (strcmp(</w:t>
-      </w:r>
+      <w:proofErr w:type="gramStart"/>
+      <w:r>
+        <w:rPr>
+          <w:rFonts w:ascii="Times New Roman" w:hAnsi="Times New Roman" w:cs="Times New Roman"/>
+          <w:sz w:val="20"/>
+          <w:szCs w:val="20"/>
+        </w:rPr>
+        <w:t>if</w:t>
+      </w:r>
+      <w:proofErr w:type="gramEnd"/>
+      <w:r>
+        <w:rPr>
+          <w:rFonts w:ascii="Times New Roman" w:hAnsi="Times New Roman" w:cs="Times New Roman"/>
+          <w:sz w:val="20"/>
+          <w:szCs w:val="20"/>
+        </w:rPr>
+        <w:t xml:space="preserve"> (</w:t>
+      </w:r>
+      <w:proofErr w:type="spellStart"/>
+      <w:r>
+        <w:rPr>
+          <w:rFonts w:ascii="Times New Roman" w:hAnsi="Times New Roman" w:cs="Times New Roman"/>
+          <w:sz w:val="20"/>
+          <w:szCs w:val="20"/>
+        </w:rPr>
+        <w:t>strcmp</w:t>
+      </w:r>
+      <w:proofErr w:type="spellEnd"/>
+      <w:r>
+        <w:rPr>
+          <w:rFonts w:ascii="Times New Roman" w:hAnsi="Times New Roman" w:cs="Times New Roman"/>
+          <w:sz w:val="20"/>
+          <w:szCs w:val="20"/>
+        </w:rPr>
+        <w:t>(</w:t>
+      </w:r>
+      <w:proofErr w:type="spellStart"/>
       <w:r>
         <w:rPr>
           <w:rFonts w:ascii="Times New Roman" w:hAnsi="Times New Roman" w:cs="Times New Roman"/>
@@ -1713,6 +2592,7 @@
         </w:rPr>
         <w:t>str</w:t>
       </w:r>
+      <w:proofErr w:type="spellEnd"/>
       <w:r>
         <w:rPr>
           <w:rFonts w:ascii="Times New Roman" w:hAnsi="Times New Roman" w:cs="Times New Roman"/>
@@ -1721,6 +2601,7 @@
         </w:rPr>
         <w:t xml:space="preserve">, </w:t>
       </w:r>
+      <w:proofErr w:type="spellStart"/>
       <w:r>
         <w:rPr>
           <w:rFonts w:ascii="Times New Roman" w:hAnsi="Times New Roman" w:cs="Times New Roman"/>
@@ -1730,6 +2611,7 @@
         </w:rPr>
         <w:t>i_str</w:t>
       </w:r>
+      <w:proofErr w:type="spellEnd"/>
       <w:r>
         <w:rPr>
           <w:rFonts w:ascii="Times New Roman" w:hAnsi="Times New Roman" w:cs="Times New Roman"/>
@@ -1801,8 +2683,26 @@
           <w:szCs w:val="20"/>
         </w:rPr>
         <w:tab/>
-        <w:t>if (</w:t>
-      </w:r>
+      </w:r>
+      <w:proofErr w:type="gramStart"/>
+      <w:r>
+        <w:rPr>
+          <w:rFonts w:ascii="Times New Roman" w:hAnsi="Times New Roman" w:cs="Times New Roman"/>
+          <w:sz w:val="20"/>
+          <w:szCs w:val="20"/>
+        </w:rPr>
+        <w:t>if</w:t>
+      </w:r>
+      <w:proofErr w:type="gramEnd"/>
+      <w:r>
+        <w:rPr>
+          <w:rFonts w:ascii="Times New Roman" w:hAnsi="Times New Roman" w:cs="Times New Roman"/>
+          <w:sz w:val="20"/>
+          <w:szCs w:val="20"/>
+        </w:rPr>
+        <w:t xml:space="preserve"> (</w:t>
+      </w:r>
+      <w:proofErr w:type="spellStart"/>
       <w:r>
         <w:rPr>
           <w:rFonts w:ascii="Times New Roman" w:hAnsi="Times New Roman" w:cs="Times New Roman"/>
@@ -1812,6 +2712,7 @@
         </w:rPr>
         <w:t>str</w:t>
       </w:r>
+      <w:proofErr w:type="spellEnd"/>
       <w:r>
         <w:rPr>
           <w:rFonts w:ascii="Times New Roman" w:hAnsi="Times New Roman" w:cs="Times New Roman"/>
@@ -1828,6 +2729,7 @@
         </w:rPr>
         <w:t>{</w:t>
       </w:r>
+      <w:proofErr w:type="spellStart"/>
       <w:r>
         <w:rPr>
           <w:rFonts w:ascii="Times New Roman" w:hAnsi="Times New Roman" w:cs="Times New Roman"/>
@@ -1837,6 +2739,7 @@
         </w:rPr>
         <w:t>str</w:t>
       </w:r>
+      <w:proofErr w:type="spellEnd"/>
       <w:r>
         <w:rPr>
           <w:rFonts w:ascii="Times New Roman" w:hAnsi="Times New Roman" w:cs="Times New Roman"/>
@@ -1868,8 +2771,26 @@
           <w:szCs w:val="20"/>
         </w:rPr>
         <w:tab/>
-        <w:t>else if (</w:t>
-      </w:r>
+      </w:r>
+      <w:proofErr w:type="gramStart"/>
+      <w:r>
+        <w:rPr>
+          <w:rFonts w:ascii="Times New Roman" w:hAnsi="Times New Roman" w:cs="Times New Roman"/>
+          <w:sz w:val="20"/>
+          <w:szCs w:val="20"/>
+        </w:rPr>
+        <w:t>else</w:t>
+      </w:r>
+      <w:proofErr w:type="gramEnd"/>
+      <w:r>
+        <w:rPr>
+          <w:rFonts w:ascii="Times New Roman" w:hAnsi="Times New Roman" w:cs="Times New Roman"/>
+          <w:sz w:val="20"/>
+          <w:szCs w:val="20"/>
+        </w:rPr>
+        <w:t xml:space="preserve"> if (</w:t>
+      </w:r>
+      <w:proofErr w:type="spellStart"/>
       <w:r>
         <w:rPr>
           <w:rFonts w:ascii="Times New Roman" w:hAnsi="Times New Roman" w:cs="Times New Roman"/>
@@ -1879,6 +2800,7 @@
         </w:rPr>
         <w:t>str</w:t>
       </w:r>
+      <w:proofErr w:type="spellEnd"/>
       <w:r>
         <w:rPr>
           <w:rFonts w:ascii="Times New Roman" w:hAnsi="Times New Roman" w:cs="Times New Roman"/>
@@ -1887,6 +2809,7 @@
         </w:rPr>
         <w:t>[0] == ‘-‘){</w:t>
       </w:r>
+      <w:proofErr w:type="spellStart"/>
       <w:r>
         <w:rPr>
           <w:rFonts w:ascii="Times New Roman" w:hAnsi="Times New Roman" w:cs="Times New Roman"/>
@@ -1896,6 +2819,7 @@
         </w:rPr>
         <w:t>str</w:t>
       </w:r>
+      <w:proofErr w:type="spellEnd"/>
       <w:r>
         <w:rPr>
           <w:rFonts w:ascii="Times New Roman" w:hAnsi="Times New Roman" w:cs="Times New Roman"/>
@@ -1951,8 +2875,17 @@
           <w:szCs w:val="20"/>
         </w:rPr>
         <w:tab/>
+      </w:r>
+      <w:proofErr w:type="gramStart"/>
+      <w:r>
+        <w:rPr>
+          <w:rFonts w:ascii="Times New Roman" w:hAnsi="Times New Roman" w:cs="Times New Roman"/>
+          <w:sz w:val="20"/>
+          <w:szCs w:val="20"/>
+        </w:rPr>
         <w:t>else</w:t>
       </w:r>
+      <w:proofErr w:type="gramEnd"/>
       <w:r>
         <w:rPr>
           <w:rFonts w:ascii="Times New Roman" w:hAnsi="Times New Roman" w:cs="Times New Roman"/>
@@ -1961,6 +2894,7 @@
         </w:rPr>
         <w:t xml:space="preserve"> {</w:t>
       </w:r>
+      <w:proofErr w:type="spellStart"/>
       <w:r>
         <w:rPr>
           <w:rFonts w:ascii="Times New Roman" w:hAnsi="Times New Roman" w:cs="Times New Roman"/>
@@ -1970,6 +2904,7 @@
         </w:rPr>
         <w:t>str</w:t>
       </w:r>
+      <w:proofErr w:type="spellEnd"/>
       <w:r>
         <w:rPr>
           <w:rFonts w:ascii="Times New Roman" w:hAnsi="Times New Roman" w:cs="Times New Roman"/>
@@ -2066,7 +3001,24 @@
           <w:szCs w:val="20"/>
         </w:rPr>
         <w:tab/>
-        <w:t xml:space="preserve">scan each digit and raise </w:t>
+      </w:r>
+      <w:proofErr w:type="gramStart"/>
+      <w:r>
+        <w:rPr>
+          <w:rFonts w:ascii="Times New Roman" w:hAnsi="Times New Roman" w:cs="Times New Roman"/>
+          <w:sz w:val="20"/>
+          <w:szCs w:val="20"/>
+        </w:rPr>
+        <w:t>scan</w:t>
+      </w:r>
+      <w:proofErr w:type="gramEnd"/>
+      <w:r>
+        <w:rPr>
+          <w:rFonts w:ascii="Times New Roman" w:hAnsi="Times New Roman" w:cs="Times New Roman"/>
+          <w:sz w:val="20"/>
+          <w:szCs w:val="20"/>
+        </w:rPr>
+        <w:t xml:space="preserve"> each digit and raise </w:t>
       </w:r>
       <w:r>
         <w:rPr>
@@ -2137,13 +3089,23 @@
         </w:rPr>
         <w:tab/>
       </w:r>
-      <w:r>
-        <w:rPr>
-          <w:rFonts w:ascii="Times New Roman" w:hAnsi="Times New Roman" w:cs="Times New Roman"/>
-          <w:sz w:val="20"/>
-          <w:szCs w:val="20"/>
-        </w:rPr>
-        <w:t>if (</w:t>
+      <w:proofErr w:type="gramStart"/>
+      <w:r>
+        <w:rPr>
+          <w:rFonts w:ascii="Times New Roman" w:hAnsi="Times New Roman" w:cs="Times New Roman"/>
+          <w:sz w:val="20"/>
+          <w:szCs w:val="20"/>
+        </w:rPr>
+        <w:t>if</w:t>
+      </w:r>
+      <w:proofErr w:type="gramEnd"/>
+      <w:r>
+        <w:rPr>
+          <w:rFonts w:ascii="Times New Roman" w:hAnsi="Times New Roman" w:cs="Times New Roman"/>
+          <w:sz w:val="20"/>
+          <w:szCs w:val="20"/>
+        </w:rPr>
+        <w:t xml:space="preserve"> (</w:t>
       </w:r>
       <w:r>
         <w:rPr>
@@ -2162,13 +3124,23 @@
         </w:rPr>
         <w:t xml:space="preserve"> == 1){</w:t>
       </w:r>
-      <w:r>
-        <w:rPr>
-          <w:rFonts w:ascii="Times New Roman" w:hAnsi="Times New Roman" w:cs="Times New Roman"/>
-          <w:sz w:val="20"/>
-          <w:szCs w:val="20"/>
-        </w:rPr>
-        <w:t>str is a character string</w:t>
+      <w:proofErr w:type="spellStart"/>
+      <w:r>
+        <w:rPr>
+          <w:rFonts w:ascii="Times New Roman" w:hAnsi="Times New Roman" w:cs="Times New Roman"/>
+          <w:sz w:val="20"/>
+          <w:szCs w:val="20"/>
+        </w:rPr>
+        <w:t>str</w:t>
+      </w:r>
+      <w:proofErr w:type="spellEnd"/>
+      <w:r>
+        <w:rPr>
+          <w:rFonts w:ascii="Times New Roman" w:hAnsi="Times New Roman" w:cs="Times New Roman"/>
+          <w:sz w:val="20"/>
+          <w:szCs w:val="20"/>
+        </w:rPr>
+        <w:t xml:space="preserve"> is a character string</w:t>
       </w:r>
       <w:r>
         <w:rPr>
@@ -2201,8 +3173,26 @@
           <w:szCs w:val="20"/>
         </w:rPr>
         <w:tab/>
-        <w:t>else if (</w:t>
-      </w:r>
+      </w:r>
+      <w:proofErr w:type="gramStart"/>
+      <w:r>
+        <w:rPr>
+          <w:rFonts w:ascii="Times New Roman" w:hAnsi="Times New Roman" w:cs="Times New Roman"/>
+          <w:sz w:val="20"/>
+          <w:szCs w:val="20"/>
+        </w:rPr>
+        <w:t>else</w:t>
+      </w:r>
+      <w:proofErr w:type="gramEnd"/>
+      <w:r>
+        <w:rPr>
+          <w:rFonts w:ascii="Times New Roman" w:hAnsi="Times New Roman" w:cs="Times New Roman"/>
+          <w:sz w:val="20"/>
+          <w:szCs w:val="20"/>
+        </w:rPr>
+        <w:t xml:space="preserve"> if (</w:t>
+      </w:r>
+      <w:proofErr w:type="spellStart"/>
       <w:r>
         <w:rPr>
           <w:rFonts w:ascii="Times New Roman" w:hAnsi="Times New Roman" w:cs="Times New Roman"/>
@@ -2212,6 +3202,7 @@
         </w:rPr>
         <w:t>str</w:t>
       </w:r>
+      <w:proofErr w:type="spellEnd"/>
       <w:r>
         <w:rPr>
           <w:rFonts w:ascii="Times New Roman" w:hAnsi="Times New Roman" w:cs="Times New Roman"/>
@@ -2228,6 +3219,7 @@
         </w:rPr>
         <w:t>) {</w:t>
       </w:r>
+      <w:proofErr w:type="spellStart"/>
       <w:r>
         <w:rPr>
           <w:rFonts w:ascii="Times New Roman" w:hAnsi="Times New Roman" w:cs="Times New Roman"/>
@@ -2237,6 +3229,7 @@
         </w:rPr>
         <w:t>str</w:t>
       </w:r>
+      <w:proofErr w:type="spellEnd"/>
       <w:r>
         <w:rPr>
           <w:rFonts w:ascii="Times New Roman" w:hAnsi="Times New Roman" w:cs="Times New Roman"/>
@@ -2270,6 +3263,7 @@
           <w:szCs w:val="20"/>
         </w:rPr>
       </w:pPr>
+      <w:proofErr w:type="gramStart"/>
       <w:r>
         <w:rPr>
           <w:rFonts w:ascii="Times New Roman" w:hAnsi="Times New Roman" w:cs="Times New Roman"/>
@@ -2278,6 +3272,7 @@
         </w:rPr>
         <w:t>else</w:t>
       </w:r>
+      <w:proofErr w:type="gramEnd"/>
       <w:r>
         <w:rPr>
           <w:rFonts w:ascii="Times New Roman" w:hAnsi="Times New Roman" w:cs="Times New Roman"/>
@@ -2286,6 +3281,7 @@
         </w:rPr>
         <w:t xml:space="preserve"> {</w:t>
       </w:r>
+      <w:proofErr w:type="spellStart"/>
       <w:r>
         <w:rPr>
           <w:rFonts w:ascii="Times New Roman" w:hAnsi="Times New Roman" w:cs="Times New Roman"/>
@@ -2295,6 +3291,7 @@
         </w:rPr>
         <w:t>str</w:t>
       </w:r>
+      <w:proofErr w:type="spellEnd"/>
       <w:r>
         <w:rPr>
           <w:rFonts w:ascii="Times New Roman" w:hAnsi="Times New Roman" w:cs="Times New Roman"/>
@@ -2389,6 +3386,8 @@
         </w:rPr>
         <w:t xml:space="preserve"> </w:t>
       </w:r>
+      <w:proofErr w:type="spellStart"/>
+      <w:proofErr w:type="gramStart"/>
       <w:r>
         <w:rPr>
           <w:rFonts w:ascii="Times New Roman" w:hAnsi="Times New Roman" w:cs="Times New Roman"/>
@@ -2398,13 +3397,23 @@
         </w:rPr>
         <w:t>str</w:t>
       </w:r>
-      <w:r>
-        <w:rPr>
-          <w:rFonts w:ascii="Times New Roman" w:hAnsi="Times New Roman" w:cs="Times New Roman"/>
-          <w:sz w:val="20"/>
-          <w:szCs w:val="20"/>
-        </w:rPr>
-        <w:t>[0] = ‘.’;</w:t>
+      <w:proofErr w:type="spellEnd"/>
+      <w:r>
+        <w:rPr>
+          <w:rFonts w:ascii="Times New Roman" w:hAnsi="Times New Roman" w:cs="Times New Roman"/>
+          <w:sz w:val="20"/>
+          <w:szCs w:val="20"/>
+        </w:rPr>
+        <w:t>[</w:t>
+      </w:r>
+      <w:proofErr w:type="gramEnd"/>
+      <w:r>
+        <w:rPr>
+          <w:rFonts w:ascii="Times New Roman" w:hAnsi="Times New Roman" w:cs="Times New Roman"/>
+          <w:sz w:val="20"/>
+          <w:szCs w:val="20"/>
+        </w:rPr>
+        <w:t>0] = ‘.’;</w:t>
       </w:r>
     </w:p>
     <w:p>
@@ -2416,6 +3425,7 @@
           <w:szCs w:val="20"/>
         </w:rPr>
       </w:pPr>
+      <w:proofErr w:type="gramStart"/>
       <w:r>
         <w:rPr>
           <w:rFonts w:ascii="Times New Roman" w:hAnsi="Times New Roman" w:cs="Times New Roman"/>
@@ -2430,8 +3440,36 @@
           <w:sz w:val="20"/>
           <w:szCs w:val="20"/>
         </w:rPr>
-        <w:t xml:space="preserve">r 2) number of ‘.’in </w:t>
-      </w:r>
+        <w:t>r</w:t>
+      </w:r>
+      <w:proofErr w:type="gramEnd"/>
+      <w:r>
+        <w:rPr>
+          <w:rFonts w:ascii="Times New Roman" w:hAnsi="Times New Roman" w:cs="Times New Roman"/>
+          <w:sz w:val="20"/>
+          <w:szCs w:val="20"/>
+        </w:rPr>
+        <w:t xml:space="preserve"> 2) number of ‘.’</w:t>
+      </w:r>
+      <w:proofErr w:type="gramStart"/>
+      <w:r>
+        <w:rPr>
+          <w:rFonts w:ascii="Times New Roman" w:hAnsi="Times New Roman" w:cs="Times New Roman"/>
+          <w:sz w:val="20"/>
+          <w:szCs w:val="20"/>
+        </w:rPr>
+        <w:t>in</w:t>
+      </w:r>
+      <w:proofErr w:type="gramEnd"/>
+      <w:r>
+        <w:rPr>
+          <w:rFonts w:ascii="Times New Roman" w:hAnsi="Times New Roman" w:cs="Times New Roman"/>
+          <w:sz w:val="20"/>
+          <w:szCs w:val="20"/>
+        </w:rPr>
+        <w:t xml:space="preserve"> </w:t>
+      </w:r>
+      <w:proofErr w:type="spellStart"/>
       <w:r>
         <w:rPr>
           <w:rFonts w:ascii="Times New Roman" w:hAnsi="Times New Roman" w:cs="Times New Roman"/>
@@ -2441,6 +3479,7 @@
         </w:rPr>
         <w:t>str</w:t>
       </w:r>
+      <w:proofErr w:type="spellEnd"/>
       <w:r>
         <w:rPr>
           <w:rFonts w:ascii="Times New Roman" w:hAnsi="Times New Roman" w:cs="Times New Roman"/>
@@ -2459,6 +3498,7 @@
           <w:szCs w:val="20"/>
         </w:rPr>
       </w:pPr>
+      <w:proofErr w:type="gramStart"/>
       <w:r>
         <w:rPr>
           <w:rFonts w:ascii="Times New Roman" w:hAnsi="Times New Roman" w:cs="Times New Roman"/>
@@ -2473,8 +3513,18 @@
           <w:sz w:val="20"/>
           <w:szCs w:val="20"/>
         </w:rPr>
-        <w:t xml:space="preserve">r 3) ‘+’ or ‘-‘ appears in </w:t>
-      </w:r>
+        <w:t>r</w:t>
+      </w:r>
+      <w:proofErr w:type="gramEnd"/>
+      <w:r>
+        <w:rPr>
+          <w:rFonts w:ascii="Times New Roman" w:hAnsi="Times New Roman" w:cs="Times New Roman"/>
+          <w:sz w:val="20"/>
+          <w:szCs w:val="20"/>
+        </w:rPr>
+        <w:t xml:space="preserve"> 3) ‘+’ or ‘-‘ appears in </w:t>
+      </w:r>
+      <w:proofErr w:type="spellStart"/>
       <w:r>
         <w:rPr>
           <w:rFonts w:ascii="Times New Roman" w:hAnsi="Times New Roman" w:cs="Times New Roman"/>
@@ -2484,6 +3534,7 @@
         </w:rPr>
         <w:t>str</w:t>
       </w:r>
+      <w:proofErr w:type="spellEnd"/>
       <w:r>
         <w:rPr>
           <w:rFonts w:ascii="Times New Roman" w:hAnsi="Times New Roman" w:cs="Times New Roman"/>
@@ -2532,7 +3583,16 @@
           <w:sz w:val="20"/>
           <w:szCs w:val="20"/>
         </w:rPr>
-        <w:t>’.’</w:t>
+        <w:t>’.</w:t>
+      </w:r>
+      <w:proofErr w:type="gramStart"/>
+      <w:r>
+        <w:rPr>
+          <w:rFonts w:ascii="Times New Roman" w:hAnsi="Times New Roman" w:cs="Times New Roman"/>
+          <w:sz w:val="20"/>
+          <w:szCs w:val="20"/>
+        </w:rPr>
+        <w:t>’</w:t>
       </w:r>
       <w:r>
         <w:rPr>
@@ -2542,6 +3602,7 @@
         </w:rPr>
         <w:t>.</w:t>
       </w:r>
+      <w:proofErr w:type="gramEnd"/>
     </w:p>
     <w:p>
       <w:pPr>
@@ -2620,6 +3681,8 @@
         </w:rPr>
         <w:t xml:space="preserve"> </w:t>
       </w:r>
+      <w:proofErr w:type="spellStart"/>
+      <w:proofErr w:type="gramStart"/>
       <w:r>
         <w:rPr>
           <w:rFonts w:ascii="Times New Roman" w:hAnsi="Times New Roman" w:cs="Times New Roman"/>
@@ -2628,13 +3691,23 @@
         </w:rPr>
         <w:t>NumShouter</w:t>
       </w:r>
-      <w:r>
-        <w:rPr>
-          <w:rFonts w:ascii="Times New Roman" w:hAnsi="Times New Roman" w:cs="Times New Roman"/>
-          <w:sz w:val="20"/>
-          <w:szCs w:val="20"/>
-        </w:rPr>
-        <w:t>()</w:t>
+      <w:proofErr w:type="spellEnd"/>
+      <w:r>
+        <w:rPr>
+          <w:rFonts w:ascii="Times New Roman" w:hAnsi="Times New Roman" w:cs="Times New Roman"/>
+          <w:sz w:val="20"/>
+          <w:szCs w:val="20"/>
+        </w:rPr>
+        <w:t>(</w:t>
+      </w:r>
+      <w:proofErr w:type="gramEnd"/>
+      <w:r>
+        <w:rPr>
+          <w:rFonts w:ascii="Times New Roman" w:hAnsi="Times New Roman" w:cs="Times New Roman"/>
+          <w:sz w:val="20"/>
+          <w:szCs w:val="20"/>
+        </w:rPr>
+        <w:t>)</w:t>
       </w:r>
       <w:r>
         <w:rPr>
@@ -2669,6 +3742,7 @@
           <w:szCs w:val="20"/>
         </w:rPr>
       </w:pPr>
+      <w:proofErr w:type="spellStart"/>
       <w:r>
         <w:rPr>
           <w:rFonts w:ascii="Times New Roman" w:hAnsi="Times New Roman" w:cs="Times New Roman"/>
@@ -2678,6 +3752,7 @@
         </w:rPr>
         <w:t>NumShout</w:t>
       </w:r>
+      <w:proofErr w:type="spellEnd"/>
       <w:r>
         <w:rPr>
           <w:rFonts w:ascii="Times New Roman" w:hAnsi="Times New Roman" w:cs="Times New Roman"/>
@@ -2686,13 +3761,23 @@
         </w:rPr>
         <w:t xml:space="preserve"> = </w:t>
       </w:r>
-      <w:r>
-        <w:rPr>
-          <w:rFonts w:ascii="Times New Roman" w:hAnsi="Times New Roman" w:cs="Times New Roman"/>
-          <w:sz w:val="20"/>
-          <w:szCs w:val="20"/>
-        </w:rPr>
-        <w:t>Occurrence()</w:t>
+      <w:proofErr w:type="gramStart"/>
+      <w:r>
+        <w:rPr>
+          <w:rFonts w:ascii="Times New Roman" w:hAnsi="Times New Roman" w:cs="Times New Roman"/>
+          <w:sz w:val="20"/>
+          <w:szCs w:val="20"/>
+        </w:rPr>
+        <w:t>Occurrence(</w:t>
+      </w:r>
+      <w:proofErr w:type="gramEnd"/>
+      <w:r>
+        <w:rPr>
+          <w:rFonts w:ascii="Times New Roman" w:hAnsi="Times New Roman" w:cs="Times New Roman"/>
+          <w:sz w:val="20"/>
+          <w:szCs w:val="20"/>
+        </w:rPr>
+        <w:t>)</w:t>
       </w:r>
       <w:r>
         <w:rPr>
@@ -2717,8 +3802,18 @@
           <w:sz w:val="20"/>
           <w:szCs w:val="20"/>
         </w:rPr>
-        <w:t>get checked user input for number of shouts and set it to NumShout</w:t>
-      </w:r>
+        <w:t xml:space="preserve">get checked user input for number of shouts and set it to </w:t>
+      </w:r>
+      <w:proofErr w:type="spellStart"/>
+      <w:r>
+        <w:rPr>
+          <w:rFonts w:ascii="Times New Roman" w:hAnsi="Times New Roman" w:cs="Times New Roman"/>
+          <w:sz w:val="20"/>
+          <w:szCs w:val="20"/>
+        </w:rPr>
+        <w:t>NumShout</w:t>
+      </w:r>
+      <w:proofErr w:type="spellEnd"/>
     </w:p>
     <w:p>
       <w:pPr>
@@ -2735,14 +3830,25 @@
           <w:szCs w:val="20"/>
         </w:rPr>
       </w:pPr>
-      <w:r>
-        <w:rPr>
-          <w:rFonts w:ascii="Times New Roman" w:hAnsi="Times New Roman" w:cs="Times New Roman"/>
-          <w:sz w:val="20"/>
-          <w:szCs w:val="20"/>
-        </w:rPr>
-        <w:t>for (</w:t>
-      </w:r>
+      <w:proofErr w:type="gramStart"/>
+      <w:r>
+        <w:rPr>
+          <w:rFonts w:ascii="Times New Roman" w:hAnsi="Times New Roman" w:cs="Times New Roman"/>
+          <w:sz w:val="20"/>
+          <w:szCs w:val="20"/>
+        </w:rPr>
+        <w:t>for</w:t>
+      </w:r>
+      <w:proofErr w:type="gramEnd"/>
+      <w:r>
+        <w:rPr>
+          <w:rFonts w:ascii="Times New Roman" w:hAnsi="Times New Roman" w:cs="Times New Roman"/>
+          <w:sz w:val="20"/>
+          <w:szCs w:val="20"/>
+        </w:rPr>
+        <w:t xml:space="preserve"> (</w:t>
+      </w:r>
+      <w:proofErr w:type="spellStart"/>
       <w:r>
         <w:rPr>
           <w:rFonts w:ascii="Times New Roman" w:hAnsi="Times New Roman" w:cs="Times New Roman"/>
@@ -2752,6 +3858,7 @@
         </w:rPr>
         <w:t>i</w:t>
       </w:r>
+      <w:proofErr w:type="spellEnd"/>
       <w:r>
         <w:rPr>
           <w:rFonts w:ascii="Times New Roman" w:hAnsi="Times New Roman" w:cs="Times New Roman"/>
@@ -2760,6 +3867,7 @@
         </w:rPr>
         <w:t xml:space="preserve">=0; </w:t>
       </w:r>
+      <w:proofErr w:type="spellStart"/>
       <w:r>
         <w:rPr>
           <w:rFonts w:ascii="Times New Roman" w:hAnsi="Times New Roman" w:cs="Times New Roman"/>
@@ -2769,6 +3877,7 @@
         </w:rPr>
         <w:t>i</w:t>
       </w:r>
+      <w:proofErr w:type="spellEnd"/>
       <w:r>
         <w:rPr>
           <w:rFonts w:ascii="Times New Roman" w:hAnsi="Times New Roman" w:cs="Times New Roman"/>
@@ -2794,6 +3903,7 @@
         </w:rPr>
         <w:t xml:space="preserve">; </w:t>
       </w:r>
+      <w:proofErr w:type="spellStart"/>
       <w:r>
         <w:rPr>
           <w:rFonts w:ascii="Times New Roman" w:hAnsi="Times New Roman" w:cs="Times New Roman"/>
@@ -2803,6 +3913,7 @@
         </w:rPr>
         <w:t>i</w:t>
       </w:r>
+      <w:proofErr w:type="spellEnd"/>
       <w:r>
         <w:rPr>
           <w:rFonts w:ascii="Times New Roman" w:hAnsi="Times New Roman" w:cs="Times New Roman"/>
@@ -2866,7 +3977,25 @@
           <w:sz w:val="20"/>
           <w:szCs w:val="20"/>
         </w:rPr>
-        <w:t xml:space="preserve"> = new Thread("forked thread");</w:t>
+        <w:t xml:space="preserve"> = new </w:t>
+      </w:r>
+      <w:proofErr w:type="gramStart"/>
+      <w:r>
+        <w:rPr>
+          <w:rFonts w:ascii="Times New Roman" w:hAnsi="Times New Roman" w:cs="Times New Roman"/>
+          <w:sz w:val="20"/>
+          <w:szCs w:val="20"/>
+        </w:rPr>
+        <w:t>Thread(</w:t>
+      </w:r>
+      <w:proofErr w:type="gramEnd"/>
+      <w:r>
+        <w:rPr>
+          <w:rFonts w:ascii="Times New Roman" w:hAnsi="Times New Roman" w:cs="Times New Roman"/>
+          <w:sz w:val="20"/>
+          <w:szCs w:val="20"/>
+        </w:rPr>
+        <w:t>"forked thread");</w:t>
       </w:r>
     </w:p>
     <w:p>
@@ -2892,13 +4021,23 @@
         </w:rPr>
         <w:tab/>
       </w:r>
-      <w:r>
-        <w:rPr>
-          <w:rFonts w:ascii="Times New Roman" w:hAnsi="Times New Roman" w:cs="Times New Roman"/>
-          <w:sz w:val="20"/>
-          <w:szCs w:val="20"/>
-        </w:rPr>
-        <w:t>t-&gt;Fork(</w:t>
+      <w:proofErr w:type="gramStart"/>
+      <w:r>
+        <w:rPr>
+          <w:rFonts w:ascii="Times New Roman" w:hAnsi="Times New Roman" w:cs="Times New Roman"/>
+          <w:sz w:val="20"/>
+          <w:szCs w:val="20"/>
+        </w:rPr>
+        <w:t>t</w:t>
+      </w:r>
+      <w:proofErr w:type="gramEnd"/>
+      <w:r>
+        <w:rPr>
+          <w:rFonts w:ascii="Times New Roman" w:hAnsi="Times New Roman" w:cs="Times New Roman"/>
+          <w:sz w:val="20"/>
+          <w:szCs w:val="20"/>
+        </w:rPr>
+        <w:t>-&gt;Fork(</w:t>
       </w:r>
       <w:r>
         <w:rPr>
@@ -2914,7 +4053,25 @@
           <w:sz w:val="20"/>
           <w:szCs w:val="20"/>
         </w:rPr>
-        <w:t>, i);</w:t>
+        <w:t xml:space="preserve">, </w:t>
+      </w:r>
+      <w:proofErr w:type="spellStart"/>
+      <w:r>
+        <w:rPr>
+          <w:rFonts w:ascii="Times New Roman" w:hAnsi="Times New Roman" w:cs="Times New Roman"/>
+          <w:sz w:val="20"/>
+          <w:szCs w:val="20"/>
+        </w:rPr>
+        <w:t>i</w:t>
+      </w:r>
+      <w:proofErr w:type="spellEnd"/>
+      <w:r>
+        <w:rPr>
+          <w:rFonts w:ascii="Times New Roman" w:hAnsi="Times New Roman" w:cs="Times New Roman"/>
+          <w:sz w:val="20"/>
+          <w:szCs w:val="20"/>
+        </w:rPr>
+        <w:t>);</w:t>
       </w:r>
       <w:r>
         <w:rPr>
@@ -2996,14 +4153,25 @@
           <w:szCs w:val="20"/>
         </w:rPr>
       </w:pPr>
-      <w:r>
-        <w:rPr>
-          <w:rFonts w:ascii="Times New Roman" w:hAnsi="Times New Roman" w:cs="Times New Roman"/>
-          <w:i/>
-          <w:sz w:val="20"/>
-          <w:szCs w:val="20"/>
-        </w:rPr>
-        <w:t>Shout()</w:t>
+      <w:proofErr w:type="gramStart"/>
+      <w:r>
+        <w:rPr>
+          <w:rFonts w:ascii="Times New Roman" w:hAnsi="Times New Roman" w:cs="Times New Roman"/>
+          <w:i/>
+          <w:sz w:val="20"/>
+          <w:szCs w:val="20"/>
+        </w:rPr>
+        <w:t>Shout(</w:t>
+      </w:r>
+      <w:proofErr w:type="gramEnd"/>
+      <w:r>
+        <w:rPr>
+          <w:rFonts w:ascii="Times New Roman" w:hAnsi="Times New Roman" w:cs="Times New Roman"/>
+          <w:i/>
+          <w:sz w:val="20"/>
+          <w:szCs w:val="20"/>
+        </w:rPr>
+        <w:t>)</w:t>
       </w:r>
       <w:r>
         <w:rPr>
@@ -3093,14 +4261,25 @@
         </w:rPr>
         <w:tab/>
       </w:r>
-      <w:r>
-        <w:rPr>
-          <w:rFonts w:ascii="Times New Roman" w:hAnsi="Times New Roman" w:cs="Times New Roman"/>
-          <w:sz w:val="20"/>
-          <w:szCs w:val="20"/>
-        </w:rPr>
-        <w:t>for (</w:t>
-      </w:r>
+      <w:proofErr w:type="gramStart"/>
+      <w:r>
+        <w:rPr>
+          <w:rFonts w:ascii="Times New Roman" w:hAnsi="Times New Roman" w:cs="Times New Roman"/>
+          <w:sz w:val="20"/>
+          <w:szCs w:val="20"/>
+        </w:rPr>
+        <w:t>for</w:t>
+      </w:r>
+      <w:proofErr w:type="gramEnd"/>
+      <w:r>
+        <w:rPr>
+          <w:rFonts w:ascii="Times New Roman" w:hAnsi="Times New Roman" w:cs="Times New Roman"/>
+          <w:sz w:val="20"/>
+          <w:szCs w:val="20"/>
+        </w:rPr>
+        <w:t xml:space="preserve"> (</w:t>
+      </w:r>
+      <w:proofErr w:type="spellStart"/>
       <w:r>
         <w:rPr>
           <w:rFonts w:ascii="Times New Roman" w:hAnsi="Times New Roman" w:cs="Times New Roman"/>
@@ -3110,6 +4289,7 @@
         </w:rPr>
         <w:t>i</w:t>
       </w:r>
+      <w:proofErr w:type="spellEnd"/>
       <w:r>
         <w:rPr>
           <w:rFonts w:ascii="Times New Roman" w:hAnsi="Times New Roman" w:cs="Times New Roman"/>
@@ -3118,6 +4298,7 @@
         </w:rPr>
         <w:t xml:space="preserve">=0; </w:t>
       </w:r>
+      <w:proofErr w:type="spellStart"/>
       <w:r>
         <w:rPr>
           <w:rFonts w:ascii="Times New Roman" w:hAnsi="Times New Roman" w:cs="Times New Roman"/>
@@ -3127,6 +4308,7 @@
         </w:rPr>
         <w:t>i</w:t>
       </w:r>
+      <w:proofErr w:type="spellEnd"/>
       <w:r>
         <w:rPr>
           <w:rFonts w:ascii="Times New Roman" w:hAnsi="Times New Roman" w:cs="Times New Roman"/>
@@ -3135,6 +4317,7 @@
         </w:rPr>
         <w:t>&lt;</w:t>
       </w:r>
+      <w:proofErr w:type="spellStart"/>
       <w:r>
         <w:rPr>
           <w:rFonts w:ascii="Times New Roman" w:hAnsi="Times New Roman" w:cs="Times New Roman"/>
@@ -3144,6 +4327,7 @@
         </w:rPr>
         <w:t>NumShout</w:t>
       </w:r>
+      <w:proofErr w:type="spellEnd"/>
       <w:r>
         <w:rPr>
           <w:rFonts w:ascii="Times New Roman" w:hAnsi="Times New Roman" w:cs="Times New Roman"/>
@@ -3152,6 +4336,7 @@
         </w:rPr>
         <w:t xml:space="preserve">; </w:t>
       </w:r>
+      <w:proofErr w:type="spellStart"/>
       <w:r>
         <w:rPr>
           <w:rFonts w:ascii="Times New Roman" w:hAnsi="Times New Roman" w:cs="Times New Roman"/>
@@ -3161,6 +4346,7 @@
         </w:rPr>
         <w:t>i</w:t>
       </w:r>
+      <w:proofErr w:type="spellEnd"/>
       <w:r>
         <w:rPr>
           <w:rFonts w:ascii="Times New Roman" w:hAnsi="Times New Roman" w:cs="Times New Roman"/>
@@ -3215,7 +4401,25 @@
           <w:sz w:val="20"/>
           <w:szCs w:val="20"/>
         </w:rPr>
-        <w:t>j = Random() % 5;</w:t>
+        <w:t xml:space="preserve">j = </w:t>
+      </w:r>
+      <w:proofErr w:type="gramStart"/>
+      <w:r>
+        <w:rPr>
+          <w:rFonts w:ascii="Times New Roman" w:hAnsi="Times New Roman" w:cs="Times New Roman"/>
+          <w:sz w:val="20"/>
+          <w:szCs w:val="20"/>
+        </w:rPr>
+        <w:t>Random(</w:t>
+      </w:r>
+      <w:proofErr w:type="gramEnd"/>
+      <w:r>
+        <w:rPr>
+          <w:rFonts w:ascii="Times New Roman" w:hAnsi="Times New Roman" w:cs="Times New Roman"/>
+          <w:sz w:val="20"/>
+          <w:szCs w:val="20"/>
+        </w:rPr>
+        <w:t>) % 5;</w:t>
       </w:r>
       <w:r>
         <w:rPr>
@@ -3256,8 +4460,18 @@
           <w:szCs w:val="20"/>
         </w:rPr>
         <w:tab/>
+      </w:r>
+      <w:proofErr w:type="spellStart"/>
+      <w:proofErr w:type="gramStart"/>
+      <w:r>
+        <w:rPr>
+          <w:rFonts w:ascii="Times New Roman" w:hAnsi="Times New Roman" w:cs="Times New Roman"/>
+          <w:sz w:val="20"/>
+          <w:szCs w:val="20"/>
+        </w:rPr>
         <w:t>printf</w:t>
       </w:r>
+      <w:proofErr w:type="spellEnd"/>
       <w:r>
         <w:rPr>
           <w:rFonts w:ascii="Times New Roman" w:hAnsi="Times New Roman" w:cs="Times New Roman"/>
@@ -3266,6 +4480,7 @@
         </w:rPr>
         <w:t>(</w:t>
       </w:r>
+      <w:proofErr w:type="gramEnd"/>
       <w:r>
         <w:rPr>
           <w:rFonts w:ascii="Times New Roman" w:hAnsi="Times New Roman" w:cs="Times New Roman"/>
@@ -3421,6 +4636,8 @@
         </w:rPr>
         <w:tab/>
       </w:r>
+      <w:proofErr w:type="spellStart"/>
+      <w:proofErr w:type="gramStart"/>
       <w:r>
         <w:rPr>
           <w:rFonts w:ascii="Times New Roman" w:hAnsi="Times New Roman" w:cs="Times New Roman"/>
@@ -3435,7 +4652,17 @@
           <w:sz w:val="20"/>
           <w:szCs w:val="20"/>
         </w:rPr>
-        <w:t xml:space="preserve">tallCycle = Random() % 3 + 2; // randomly choose between 2 and 5. </w:t>
+        <w:t>tallCycle</w:t>
+      </w:r>
+      <w:proofErr w:type="spellEnd"/>
+      <w:proofErr w:type="gramEnd"/>
+      <w:r>
+        <w:rPr>
+          <w:rFonts w:ascii="Times New Roman" w:hAnsi="Times New Roman" w:cs="Times New Roman"/>
+          <w:sz w:val="20"/>
+          <w:szCs w:val="20"/>
+        </w:rPr>
+        <w:t xml:space="preserve"> = Random() % 3 + 2; // randomly choose between 2 and 5. </w:t>
       </w:r>
     </w:p>
     <w:p>
@@ -3468,7 +4695,42 @@
           <w:szCs w:val="20"/>
         </w:rPr>
         <w:tab/>
-        <w:t>while (stallCycle != 0) {</w:t>
+      </w:r>
+      <w:proofErr w:type="gramStart"/>
+      <w:r>
+        <w:rPr>
+          <w:rFonts w:ascii="Times New Roman" w:hAnsi="Times New Roman" w:cs="Times New Roman"/>
+          <w:sz w:val="20"/>
+          <w:szCs w:val="20"/>
+        </w:rPr>
+        <w:t>while</w:t>
+      </w:r>
+      <w:proofErr w:type="gramEnd"/>
+      <w:r>
+        <w:rPr>
+          <w:rFonts w:ascii="Times New Roman" w:hAnsi="Times New Roman" w:cs="Times New Roman"/>
+          <w:sz w:val="20"/>
+          <w:szCs w:val="20"/>
+        </w:rPr>
+        <w:t xml:space="preserve"> (</w:t>
+      </w:r>
+      <w:proofErr w:type="spellStart"/>
+      <w:r>
+        <w:rPr>
+          <w:rFonts w:ascii="Times New Roman" w:hAnsi="Times New Roman" w:cs="Times New Roman"/>
+          <w:sz w:val="20"/>
+          <w:szCs w:val="20"/>
+        </w:rPr>
+        <w:t>stallCycle</w:t>
+      </w:r>
+      <w:proofErr w:type="spellEnd"/>
+      <w:r>
+        <w:rPr>
+          <w:rFonts w:ascii="Times New Roman" w:hAnsi="Times New Roman" w:cs="Times New Roman"/>
+          <w:sz w:val="20"/>
+          <w:szCs w:val="20"/>
+        </w:rPr>
+        <w:t xml:space="preserve"> != 0) {</w:t>
       </w:r>
     </w:p>
     <w:p>
@@ -3509,7 +4771,26 @@
           <w:szCs w:val="20"/>
         </w:rPr>
         <w:tab/>
-        <w:t>currentThread-&gt;Yield();</w:t>
+      </w:r>
+      <w:proofErr w:type="spellStart"/>
+      <w:proofErr w:type="gramStart"/>
+      <w:r>
+        <w:rPr>
+          <w:rFonts w:ascii="Times New Roman" w:hAnsi="Times New Roman" w:cs="Times New Roman"/>
+          <w:sz w:val="20"/>
+          <w:szCs w:val="20"/>
+        </w:rPr>
+        <w:t>currentThread</w:t>
+      </w:r>
+      <w:proofErr w:type="spellEnd"/>
+      <w:proofErr w:type="gramEnd"/>
+      <w:r>
+        <w:rPr>
+          <w:rFonts w:ascii="Times New Roman" w:hAnsi="Times New Roman" w:cs="Times New Roman"/>
+          <w:sz w:val="20"/>
+          <w:szCs w:val="20"/>
+        </w:rPr>
+        <w:t>-&gt;Yield();</w:t>
       </w:r>
     </w:p>
     <w:p>
@@ -3550,7 +4831,34 @@
           <w:szCs w:val="20"/>
         </w:rPr>
         <w:tab/>
-        <w:t>stallCycle--;</w:t>
+      </w:r>
+      <w:proofErr w:type="spellStart"/>
+      <w:proofErr w:type="gramStart"/>
+      <w:r>
+        <w:rPr>
+          <w:rFonts w:ascii="Times New Roman" w:hAnsi="Times New Roman" w:cs="Times New Roman"/>
+          <w:sz w:val="20"/>
+          <w:szCs w:val="20"/>
+        </w:rPr>
+        <w:t>stallCycle</w:t>
+      </w:r>
+      <w:proofErr w:type="spellEnd"/>
+      <w:r>
+        <w:rPr>
+          <w:rFonts w:ascii="Times New Roman" w:hAnsi="Times New Roman" w:cs="Times New Roman"/>
+          <w:sz w:val="20"/>
+          <w:szCs w:val="20"/>
+        </w:rPr>
+        <w:t>--</w:t>
+      </w:r>
+      <w:proofErr w:type="gramEnd"/>
+      <w:r>
+        <w:rPr>
+          <w:rFonts w:ascii="Times New Roman" w:hAnsi="Times New Roman" w:cs="Times New Roman"/>
+          <w:sz w:val="20"/>
+          <w:szCs w:val="20"/>
+        </w:rPr>
+        <w:t>;</w:t>
       </w:r>
     </w:p>
     <w:p>
@@ -5267,7 +6575,7 @@
 </file>
 
 <file path=customXml/itemProps1.xml><?xml version="1.0" encoding="utf-8"?>
-<ds:datastoreItem xmlns:ds="http://schemas.openxmlformats.org/officeDocument/2006/customXml" ds:itemID="{9692FD6E-9E39-4D62-A214-A6025E81FA62}">
+<ds:datastoreItem xmlns:ds="http://schemas.openxmlformats.org/officeDocument/2006/customXml" ds:itemID="{42367BEF-121A-42C0-A8DC-C9B1E6703E33}">
   <ds:schemaRefs>
     <ds:schemaRef ds:uri="http://schemas.openxmlformats.org/officeDocument/2006/bibliography"/>
   </ds:schemaRefs>

</xml_diff>